<commit_message>
outline for research themes
</commit_message>
<xml_diff>
--- a/main-report.docx
+++ b/main-report.docx
@@ -23,7 +23,7 @@
         <w:pStyle w:val="Date"/>
       </w:pPr>
       <w:r>
-        <w:t xml:space="preserve">2025-12-15</w:t>
+        <w:t xml:space="preserve">2025-12-16</w:t>
       </w:r>
     </w:p>
     <w:sdt>
@@ -69,8 +69,13 @@
         <w:t xml:space="preserve">Brief overview of the report’s key findings and recommendations.</w:t>
       </w:r>
     </w:p>
+    <w:p>
+      <w:r>
+        <w:br w:type="page"/>
+      </w:r>
+    </w:p>
     <w:bookmarkEnd w:id="20"/>
-    <w:bookmarkStart w:id="23" w:name="introduction"/>
+    <w:bookmarkStart w:id="22" w:name="introduction"/>
     <w:p>
       <w:pPr>
         <w:pStyle w:val="Heading1"/>
@@ -79,13 +84,65 @@
         <w:t xml:space="preserve">Introduction</w:t>
       </w:r>
     </w:p>
-    <w:bookmarkStart w:id="21" w:name="background"/>
-    <w:p>
-      <w:pPr>
-        <w:pStyle w:val="Heading2"/>
-      </w:pPr>
-      <w:r>
-        <w:t xml:space="preserve">Background</w:t>
+    <w:p>
+      <w:pPr>
+        <w:pStyle w:val="FirstParagraph"/>
+      </w:pPr>
+      <w:r>
+        <w:t xml:space="preserve">The Pacific Salmon Strategy Initiative (PSSI) was a generational investment of over $500 million towards habitat restoration, hatchery enhancement, fisheries management, scientific research, and other activities related to Pacific Salmon. The multi-faceted initiative sought to restore vulnerable populations of Pacific salmon and their habitat, support sustainable fishing opportunities while reducing impacts on vulnerable stocks, and build capacity among partners to achieve better outcomes for Pacific salmon (</w:t>
+      </w:r>
+      <w:hyperlink r:id="rId21">
+        <w:r>
+          <w:rPr>
+            <w:rStyle w:val="Hyperlink"/>
+          </w:rPr>
+          <w:t xml:space="preserve">DFO 2025</w:t>
+        </w:r>
+      </w:hyperlink>
+      <w:r>
+        <w:t xml:space="preserve">). Supporting these aims were investments in scientific research focused on improving our understanding of salmon and their ecosystems to inform effective decision-making and rebuilding.</w:t>
+      </w:r>
+    </w:p>
+    <w:p>
+      <w:pPr>
+        <w:pStyle w:val="BodyText"/>
+      </w:pPr>
+      <w:r>
+        <w:t xml:space="preserve">Beginning in 2022, new research programs and capacity were established within the Pacific Region Science branch as part of the PSSI. Following a DFO workshop that identified priority research areas</w:t>
+      </w:r>
+      <w:r>
+        <w:t xml:space="preserve"> </w:t>
+      </w:r>
+      <w:r>
+        <w:t xml:space="preserve">(Lagasse et al. 2024)</w:t>
+      </w:r>
+      <w:r>
+        <w:t xml:space="preserve">, multi-year research projects were developed in support of two Science-led PSSI sub-initiatives: Improved Understanding of Salmon Ecosystems, and Science to Support Hatchery Modernization. Projects spanned across the four research divisions of the Science branch covering freshwater and marine domains, hatchery and fishery management advice, and simulation modelling to genetic and physiological studies.</w:t>
+      </w:r>
+    </w:p>
+    <w:p>
+      <w:pPr>
+        <w:pStyle w:val="BodyText"/>
+      </w:pPr>
+      <w:r>
+        <w:t xml:space="preserve">Collaborative and inter-disciplinary approaches were an important theme for research programs, recognizing the importance of cooperation among scientists, managers, stakeholders, and Indigenous groups to achieve desired outcomes for Pacific salmon</w:t>
+      </w:r>
+      <w:r>
+        <w:t xml:space="preserve"> </w:t>
+      </w:r>
+      <w:r>
+        <w:t xml:space="preserve">(Lagasse et al. 2024; Buxton et al. 2021)</w:t>
+      </w:r>
+      <w:r>
+        <w:t xml:space="preserve">. Pacific salmon are managed under a complex, multi-jurisdictional framework and are subject to a variety of threats throughout their life-cycle stemming from natural and anthropogenic causes. To accurately assess and understand status and drivers of productivity across the many conservation units of salmon in the Pacific region requires a diverse range of studies and approaches undertaken cooperatively across organizations and informed by management questions and priority information needs. Synthesis and communication of findings is also important to share insights and advice relevant to decision-making.</w:t>
+      </w:r>
+    </w:p>
+    <w:p>
+      <w:pPr>
+        <w:pStyle w:val="BodyText"/>
+      </w:pPr>
+      <w:r>
+        <w:t xml:space="preserve">This report provides an overview of the outcomes and research findings of DFO Science initiatives funded by the PSSI. The purpose of this report is to:</w:t>
       </w:r>
     </w:p>
     <w:p>
@@ -96,40 +153,7 @@
         </w:numPr>
       </w:pPr>
       <w:r>
-        <w:t xml:space="preserve">Overview of PSSI with a specific focus on funding programs and objectives for DFO Science branch</w:t>
-      </w:r>
-    </w:p>
-    <w:p>
-      <w:pPr>
-        <w:numPr>
-          <w:ilvl w:val="1"/>
-          <w:numId w:val="1002"/>
-        </w:numPr>
-      </w:pPr>
-      <w:r>
-        <w:t xml:space="preserve">overarching objectives of PSSI and importance of research to support rebuilding of Pacific salmon</w:t>
-      </w:r>
-    </w:p>
-    <w:p>
-      <w:pPr>
-        <w:numPr>
-          <w:ilvl w:val="1"/>
-          <w:numId w:val="1002"/>
-        </w:numPr>
-      </w:pPr>
-      <w:r>
-        <w:t xml:space="preserve">myriad stressors on Pacific salmon and various responses across the Pacific region</w:t>
-      </w:r>
-    </w:p>
-    <w:p>
-      <w:pPr>
-        <w:numPr>
-          <w:ilvl w:val="1"/>
-          <w:numId w:val="1002"/>
-        </w:numPr>
-      </w:pPr>
-      <w:r>
-        <w:t xml:space="preserve">Importance of evidence-based decision-making to recover and manage salmon</w:t>
+        <w:t xml:space="preserve">Provide summary reports covering ~49 research projects related to Pacific salmon, their ecosystems, and management decisions.</w:t>
       </w:r>
     </w:p>
     <w:p>
@@ -140,39 +164,28 @@
         </w:numPr>
       </w:pPr>
       <w:r>
-        <w:t xml:space="preserve">Timelines and process for selection of research projects, conducting field work and analysis, reporting</w:t>
-      </w:r>
-    </w:p>
-    <w:p>
-      <w:pPr>
-        <w:numPr>
-          <w:ilvl w:val="1"/>
-          <w:numId w:val="1003"/>
-        </w:numPr>
-      </w:pPr>
-      <w:r>
-        <w:t xml:space="preserve">Initial workshop held in 2022</w:t>
-      </w:r>
-    </w:p>
-    <w:p>
-      <w:pPr>
-        <w:numPr>
-          <w:ilvl w:val="1"/>
-          <w:numId w:val="1003"/>
-        </w:numPr>
-      </w:pPr>
-      <w:r>
-        <w:t xml:space="preserve">research progress and objectives summarized in Science bulletin</w:t>
-      </w:r>
-    </w:p>
-    <w:bookmarkEnd w:id="21"/>
-    <w:bookmarkStart w:id="22" w:name="purpose"/>
-    <w:p>
-      <w:pPr>
-        <w:pStyle w:val="Heading2"/>
-      </w:pPr>
-      <w:r>
-        <w:t xml:space="preserve">Purpose</w:t>
+        <w:t xml:space="preserve">Synthesize findings within research themes to highlight key insights and advice.</w:t>
+      </w:r>
+    </w:p>
+    <w:p>
+      <w:pPr>
+        <w:numPr>
+          <w:ilvl w:val="0"/>
+          <w:numId w:val="1001"/>
+        </w:numPr>
+      </w:pPr>
+      <w:r>
+        <w:t xml:space="preserve">Identify knowledge gaps and priority research questions to support future decision-making and rebuilding of Pacific salmon.</w:t>
+      </w:r>
+    </w:p>
+    <w:bookmarkEnd w:id="22"/>
+    <w:bookmarkStart w:id="39" w:name="research-themes"/>
+    <w:p>
+      <w:pPr>
+        <w:pStyle w:val="Heading1"/>
+      </w:pPr>
+      <w:r>
+        <w:t xml:space="preserve">Research Themes</w:t>
       </w:r>
     </w:p>
     <w:p>
@@ -180,62 +193,7 @@
         <w:pStyle w:val="FirstParagraph"/>
       </w:pPr>
       <w:r>
-        <w:t xml:space="preserve">Describe the scope and purpose of the report.</w:t>
-      </w:r>
-    </w:p>
-    <w:p>
-      <w:pPr>
-        <w:pStyle w:val="Compact"/>
-        <w:numPr>
-          <w:ilvl w:val="0"/>
-          <w:numId w:val="1004"/>
-        </w:numPr>
-      </w:pPr>
-      <w:r>
-        <w:t xml:space="preserve">Provide an overview of outcomes and research findings from projects led by DFO Science as part of the PSSI</w:t>
-      </w:r>
-    </w:p>
-    <w:p>
-      <w:pPr>
-        <w:pStyle w:val="Compact"/>
-        <w:numPr>
-          <w:ilvl w:val="0"/>
-          <w:numId w:val="1004"/>
-        </w:numPr>
-      </w:pPr>
-      <w:r>
-        <w:t xml:space="preserve">Synthesize findings across research and management themes to better understand stressors on Pacific salmon, how populations are responding, and potential management interventions</w:t>
-      </w:r>
-    </w:p>
-    <w:p>
-      <w:pPr>
-        <w:pStyle w:val="Compact"/>
-        <w:numPr>
-          <w:ilvl w:val="0"/>
-          <w:numId w:val="1004"/>
-        </w:numPr>
-      </w:pPr>
-      <w:r>
-        <w:t xml:space="preserve">Identify knowledge gaps and priority work areas to support future decision-making and rebuilding of Pacific salmon</w:t>
-      </w:r>
-    </w:p>
-    <w:bookmarkEnd w:id="22"/>
-    <w:bookmarkEnd w:id="23"/>
-    <w:bookmarkStart w:id="38" w:name="research-areas"/>
-    <w:p>
-      <w:pPr>
-        <w:pStyle w:val="Heading1"/>
-      </w:pPr>
-      <w:r>
-        <w:t xml:space="preserve">Research Areas</w:t>
-      </w:r>
-    </w:p>
-    <w:p>
-      <w:pPr>
-        <w:pStyle w:val="FirstParagraph"/>
-      </w:pPr>
-      <w:r>
-        <w:t xml:space="preserve">Describe the studies, extent, and characteristics of research and monitoring conducted as part of PSSI.</w:t>
+        <w:t xml:space="preserve">Describe the scope, extent, and characteristics of research and monitoring conducted as part of PSSI.</w:t>
       </w:r>
     </w:p>
     <w:p>
@@ -255,18 +213,18 @@
           <wp:inline>
             <wp:extent cx="5334000" cy="4124672"/>
             <wp:effectExtent b="0" l="0" r="0" t="0"/>
-            <wp:docPr descr="Focus categories for research." title="" id="25" name="Picture"/>
+            <wp:docPr descr="Focus categories for research." title="" id="24" name="Picture"/>
             <a:graphic>
               <a:graphicData uri="http://schemas.openxmlformats.org/drawingml/2006/picture">
                 <pic:pic>
                   <pic:nvPicPr>
-                    <pic:cNvPr descr="figures/focus_categories_clip.png" id="26" name="Picture"/>
+                    <pic:cNvPr descr="figures/focus_categories_clip.png" id="25" name="Picture"/>
                     <pic:cNvPicPr>
                       <a:picLocks noChangeArrowheads="1" noChangeAspect="1"/>
                     </pic:cNvPicPr>
                   </pic:nvPicPr>
                   <pic:blipFill>
-                    <a:blip r:embed="rId24"/>
+                    <a:blip r:embed="rId23"/>
                     <a:stretch>
                       <a:fillRect/>
                     </a:stretch>
@@ -301,7 +259,7 @@
         <w:t xml:space="preserve">Focus categories for research.</w:t>
       </w:r>
     </w:p>
-    <w:bookmarkStart w:id="29" w:name="stressors-and-responses"/>
+    <w:bookmarkStart w:id="28" w:name="stressors-and-responses"/>
     <w:p>
       <w:pPr>
         <w:pStyle w:val="Heading2"/>
@@ -310,74 +268,526 @@
         <w:t xml:space="preserve">Stressors and Responses</w:t>
       </w:r>
     </w:p>
-    <w:bookmarkStart w:id="27" w:name="freshwater-stressors"/>
+    <w:bookmarkStart w:id="26" w:name="freshwater-stressors-je"/>
     <w:p>
       <w:pPr>
         <w:pStyle w:val="Heading3"/>
       </w:pPr>
       <w:r>
-        <w:t xml:space="preserve">Freshwater Stressors</w:t>
+        <w:t xml:space="preserve">Freshwater Stressors (JE)</w:t>
+      </w:r>
+    </w:p>
+    <w:p>
+      <w:pPr>
+        <w:pStyle w:val="FirstParagraph"/>
+      </w:pPr>
+      <w:r>
+        <w:t xml:space="preserve">Summarize research undertaken and key findings focused on freshwater ecosystems. Projects and themes include:</w:t>
+      </w:r>
+    </w:p>
+    <w:p>
+      <w:pPr>
+        <w:numPr>
+          <w:ilvl w:val="0"/>
+          <w:numId w:val="1002"/>
+        </w:numPr>
+      </w:pPr>
+      <w:r>
+        <w:t xml:space="preserve">Risk assessment and mitigation of aquatic invasive species</w:t>
+      </w:r>
+    </w:p>
+    <w:p>
+      <w:pPr>
+        <w:numPr>
+          <w:ilvl w:val="1"/>
+          <w:numId w:val="1003"/>
+        </w:numPr>
+      </w:pPr>
+      <w:r>
+        <w:t xml:space="preserve">Understanding threats of freshwater AIS (Thomas Therriault)</w:t>
+      </w:r>
+    </w:p>
+    <w:p>
+      <w:pPr>
+        <w:numPr>
+          <w:ilvl w:val="1"/>
+          <w:numId w:val="1003"/>
+        </w:numPr>
+      </w:pPr>
+      <w:r>
+        <w:t xml:space="preserve">Survival and predation on Okanagan Chinook (Tommy Pontbriand)</w:t>
+      </w:r>
+    </w:p>
+    <w:p>
+      <w:pPr>
+        <w:numPr>
+          <w:ilvl w:val="1"/>
+          <w:numId w:val="1003"/>
+        </w:numPr>
+      </w:pPr>
+      <w:r>
+        <w:t xml:space="preserve">Monitoring of Smallmouth bass in Cultus Lake (Daniel Doutaz)</w:t>
+      </w:r>
+    </w:p>
+    <w:p>
+      <w:pPr>
+        <w:numPr>
+          <w:ilvl w:val="0"/>
+          <w:numId w:val="1002"/>
+        </w:numPr>
+      </w:pPr>
+      <w:r>
+        <w:t xml:space="preserve">Research on freshwater toxins and their effects on salmon, particulalrly 6PPD-Q</w:t>
+      </w:r>
+    </w:p>
+    <w:p>
+      <w:pPr>
+        <w:pStyle w:val="Compact"/>
+        <w:numPr>
+          <w:ilvl w:val="1"/>
+          <w:numId w:val="1004"/>
+        </w:numPr>
+      </w:pPr>
+      <w:r>
+        <w:t xml:space="preserve">Identifying tire-related toxic hotspots (Lisa Loseto)</w:t>
+      </w:r>
+    </w:p>
+    <w:p>
+      <w:pPr>
+        <w:numPr>
+          <w:ilvl w:val="0"/>
+          <w:numId w:val="1002"/>
+        </w:numPr>
+      </w:pPr>
+      <w:r>
+        <w:t xml:space="preserve">Physiological and mechanistic studies to link environmental conditions with survival and productivity</w:t>
+      </w:r>
+    </w:p>
+    <w:p>
+      <w:pPr>
+        <w:numPr>
+          <w:ilvl w:val="1"/>
+          <w:numId w:val="1005"/>
+        </w:numPr>
+      </w:pPr>
+      <w:r>
+        <w:t xml:space="preserve">Mechanistic modelling linking hydrology to habitat quality (Sean Naman)</w:t>
+      </w:r>
+    </w:p>
+    <w:p>
+      <w:pPr>
+        <w:numPr>
+          <w:ilvl w:val="1"/>
+          <w:numId w:val="1005"/>
+        </w:numPr>
+      </w:pPr>
+      <w:r>
+        <w:t xml:space="preserve">Physiological studies to understand cumulative impacts on salmon survival (David Patterson)</w:t>
+      </w:r>
+    </w:p>
+    <w:p>
+      <w:pPr>
+        <w:numPr>
+          <w:ilvl w:val="1"/>
+          <w:numId w:val="1005"/>
+        </w:numPr>
+      </w:pPr>
+      <w:r>
+        <w:t xml:space="preserve">Effects of redd scour on WCVI Chinook (Diana McHugh)</w:t>
+      </w:r>
+    </w:p>
+    <w:p>
+      <w:pPr>
+        <w:numPr>
+          <w:ilvl w:val="0"/>
+          <w:numId w:val="1002"/>
+        </w:numPr>
+      </w:pPr>
+      <w:r>
+        <w:t xml:space="preserve">Broad-scale spatial and statistical modelling to characterize cumulative threats to freshwater habitat</w:t>
+      </w:r>
+    </w:p>
+    <w:p>
+      <w:pPr>
+        <w:numPr>
+          <w:ilvl w:val="1"/>
+          <w:numId w:val="1006"/>
+        </w:numPr>
+      </w:pPr>
+      <w:r>
+        <w:t xml:space="preserve">Geospatial indicators of cumulative threats to stream habitat (Josie Iacarella)</w:t>
+      </w:r>
+    </w:p>
+    <w:p>
+      <w:pPr>
+        <w:numPr>
+          <w:ilvl w:val="1"/>
+          <w:numId w:val="1006"/>
+        </w:numPr>
+      </w:pPr>
+      <w:r>
+        <w:t xml:space="preserve">Effects of forest harvest of salmon productivity (BCSRIF, Maria Kuruvilla)</w:t>
+      </w:r>
+    </w:p>
+    <w:p>
+      <w:pPr>
+        <w:numPr>
+          <w:ilvl w:val="1"/>
+          <w:numId w:val="1006"/>
+        </w:numPr>
+      </w:pPr>
+      <w:r>
+        <w:t xml:space="preserve">The CEMPRA cumulative effects modelling framework (BCSRIF, Jordan Rosenfeld)</w:t>
+      </w:r>
+    </w:p>
+    <w:bookmarkEnd w:id="26"/>
+    <w:bookmarkStart w:id="27" w:name="marine-stressors-ipnb"/>
+    <w:p>
+      <w:pPr>
+        <w:pStyle w:val="Heading3"/>
+      </w:pPr>
+      <w:r>
+        <w:t xml:space="preserve">Marine Stressors (IP/NB)</w:t>
+      </w:r>
+    </w:p>
+    <w:p>
+      <w:pPr>
+        <w:pStyle w:val="FirstParagraph"/>
+      </w:pPr>
+      <w:r>
+        <w:t xml:space="preserve">Summarize research and key findings related to marine stressors. Projects and themes include:</w:t>
+      </w:r>
+    </w:p>
+    <w:p>
+      <w:pPr>
+        <w:numPr>
+          <w:ilvl w:val="0"/>
+          <w:numId w:val="1007"/>
+        </w:numPr>
+      </w:pPr>
+      <w:r>
+        <w:t xml:space="preserve">Oceanographic studies monitoring marine conditions to understand their influence on salmon productivity</w:t>
+      </w:r>
+    </w:p>
+    <w:p>
+      <w:pPr>
+        <w:numPr>
+          <w:ilvl w:val="1"/>
+          <w:numId w:val="1008"/>
+        </w:numPr>
+      </w:pPr>
+      <w:r>
+        <w:t xml:space="preserve">Zooplankton and krill monitoring (Akash Sastri)</w:t>
+      </w:r>
+    </w:p>
+    <w:p>
+      <w:pPr>
+        <w:numPr>
+          <w:ilvl w:val="1"/>
+          <w:numId w:val="1008"/>
+        </w:numPr>
+      </w:pPr>
+      <w:r>
+        <w:t xml:space="preserve">Hypoxia and temperature within Vancouver Island fjords (Laura Bianucci)</w:t>
+      </w:r>
+    </w:p>
+    <w:p>
+      <w:pPr>
+        <w:numPr>
+          <w:ilvl w:val="1"/>
+          <w:numId w:val="1008"/>
+        </w:numPr>
+      </w:pPr>
+      <w:r>
+        <w:t xml:space="preserve">Acoustic monitoring of salmon and salmon prey (Stephane Gauthier)</w:t>
+      </w:r>
+    </w:p>
+    <w:p>
+      <w:pPr>
+        <w:numPr>
+          <w:ilvl w:val="1"/>
+          <w:numId w:val="1008"/>
+        </w:numPr>
+      </w:pPr>
+      <w:r>
+        <w:t xml:space="preserve">Monitoring harmful algal biotoxins (Andrew Ross)</w:t>
+      </w:r>
+    </w:p>
+    <w:p>
+      <w:pPr>
+        <w:numPr>
+          <w:ilvl w:val="0"/>
+          <w:numId w:val="1007"/>
+        </w:numPr>
+      </w:pPr>
+      <w:r>
+        <w:t xml:space="preserve">Research and monitoring on marine ecosystems and predators</w:t>
+      </w:r>
+    </w:p>
+    <w:p>
+      <w:pPr>
+        <w:numPr>
+          <w:ilvl w:val="1"/>
+          <w:numId w:val="1009"/>
+        </w:numPr>
+      </w:pPr>
+      <w:r>
+        <w:t xml:space="preserve">eDNA monitoring in WCVI (Christoph Deeg)</w:t>
+      </w:r>
+    </w:p>
+    <w:p>
+      <w:pPr>
+        <w:numPr>
+          <w:ilvl w:val="1"/>
+          <w:numId w:val="1009"/>
+        </w:numPr>
+      </w:pPr>
+      <w:r>
+        <w:t xml:space="preserve">Quantifying salmon predation by sea lions (Cameron Freshwater)</w:t>
       </w:r>
     </w:p>
     <w:bookmarkEnd w:id="27"/>
-    <w:bookmarkStart w:id="28" w:name="marine-stressors"/>
+    <w:bookmarkEnd w:id="28"/>
+    <w:bookmarkStart w:id="33" w:name="assessments"/>
+    <w:p>
+      <w:pPr>
+        <w:pStyle w:val="Heading2"/>
+      </w:pPr>
+      <w:r>
+        <w:t xml:space="preserve">Assessments</w:t>
+      </w:r>
+    </w:p>
+    <w:bookmarkStart w:id="29" w:name="life-cycle-assessment-follow-the-fish-ip"/>
     <w:p>
       <w:pPr>
         <w:pStyle w:val="Heading3"/>
       </w:pPr>
       <w:r>
-        <w:t xml:space="preserve">Marine Stressors</w:t>
-      </w:r>
-    </w:p>
-    <w:bookmarkEnd w:id="28"/>
+        <w:t xml:space="preserve">Life Cycle Assessment: Follow the Fish (IP)</w:t>
+      </w:r>
+    </w:p>
+    <w:p>
+      <w:pPr>
+        <w:pStyle w:val="FirstParagraph"/>
+      </w:pPr>
+      <w:r>
+        <w:t xml:space="preserve">Provide an overview of the follow the fish program, how risk assessments and limiting factors (RAMS) were used to guide research priorities, key insights, and next steps to support rebuilding of WCVI Chinook salmon.</w:t>
+      </w:r>
+    </w:p>
     <w:bookmarkEnd w:id="29"/>
-    <w:bookmarkStart w:id="33" w:name="assessments"/>
-    <w:p>
-      <w:pPr>
-        <w:pStyle w:val="Heading2"/>
-      </w:pPr>
-      <w:r>
-        <w:t xml:space="preserve">Assessments</w:t>
-      </w:r>
-    </w:p>
-    <w:bookmarkStart w:id="30" w:name="life-cycle-assessment-follow-the-fish"/>
+    <w:bookmarkStart w:id="30" w:name="X20a53dea36470175f613504fdd1f5aa46863022"/>
     <w:p>
       <w:pPr>
         <w:pStyle w:val="Heading3"/>
       </w:pPr>
       <w:r>
-        <w:t xml:space="preserve">Life Cycle Assessment: Follow the Fish</w:t>
+        <w:t xml:space="preserve">Stock Assessment: Fisheries Science Advisory Reports (AMH)</w:t>
+      </w:r>
+    </w:p>
+    <w:p>
+      <w:pPr>
+        <w:pStyle w:val="FirstParagraph"/>
+      </w:pPr>
+      <w:r>
+        <w:t xml:space="preserve">Summarize policy context and rationale for FSARs. Describe Salmon Sprint Weeks that occurred during PSSI and FSARs that were completed or are still underway.</w:t>
+      </w:r>
+    </w:p>
+    <w:p>
+      <w:pPr>
+        <w:pStyle w:val="BodyText"/>
+      </w:pPr>
+      <w:r>
+        <w:t xml:space="preserve">Include a table or figure with list of FSARs.</w:t>
       </w:r>
     </w:p>
     <w:bookmarkEnd w:id="30"/>
-    <w:bookmarkStart w:id="31" w:name="fisheries-science-advisory-reports"/>
+    <w:bookmarkStart w:id="31" w:name="climate-change-vulnerability-cl"/>
     <w:p>
       <w:pPr>
         <w:pStyle w:val="Heading3"/>
       </w:pPr>
       <w:r>
-        <w:t xml:space="preserve">Fisheries Science Advisory Reports</w:t>
+        <w:t xml:space="preserve">Climate Change Vulnerability (CL)</w:t>
+      </w:r>
+    </w:p>
+    <w:p>
+      <w:pPr>
+        <w:pStyle w:val="FirstParagraph"/>
+      </w:pPr>
+      <w:r>
+        <w:t xml:space="preserve">Summarize research and key findings focused on understanding the long-term implications of climate change for Pacific salmon. Projects and themes include:</w:t>
+      </w:r>
+    </w:p>
+    <w:p>
+      <w:pPr>
+        <w:numPr>
+          <w:ilvl w:val="0"/>
+          <w:numId w:val="1010"/>
+        </w:numPr>
+      </w:pPr>
+      <w:r>
+        <w:t xml:space="preserve">Paleontology studies examining changes in productivity and their implications for Pacific salmon</w:t>
+      </w:r>
+    </w:p>
+    <w:p>
+      <w:pPr>
+        <w:pStyle w:val="Compact"/>
+        <w:numPr>
+          <w:ilvl w:val="1"/>
+          <w:numId w:val="1011"/>
+        </w:numPr>
+      </w:pPr>
+      <w:r>
+        <w:t xml:space="preserve">Using sediment core to identify changes at the bottom of the food web in BC coastal waters (Sophia Johannessen)</w:t>
+      </w:r>
+    </w:p>
+    <w:p>
+      <w:pPr>
+        <w:numPr>
+          <w:ilvl w:val="0"/>
+          <w:numId w:val="1012"/>
+        </w:numPr>
+      </w:pPr>
+      <w:r>
+        <w:t xml:space="preserve">Climate modelling to downscale global climate models for marine and freshwater salmon habitats</w:t>
+      </w:r>
+    </w:p>
+    <w:p>
+      <w:pPr>
+        <w:numPr>
+          <w:ilvl w:val="1"/>
+          <w:numId w:val="1013"/>
+        </w:numPr>
+      </w:pPr>
+      <w:r>
+        <w:t xml:space="preserve">Development of high-resolution climate change freshwater hazard data (BCSRIF, Markus Schnorbus)</w:t>
+      </w:r>
+    </w:p>
+    <w:p>
+      <w:pPr>
+        <w:numPr>
+          <w:ilvl w:val="1"/>
+          <w:numId w:val="1013"/>
+        </w:numPr>
+      </w:pPr>
+      <w:r>
+        <w:t xml:space="preserve">Climate downscaling for salmon in marine areas (Di Wan)</w:t>
+      </w:r>
+    </w:p>
+    <w:p>
+      <w:pPr>
+        <w:numPr>
+          <w:ilvl w:val="0"/>
+          <w:numId w:val="1012"/>
+        </w:numPr>
+      </w:pPr>
+      <w:r>
+        <w:t xml:space="preserve">Life cycle modelling to understand effects of climate change on salmon productivity</w:t>
+      </w:r>
+    </w:p>
+    <w:p>
+      <w:pPr>
+        <w:pStyle w:val="Compact"/>
+        <w:numPr>
+          <w:ilvl w:val="1"/>
+          <w:numId w:val="1014"/>
+        </w:numPr>
+      </w:pPr>
+      <w:r>
+        <w:t xml:space="preserve">Effects of marine and freshwater variables on salmon population dynamics (Jan Finke, Travis Tai)</w:t>
+      </w:r>
+    </w:p>
+    <w:p>
+      <w:pPr>
+        <w:numPr>
+          <w:ilvl w:val="0"/>
+          <w:numId w:val="1012"/>
+        </w:numPr>
+      </w:pPr>
+      <w:r>
+        <w:t xml:space="preserve">Characterizing genetic adaptation potential</w:t>
+      </w:r>
+    </w:p>
+    <w:p>
+      <w:pPr>
+        <w:pStyle w:val="Compact"/>
+        <w:numPr>
+          <w:ilvl w:val="1"/>
+          <w:numId w:val="1015"/>
+        </w:numPr>
+      </w:pPr>
+      <w:r>
+        <w:t xml:space="preserve">Adaptive genetic variation and climate change resilience in Canadian Pacific Salmon (Tim Healy)</w:t>
+      </w:r>
+    </w:p>
+    <w:p>
+      <w:pPr>
+        <w:numPr>
+          <w:ilvl w:val="0"/>
+          <w:numId w:val="1012"/>
+        </w:numPr>
+      </w:pPr>
+      <w:r>
+        <w:t xml:space="preserve">Quantitative assessments of climate change exposure and vulnerability</w:t>
+      </w:r>
+    </w:p>
+    <w:p>
+      <w:pPr>
+        <w:numPr>
+          <w:ilvl w:val="1"/>
+          <w:numId w:val="1016"/>
+        </w:numPr>
+      </w:pPr>
+      <w:r>
+        <w:t xml:space="preserve">Climate vulnerability indicators for salmon (Cory Lagasse)</w:t>
+      </w:r>
+    </w:p>
+    <w:p>
+      <w:pPr>
+        <w:numPr>
+          <w:ilvl w:val="1"/>
+          <w:numId w:val="1016"/>
+        </w:numPr>
+      </w:pPr>
+      <w:r>
+        <w:t xml:space="preserve">PSF climate change exposure assessment (BCSRIF, Stephanie Peacock)</w:t>
       </w:r>
     </w:p>
     <w:bookmarkEnd w:id="31"/>
-    <w:bookmarkStart w:id="32" w:name="climate-change-vulnerability"/>
+    <w:bookmarkStart w:id="32" w:name="cumulative-effects"/>
     <w:p>
       <w:pPr>
         <w:pStyle w:val="Heading3"/>
       </w:pPr>
       <w:r>
-        <w:t xml:space="preserve">Climate Change Vulnerability</w:t>
+        <w:t xml:space="preserve">Cumulative Effects</w:t>
+      </w:r>
+    </w:p>
+    <w:p>
+      <w:pPr>
+        <w:pStyle w:val="FirstParagraph"/>
+      </w:pPr>
+      <w:r>
+        <w:t xml:space="preserve">Use separate section here to describe cumulative effects work advanced as part of PSSI, or keep under freshwater stressors section?</w:t>
       </w:r>
     </w:p>
     <w:bookmarkEnd w:id="32"/>
     <w:bookmarkEnd w:id="33"/>
-    <w:bookmarkStart w:id="36" w:name="hatchery-science"/>
+    <w:bookmarkStart w:id="36" w:name="hatchery-science-clsep"/>
     <w:p>
       <w:pPr>
         <w:pStyle w:val="Heading2"/>
       </w:pPr>
       <w:r>
-        <w:t xml:space="preserve">Hatchery Science</w:t>
+        <w:t xml:space="preserve">Hatchery Science (CL/SEP)</w:t>
+      </w:r>
+    </w:p>
+    <w:p>
+      <w:pPr>
+        <w:pStyle w:val="FirstParagraph"/>
+      </w:pPr>
+      <w:r>
+        <w:t xml:space="preserve">Describe the enhancement pillar of PSSI, DFO Science sub-initiatives, and the priority research areas. Include a description of the SEP-SCI steering committee and process used to prioritize and develop research projects (adapt elements from the SEP hatchery science booklet).</w:t>
       </w:r>
     </w:p>
     <w:bookmarkStart w:id="34" w:name="genetics"/>
@@ -387,6 +797,143 @@
       </w:pPr>
       <w:r>
         <w:t xml:space="preserve">Genetics</w:t>
+      </w:r>
+    </w:p>
+    <w:p>
+      <w:pPr>
+        <w:pStyle w:val="FirstParagraph"/>
+      </w:pPr>
+      <w:r>
+        <w:t xml:space="preserve">Summarize research and key findings from genetics projects. Research questions (from SEP):</w:t>
+      </w:r>
+    </w:p>
+    <w:p>
+      <w:pPr>
+        <w:numPr>
+          <w:ilvl w:val="0"/>
+          <w:numId w:val="1017"/>
+        </w:numPr>
+      </w:pPr>
+      <w:r>
+        <w:t xml:space="preserve">What are the differences between hatchery and natural origin fish?</w:t>
+      </w:r>
+    </w:p>
+    <w:p>
+      <w:pPr>
+        <w:numPr>
+          <w:ilvl w:val="0"/>
+          <w:numId w:val="1017"/>
+        </w:numPr>
+      </w:pPr>
+      <w:r>
+        <w:t xml:space="preserve">Why do these differences occur and what are the mechanisms behind them?</w:t>
+      </w:r>
+    </w:p>
+    <w:p>
+      <w:pPr>
+        <w:numPr>
+          <w:ilvl w:val="0"/>
+          <w:numId w:val="1017"/>
+        </w:numPr>
+      </w:pPr>
+      <w:r>
+        <w:t xml:space="preserve">What factors affect long-term population fitness?</w:t>
+      </w:r>
+    </w:p>
+    <w:p>
+      <w:pPr>
+        <w:pStyle w:val="FirstParagraph"/>
+      </w:pPr>
+      <w:r>
+        <w:t xml:space="preserve">Projects and themes include:</w:t>
+      </w:r>
+    </w:p>
+    <w:p>
+      <w:pPr>
+        <w:numPr>
+          <w:ilvl w:val="0"/>
+          <w:numId w:val="1018"/>
+        </w:numPr>
+      </w:pPr>
+      <w:r>
+        <w:t xml:space="preserve">Developing and operationalizing modern genetic methods for stock identification and assessment</w:t>
+      </w:r>
+    </w:p>
+    <w:p>
+      <w:pPr>
+        <w:numPr>
+          <w:ilvl w:val="1"/>
+          <w:numId w:val="1019"/>
+        </w:numPr>
+      </w:pPr>
+      <w:r>
+        <w:t xml:space="preserve">Continuation/expansion of PBT programs (Eric Rondeau)</w:t>
+      </w:r>
+    </w:p>
+    <w:p>
+      <w:pPr>
+        <w:numPr>
+          <w:ilvl w:val="1"/>
+          <w:numId w:val="1019"/>
+        </w:numPr>
+      </w:pPr>
+      <w:r>
+        <w:t xml:space="preserve">Improving stock delineation in Chum salmon by characterizing genome-wide genetic variation (Anna Tigano)</w:t>
+      </w:r>
+    </w:p>
+    <w:p>
+      <w:pPr>
+        <w:numPr>
+          <w:ilvl w:val="1"/>
+          <w:numId w:val="1019"/>
+        </w:numPr>
+      </w:pPr>
+      <w:r>
+        <w:t xml:space="preserve">Rapid broodstock screening for improved genetic management of Pacific salmon (Kyle Wellband)</w:t>
+      </w:r>
+    </w:p>
+    <w:p>
+      <w:pPr>
+        <w:numPr>
+          <w:ilvl w:val="0"/>
+          <w:numId w:val="1018"/>
+        </w:numPr>
+      </w:pPr>
+      <w:r>
+        <w:t xml:space="preserve">Evaluating genetic differences among hatchery and wild populations, and their implications for fitness</w:t>
+      </w:r>
+    </w:p>
+    <w:p>
+      <w:pPr>
+        <w:numPr>
+          <w:ilvl w:val="1"/>
+          <w:numId w:val="1020"/>
+        </w:numPr>
+      </w:pPr>
+      <w:r>
+        <w:t xml:space="preserve">Fitness effects of hatchery enhancement and relative reproductive success (Tim Healy)</w:t>
+      </w:r>
+    </w:p>
+    <w:p>
+      <w:pPr>
+        <w:numPr>
+          <w:ilvl w:val="1"/>
+          <w:numId w:val="1020"/>
+        </w:numPr>
+      </w:pPr>
+      <w:r>
+        <w:t xml:space="preserve">Epigenetic variation and inheritance in hatchery and natural origin Chinook and Coho salmon (Tim Healy, Kyle Wellband)</w:t>
+      </w:r>
+    </w:p>
+    <w:p>
+      <w:pPr>
+        <w:numPr>
+          <w:ilvl w:val="1"/>
+          <w:numId w:val="1020"/>
+        </w:numPr>
+      </w:pPr>
+      <w:r>
+        <w:t xml:space="preserve">Genetic variation linked to early maturation in male Chinook salmon</w:t>
       </w:r>
     </w:p>
     <w:bookmarkEnd w:id="34"/>
@@ -399,20 +946,371 @@
         <w:t xml:space="preserve">Fish Health</w:t>
       </w:r>
     </w:p>
+    <w:p>
+      <w:pPr>
+        <w:pStyle w:val="FirstParagraph"/>
+      </w:pPr>
+      <w:r>
+        <w:t xml:space="preserve">Summarize research and key findings from fish health projects. Research questions (from SEP):</w:t>
+      </w:r>
+    </w:p>
+    <w:p>
+      <w:pPr>
+        <w:numPr>
+          <w:ilvl w:val="0"/>
+          <w:numId w:val="1021"/>
+        </w:numPr>
+      </w:pPr>
+      <w:r>
+        <w:t xml:space="preserve">How can we better assess and track fish condition and stress?</w:t>
+      </w:r>
+    </w:p>
+    <w:p>
+      <w:pPr>
+        <w:numPr>
+          <w:ilvl w:val="0"/>
+          <w:numId w:val="1021"/>
+        </w:numPr>
+      </w:pPr>
+      <w:r>
+        <w:t xml:space="preserve">How do we advance and modernize diagnostic and health-management practices?</w:t>
+      </w:r>
+    </w:p>
+    <w:p>
+      <w:pPr>
+        <w:numPr>
+          <w:ilvl w:val="0"/>
+          <w:numId w:val="1021"/>
+        </w:numPr>
+      </w:pPr>
+      <w:r>
+        <w:t xml:space="preserve">How can new molecular and technological tools help us detect issues early and inform decision-making?</w:t>
+      </w:r>
+    </w:p>
+    <w:p>
+      <w:pPr>
+        <w:pStyle w:val="FirstParagraph"/>
+      </w:pPr>
+      <w:r>
+        <w:t xml:space="preserve">Projects and themes include:</w:t>
+      </w:r>
+    </w:p>
+    <w:p>
+      <w:pPr>
+        <w:numPr>
+          <w:ilvl w:val="0"/>
+          <w:numId w:val="1022"/>
+        </w:numPr>
+      </w:pPr>
+      <w:r>
+        <w:t xml:space="preserve">New diagnostic and monitoring tools for fish health</w:t>
+      </w:r>
+    </w:p>
+    <w:p>
+      <w:pPr>
+        <w:numPr>
+          <w:ilvl w:val="1"/>
+          <w:numId w:val="1023"/>
+        </w:numPr>
+      </w:pPr>
+      <w:r>
+        <w:t xml:space="preserve">Expanding and modernizing the finfish diagnostic lab (Amy Long)</w:t>
+      </w:r>
+    </w:p>
+    <w:p>
+      <w:pPr>
+        <w:numPr>
+          <w:ilvl w:val="1"/>
+          <w:numId w:val="1023"/>
+        </w:numPr>
+      </w:pPr>
+      <w:r>
+        <w:t xml:space="preserve">Developing a proactive, modernized approach to ensure optimal health and condition (Karia Kaukinen, Kristi Miller)</w:t>
+      </w:r>
+    </w:p>
+    <w:p>
+      <w:pPr>
+        <w:numPr>
+          <w:ilvl w:val="1"/>
+          <w:numId w:val="1023"/>
+        </w:numPr>
+      </w:pPr>
+      <w:r>
+        <w:t xml:space="preserve">Using scales to monitor chronic stress in Chinook and Coho salmon (Stewart Johnson)</w:t>
+      </w:r>
+    </w:p>
+    <w:p>
+      <w:pPr>
+        <w:numPr>
+          <w:ilvl w:val="1"/>
+          <w:numId w:val="1023"/>
+        </w:numPr>
+      </w:pPr>
+      <w:r>
+        <w:t xml:space="preserve">Application of nanopore technology for detection and characterization of pathogens (BCSRIF, Ahmed Siah)</w:t>
+      </w:r>
+    </w:p>
+    <w:p>
+      <w:pPr>
+        <w:numPr>
+          <w:ilvl w:val="0"/>
+          <w:numId w:val="1022"/>
+        </w:numPr>
+      </w:pPr>
+      <w:r>
+        <w:t xml:space="preserve">Evaluating factors determining fish health and disease prevalence</w:t>
+      </w:r>
+    </w:p>
+    <w:p>
+      <w:pPr>
+        <w:numPr>
+          <w:ilvl w:val="1"/>
+          <w:numId w:val="1024"/>
+        </w:numPr>
+      </w:pPr>
+      <w:r>
+        <w:t xml:space="preserve">Using broodstock data to understand factors that affect BKD rates (Amy Long)</w:t>
+      </w:r>
+    </w:p>
+    <w:p>
+      <w:pPr>
+        <w:numPr>
+          <w:ilvl w:val="1"/>
+          <w:numId w:val="1024"/>
+        </w:numPr>
+      </w:pPr>
+      <w:r>
+        <w:t xml:space="preserve">Factors influencing IHNV in sockeye salmon (Kyle Garver)</w:t>
+      </w:r>
+    </w:p>
+    <w:p>
+      <w:pPr>
+        <w:numPr>
+          <w:ilvl w:val="1"/>
+          <w:numId w:val="1024"/>
+        </w:numPr>
+      </w:pPr>
+      <w:r>
+        <w:t xml:space="preserve">Modeling interactions of environmental, biological, and infectious factors at the Quinsam river hatchery (Simon Jones)</w:t>
+      </w:r>
+    </w:p>
+    <w:p>
+      <w:pPr>
+        <w:numPr>
+          <w:ilvl w:val="0"/>
+          <w:numId w:val="1022"/>
+        </w:numPr>
+      </w:pPr>
+      <w:r>
+        <w:t xml:space="preserve">Effects of rearing practices and diet on hatchery fish survival</w:t>
+      </w:r>
+    </w:p>
+    <w:p>
+      <w:pPr>
+        <w:numPr>
+          <w:ilvl w:val="1"/>
+          <w:numId w:val="1025"/>
+        </w:numPr>
+      </w:pPr>
+      <w:r>
+        <w:t xml:space="preserve">Optimizing feeds for hatchery production of Pacific salmon (Erika Eliason)</w:t>
+      </w:r>
+    </w:p>
+    <w:p>
+      <w:pPr>
+        <w:numPr>
+          <w:ilvl w:val="1"/>
+          <w:numId w:val="1025"/>
+        </w:numPr>
+      </w:pPr>
+      <w:r>
+        <w:t xml:space="preserve">Predicting Chinook reproductive success based on adult thiamine levels (Erika Eliason)</w:t>
+      </w:r>
+    </w:p>
+    <w:p>
+      <w:pPr>
+        <w:numPr>
+          <w:ilvl w:val="1"/>
+          <w:numId w:val="1025"/>
+        </w:numPr>
+      </w:pPr>
+      <w:r>
+        <w:t xml:space="preserve">Causes and consequences of vateritic otoliths in hatchery-reared Coho salmon (BCSRIF, Leigh Gaffney)</w:t>
+      </w:r>
+    </w:p>
     <w:bookmarkEnd w:id="35"/>
     <w:bookmarkEnd w:id="36"/>
-    <w:bookmarkStart w:id="37" w:name="fisheries-monitoring-and-harvest-methods"/>
+    <w:bookmarkStart w:id="37" w:name="X22f6fc0660223f3836269d08b551250e0dbf2ab"/>
     <w:p>
       <w:pPr>
         <w:pStyle w:val="Heading2"/>
       </w:pPr>
       <w:r>
-        <w:t xml:space="preserve">Fisheries Monitoring and Harvest Methods</w:t>
+        <w:t xml:space="preserve">Fisheries Monitoring and Harvest Methods (NB/CL/FM)</w:t>
+      </w:r>
+    </w:p>
+    <w:p>
+      <w:pPr>
+        <w:pStyle w:val="FirstParagraph"/>
+      </w:pPr>
+      <w:r>
+        <w:t xml:space="preserve">Describe the harvest transformation pillar of PSSI, DFO Science sub-initiatives, and key areas of monitoring and research. Projects and themes include:</w:t>
+      </w:r>
+    </w:p>
+    <w:p>
+      <w:pPr>
+        <w:numPr>
+          <w:ilvl w:val="0"/>
+          <w:numId w:val="1026"/>
+        </w:numPr>
+      </w:pPr>
+      <w:r>
+        <w:t xml:space="preserve">Enhancements to recreational monitoring</w:t>
+      </w:r>
+    </w:p>
+    <w:p>
+      <w:pPr>
+        <w:numPr>
+          <w:ilvl w:val="1"/>
+          <w:numId w:val="1027"/>
+        </w:numPr>
+      </w:pPr>
+      <w:r>
+        <w:t xml:space="preserve">MSF reference fishery (Erin Rechisky)</w:t>
+      </w:r>
+    </w:p>
+    <w:p>
+      <w:pPr>
+        <w:numPr>
+          <w:ilvl w:val="1"/>
+          <w:numId w:val="1027"/>
+        </w:numPr>
+      </w:pPr>
+      <w:r>
+        <w:t xml:space="preserve">Creel monitoring capacity improvements (Natalie Fuller)</w:t>
+      </w:r>
+    </w:p>
+    <w:p>
+      <w:pPr>
+        <w:numPr>
+          <w:ilvl w:val="1"/>
+          <w:numId w:val="1027"/>
+        </w:numPr>
+      </w:pPr>
+      <w:r>
+        <w:t xml:space="preserve">First Nations-led catch monitoring on the Central Coast (BCSRIF, Megan Adams)</w:t>
+      </w:r>
+    </w:p>
+    <w:p>
+      <w:pPr>
+        <w:numPr>
+          <w:ilvl w:val="0"/>
+          <w:numId w:val="1026"/>
+        </w:numPr>
+      </w:pPr>
+      <w:r>
+        <w:t xml:space="preserve">Research on release mortality and best practices for recreational fisheries</w:t>
+      </w:r>
+    </w:p>
+    <w:p>
+      <w:pPr>
+        <w:numPr>
+          <w:ilvl w:val="1"/>
+          <w:numId w:val="1028"/>
+        </w:numPr>
+      </w:pPr>
+      <w:r>
+        <w:t xml:space="preserve">Mortality of released Pacific Salmon in marine recreational fishery (BCSRIF, Scott Hinch)</w:t>
+      </w:r>
+    </w:p>
+    <w:p>
+      <w:pPr>
+        <w:numPr>
+          <w:ilvl w:val="1"/>
+          <w:numId w:val="1028"/>
+        </w:numPr>
+      </w:pPr>
+      <w:r>
+        <w:t xml:space="preserve">FRIM - short-term holding and respirometry studies (BCSRIF, SFIB)</w:t>
+      </w:r>
+    </w:p>
+    <w:p>
+      <w:pPr>
+        <w:numPr>
+          <w:ilvl w:val="0"/>
+          <w:numId w:val="1026"/>
+        </w:numPr>
+      </w:pPr>
+      <w:r>
+        <w:t xml:space="preserve">Bycatch monitoring in commercial fisheries</w:t>
+      </w:r>
+    </w:p>
+    <w:p>
+      <w:pPr>
+        <w:pStyle w:val="Compact"/>
+        <w:numPr>
+          <w:ilvl w:val="1"/>
+          <w:numId w:val="1029"/>
+        </w:numPr>
+      </w:pPr>
+      <w:r>
+        <w:t xml:space="preserve">Salmon bycatch monitoring in the trawl fishery (Cory Lagasse)</w:t>
+      </w:r>
+    </w:p>
+    <w:p>
+      <w:pPr>
+        <w:numPr>
+          <w:ilvl w:val="0"/>
+          <w:numId w:val="1026"/>
+        </w:numPr>
+      </w:pPr>
+      <w:r>
+        <w:t xml:space="preserve">Selective harvest methods and monitoring to support adaptive management</w:t>
+      </w:r>
+    </w:p>
+    <w:p>
+      <w:pPr>
+        <w:numPr>
+          <w:ilvl w:val="1"/>
+          <w:numId w:val="1030"/>
+        </w:numPr>
+      </w:pPr>
+      <w:r>
+        <w:t xml:space="preserve">Computer vision for adaptive management of terminal salmon fisheries (BCSRIF, Will Atlas)</w:t>
+      </w:r>
+    </w:p>
+    <w:p>
+      <w:pPr>
+        <w:numPr>
+          <w:ilvl w:val="1"/>
+          <w:numId w:val="1030"/>
+        </w:numPr>
+      </w:pPr>
+      <w:r>
+        <w:t xml:space="preserve">Fish trap pilot study (BCSRIF, Derek Leboeuf)</w:t>
       </w:r>
     </w:p>
     <w:bookmarkEnd w:id="37"/>
+    <w:bookmarkStart w:id="38" w:name="data-management-shelees-group"/>
+    <w:p>
+      <w:pPr>
+        <w:pStyle w:val="Heading2"/>
+      </w:pPr>
+      <w:r>
+        <w:t xml:space="preserve">Data Management (Shelee’s group)</w:t>
+      </w:r>
+    </w:p>
+    <w:p>
+      <w:pPr>
+        <w:pStyle w:val="FirstParagraph"/>
+      </w:pPr>
+      <w:r>
+        <w:t xml:space="preserve">Describe the data-related PSSI sub-initiatives and key projects to improve management and availability of data for Pacific salmon.</w:t>
+      </w:r>
+    </w:p>
     <w:bookmarkEnd w:id="38"/>
-    <w:bookmarkStart w:id="39" w:name="references"/>
+    <w:bookmarkEnd w:id="39"/>
+    <w:bookmarkStart w:id="44" w:name="references"/>
     <w:p>
       <w:pPr>
         <w:pStyle w:val="Heading1"/>
@@ -429,8 +1327,83 @@
         <w:t xml:space="preserve">Include relevant citations from report body here.</w:t>
       </w:r>
     </w:p>
-    <w:bookmarkEnd w:id="39"/>
-    <w:bookmarkStart w:id="49" w:name="project-reports"/>
+    <w:bookmarkStart w:id="43" w:name="refs"/>
+    <w:bookmarkStart w:id="41" w:name="ref-buxton2021"/>
+    <w:p>
+      <w:pPr>
+        <w:pStyle w:val="Bibliography"/>
+      </w:pPr>
+      <w:r>
+        <w:t xml:space="preserve">Buxton, Rachel T., Elizabeth A. Nyboer, Karine E. Pigeon, Graham D. Raby, Trina Rytwinski, Austin J. Gallagher, Richard Schuster, et al. 2021.</w:t>
+      </w:r>
+      <w:r>
+        <w:t xml:space="preserve"> </w:t>
+      </w:r>
+      <w:r>
+        <w:t xml:space="preserve">“Avoiding Wasted Research Resources in Conservation Science.”</w:t>
+      </w:r>
+      <w:r>
+        <w:t xml:space="preserve"> </w:t>
+      </w:r>
+      <w:r>
+        <w:rPr>
+          <w:i/>
+          <w:iCs/>
+        </w:rPr>
+        <w:t xml:space="preserve">Conservation Science and Practice</w:t>
+      </w:r>
+      <w:r>
+        <w:t xml:space="preserve"> </w:t>
+      </w:r>
+      <w:r>
+        <w:t xml:space="preserve">3 (2).</w:t>
+      </w:r>
+      <w:r>
+        <w:t xml:space="preserve"> </w:t>
+      </w:r>
+      <w:hyperlink r:id="rId40">
+        <w:r>
+          <w:rPr>
+            <w:rStyle w:val="Hyperlink"/>
+          </w:rPr>
+          <w:t xml:space="preserve">https://doi.org/10.1111/CSP2.329</w:t>
+        </w:r>
+      </w:hyperlink>
+      <w:r>
+        <w:t xml:space="preserve">.</w:t>
+      </w:r>
+    </w:p>
+    <w:bookmarkEnd w:id="41"/>
+    <w:bookmarkStart w:id="42" w:name="ref-lagasse2024"/>
+    <w:p>
+      <w:pPr>
+        <w:pStyle w:val="Bibliography"/>
+      </w:pPr>
+      <w:r>
+        <w:t xml:space="preserve">Lagasse, Cory R., Christina A. Czember, Ann-Marie Huang, and Diana Dobson. 2024.</w:t>
+      </w:r>
+      <w:r>
+        <w:t xml:space="preserve"> </w:t>
+      </w:r>
+      <w:r>
+        <w:t xml:space="preserve">“DFO Pacific Salmon Science Workshop 2022: Addressing Conservation and Management Challenges Now and into the Future.”</w:t>
+      </w:r>
+      <w:r>
+        <w:t xml:space="preserve"> </w:t>
+      </w:r>
+      <w:r>
+        <w:t xml:space="preserve">3267. Can. Man. Rep. Fish. Aquat. Sci. Nanaimo, BC.</w:t>
+      </w:r>
+    </w:p>
+    <w:bookmarkEnd w:id="42"/>
+    <w:bookmarkEnd w:id="43"/>
+    <w:p>
+      <w:r>
+        <w:br w:type="page"/>
+      </w:r>
+    </w:p>
+    <w:bookmarkEnd w:id="44"/>
+    <w:bookmarkStart w:id="53" w:name="project-reports"/>
     <w:p>
       <w:pPr>
         <w:pStyle w:val="Heading1"/>
@@ -447,37 +1420,346 @@
         <w:t xml:space="preserve">Group projects by division, research theme, region, or…?</w:t>
       </w:r>
     </w:p>
+    <w:bookmarkStart w:id="52" w:name="report-template"/>
+    <w:p>
+      <w:pPr>
+        <w:pStyle w:val="Heading2"/>
+      </w:pPr>
+      <w:r>
+        <w:t xml:space="preserve">Report Template</w:t>
+      </w:r>
+    </w:p>
+    <w:bookmarkStart w:id="45" w:name="project-title-and-id"/>
+    <w:p>
+      <w:pPr>
+        <w:pStyle w:val="Heading3"/>
+      </w:pPr>
+      <w:r>
+        <w:t xml:space="preserve">Project Title and ID</w:t>
+      </w:r>
+    </w:p>
+    <w:bookmarkEnd w:id="45"/>
+    <w:bookmarkStart w:id="46" w:name="highlights"/>
+    <w:p>
+      <w:pPr>
+        <w:pStyle w:val="Heading3"/>
+      </w:pPr>
+      <w:r>
+        <w:t xml:space="preserve">Highlights</w:t>
+      </w:r>
+    </w:p>
+    <w:p>
+      <w:pPr>
+        <w:pStyle w:val="FirstParagraph"/>
+      </w:pPr>
+      <w:r>
+        <w:t xml:space="preserve">• The main idea of the project</w:t>
+      </w:r>
+    </w:p>
+    <w:p>
+      <w:pPr>
+        <w:pStyle w:val="BodyText"/>
+      </w:pPr>
+      <w:r>
+        <w:t xml:space="preserve">• Key findings</w:t>
+      </w:r>
+    </w:p>
+    <w:p>
+      <w:pPr>
+        <w:pStyle w:val="BodyText"/>
+      </w:pPr>
+      <w:r>
+        <w:t xml:space="preserve">• Implications of these findings for salmon and decision-makers</w:t>
+      </w:r>
+    </w:p>
+    <w:p>
+      <w:pPr>
+        <w:pStyle w:val="BodyText"/>
+      </w:pPr>
+      <w:r>
+        <w:t xml:space="preserve">For a more technical audience, but still as plain language as possible</w:t>
+      </w:r>
+    </w:p>
+    <w:bookmarkEnd w:id="46"/>
+    <w:bookmarkStart w:id="47" w:name="background"/>
+    <w:p>
+      <w:pPr>
+        <w:pStyle w:val="Heading3"/>
+      </w:pPr>
+      <w:r>
+        <w:t xml:space="preserve">Background</w:t>
+      </w:r>
+    </w:p>
+    <w:p>
+      <w:pPr>
+        <w:pStyle w:val="FirstParagraph"/>
+      </w:pPr>
+      <w:r>
+        <w:t xml:space="preserve">• The relevant biological, environmental, and/or management context</w:t>
+      </w:r>
+    </w:p>
+    <w:p>
+      <w:pPr>
+        <w:pStyle w:val="BodyText"/>
+      </w:pPr>
+      <w:r>
+        <w:t xml:space="preserve">• What knowledge gap or demand were you trying to fill?</w:t>
+      </w:r>
+    </w:p>
+    <w:p>
+      <w:pPr>
+        <w:pStyle w:val="BodyText"/>
+      </w:pPr>
+      <w:r>
+        <w:t xml:space="preserve">• Collaboration and partner relationships</w:t>
+      </w:r>
+    </w:p>
+    <w:bookmarkEnd w:id="47"/>
+    <w:bookmarkStart w:id="48" w:name="methods-and-findings"/>
+    <w:p>
+      <w:pPr>
+        <w:pStyle w:val="Heading3"/>
+      </w:pPr>
+      <w:r>
+        <w:t xml:space="preserve">Methods and Findings</w:t>
+      </w:r>
+    </w:p>
+    <w:p>
+      <w:pPr>
+        <w:pStyle w:val="FirstParagraph"/>
+      </w:pPr>
+      <w:r>
+        <w:t xml:space="preserve">• Main methods used</w:t>
+      </w:r>
+    </w:p>
+    <w:p>
+      <w:pPr>
+        <w:pStyle w:val="BodyText"/>
+      </w:pPr>
+      <w:r>
+        <w:t xml:space="preserve">• Products and tools produced</w:t>
+      </w:r>
+    </w:p>
+    <w:p>
+      <w:pPr>
+        <w:pStyle w:val="BodyText"/>
+      </w:pPr>
+      <w:r>
+        <w:t xml:space="preserve">• Advancements in methodology, technology, and application</w:t>
+      </w:r>
+    </w:p>
+    <w:p>
+      <w:pPr>
+        <w:pStyle w:val="BodyText"/>
+      </w:pPr>
+      <w:r>
+        <w:t xml:space="preserve">• Advancements in communication and knowledge transfer</w:t>
+      </w:r>
+    </w:p>
+    <w:p>
+      <w:pPr>
+        <w:pStyle w:val="BodyText"/>
+      </w:pPr>
+      <w:r>
+        <w:t xml:space="preserve">• Key results and information generated</w:t>
+      </w:r>
+    </w:p>
+    <w:bookmarkEnd w:id="48"/>
+    <w:bookmarkStart w:id="49" w:name="insights"/>
+    <w:p>
+      <w:pPr>
+        <w:pStyle w:val="Heading3"/>
+      </w:pPr>
+      <w:r>
+        <w:t xml:space="preserve">Insights</w:t>
+      </w:r>
+    </w:p>
+    <w:p>
+      <w:pPr>
+        <w:pStyle w:val="FirstParagraph"/>
+      </w:pPr>
+      <w:r>
+        <w:t xml:space="preserve">• What this project has added to knowledge about salmon populations, health, or ecosystems.</w:t>
+      </w:r>
+    </w:p>
+    <w:p>
+      <w:pPr>
+        <w:numPr>
+          <w:ilvl w:val="0"/>
+          <w:numId w:val="1031"/>
+        </w:numPr>
+      </w:pPr>
+      <w:r>
+        <w:t xml:space="preserve">How this project informs salmon management:</w:t>
+      </w:r>
+    </w:p>
+    <w:p>
+      <w:pPr>
+        <w:numPr>
+          <w:ilvl w:val="1"/>
+          <w:numId w:val="1032"/>
+        </w:numPr>
+      </w:pPr>
+      <w:r>
+        <w:t xml:space="preserve">decisions</w:t>
+      </w:r>
+    </w:p>
+    <w:p>
+      <w:pPr>
+        <w:numPr>
+          <w:ilvl w:val="1"/>
+          <w:numId w:val="1032"/>
+        </w:numPr>
+      </w:pPr>
+      <w:r>
+        <w:t xml:space="preserve">policy guidance</w:t>
+      </w:r>
+    </w:p>
+    <w:p>
+      <w:pPr>
+        <w:numPr>
+          <w:ilvl w:val="1"/>
+          <w:numId w:val="1032"/>
+        </w:numPr>
+      </w:pPr>
+      <w:r>
+        <w:t xml:space="preserve">trade-offs</w:t>
+      </w:r>
+    </w:p>
+    <w:p>
+      <w:pPr>
+        <w:numPr>
+          <w:ilvl w:val="1"/>
+          <w:numId w:val="1032"/>
+        </w:numPr>
+      </w:pPr>
+      <w:r>
+        <w:t xml:space="preserve">planning</w:t>
+      </w:r>
+    </w:p>
+    <w:p>
+      <w:pPr>
+        <w:numPr>
+          <w:ilvl w:val="0"/>
+          <w:numId w:val="1031"/>
+        </w:numPr>
+      </w:pPr>
+      <w:r>
+        <w:t xml:space="preserve">Addition of knowledge to understanding:</w:t>
+      </w:r>
+    </w:p>
+    <w:p>
+      <w:pPr>
+        <w:numPr>
+          <w:ilvl w:val="1"/>
+          <w:numId w:val="1033"/>
+        </w:numPr>
+      </w:pPr>
+      <w:r>
+        <w:t xml:space="preserve">limiting factors/stressors/threats/ pathways of effects/risks</w:t>
+      </w:r>
+    </w:p>
+    <w:p>
+      <w:pPr>
+        <w:numPr>
+          <w:ilvl w:val="1"/>
+          <w:numId w:val="1033"/>
+        </w:numPr>
+      </w:pPr>
+      <w:r>
+        <w:t xml:space="preserve">biologically significant thresholds</w:t>
+      </w:r>
+    </w:p>
+    <w:p>
+      <w:pPr>
+        <w:numPr>
+          <w:ilvl w:val="1"/>
+          <w:numId w:val="1033"/>
+        </w:numPr>
+      </w:pPr>
+      <w:r>
+        <w:t xml:space="preserve">cumulative impacts</w:t>
+      </w:r>
+    </w:p>
+    <w:p>
+      <w:pPr>
+        <w:numPr>
+          <w:ilvl w:val="0"/>
+          <w:numId w:val="1031"/>
+        </w:numPr>
+      </w:pPr>
+      <w:r>
+        <w:t xml:space="preserve">Sources of uncertainty</w:t>
+      </w:r>
+    </w:p>
+    <w:bookmarkEnd w:id="49"/>
+    <w:bookmarkStart w:id="50" w:name="next-steps"/>
+    <w:p>
+      <w:pPr>
+        <w:pStyle w:val="Heading3"/>
+      </w:pPr>
+      <w:r>
+        <w:t xml:space="preserve">Next Steps</w:t>
+      </w:r>
+    </w:p>
+    <w:p>
+      <w:pPr>
+        <w:pStyle w:val="FirstParagraph"/>
+      </w:pPr>
+      <w:r>
+        <w:t xml:space="preserve">• Remaining knowledge gaps and recommendations for future studies</w:t>
+      </w:r>
+    </w:p>
+    <w:p>
+      <w:pPr>
+        <w:pStyle w:val="BodyText"/>
+      </w:pPr>
+      <w:r>
+        <w:t xml:space="preserve">• How can/should the project findings be operationalized for salmon conservation and management?</w:t>
+      </w:r>
+    </w:p>
+    <w:bookmarkEnd w:id="50"/>
+    <w:bookmarkStart w:id="51" w:name="references-1"/>
+    <w:p>
+      <w:pPr>
+        <w:pStyle w:val="Heading3"/>
+      </w:pPr>
+      <w:r>
+        <w:t xml:space="preserve">References</w:t>
+      </w:r>
+    </w:p>
+    <w:p>
+      <w:pPr>
+        <w:pStyle w:val="FirstParagraph"/>
+      </w:pPr>
+      <w:r>
+        <w:t xml:space="preserve">Literature cited in the project report.</w:t>
+      </w:r>
+    </w:p>
     <w:p>
       <w:r>
         <w:br w:type="page"/>
       </w:r>
     </w:p>
-    <w:bookmarkStart w:id="48" w:name="report-template"/>
+    <w:bookmarkEnd w:id="51"/>
+    <w:bookmarkEnd w:id="52"/>
+    <w:bookmarkEnd w:id="53"/>
+    <w:bookmarkStart w:id="55" w:name="appendices"/>
+    <w:p>
+      <w:pPr>
+        <w:pStyle w:val="Heading1"/>
+      </w:pPr>
+      <w:r>
+        <w:t xml:space="preserve">Appendices</w:t>
+      </w:r>
+    </w:p>
+    <w:bookmarkStart w:id="54" w:name="appendix-a-supplementary-data"/>
     <w:p>
       <w:pPr>
         <w:pStyle w:val="Heading2"/>
       </w:pPr>
       <w:r>
-        <w:t xml:space="preserve">Report Template</w:t>
-      </w:r>
-    </w:p>
-    <w:bookmarkStart w:id="40" w:name="project-title-and-id"/>
-    <w:p>
-      <w:pPr>
-        <w:pStyle w:val="Heading3"/>
-      </w:pPr>
-      <w:r>
-        <w:t xml:space="preserve">Project Title and ID</w:t>
-      </w:r>
-    </w:p>
-    <w:bookmarkEnd w:id="40"/>
-    <w:bookmarkStart w:id="41" w:name="highlights"/>
-    <w:p>
-      <w:pPr>
-        <w:pStyle w:val="Heading3"/>
-      </w:pPr>
-      <w:r>
-        <w:t xml:space="preserve">Highlights</w:t>
+        <w:t xml:space="preserve">Appendix A: Supplementary Data</w:t>
       </w:r>
     </w:p>
     <w:p>
@@ -485,322 +1767,11 @@
         <w:pStyle w:val="FirstParagraph"/>
       </w:pPr>
       <w:r>
-        <w:t xml:space="preserve">• The main idea of the project</w:t>
-      </w:r>
-    </w:p>
-    <w:p>
-      <w:pPr>
-        <w:pStyle w:val="BodyText"/>
-      </w:pPr>
-      <w:r>
-        <w:t xml:space="preserve">• Key findings</w:t>
-      </w:r>
-    </w:p>
-    <w:p>
-      <w:pPr>
-        <w:pStyle w:val="BodyText"/>
-      </w:pPr>
-      <w:r>
-        <w:t xml:space="preserve">• Implications of these findings for salmon and decision-makers</w:t>
-      </w:r>
-    </w:p>
-    <w:p>
-      <w:pPr>
-        <w:pStyle w:val="BodyText"/>
-      </w:pPr>
-      <w:r>
-        <w:t xml:space="preserve">For a more technical audience, but still as plain language as possible</w:t>
-      </w:r>
-    </w:p>
-    <w:bookmarkEnd w:id="41"/>
-    <w:bookmarkStart w:id="42" w:name="background-1"/>
-    <w:p>
-      <w:pPr>
-        <w:pStyle w:val="Heading3"/>
-      </w:pPr>
-      <w:r>
-        <w:t xml:space="preserve">Background</w:t>
-      </w:r>
-    </w:p>
-    <w:p>
-      <w:pPr>
-        <w:pStyle w:val="FirstParagraph"/>
-      </w:pPr>
-      <w:r>
-        <w:t xml:space="preserve">• The relevant biological, environmental, and/or management context</w:t>
-      </w:r>
-    </w:p>
-    <w:p>
-      <w:pPr>
-        <w:pStyle w:val="BodyText"/>
-      </w:pPr>
-      <w:r>
-        <w:t xml:space="preserve">• What knowledge gap or demand were you trying to fill?</w:t>
-      </w:r>
-    </w:p>
-    <w:p>
-      <w:pPr>
-        <w:pStyle w:val="BodyText"/>
-      </w:pPr>
-      <w:r>
-        <w:t xml:space="preserve">• Collaboration and partner relationships</w:t>
-      </w:r>
-    </w:p>
-    <w:bookmarkEnd w:id="42"/>
-    <w:bookmarkStart w:id="43" w:name="methods-and-findings"/>
-    <w:p>
-      <w:pPr>
-        <w:pStyle w:val="Heading3"/>
-      </w:pPr>
-      <w:r>
-        <w:t xml:space="preserve">Methods and Findings</w:t>
-      </w:r>
-    </w:p>
-    <w:p>
-      <w:pPr>
-        <w:pStyle w:val="FirstParagraph"/>
-      </w:pPr>
-      <w:r>
-        <w:t xml:space="preserve">• Main methods used</w:t>
-      </w:r>
-    </w:p>
-    <w:p>
-      <w:pPr>
-        <w:pStyle w:val="BodyText"/>
-      </w:pPr>
-      <w:r>
-        <w:t xml:space="preserve">• Products and tools produced</w:t>
-      </w:r>
-    </w:p>
-    <w:p>
-      <w:pPr>
-        <w:pStyle w:val="BodyText"/>
-      </w:pPr>
-      <w:r>
-        <w:t xml:space="preserve">• Advancements in methodology, technology, and application</w:t>
-      </w:r>
-    </w:p>
-    <w:p>
-      <w:pPr>
-        <w:pStyle w:val="BodyText"/>
-      </w:pPr>
-      <w:r>
-        <w:t xml:space="preserve">• Advancements in communication and knowledge transfer</w:t>
-      </w:r>
-    </w:p>
-    <w:p>
-      <w:pPr>
-        <w:pStyle w:val="BodyText"/>
-      </w:pPr>
-      <w:r>
-        <w:t xml:space="preserve">• Key results and information generated</w:t>
-      </w:r>
-    </w:p>
-    <w:bookmarkEnd w:id="43"/>
-    <w:bookmarkStart w:id="44" w:name="insights"/>
-    <w:p>
-      <w:pPr>
-        <w:pStyle w:val="Heading3"/>
-      </w:pPr>
-      <w:r>
-        <w:t xml:space="preserve">Insights</w:t>
-      </w:r>
-    </w:p>
-    <w:p>
-      <w:pPr>
-        <w:pStyle w:val="FirstParagraph"/>
-      </w:pPr>
-      <w:r>
-        <w:t xml:space="preserve">• What this project has added to knowledge about salmon populations, health, or ecosystems.</w:t>
-      </w:r>
-    </w:p>
-    <w:p>
-      <w:pPr>
-        <w:numPr>
-          <w:ilvl w:val="0"/>
-          <w:numId w:val="1005"/>
-        </w:numPr>
-      </w:pPr>
-      <w:r>
-        <w:t xml:space="preserve">How this project informs salmon management:</w:t>
-      </w:r>
-    </w:p>
-    <w:p>
-      <w:pPr>
-        <w:numPr>
-          <w:ilvl w:val="1"/>
-          <w:numId w:val="1006"/>
-        </w:numPr>
-      </w:pPr>
-      <w:r>
-        <w:t xml:space="preserve">decisions</w:t>
-      </w:r>
-    </w:p>
-    <w:p>
-      <w:pPr>
-        <w:numPr>
-          <w:ilvl w:val="1"/>
-          <w:numId w:val="1006"/>
-        </w:numPr>
-      </w:pPr>
-      <w:r>
-        <w:t xml:space="preserve">policy guidance</w:t>
-      </w:r>
-    </w:p>
-    <w:p>
-      <w:pPr>
-        <w:numPr>
-          <w:ilvl w:val="1"/>
-          <w:numId w:val="1006"/>
-        </w:numPr>
-      </w:pPr>
-      <w:r>
-        <w:t xml:space="preserve">trade-offs</w:t>
-      </w:r>
-    </w:p>
-    <w:p>
-      <w:pPr>
-        <w:numPr>
-          <w:ilvl w:val="1"/>
-          <w:numId w:val="1006"/>
-        </w:numPr>
-      </w:pPr>
-      <w:r>
-        <w:t xml:space="preserve">planning</w:t>
-      </w:r>
-    </w:p>
-    <w:p>
-      <w:pPr>
-        <w:numPr>
-          <w:ilvl w:val="0"/>
-          <w:numId w:val="1005"/>
-        </w:numPr>
-      </w:pPr>
-      <w:r>
-        <w:t xml:space="preserve">Addition of knowledge to understanding:</w:t>
-      </w:r>
-    </w:p>
-    <w:p>
-      <w:pPr>
-        <w:numPr>
-          <w:ilvl w:val="1"/>
-          <w:numId w:val="1007"/>
-        </w:numPr>
-      </w:pPr>
-      <w:r>
-        <w:t xml:space="preserve">limiting factors/stressors/threats/ pathways of effects/risks</w:t>
-      </w:r>
-    </w:p>
-    <w:p>
-      <w:pPr>
-        <w:numPr>
-          <w:ilvl w:val="1"/>
-          <w:numId w:val="1007"/>
-        </w:numPr>
-      </w:pPr>
-      <w:r>
-        <w:t xml:space="preserve">biologically significant thresholds</w:t>
-      </w:r>
-    </w:p>
-    <w:p>
-      <w:pPr>
-        <w:numPr>
-          <w:ilvl w:val="1"/>
-          <w:numId w:val="1007"/>
-        </w:numPr>
-      </w:pPr>
-      <w:r>
-        <w:t xml:space="preserve">cumulative impacts</w:t>
-      </w:r>
-    </w:p>
-    <w:p>
-      <w:pPr>
-        <w:numPr>
-          <w:ilvl w:val="0"/>
-          <w:numId w:val="1005"/>
-        </w:numPr>
-      </w:pPr>
-      <w:r>
-        <w:t xml:space="preserve">Sources of uncertainty</w:t>
-      </w:r>
-    </w:p>
-    <w:bookmarkEnd w:id="44"/>
-    <w:bookmarkStart w:id="45" w:name="next-steps"/>
-    <w:p>
-      <w:pPr>
-        <w:pStyle w:val="Heading3"/>
-      </w:pPr>
-      <w:r>
-        <w:t xml:space="preserve">Next Steps</w:t>
-      </w:r>
-    </w:p>
-    <w:p>
-      <w:pPr>
-        <w:pStyle w:val="FirstParagraph"/>
-      </w:pPr>
-      <w:r>
-        <w:t xml:space="preserve">• Remaining knowledge gaps and recommendations for future studies</w:t>
-      </w:r>
-    </w:p>
-    <w:p>
-      <w:pPr>
-        <w:pStyle w:val="BodyText"/>
-      </w:pPr>
-      <w:r>
-        <w:t xml:space="preserve">• How can/should the project findings be operationalized for salmon conservation and management?</w:t>
-      </w:r>
-    </w:p>
-    <w:bookmarkEnd w:id="45"/>
-    <w:bookmarkStart w:id="46" w:name="tables-and-figures"/>
-    <w:p>
-      <w:pPr>
-        <w:pStyle w:val="Heading3"/>
-      </w:pPr>
-      <w:r>
-        <w:t xml:space="preserve">Tables and Figures</w:t>
-      </w:r>
-    </w:p>
-    <w:bookmarkEnd w:id="46"/>
-    <w:bookmarkStart w:id="47" w:name="references-1"/>
-    <w:p>
-      <w:pPr>
-        <w:pStyle w:val="Heading3"/>
-      </w:pPr>
-      <w:r>
-        <w:t xml:space="preserve">References</w:t>
-      </w:r>
-    </w:p>
-    <w:bookmarkEnd w:id="47"/>
-    <w:bookmarkEnd w:id="48"/>
-    <w:bookmarkEnd w:id="49"/>
-    <w:bookmarkStart w:id="51" w:name="appendices"/>
-    <w:p>
-      <w:pPr>
-        <w:pStyle w:val="Heading1"/>
-      </w:pPr>
-      <w:r>
-        <w:t xml:space="preserve">Appendices</w:t>
-      </w:r>
-    </w:p>
-    <w:bookmarkStart w:id="50" w:name="appendix-a-supplementary-data"/>
-    <w:p>
-      <w:pPr>
-        <w:pStyle w:val="Heading2"/>
-      </w:pPr>
-      <w:r>
-        <w:t xml:space="preserve">Appendix A: Supplementary Data</w:t>
-      </w:r>
-    </w:p>
-    <w:p>
-      <w:pPr>
-        <w:pStyle w:val="FirstParagraph"/>
-      </w:pPr>
-      <w:r>
         <w:t xml:space="preserve">Additional tables or figures that support the main report.</w:t>
       </w:r>
     </w:p>
-    <w:bookmarkEnd w:id="50"/>
-    <w:bookmarkEnd w:id="51"/>
+    <w:bookmarkEnd w:id="54"/>
+    <w:bookmarkEnd w:id="55"/>
     <w:sectPr/>
   </w:body>
 </w:document>
@@ -907,6 +1878,91 @@
       </w:pPr>
     </w:lvl>
   </w:abstractNum>
+  <w:abstractNum w:abstractNumId="99411">
+    <w:nsid w:val="00A99411"/>
+    <w:multiLevelType w:val="multilevel"/>
+    <w:lvl w:ilvl="0">
+      <w:start w:val="1"/>
+      <w:numFmt w:val="decimal"/>
+      <w:lvlText w:val="%1."/>
+      <w:lvlJc w:val="left"/>
+      <w:pPr>
+        <w:ind w:left="720" w:hanging="360"/>
+      </w:pPr>
+    </w:lvl>
+    <w:lvl w:ilvl="1">
+      <w:start w:val="1"/>
+      <w:numFmt w:val="decimal"/>
+      <w:lvlText w:val="%2."/>
+      <w:lvlJc w:val="left"/>
+      <w:pPr>
+        <w:ind w:left="1440" w:hanging="360"/>
+      </w:pPr>
+    </w:lvl>
+    <w:lvl w:ilvl="2">
+      <w:start w:val="1"/>
+      <w:numFmt w:val="decimal"/>
+      <w:lvlText w:val="%3."/>
+      <w:lvlJc w:val="left"/>
+      <w:pPr>
+        <w:ind w:left="2160" w:hanging="360"/>
+      </w:pPr>
+    </w:lvl>
+    <w:lvl w:ilvl="3">
+      <w:start w:val="1"/>
+      <w:numFmt w:val="decimal"/>
+      <w:lvlText w:val="%4."/>
+      <w:lvlJc w:val="left"/>
+      <w:pPr>
+        <w:ind w:left="2880" w:hanging="360"/>
+      </w:pPr>
+    </w:lvl>
+    <w:lvl w:ilvl="4">
+      <w:start w:val="1"/>
+      <w:numFmt w:val="decimal"/>
+      <w:lvlText w:val="%5."/>
+      <w:lvlJc w:val="left"/>
+      <w:pPr>
+        <w:ind w:left="3600" w:hanging="360"/>
+      </w:pPr>
+    </w:lvl>
+    <w:lvl w:ilvl="5">
+      <w:start w:val="1"/>
+      <w:numFmt w:val="decimal"/>
+      <w:lvlText w:val="%6."/>
+      <w:lvlJc w:val="left"/>
+      <w:pPr>
+        <w:ind w:left="4320" w:hanging="360"/>
+      </w:pPr>
+    </w:lvl>
+    <w:lvl w:ilvl="6">
+      <w:start w:val="1"/>
+      <w:numFmt w:val="decimal"/>
+      <w:lvlText w:val="%7."/>
+      <w:lvlJc w:val="left"/>
+      <w:pPr>
+        <w:ind w:left="5040" w:hanging="360"/>
+      </w:pPr>
+    </w:lvl>
+    <w:lvl w:ilvl="7">
+      <w:start w:val="1"/>
+      <w:numFmt w:val="decimal"/>
+      <w:lvlText w:val="%8."/>
+      <w:lvlJc w:val="left"/>
+      <w:pPr>
+        <w:ind w:left="5760" w:hanging="360"/>
+      </w:pPr>
+    </w:lvl>
+    <w:lvl w:ilvl="8">
+      <w:start w:val="1"/>
+      <w:numFmt w:val="decimal"/>
+      <w:lvlText w:val="%9."/>
+      <w:lvlJc w:val="left"/>
+      <w:pPr>
+        <w:ind w:left="6480" w:hanging="360"/>
+      </w:pPr>
+    </w:lvl>
+  </w:abstractNum>
   <w:abstractNum w:abstractNumId="991">
     <w:nsid w:val="0000A991"/>
     <w:multiLevelType w:val="multilevel"/>
@@ -1010,104 +2066,10 @@
       </w:rPr>
     </w:lvl>
   </w:abstractNum>
-  <w:abstractNum w:abstractNumId="99411">
-    <w:nsid w:val="00A99411"/>
-    <w:multiLevelType w:val="multilevel"/>
-    <w:lvl w:ilvl="0">
-      <w:start w:val="1"/>
-      <w:numFmt w:val="decimal"/>
-      <w:lvlText w:val="%1."/>
-      <w:lvlJc w:val="left"/>
-      <w:pPr>
-        <w:ind w:left="720" w:hanging="360"/>
-      </w:pPr>
-    </w:lvl>
-    <w:lvl w:ilvl="1">
-      <w:start w:val="1"/>
-      <w:numFmt w:val="decimal"/>
-      <w:lvlText w:val="%2."/>
-      <w:lvlJc w:val="left"/>
-      <w:pPr>
-        <w:ind w:left="1440" w:hanging="360"/>
-      </w:pPr>
-    </w:lvl>
-    <w:lvl w:ilvl="2">
-      <w:start w:val="1"/>
-      <w:numFmt w:val="decimal"/>
-      <w:lvlText w:val="%3."/>
-      <w:lvlJc w:val="left"/>
-      <w:pPr>
-        <w:ind w:left="2160" w:hanging="360"/>
-      </w:pPr>
-    </w:lvl>
-    <w:lvl w:ilvl="3">
-      <w:start w:val="1"/>
-      <w:numFmt w:val="decimal"/>
-      <w:lvlText w:val="%4."/>
-      <w:lvlJc w:val="left"/>
-      <w:pPr>
-        <w:ind w:left="2880" w:hanging="360"/>
-      </w:pPr>
-    </w:lvl>
-    <w:lvl w:ilvl="4">
-      <w:start w:val="1"/>
-      <w:numFmt w:val="decimal"/>
-      <w:lvlText w:val="%5."/>
-      <w:lvlJc w:val="left"/>
-      <w:pPr>
-        <w:ind w:left="3600" w:hanging="360"/>
-      </w:pPr>
-    </w:lvl>
-    <w:lvl w:ilvl="5">
-      <w:start w:val="1"/>
-      <w:numFmt w:val="decimal"/>
-      <w:lvlText w:val="%6."/>
-      <w:lvlJc w:val="left"/>
-      <w:pPr>
-        <w:ind w:left="4320" w:hanging="360"/>
-      </w:pPr>
-    </w:lvl>
-    <w:lvl w:ilvl="6">
-      <w:start w:val="1"/>
-      <w:numFmt w:val="decimal"/>
-      <w:lvlText w:val="%7."/>
-      <w:lvlJc w:val="left"/>
-      <w:pPr>
-        <w:ind w:left="5040" w:hanging="360"/>
-      </w:pPr>
-    </w:lvl>
-    <w:lvl w:ilvl="7">
-      <w:start w:val="1"/>
-      <w:numFmt w:val="decimal"/>
-      <w:lvlText w:val="%8."/>
-      <w:lvlJc w:val="left"/>
-      <w:pPr>
-        <w:ind w:left="5760" w:hanging="360"/>
-      </w:pPr>
-    </w:lvl>
-    <w:lvl w:ilvl="8">
-      <w:start w:val="1"/>
-      <w:numFmt w:val="decimal"/>
-      <w:lvlText w:val="%9."/>
-      <w:lvlJc w:val="left"/>
-      <w:pPr>
-        <w:ind w:left="6480" w:hanging="360"/>
-      </w:pPr>
-    </w:lvl>
-  </w:abstractNum>
   <w:num w:numId="1000">
     <w:abstractNumId w:val="990"/>
   </w:num>
   <w:num w:numId="1001">
-    <w:abstractNumId w:val="991"/>
-  </w:num>
-  <w:num w:numId="1002">
-    <w:abstractNumId w:val="991"/>
-  </w:num>
-  <w:num w:numId="1003">
-    <w:abstractNumId w:val="991"/>
-  </w:num>
-  <w:num w:numId="1004">
     <w:abstractNumId w:val="99411"/>
     <w:lvlOverride w:ilvl="0">
       <w:startOverride w:val="1"/>
@@ -1137,6 +2099,15 @@
       <w:startOverride w:val="1"/>
     </w:lvlOverride>
   </w:num>
+  <w:num w:numId="1002">
+    <w:abstractNumId w:val="991"/>
+  </w:num>
+  <w:num w:numId="1003">
+    <w:abstractNumId w:val="991"/>
+  </w:num>
+  <w:num w:numId="1004">
+    <w:abstractNumId w:val="991"/>
+  </w:num>
   <w:num w:numId="1005">
     <w:abstractNumId w:val="991"/>
   </w:num>
@@ -1144,6 +2115,84 @@
     <w:abstractNumId w:val="991"/>
   </w:num>
   <w:num w:numId="1007">
+    <w:abstractNumId w:val="991"/>
+  </w:num>
+  <w:num w:numId="1008">
+    <w:abstractNumId w:val="991"/>
+  </w:num>
+  <w:num w:numId="1009">
+    <w:abstractNumId w:val="991"/>
+  </w:num>
+  <w:num w:numId="1010">
+    <w:abstractNumId w:val="991"/>
+  </w:num>
+  <w:num w:numId="1011">
+    <w:abstractNumId w:val="991"/>
+  </w:num>
+  <w:num w:numId="1012">
+    <w:abstractNumId w:val="991"/>
+  </w:num>
+  <w:num w:numId="1013">
+    <w:abstractNumId w:val="991"/>
+  </w:num>
+  <w:num w:numId="1014">
+    <w:abstractNumId w:val="991"/>
+  </w:num>
+  <w:num w:numId="1015">
+    <w:abstractNumId w:val="991"/>
+  </w:num>
+  <w:num w:numId="1016">
+    <w:abstractNumId w:val="991"/>
+  </w:num>
+  <w:num w:numId="1017">
+    <w:abstractNumId w:val="991"/>
+  </w:num>
+  <w:num w:numId="1018">
+    <w:abstractNumId w:val="991"/>
+  </w:num>
+  <w:num w:numId="1019">
+    <w:abstractNumId w:val="991"/>
+  </w:num>
+  <w:num w:numId="1020">
+    <w:abstractNumId w:val="991"/>
+  </w:num>
+  <w:num w:numId="1021">
+    <w:abstractNumId w:val="991"/>
+  </w:num>
+  <w:num w:numId="1022">
+    <w:abstractNumId w:val="991"/>
+  </w:num>
+  <w:num w:numId="1023">
+    <w:abstractNumId w:val="991"/>
+  </w:num>
+  <w:num w:numId="1024">
+    <w:abstractNumId w:val="991"/>
+  </w:num>
+  <w:num w:numId="1025">
+    <w:abstractNumId w:val="991"/>
+  </w:num>
+  <w:num w:numId="1026">
+    <w:abstractNumId w:val="991"/>
+  </w:num>
+  <w:num w:numId="1027">
+    <w:abstractNumId w:val="991"/>
+  </w:num>
+  <w:num w:numId="1028">
+    <w:abstractNumId w:val="991"/>
+  </w:num>
+  <w:num w:numId="1029">
+    <w:abstractNumId w:val="991"/>
+  </w:num>
+  <w:num w:numId="1030">
+    <w:abstractNumId w:val="991"/>
+  </w:num>
+  <w:num w:numId="1031">
+    <w:abstractNumId w:val="991"/>
+  </w:num>
+  <w:num w:numId="1032">
+    <w:abstractNumId w:val="991"/>
+  </w:num>
+  <w:num w:numId="1033">
     <w:abstractNumId w:val="991"/>
   </w:num>
 </w:numbering>

</xml_diff>

<commit_message>
climate vulnerability section update
</commit_message>
<xml_diff>
--- a/main-report.docx
+++ b/main-report.docx
@@ -23,7 +23,7 @@
         <w:pStyle w:val="Date"/>
       </w:pPr>
       <w:r>
-        <w:t xml:space="preserve">2025-12-16</w:t>
+        <w:t xml:space="preserve">2026-01-06</w:t>
       </w:r>
     </w:p>
     <w:sdt>
@@ -100,7 +100,7 @@
         </w:r>
       </w:hyperlink>
       <w:r>
-        <w:t xml:space="preserve">). Supporting these aims were investments in scientific research focused on improving our understanding of salmon and their ecosystems to inform effective decision-making and rebuilding.</w:t>
+        <w:t xml:space="preserve">). The initiative was initially designed and managed across four pillars, each of which included several sub-initiatives and objectives.</w:t>
       </w:r>
     </w:p>
     <w:p>
@@ -108,7 +108,238 @@
         <w:pStyle w:val="BodyText"/>
       </w:pPr>
       <w:r>
-        <w:t xml:space="preserve">Beginning in 2022, new research programs and capacity were established within the Pacific Region Science branch as part of the PSSI. Following a DFO workshop that identified priority research areas</w:t>
+        <w:t xml:space="preserve">Under conservation and stewardship, describe intent to invest in targeted salmon science and information to increase work in areas of:</w:t>
+      </w:r>
+    </w:p>
+    <w:p>
+      <w:pPr>
+        <w:numPr>
+          <w:ilvl w:val="0"/>
+          <w:numId w:val="1001"/>
+        </w:numPr>
+      </w:pPr>
+      <w:r>
+        <w:t xml:space="preserve">integrated salmon ecosystem planning</w:t>
+      </w:r>
+    </w:p>
+    <w:p>
+      <w:pPr>
+        <w:numPr>
+          <w:ilvl w:val="0"/>
+          <w:numId w:val="1001"/>
+        </w:numPr>
+      </w:pPr>
+      <w:r>
+        <w:t xml:space="preserve">salmon habitat restoration</w:t>
+      </w:r>
+    </w:p>
+    <w:p>
+      <w:pPr>
+        <w:pStyle w:val="Compact"/>
+        <w:numPr>
+          <w:ilvl w:val="1"/>
+          <w:numId w:val="1002"/>
+        </w:numPr>
+      </w:pPr>
+      <w:r>
+        <w:t xml:space="preserve">includes restoration projects funded through BCSRIF</w:t>
+      </w:r>
+    </w:p>
+    <w:p>
+      <w:pPr>
+        <w:numPr>
+          <w:ilvl w:val="0"/>
+          <w:numId w:val="1001"/>
+        </w:numPr>
+      </w:pPr>
+      <w:r>
+        <w:t xml:space="preserve">integrated rebuilding plans</w:t>
+      </w:r>
+    </w:p>
+    <w:p>
+      <w:pPr>
+        <w:numPr>
+          <w:ilvl w:val="0"/>
+          <w:numId w:val="1001"/>
+        </w:numPr>
+      </w:pPr>
+      <w:r>
+        <w:t xml:space="preserve">improved supports for salmon stewardship activities</w:t>
+      </w:r>
+    </w:p>
+    <w:p>
+      <w:pPr>
+        <w:pStyle w:val="FirstParagraph"/>
+      </w:pPr>
+      <w:r>
+        <w:t xml:space="preserve">Under harvest transformation, describe key objectives to:</w:t>
+      </w:r>
+    </w:p>
+    <w:p>
+      <w:pPr>
+        <w:numPr>
+          <w:ilvl w:val="0"/>
+          <w:numId w:val="1003"/>
+        </w:numPr>
+      </w:pPr>
+      <w:r>
+        <w:t xml:space="preserve">embrace more precautionary and selective fishing approaches, including exploration of mark selective fisheries</w:t>
+      </w:r>
+    </w:p>
+    <w:p>
+      <w:pPr>
+        <w:numPr>
+          <w:ilvl w:val="0"/>
+          <w:numId w:val="1003"/>
+        </w:numPr>
+      </w:pPr>
+      <w:r>
+        <w:t xml:space="preserve">develop new tools to better manage harvest capacity</w:t>
+      </w:r>
+    </w:p>
+    <w:p>
+      <w:pPr>
+        <w:numPr>
+          <w:ilvl w:val="0"/>
+          <w:numId w:val="1003"/>
+        </w:numPr>
+      </w:pPr>
+      <w:r>
+        <w:t xml:space="preserve">update the Salmon Allocation Policy</w:t>
+      </w:r>
+    </w:p>
+    <w:p>
+      <w:pPr>
+        <w:numPr>
+          <w:ilvl w:val="0"/>
+          <w:numId w:val="1003"/>
+        </w:numPr>
+      </w:pPr>
+      <w:r>
+        <w:t xml:space="preserve">update licensing, regulatory and management frameworks, including licence buyback programs and long-term commercial fishery closures</w:t>
+      </w:r>
+    </w:p>
+    <w:p>
+      <w:pPr>
+        <w:numPr>
+          <w:ilvl w:val="0"/>
+          <w:numId w:val="1003"/>
+        </w:numPr>
+      </w:pPr>
+      <w:r>
+        <w:t xml:space="preserve">improve the timeliness and accuracy of fishery monitoring and catch reporting programs</w:t>
+      </w:r>
+    </w:p>
+    <w:p>
+      <w:pPr>
+        <w:pStyle w:val="FirstParagraph"/>
+      </w:pPr>
+      <w:r>
+        <w:t xml:space="preserve">Under hatchery modernization, describe key objectives to:</w:t>
+      </w:r>
+    </w:p>
+    <w:p>
+      <w:pPr>
+        <w:numPr>
+          <w:ilvl w:val="0"/>
+          <w:numId w:val="1004"/>
+        </w:numPr>
+      </w:pPr>
+      <w:r>
+        <w:t xml:space="preserve">invest in additional expertise and improved hatchery infrastructure</w:t>
+      </w:r>
+    </w:p>
+    <w:p>
+      <w:pPr>
+        <w:numPr>
+          <w:ilvl w:val="0"/>
+          <w:numId w:val="1004"/>
+        </w:numPr>
+      </w:pPr>
+      <w:r>
+        <w:t xml:space="preserve">focus attention on hatchery modernization, which includes ensuring enhancement efforts protect genetic diversity and actively supports conservation priorities</w:t>
+      </w:r>
+    </w:p>
+    <w:p>
+      <w:pPr>
+        <w:numPr>
+          <w:ilvl w:val="0"/>
+          <w:numId w:val="1004"/>
+        </w:numPr>
+      </w:pPr>
+      <w:r>
+        <w:t xml:space="preserve">support collaboration and enhancement partnerships</w:t>
+      </w:r>
+    </w:p>
+    <w:p>
+      <w:pPr>
+        <w:numPr>
+          <w:ilvl w:val="0"/>
+          <w:numId w:val="1004"/>
+        </w:numPr>
+      </w:pPr>
+      <w:r>
+        <w:t xml:space="preserve">invest in enhancement science around genetics, fish health, ecosystems, and operational monitoring</w:t>
+      </w:r>
+    </w:p>
+    <w:p>
+      <w:pPr>
+        <w:numPr>
+          <w:ilvl w:val="0"/>
+          <w:numId w:val="1004"/>
+        </w:numPr>
+      </w:pPr>
+      <w:r>
+        <w:t xml:space="preserve">develop a modern enhancement policy approach that will lead to decision-making that better supports the enhancement vision</w:t>
+      </w:r>
+    </w:p>
+    <w:p>
+      <w:pPr>
+        <w:pStyle w:val="FirstParagraph"/>
+      </w:pPr>
+      <w:r>
+        <w:t xml:space="preserve">Under integration and collaboration, describe key objectives to:</w:t>
+      </w:r>
+    </w:p>
+    <w:p>
+      <w:pPr>
+        <w:numPr>
+          <w:ilvl w:val="0"/>
+          <w:numId w:val="1005"/>
+        </w:numPr>
+      </w:pPr>
+      <w:r>
+        <w:t xml:space="preserve">Provide capacity support to various internal and external groups</w:t>
+      </w:r>
+    </w:p>
+    <w:p>
+      <w:pPr>
+        <w:numPr>
+          <w:ilvl w:val="0"/>
+          <w:numId w:val="1005"/>
+        </w:numPr>
+      </w:pPr>
+      <w:r>
+        <w:t xml:space="preserve">Improve collaboration among governments</w:t>
+      </w:r>
+    </w:p>
+    <w:p>
+      <w:pPr>
+        <w:numPr>
+          <w:ilvl w:val="0"/>
+          <w:numId w:val="1005"/>
+        </w:numPr>
+      </w:pPr>
+      <w:r>
+        <w:t xml:space="preserve">Prioritize salmon stocks for recovery</w:t>
+      </w:r>
+    </w:p>
+    <w:p>
+      <w:pPr>
+        <w:pStyle w:val="FirstParagraph"/>
+      </w:pPr>
+      <w:r>
+        <w:t xml:space="preserve">Supporting the pillars were investments in scientific research focused on improving our understanding of salmon and their ecosystems to inform effective decision-making and rebuilding. Beginning in 2022, new research programs and capacity were established within the Pacific Region Science branch as part of the PSSI. Following a DFO workshop that identified priority research areas</w:t>
       </w:r>
       <w:r>
         <w:t xml:space="preserve"> </w:t>
@@ -125,6 +356,14 @@
         <w:pStyle w:val="BodyText"/>
       </w:pPr>
       <w:r>
+        <w:t xml:space="preserve">A second phase of BCSRIF grants were also funded as part of PSSI….</w:t>
+      </w:r>
+    </w:p>
+    <w:p>
+      <w:pPr>
+        <w:pStyle w:val="BodyText"/>
+      </w:pPr>
+      <w:r>
         <w:t xml:space="preserve">Collaborative and inter-disciplinary approaches were an important theme for research programs, recognizing the importance of cooperation among scientists, managers, stakeholders, and Indigenous groups to achieve desired outcomes for Pacific salmon</w:t>
       </w:r>
       <w:r>
@@ -149,18 +388,18 @@
       <w:pPr>
         <w:numPr>
           <w:ilvl w:val="0"/>
-          <w:numId w:val="1001"/>
-        </w:numPr>
-      </w:pPr>
-      <w:r>
-        <w:t xml:space="preserve">Provide summary reports covering ~49 research projects related to Pacific salmon, their ecosystems, and management decisions.</w:t>
-      </w:r>
-    </w:p>
-    <w:p>
-      <w:pPr>
-        <w:numPr>
-          <w:ilvl w:val="0"/>
-          <w:numId w:val="1001"/>
+          <w:numId w:val="1006"/>
+        </w:numPr>
+      </w:pPr>
+      <w:r>
+        <w:t xml:space="preserve">Provide summary reports covering 49 research projects related to Pacific salmon, their ecosystems, and management decisions.</w:t>
+      </w:r>
+    </w:p>
+    <w:p>
+      <w:pPr>
+        <w:numPr>
+          <w:ilvl w:val="0"/>
+          <w:numId w:val="1006"/>
         </w:numPr>
       </w:pPr>
       <w:r>
@@ -171,7 +410,7 @@
       <w:pPr>
         <w:numPr>
           <w:ilvl w:val="0"/>
-          <w:numId w:val="1001"/>
+          <w:numId w:val="1006"/>
         </w:numPr>
       </w:pPr>
       <w:r>
@@ -179,7 +418,7 @@
       </w:r>
     </w:p>
     <w:bookmarkEnd w:id="22"/>
-    <w:bookmarkStart w:id="39" w:name="research-themes"/>
+    <w:bookmarkStart w:id="42" w:name="research-themes"/>
     <w:p>
       <w:pPr>
         <w:pStyle w:val="Heading1"/>
@@ -259,22 +498,204 @@
         <w:t xml:space="preserve">Focus categories for research.</w:t>
       </w:r>
     </w:p>
-    <w:bookmarkStart w:id="28" w:name="stressors-and-responses"/>
+    <w:bookmarkStart w:id="26" w:name="template-guiding-questions"/>
+    <w:p>
+      <w:pPr>
+        <w:pStyle w:val="Heading3"/>
+      </w:pPr>
+      <w:r>
+        <w:t xml:space="preserve">Template / Guiding Questions</w:t>
+      </w:r>
+    </w:p>
+    <w:p>
+      <w:pPr>
+        <w:pStyle w:val="FirstParagraph"/>
+      </w:pPr>
+      <w:r>
+        <w:t xml:space="preserve">Research Goals</w:t>
+      </w:r>
+    </w:p>
+    <w:p>
+      <w:pPr>
+        <w:numPr>
+          <w:ilvl w:val="0"/>
+          <w:numId w:val="1007"/>
+        </w:numPr>
+      </w:pPr>
+      <w:r>
+        <w:t xml:space="preserve">What were the key objectives of this research theme?</w:t>
+      </w:r>
+    </w:p>
+    <w:p>
+      <w:pPr>
+        <w:numPr>
+          <w:ilvl w:val="0"/>
+          <w:numId w:val="1007"/>
+        </w:numPr>
+      </w:pPr>
+      <w:r>
+        <w:t xml:space="preserve">How do these relate to original goals of PSSI/BCSRIF?</w:t>
+      </w:r>
+    </w:p>
+    <w:p>
+      <w:pPr>
+        <w:numPr>
+          <w:ilvl w:val="0"/>
+          <w:numId w:val="1007"/>
+        </w:numPr>
+      </w:pPr>
+      <w:r>
+        <w:t xml:space="preserve">What major gaps in our knowledge were being addressed?</w:t>
+      </w:r>
+    </w:p>
+    <w:p>
+      <w:pPr>
+        <w:pStyle w:val="FirstParagraph"/>
+      </w:pPr>
+      <w:r>
+        <w:t xml:space="preserve">Outcomes</w:t>
+      </w:r>
+    </w:p>
+    <w:p>
+      <w:pPr>
+        <w:numPr>
+          <w:ilvl w:val="0"/>
+          <w:numId w:val="1008"/>
+        </w:numPr>
+      </w:pPr>
+      <w:r>
+        <w:t xml:space="preserve">What have we learned and how have we moved the dial on our scientific understanding?</w:t>
+      </w:r>
+    </w:p>
+    <w:p>
+      <w:pPr>
+        <w:numPr>
+          <w:ilvl w:val="0"/>
+          <w:numId w:val="1008"/>
+        </w:numPr>
+      </w:pPr>
+      <w:r>
+        <w:t xml:space="preserve">What new tools/tech/techniques have been created?</w:t>
+      </w:r>
+    </w:p>
+    <w:p>
+      <w:pPr>
+        <w:numPr>
+          <w:ilvl w:val="0"/>
+          <w:numId w:val="1008"/>
+        </w:numPr>
+      </w:pPr>
+      <w:r>
+        <w:t xml:space="preserve">How can these projects inform management planning/actions/policy?</w:t>
+      </w:r>
+    </w:p>
+    <w:p>
+      <w:pPr>
+        <w:pStyle w:val="FirstParagraph"/>
+      </w:pPr>
+      <w:r>
+        <w:t xml:space="preserve">Engagement, Collaboration &amp; Knowledge Transfer</w:t>
+      </w:r>
+    </w:p>
+    <w:p>
+      <w:pPr>
+        <w:numPr>
+          <w:ilvl w:val="0"/>
+          <w:numId w:val="1009"/>
+        </w:numPr>
+      </w:pPr>
+      <w:r>
+        <w:t xml:space="preserve">How did these projects engage with other groups? Was this effective? </w:t>
+      </w:r>
+    </w:p>
+    <w:p>
+      <w:pPr>
+        <w:numPr>
+          <w:ilvl w:val="0"/>
+          <w:numId w:val="1009"/>
+        </w:numPr>
+      </w:pPr>
+      <w:r>
+        <w:t xml:space="preserve">Have new ways to ensure knowledge transfer to different audiences been developed?</w:t>
+      </w:r>
+    </w:p>
+    <w:p>
+      <w:pPr>
+        <w:numPr>
+          <w:ilvl w:val="0"/>
+          <w:numId w:val="1009"/>
+        </w:numPr>
+      </w:pPr>
+      <w:r>
+        <w:t xml:space="preserve">What products have been created? </w:t>
+      </w:r>
+    </w:p>
+    <w:p>
+      <w:pPr>
+        <w:pStyle w:val="FirstParagraph"/>
+      </w:pPr>
+      <w:r>
+        <w:t xml:space="preserve">Next Steps</w:t>
+      </w:r>
+    </w:p>
+    <w:p>
+      <w:pPr>
+        <w:numPr>
+          <w:ilvl w:val="0"/>
+          <w:numId w:val="1010"/>
+        </w:numPr>
+      </w:pPr>
+      <w:r>
+        <w:t xml:space="preserve">Major conclusions</w:t>
+      </w:r>
+    </w:p>
+    <w:p>
+      <w:pPr>
+        <w:numPr>
+          <w:ilvl w:val="0"/>
+          <w:numId w:val="1010"/>
+        </w:numPr>
+      </w:pPr>
+      <w:r>
+        <w:t xml:space="preserve">How could/should the project findings be operationalized for salmon conservation and management?</w:t>
+      </w:r>
+    </w:p>
+    <w:p>
+      <w:pPr>
+        <w:numPr>
+          <w:ilvl w:val="0"/>
+          <w:numId w:val="1010"/>
+        </w:numPr>
+      </w:pPr>
+      <w:r>
+        <w:t xml:space="preserve">Remaining knowledge gaps and recommendations for future studies</w:t>
+      </w:r>
+    </w:p>
+    <w:bookmarkEnd w:id="26"/>
+    <w:bookmarkStart w:id="30" w:name="understanding-salmon-ecosystems"/>
     <w:p>
       <w:pPr>
         <w:pStyle w:val="Heading2"/>
       </w:pPr>
       <w:r>
-        <w:t xml:space="preserve">Stressors and Responses</w:t>
-      </w:r>
-    </w:p>
-    <w:bookmarkStart w:id="26" w:name="freshwater-stressors-je"/>
+        <w:t xml:space="preserve">Understanding Salmon Ecosystems</w:t>
+      </w:r>
+    </w:p>
+    <w:p>
+      <w:pPr>
+        <w:pStyle w:val="FirstParagraph"/>
+      </w:pPr>
+      <w:r>
+        <w:t xml:space="preserve">Context for this section</w:t>
+      </w:r>
+    </w:p>
+    <w:bookmarkStart w:id="27" w:name="a.-freshwater-ecosystems-je"/>
     <w:p>
       <w:pPr>
         <w:pStyle w:val="Heading3"/>
       </w:pPr>
       <w:r>
-        <w:t xml:space="preserve">Freshwater Stressors (JE)</w:t>
+        <w:t xml:space="preserve">A. Freshwater Ecosystems (JE)</w:t>
       </w:r>
     </w:p>
     <w:p>
@@ -289,7 +710,7 @@
       <w:pPr>
         <w:numPr>
           <w:ilvl w:val="0"/>
-          <w:numId w:val="1002"/>
+          <w:numId w:val="1011"/>
         </w:numPr>
       </w:pPr>
       <w:r>
@@ -300,7 +721,7 @@
       <w:pPr>
         <w:numPr>
           <w:ilvl w:val="1"/>
-          <w:numId w:val="1003"/>
+          <w:numId w:val="1012"/>
         </w:numPr>
       </w:pPr>
       <w:r>
@@ -311,7 +732,7 @@
       <w:pPr>
         <w:numPr>
           <w:ilvl w:val="1"/>
-          <w:numId w:val="1003"/>
+          <w:numId w:val="1012"/>
         </w:numPr>
       </w:pPr>
       <w:r>
@@ -322,7 +743,7 @@
       <w:pPr>
         <w:numPr>
           <w:ilvl w:val="1"/>
-          <w:numId w:val="1003"/>
+          <w:numId w:val="1012"/>
         </w:numPr>
       </w:pPr>
       <w:r>
@@ -333,7 +754,7 @@
       <w:pPr>
         <w:numPr>
           <w:ilvl w:val="0"/>
-          <w:numId w:val="1002"/>
+          <w:numId w:val="1011"/>
         </w:numPr>
       </w:pPr>
       <w:r>
@@ -345,7 +766,7 @@
         <w:pStyle w:val="Compact"/>
         <w:numPr>
           <w:ilvl w:val="1"/>
-          <w:numId w:val="1004"/>
+          <w:numId w:val="1013"/>
         </w:numPr>
       </w:pPr>
       <w:r>
@@ -356,7 +777,7 @@
       <w:pPr>
         <w:numPr>
           <w:ilvl w:val="0"/>
-          <w:numId w:val="1002"/>
+          <w:numId w:val="1011"/>
         </w:numPr>
       </w:pPr>
       <w:r>
@@ -367,7 +788,7 @@
       <w:pPr>
         <w:numPr>
           <w:ilvl w:val="1"/>
-          <w:numId w:val="1005"/>
+          <w:numId w:val="1014"/>
         </w:numPr>
       </w:pPr>
       <w:r>
@@ -378,7 +799,7 @@
       <w:pPr>
         <w:numPr>
           <w:ilvl w:val="1"/>
-          <w:numId w:val="1005"/>
+          <w:numId w:val="1014"/>
         </w:numPr>
       </w:pPr>
       <w:r>
@@ -389,7 +810,7 @@
       <w:pPr>
         <w:numPr>
           <w:ilvl w:val="1"/>
-          <w:numId w:val="1005"/>
+          <w:numId w:val="1014"/>
         </w:numPr>
       </w:pPr>
       <w:r>
@@ -400,7 +821,7 @@
       <w:pPr>
         <w:numPr>
           <w:ilvl w:val="0"/>
-          <w:numId w:val="1002"/>
+          <w:numId w:val="1011"/>
         </w:numPr>
       </w:pPr>
       <w:r>
@@ -411,7 +832,7 @@
       <w:pPr>
         <w:numPr>
           <w:ilvl w:val="1"/>
-          <w:numId w:val="1006"/>
+          <w:numId w:val="1015"/>
         </w:numPr>
       </w:pPr>
       <w:r>
@@ -422,7 +843,7 @@
       <w:pPr>
         <w:numPr>
           <w:ilvl w:val="1"/>
-          <w:numId w:val="1006"/>
+          <w:numId w:val="1015"/>
         </w:numPr>
       </w:pPr>
       <w:r>
@@ -433,21 +854,21 @@
       <w:pPr>
         <w:numPr>
           <w:ilvl w:val="1"/>
-          <w:numId w:val="1006"/>
+          <w:numId w:val="1015"/>
         </w:numPr>
       </w:pPr>
       <w:r>
         <w:t xml:space="preserve">The CEMPRA cumulative effects modelling framework (BCSRIF, Jordan Rosenfeld)</w:t>
       </w:r>
     </w:p>
-    <w:bookmarkEnd w:id="26"/>
-    <w:bookmarkStart w:id="27" w:name="marine-stressors-ipnb"/>
+    <w:bookmarkEnd w:id="27"/>
+    <w:bookmarkStart w:id="28" w:name="b.-marine-ecosystems-ipnb"/>
     <w:p>
       <w:pPr>
         <w:pStyle w:val="Heading3"/>
       </w:pPr>
       <w:r>
-        <w:t xml:space="preserve">Marine Stressors (IP/NB)</w:t>
+        <w:t xml:space="preserve">B. Marine Ecosystems (IP/NB)</w:t>
       </w:r>
     </w:p>
     <w:p>
@@ -455,14 +876,14 @@
         <w:pStyle w:val="FirstParagraph"/>
       </w:pPr>
       <w:r>
-        <w:t xml:space="preserve">Summarize research and key findings related to marine stressors. Projects and themes include:</w:t>
-      </w:r>
-    </w:p>
-    <w:p>
-      <w:pPr>
-        <w:numPr>
-          <w:ilvl w:val="0"/>
-          <w:numId w:val="1007"/>
+        <w:t xml:space="preserve">Summarize research and key findings related to building understanding of marine ecosystems and key stressors. Projects and themes include:</w:t>
+      </w:r>
+    </w:p>
+    <w:p>
+      <w:pPr>
+        <w:numPr>
+          <w:ilvl w:val="0"/>
+          <w:numId w:val="1016"/>
         </w:numPr>
       </w:pPr>
       <w:r>
@@ -473,7 +894,7 @@
       <w:pPr>
         <w:numPr>
           <w:ilvl w:val="1"/>
-          <w:numId w:val="1008"/>
+          <w:numId w:val="1017"/>
         </w:numPr>
       </w:pPr>
       <w:r>
@@ -484,7 +905,7 @@
       <w:pPr>
         <w:numPr>
           <w:ilvl w:val="1"/>
-          <w:numId w:val="1008"/>
+          <w:numId w:val="1017"/>
         </w:numPr>
       </w:pPr>
       <w:r>
@@ -495,7 +916,7 @@
       <w:pPr>
         <w:numPr>
           <w:ilvl w:val="1"/>
-          <w:numId w:val="1008"/>
+          <w:numId w:val="1017"/>
         </w:numPr>
       </w:pPr>
       <w:r>
@@ -506,7 +927,7 @@
       <w:pPr>
         <w:numPr>
           <w:ilvl w:val="1"/>
-          <w:numId w:val="1008"/>
+          <w:numId w:val="1017"/>
         </w:numPr>
       </w:pPr>
       <w:r>
@@ -516,8 +937,19 @@
     <w:p>
       <w:pPr>
         <w:numPr>
-          <w:ilvl w:val="0"/>
-          <w:numId w:val="1007"/>
+          <w:ilvl w:val="1"/>
+          <w:numId w:val="1017"/>
+        </w:numPr>
+      </w:pPr>
+      <w:r>
+        <w:t xml:space="preserve">Contaminants monitoring (Lisa Loseto)</w:t>
+      </w:r>
+    </w:p>
+    <w:p>
+      <w:pPr>
+        <w:numPr>
+          <w:ilvl w:val="0"/>
+          <w:numId w:val="1016"/>
         </w:numPr>
       </w:pPr>
       <w:r>
@@ -528,7 +960,7 @@
       <w:pPr>
         <w:numPr>
           <w:ilvl w:val="1"/>
-          <w:numId w:val="1009"/>
+          <w:numId w:val="1018"/>
         </w:numPr>
       </w:pPr>
       <w:r>
@@ -539,16 +971,307 @@
       <w:pPr>
         <w:numPr>
           <w:ilvl w:val="1"/>
-          <w:numId w:val="1009"/>
+          <w:numId w:val="1018"/>
         </w:numPr>
       </w:pPr>
       <w:r>
         <w:t xml:space="preserve">Quantifying salmon predation by sea lions (Cameron Freshwater)</w:t>
       </w:r>
     </w:p>
-    <w:bookmarkEnd w:id="27"/>
     <w:bookmarkEnd w:id="28"/>
-    <w:bookmarkStart w:id="33" w:name="assessments"/>
+    <w:bookmarkStart w:id="29" w:name="c.-climate-change-vulnerability-cl"/>
+    <w:p>
+      <w:pPr>
+        <w:pStyle w:val="Heading3"/>
+      </w:pPr>
+      <w:r>
+        <w:t xml:space="preserve">C. Climate Change Vulnerability (CL)</w:t>
+      </w:r>
+    </w:p>
+    <w:p>
+      <w:pPr>
+        <w:pStyle w:val="FirstParagraph"/>
+      </w:pPr>
+      <w:r>
+        <w:rPr>
+          <w:b/>
+          <w:bCs/>
+        </w:rPr>
+        <w:t xml:space="preserve">Highlights</w:t>
+      </w:r>
+    </w:p>
+    <w:p>
+      <w:pPr>
+        <w:numPr>
+          <w:ilvl w:val="0"/>
+          <w:numId w:val="1019"/>
+        </w:numPr>
+      </w:pPr>
+      <w:r>
+        <w:t xml:space="preserve">Newly developed marine and freshwater climate models allow us to assess environmental changes that will be experience by Pacific salmon within British Columbia</w:t>
+      </w:r>
+    </w:p>
+    <w:p>
+      <w:pPr>
+        <w:numPr>
+          <w:ilvl w:val="0"/>
+          <w:numId w:val="1019"/>
+        </w:numPr>
+      </w:pPr>
+      <w:r>
+        <w:t xml:space="preserve">Vulnerability assessments reveal differences in risk for the 50 conservation units of Pacific salmon within the Fraser basin, with Pink and Chum salmon the least vulnerable to climate changes while ….</w:t>
+      </w:r>
+    </w:p>
+    <w:p>
+      <w:pPr>
+        <w:numPr>
+          <w:ilvl w:val="0"/>
+          <w:numId w:val="1019"/>
+        </w:numPr>
+      </w:pPr>
+      <w:r>
+        <w:t xml:space="preserve">Life stage models….</w:t>
+      </w:r>
+    </w:p>
+    <w:p>
+      <w:pPr>
+        <w:numPr>
+          <w:ilvl w:val="0"/>
+          <w:numId w:val="1019"/>
+        </w:numPr>
+      </w:pPr>
+      <w:r>
+        <w:t xml:space="preserve">Genetic adaptation….</w:t>
+      </w:r>
+    </w:p>
+    <w:p>
+      <w:pPr>
+        <w:numPr>
+          <w:ilvl w:val="0"/>
+          <w:numId w:val="1019"/>
+        </w:numPr>
+      </w:pPr>
+      <w:r>
+        <w:t xml:space="preserve">Greenhouse gas emissions matter. Vulnerability, as represented by conditions beyond optimal thresholds, was more severe in high emissions scenarios compared to scenarios with mitigation.</w:t>
+      </w:r>
+    </w:p>
+    <w:p>
+      <w:pPr>
+        <w:numPr>
+          <w:ilvl w:val="0"/>
+          <w:numId w:val="1019"/>
+        </w:numPr>
+      </w:pPr>
+      <w:r>
+        <w:t xml:space="preserve">These new assessments can be applied in planning and decision-making to contextualize risks and benefits….</w:t>
+      </w:r>
+    </w:p>
+    <w:p>
+      <w:pPr>
+        <w:pStyle w:val="FirstParagraph"/>
+      </w:pPr>
+      <w:r>
+        <w:rPr>
+          <w:b/>
+          <w:bCs/>
+        </w:rPr>
+        <w:t xml:space="preserve">Research Goals</w:t>
+      </w:r>
+    </w:p>
+    <w:p>
+      <w:pPr>
+        <w:pStyle w:val="BodyText"/>
+      </w:pPr>
+      <w:r>
+        <w:t xml:space="preserve">The significance of climate change for Pacific salmon, and biodiversity in general, cannot be overstated. Studies across their range have highlighted the vulnerability of Pacific salmon to recent and future climate changes for freshwater and marine life stages</w:t>
+      </w:r>
+      <w:r>
+        <w:t xml:space="preserve"> </w:t>
+      </w:r>
+      <w:r>
+        <w:t xml:space="preserve">(Mantua, Tohver, and Hamlet 2010; McClure et al. 2023; Crozier et al. 2019; Grant, MacDonald, and Winston 2019)</w:t>
+      </w:r>
+      <w:r>
+        <w:t xml:space="preserve">. Climate change emerged as a key theme during the PSSI Science planning workshop</w:t>
+      </w:r>
+      <w:r>
+        <w:t xml:space="preserve"> </w:t>
+      </w:r>
+      <w:r>
+        <w:t xml:space="preserve">(Lagasse et al. 2024)</w:t>
+      </w:r>
+      <w:r>
+        <w:t xml:space="preserve"> </w:t>
+      </w:r>
+      <w:r>
+        <w:t xml:space="preserve">and was a central element of the Improved Understanding of Salmon Ecosystems sub-initiative. Discussion papers, minister mandate letters, funding initiatives, and national adaptation plans have recognized the need to make climate change considerations central to decision-making and planning</w:t>
+      </w:r>
+      <w:r>
+        <w:t xml:space="preserve"> </w:t>
+      </w:r>
+      <w:r>
+        <w:t xml:space="preserve">(Macdonald and Grant 2023)</w:t>
+      </w:r>
+      <w:r>
+        <w:t xml:space="preserve">. This need follows from the understanding that climate change introduces additional risk and uncertainty into plans and decisions because expectations based on past climate relationships may not hold true.</w:t>
+      </w:r>
+    </w:p>
+    <w:p>
+      <w:pPr>
+        <w:pStyle w:val="BodyText"/>
+      </w:pPr>
+      <w:r>
+        <w:t xml:space="preserve">Yet there is still much that is uncertain about how climate changes will unfold for Pacific salmon, such as which species and stocks will be most affected, when physiological thresholds or ecological tipping points will be reached, the relative influence of various environmental changes on productivity, and the degree to which populations will be able to evolve and adapt to changing conditions and increasing temperatures</w:t>
+      </w:r>
+      <w:r>
+        <w:t xml:space="preserve"> </w:t>
+      </w:r>
+      <w:r>
+        <w:t xml:space="preserve">(Schoen et al. 2017; Chittenden, Beamish, and McKinley 2009; Crozier and Siegel 2025)</w:t>
+      </w:r>
+      <w:r>
+        <w:t xml:space="preserve">. Research within this theme sought to better understand and resolve these uncertainties through a variety of approaches including downscaled climate modelling, modern genotyping, life-cycle modelling, and vulnerability risk assessments. Collectively, these studies reveal important details about the implications of climate change for Pacific salmon that can allow us to understand and anticipate current and future changes.</w:t>
+      </w:r>
+    </w:p>
+    <w:p>
+      <w:pPr>
+        <w:pStyle w:val="BodyText"/>
+      </w:pPr>
+      <w:r>
+        <w:rPr>
+          <w:b/>
+          <w:bCs/>
+        </w:rPr>
+        <w:t xml:space="preserve">Downscaled climate modelling</w:t>
+      </w:r>
+    </w:p>
+    <w:p>
+      <w:pPr>
+        <w:pStyle w:val="BodyText"/>
+      </w:pPr>
+      <w:r>
+        <w:t xml:space="preserve">Global climate modelling – the simulation of earth systems into the future under different greenhouse gas emission scenarios – is the basis for much of our understanding about future climate change as reported on by the intergovernmental panel on climate change (IPCC). However, these global models lack the necessary detail to tease out fine-scale environmental changes to aquatic habitats that will be significant to understanding responses of Pacific salmon over the coming decades. Recent work, including many projects supported by PSSI, is addressing these gaps through downscaling of global climate models to marine and freshwater environments across the Pacific region.</w:t>
+      </w:r>
+    </w:p>
+    <w:p>
+      <w:pPr>
+        <w:pStyle w:val="BodyText"/>
+      </w:pPr>
+      <w:r>
+        <w:t xml:space="preserve">Within freshwater habitats, the Pacific Climate Impacts Consortium (PCIC) has developed high resolution stream temperature and flow models that project future conditions throughout British Columbia. Statistically downscaled models of August stream temperature have also recently been developed providing an alternative method for projecting future temperatures.  These models reveal a gradient of temperature changes throughout British Columbia influenced not only by global climate patterns, but by elevation, glacial coverage, latitude…..</w:t>
+      </w:r>
+    </w:p>
+    <w:p>
+      <w:pPr>
+        <w:pStyle w:val="BodyText"/>
+      </w:pPr>
+      <w:r>
+        <w:t xml:space="preserve">Within marine areas, regional oceanographic models developed by the Ocean Science division project changes in salinity, temperature, and biogeochemistry for waters across the continental shelf of British Columbia. While these models have recently been applied to understand how climate change will affect habitat availability for groundfish and other marine species, applying them towards the assessment of climate change vulnerability for Pacific salmon is more challenging…  Given the importance of marine survival to the productivity of Pacific salmon, this is an important area for further research….</w:t>
+      </w:r>
+    </w:p>
+    <w:p>
+      <w:pPr>
+        <w:pStyle w:val="BodyText"/>
+      </w:pPr>
+      <w:r>
+        <w:rPr>
+          <w:b/>
+          <w:bCs/>
+        </w:rPr>
+        <w:t xml:space="preserve">Vulnerability assessments</w:t>
+      </w:r>
+    </w:p>
+    <w:p>
+      <w:pPr>
+        <w:pStyle w:val="BodyText"/>
+      </w:pPr>
+      <w:r>
+        <w:t xml:space="preserve">For the purposes of Pacific salmon management, projecting future environmental conditions is only helpful if we can predict how Pacific salmon will respond to those changes. Climate change vulnerability assessments apply a diverse range of methods to consider how the combined exposure and sensitivity of a species or population determines the risks they face from climate change. While such assessments have been applied to thousands of different species at regional and global scales, including to Pacific salmon in the continental US, it is only recently and with support from PSSI that these studies have been applied to Pacific salmon in Canada.</w:t>
+      </w:r>
+    </w:p>
+    <w:p>
+      <w:pPr>
+        <w:pStyle w:val="BodyText"/>
+      </w:pPr>
+      <w:r>
+        <w:t xml:space="preserve">Two of these studies have been focused on the Fraser Basin, the largest and most diverse river basin for Pacific salmon in Canada with over 50 conservation units. The Pacific Salmon Foundation developed a model to quantify life-stage specific exposure of Pacific salmon conservation units to environmental conditions above optimal thresholds, including high temperature and low flow thresholds. DFO Science has developed a climate vulnerability indicators framework that incorporates several downscaled climate models, demographic information such as conservation status, and genetic diversity information to characterize key mechanisms of vulnerability.</w:t>
+      </w:r>
+    </w:p>
+    <w:p>
+      <w:pPr>
+        <w:pStyle w:val="BodyText"/>
+      </w:pPr>
+      <w:r>
+        <w:t xml:space="preserve">Together, these studies reveal …..</w:t>
+      </w:r>
+    </w:p>
+    <w:p>
+      <w:pPr>
+        <w:pStyle w:val="BodyText"/>
+      </w:pPr>
+      <w:r>
+        <w:t xml:space="preserve">Life stage modelling can also be used for evaluating and disentangling the influence of environmental conditions on salmon productivity retroactively and into the future. Models of sockeye salmon, covering populations from the southern to northern ends of their range, reveal important similarities and differences in responses….</w:t>
+      </w:r>
+    </w:p>
+    <w:p>
+      <w:pPr>
+        <w:pStyle w:val="BodyText"/>
+      </w:pPr>
+      <w:r>
+        <w:rPr>
+          <w:b/>
+          <w:bCs/>
+        </w:rPr>
+        <w:t xml:space="preserve">Genetic adaptation</w:t>
+      </w:r>
+    </w:p>
+    <w:p>
+      <w:pPr>
+        <w:pStyle w:val="BodyText"/>
+      </w:pPr>
+      <w:r>
+        <w:rPr>
+          <w:b/>
+          <w:bCs/>
+        </w:rPr>
+        <w:t xml:space="preserve">Knowledge gaps and future priorities</w:t>
+      </w:r>
+    </w:p>
+    <w:p>
+      <w:pPr>
+        <w:pStyle w:val="BodyText"/>
+      </w:pPr>
+      <w:r>
+        <w:t xml:space="preserve">Expanding vulnerability assessments to populations beyond the Fraser basin</w:t>
+      </w:r>
+    </w:p>
+    <w:p>
+      <w:pPr>
+        <w:pStyle w:val="BodyText"/>
+      </w:pPr>
+      <w:r>
+        <w:t xml:space="preserve">Further understanding thresholds and tipping points, and how these differ among species of Pacific salmon</w:t>
+      </w:r>
+    </w:p>
+    <w:p>
+      <w:pPr>
+        <w:pStyle w:val="BodyText"/>
+      </w:pPr>
+      <w:r>
+        <w:t xml:space="preserve">Changes in the frequency of extreme events, such as flooding, marine heat-waves, and droughts, are difficult to accurately model and assess but are important determinants of salmon survival</w:t>
+      </w:r>
+    </w:p>
+    <w:p>
+      <w:pPr>
+        <w:pStyle w:val="BodyText"/>
+      </w:pPr>
+      <w:r>
+        <w:t xml:space="preserve">Incorporating climate vulnerability information into decision-making and planning frameworks, prioritizing actions that can mitigate vulnerability</w:t>
+      </w:r>
+    </w:p>
+    <w:bookmarkEnd w:id="29"/>
+    <w:bookmarkEnd w:id="30"/>
+    <w:bookmarkStart w:id="36" w:name="assessments"/>
     <w:p>
       <w:pPr>
         <w:pStyle w:val="Heading2"/>
@@ -557,13 +1280,30 @@
         <w:t xml:space="preserve">Assessments</w:t>
       </w:r>
     </w:p>
-    <w:bookmarkStart w:id="29" w:name="life-cycle-assessment-follow-the-fish-ip"/>
+    <w:p>
+      <w:pPr>
+        <w:pStyle w:val="FirstParagraph"/>
+      </w:pPr>
+      <w:r>
+        <w:t xml:space="preserve">Context for assessments section</w:t>
+      </w:r>
+    </w:p>
+    <w:bookmarkStart w:id="33" w:name="a.-life-cycle-assessment-approaches"/>
     <w:p>
       <w:pPr>
         <w:pStyle w:val="Heading3"/>
       </w:pPr>
       <w:r>
-        <w:t xml:space="preserve">Life Cycle Assessment: Follow the Fish (IP)</w:t>
+        <w:t xml:space="preserve">A. Life Cycle Assessment Approaches</w:t>
+      </w:r>
+    </w:p>
+    <w:bookmarkStart w:id="31" w:name="follow-the-fish-ip"/>
+    <w:p>
+      <w:pPr>
+        <w:pStyle w:val="Heading4"/>
+      </w:pPr>
+      <w:r>
+        <w:t xml:space="preserve">Follow the Fish (IP)</w:t>
       </w:r>
     </w:p>
     <w:p>
@@ -574,212 +1314,25 @@
         <w:t xml:space="preserve">Provide an overview of the follow the fish program, how risk assessments and limiting factors (RAMS) were used to guide research priorities, key insights, and next steps to support rebuilding of WCVI Chinook salmon.</w:t>
       </w:r>
     </w:p>
-    <w:bookmarkEnd w:id="29"/>
-    <w:bookmarkStart w:id="30" w:name="X20a53dea36470175f613504fdd1f5aa46863022"/>
-    <w:p>
-      <w:pPr>
-        <w:pStyle w:val="Heading3"/>
-      </w:pPr>
-      <w:r>
-        <w:t xml:space="preserve">Stock Assessment: Fisheries Science Advisory Reports (AMH)</w:t>
-      </w:r>
-    </w:p>
-    <w:p>
-      <w:pPr>
-        <w:pStyle w:val="FirstParagraph"/>
-      </w:pPr>
-      <w:r>
-        <w:t xml:space="preserve">Summarize policy context and rationale for FSARs. Describe Salmon Sprint Weeks that occurred during PSSI and FSARs that were completed or are still underway.</w:t>
-      </w:r>
-    </w:p>
-    <w:p>
-      <w:pPr>
-        <w:pStyle w:val="BodyText"/>
-      </w:pPr>
-      <w:r>
-        <w:t xml:space="preserve">Include a table or figure with list of FSARs.</w:t>
-      </w:r>
-    </w:p>
-    <w:bookmarkEnd w:id="30"/>
-    <w:bookmarkStart w:id="31" w:name="climate-change-vulnerability-cl"/>
-    <w:p>
-      <w:pPr>
-        <w:pStyle w:val="Heading3"/>
-      </w:pPr>
-      <w:r>
-        <w:t xml:space="preserve">Climate Change Vulnerability (CL)</w:t>
-      </w:r>
-    </w:p>
-    <w:p>
-      <w:pPr>
-        <w:pStyle w:val="FirstParagraph"/>
-      </w:pPr>
-      <w:r>
-        <w:t xml:space="preserve">Summarize research and key findings focused on understanding the long-term implications of climate change for Pacific salmon. Projects and themes include:</w:t>
-      </w:r>
-    </w:p>
-    <w:p>
-      <w:pPr>
-        <w:numPr>
-          <w:ilvl w:val="0"/>
-          <w:numId w:val="1010"/>
-        </w:numPr>
-      </w:pPr>
-      <w:r>
-        <w:t xml:space="preserve">Paleontology studies examining changes in productivity and their implications for Pacific salmon</w:t>
-      </w:r>
-    </w:p>
-    <w:p>
-      <w:pPr>
-        <w:pStyle w:val="Compact"/>
-        <w:numPr>
-          <w:ilvl w:val="1"/>
-          <w:numId w:val="1011"/>
-        </w:numPr>
-      </w:pPr>
-      <w:r>
-        <w:t xml:space="preserve">Using sediment core to identify changes at the bottom of the food web in BC coastal waters (Sophia Johannessen)</w:t>
-      </w:r>
-    </w:p>
-    <w:p>
-      <w:pPr>
-        <w:numPr>
-          <w:ilvl w:val="0"/>
-          <w:numId w:val="1012"/>
-        </w:numPr>
-      </w:pPr>
-      <w:r>
-        <w:t xml:space="preserve">Climate modelling to downscale global climate models for marine and freshwater salmon habitats</w:t>
-      </w:r>
-    </w:p>
-    <w:p>
-      <w:pPr>
-        <w:numPr>
-          <w:ilvl w:val="1"/>
-          <w:numId w:val="1013"/>
-        </w:numPr>
-      </w:pPr>
-      <w:r>
-        <w:t xml:space="preserve">Development of high-resolution climate change freshwater hazard data (BCSRIF, Markus Schnorbus)</w:t>
-      </w:r>
-    </w:p>
-    <w:p>
-      <w:pPr>
-        <w:numPr>
-          <w:ilvl w:val="1"/>
-          <w:numId w:val="1013"/>
-        </w:numPr>
-      </w:pPr>
-      <w:r>
-        <w:t xml:space="preserve">Climate downscaling for salmon in marine areas (Di Wan)</w:t>
-      </w:r>
-    </w:p>
-    <w:p>
-      <w:pPr>
-        <w:numPr>
-          <w:ilvl w:val="0"/>
-          <w:numId w:val="1012"/>
-        </w:numPr>
-      </w:pPr>
-      <w:r>
-        <w:t xml:space="preserve">Life cycle modelling to understand effects of climate change on salmon productivity</w:t>
-      </w:r>
-    </w:p>
-    <w:p>
-      <w:pPr>
-        <w:pStyle w:val="Compact"/>
-        <w:numPr>
-          <w:ilvl w:val="1"/>
-          <w:numId w:val="1014"/>
-        </w:numPr>
-      </w:pPr>
-      <w:r>
-        <w:t xml:space="preserve">Effects of marine and freshwater variables on salmon population dynamics (Jan Finke, Travis Tai)</w:t>
-      </w:r>
-    </w:p>
-    <w:p>
-      <w:pPr>
-        <w:numPr>
-          <w:ilvl w:val="0"/>
-          <w:numId w:val="1012"/>
-        </w:numPr>
-      </w:pPr>
-      <w:r>
-        <w:t xml:space="preserve">Characterizing genetic adaptation potential</w:t>
-      </w:r>
-    </w:p>
-    <w:p>
-      <w:pPr>
-        <w:pStyle w:val="Compact"/>
-        <w:numPr>
-          <w:ilvl w:val="1"/>
-          <w:numId w:val="1015"/>
-        </w:numPr>
-      </w:pPr>
-      <w:r>
-        <w:t xml:space="preserve">Adaptive genetic variation and climate change resilience in Canadian Pacific Salmon (Tim Healy)</w:t>
-      </w:r>
-    </w:p>
-    <w:p>
-      <w:pPr>
-        <w:numPr>
-          <w:ilvl w:val="0"/>
-          <w:numId w:val="1012"/>
-        </w:numPr>
-      </w:pPr>
-      <w:r>
-        <w:t xml:space="preserve">Quantitative assessments of climate change exposure and vulnerability</w:t>
-      </w:r>
-    </w:p>
-    <w:p>
-      <w:pPr>
-        <w:numPr>
-          <w:ilvl w:val="1"/>
-          <w:numId w:val="1016"/>
-        </w:numPr>
-      </w:pPr>
-      <w:r>
-        <w:t xml:space="preserve">Climate vulnerability indicators for salmon (Cory Lagasse)</w:t>
-      </w:r>
-    </w:p>
-    <w:p>
-      <w:pPr>
-        <w:numPr>
-          <w:ilvl w:val="1"/>
-          <w:numId w:val="1016"/>
-        </w:numPr>
-      </w:pPr>
-      <w:r>
-        <w:t xml:space="preserve">PSF climate change exposure assessment (BCSRIF, Stephanie Peacock)</w:t>
-      </w:r>
-    </w:p>
     <w:bookmarkEnd w:id="31"/>
-    <w:bookmarkStart w:id="32" w:name="cumulative-effects"/>
-    <w:p>
-      <w:pPr>
-        <w:pStyle w:val="Heading3"/>
-      </w:pPr>
-      <w:r>
-        <w:t xml:space="preserve">Cumulative Effects</w:t>
-      </w:r>
-    </w:p>
-    <w:p>
-      <w:pPr>
-        <w:pStyle w:val="FirstParagraph"/>
-      </w:pPr>
-      <w:r>
-        <w:t xml:space="preserve">Use separate section here to describe cumulative effects work advanced as part of PSSI, or keep under freshwater stressors section?</w:t>
+    <w:bookmarkStart w:id="32" w:name="bottlenecks-to-survival-ip"/>
+    <w:p>
+      <w:pPr>
+        <w:pStyle w:val="Heading4"/>
+      </w:pPr>
+      <w:r>
+        <w:t xml:space="preserve">Bottlenecks to Survival (IP)</w:t>
       </w:r>
     </w:p>
     <w:bookmarkEnd w:id="32"/>
     <w:bookmarkEnd w:id="33"/>
-    <w:bookmarkStart w:id="36" w:name="hatchery-science-clsep"/>
-    <w:p>
-      <w:pPr>
-        <w:pStyle w:val="Heading2"/>
-      </w:pPr>
-      <w:r>
-        <w:t xml:space="preserve">Hatchery Science (CL/SEP)</w:t>
+    <w:bookmarkStart w:id="34" w:name="X47e81889bf6f19b97aa6c3849c70862369353c1"/>
+    <w:p>
+      <w:pPr>
+        <w:pStyle w:val="Heading3"/>
+      </w:pPr>
+      <w:r>
+        <w:t xml:space="preserve">B. Stock Assessment: Fisheries Science Advisory Reports (AMH)</w:t>
       </w:r>
     </w:p>
     <w:p>
@@ -787,16 +1340,25 @@
         <w:pStyle w:val="FirstParagraph"/>
       </w:pPr>
       <w:r>
-        <w:t xml:space="preserve">Describe the enhancement pillar of PSSI, DFO Science sub-initiatives, and the priority research areas. Include a description of the SEP-SCI steering committee and process used to prioritize and develop research projects (adapt elements from the SEP hatchery science booklet).</w:t>
-      </w:r>
-    </w:p>
-    <w:bookmarkStart w:id="34" w:name="genetics"/>
+        <w:t xml:space="preserve">Summarize policy context and rationale for FSARs. Describe Salmon Sprint Weeks that occurred during PSSI and FSARs that were completed or are still underway. Describe emergent themes, trends, or challenges across FSARs and stocks that were assessed.</w:t>
+      </w:r>
+    </w:p>
+    <w:p>
+      <w:pPr>
+        <w:pStyle w:val="BodyText"/>
+      </w:pPr>
+      <w:r>
+        <w:t xml:space="preserve">Include a table or figure with list of FSARs.</w:t>
+      </w:r>
+    </w:p>
+    <w:bookmarkEnd w:id="34"/>
+    <w:bookmarkStart w:id="35" w:name="d.-cumulative-effects"/>
     <w:p>
       <w:pPr>
         <w:pStyle w:val="Heading3"/>
       </w:pPr>
       <w:r>
-        <w:t xml:space="preserve">Genetics</w:t>
+        <w:t xml:space="preserve">D. Cumulative Effects</w:t>
       </w:r>
     </w:p>
     <w:p>
@@ -804,349 +1366,18 @@
         <w:pStyle w:val="FirstParagraph"/>
       </w:pPr>
       <w:r>
-        <w:t xml:space="preserve">Summarize research and key findings from genetics projects. Research questions (from SEP):</w:t>
-      </w:r>
-    </w:p>
-    <w:p>
-      <w:pPr>
-        <w:numPr>
-          <w:ilvl w:val="0"/>
-          <w:numId w:val="1017"/>
-        </w:numPr>
-      </w:pPr>
-      <w:r>
-        <w:t xml:space="preserve">What are the differences between hatchery and natural origin fish?</w:t>
-      </w:r>
-    </w:p>
-    <w:p>
-      <w:pPr>
-        <w:numPr>
-          <w:ilvl w:val="0"/>
-          <w:numId w:val="1017"/>
-        </w:numPr>
-      </w:pPr>
-      <w:r>
-        <w:t xml:space="preserve">Why do these differences occur and what are the mechanisms behind them?</w:t>
-      </w:r>
-    </w:p>
-    <w:p>
-      <w:pPr>
-        <w:numPr>
-          <w:ilvl w:val="0"/>
-          <w:numId w:val="1017"/>
-        </w:numPr>
-      </w:pPr>
-      <w:r>
-        <w:t xml:space="preserve">What factors affect long-term population fitness?</w:t>
-      </w:r>
-    </w:p>
-    <w:p>
-      <w:pPr>
-        <w:pStyle w:val="FirstParagraph"/>
-      </w:pPr>
-      <w:r>
-        <w:t xml:space="preserve">Projects and themes include:</w:t>
-      </w:r>
-    </w:p>
-    <w:p>
-      <w:pPr>
-        <w:numPr>
-          <w:ilvl w:val="0"/>
-          <w:numId w:val="1018"/>
-        </w:numPr>
-      </w:pPr>
-      <w:r>
-        <w:t xml:space="preserve">Developing and operationalizing modern genetic methods for stock identification and assessment</w:t>
-      </w:r>
-    </w:p>
-    <w:p>
-      <w:pPr>
-        <w:numPr>
-          <w:ilvl w:val="1"/>
-          <w:numId w:val="1019"/>
-        </w:numPr>
-      </w:pPr>
-      <w:r>
-        <w:t xml:space="preserve">Continuation/expansion of PBT programs (Eric Rondeau)</w:t>
-      </w:r>
-    </w:p>
-    <w:p>
-      <w:pPr>
-        <w:numPr>
-          <w:ilvl w:val="1"/>
-          <w:numId w:val="1019"/>
-        </w:numPr>
-      </w:pPr>
-      <w:r>
-        <w:t xml:space="preserve">Improving stock delineation in Chum salmon by characterizing genome-wide genetic variation (Anna Tigano)</w:t>
-      </w:r>
-    </w:p>
-    <w:p>
-      <w:pPr>
-        <w:numPr>
-          <w:ilvl w:val="1"/>
-          <w:numId w:val="1019"/>
-        </w:numPr>
-      </w:pPr>
-      <w:r>
-        <w:t xml:space="preserve">Rapid broodstock screening for improved genetic management of Pacific salmon (Kyle Wellband)</w:t>
-      </w:r>
-    </w:p>
-    <w:p>
-      <w:pPr>
-        <w:numPr>
-          <w:ilvl w:val="0"/>
-          <w:numId w:val="1018"/>
-        </w:numPr>
-      </w:pPr>
-      <w:r>
-        <w:t xml:space="preserve">Evaluating genetic differences among hatchery and wild populations, and their implications for fitness</w:t>
-      </w:r>
-    </w:p>
-    <w:p>
-      <w:pPr>
-        <w:numPr>
-          <w:ilvl w:val="1"/>
-          <w:numId w:val="1020"/>
-        </w:numPr>
-      </w:pPr>
-      <w:r>
-        <w:t xml:space="preserve">Fitness effects of hatchery enhancement and relative reproductive success (Tim Healy)</w:t>
-      </w:r>
-    </w:p>
-    <w:p>
-      <w:pPr>
-        <w:numPr>
-          <w:ilvl w:val="1"/>
-          <w:numId w:val="1020"/>
-        </w:numPr>
-      </w:pPr>
-      <w:r>
-        <w:t xml:space="preserve">Epigenetic variation and inheritance in hatchery and natural origin Chinook and Coho salmon (Tim Healy, Kyle Wellband)</w:t>
-      </w:r>
-    </w:p>
-    <w:p>
-      <w:pPr>
-        <w:numPr>
-          <w:ilvl w:val="1"/>
-          <w:numId w:val="1020"/>
-        </w:numPr>
-      </w:pPr>
-      <w:r>
-        <w:t xml:space="preserve">Genetic variation linked to early maturation in male Chinook salmon</w:t>
-      </w:r>
-    </w:p>
-    <w:bookmarkEnd w:id="34"/>
-    <w:bookmarkStart w:id="35" w:name="fish-health"/>
-    <w:p>
-      <w:pPr>
-        <w:pStyle w:val="Heading3"/>
-      </w:pPr>
-      <w:r>
-        <w:t xml:space="preserve">Fish Health</w:t>
-      </w:r>
-    </w:p>
-    <w:p>
-      <w:pPr>
-        <w:pStyle w:val="FirstParagraph"/>
-      </w:pPr>
-      <w:r>
-        <w:t xml:space="preserve">Summarize research and key findings from fish health projects. Research questions (from SEP):</w:t>
-      </w:r>
-    </w:p>
-    <w:p>
-      <w:pPr>
-        <w:numPr>
-          <w:ilvl w:val="0"/>
-          <w:numId w:val="1021"/>
-        </w:numPr>
-      </w:pPr>
-      <w:r>
-        <w:t xml:space="preserve">How can we better assess and track fish condition and stress?</w:t>
-      </w:r>
-    </w:p>
-    <w:p>
-      <w:pPr>
-        <w:numPr>
-          <w:ilvl w:val="0"/>
-          <w:numId w:val="1021"/>
-        </w:numPr>
-      </w:pPr>
-      <w:r>
-        <w:t xml:space="preserve">How do we advance and modernize diagnostic and health-management practices?</w:t>
-      </w:r>
-    </w:p>
-    <w:p>
-      <w:pPr>
-        <w:numPr>
-          <w:ilvl w:val="0"/>
-          <w:numId w:val="1021"/>
-        </w:numPr>
-      </w:pPr>
-      <w:r>
-        <w:t xml:space="preserve">How can new molecular and technological tools help us detect issues early and inform decision-making?</w:t>
-      </w:r>
-    </w:p>
-    <w:p>
-      <w:pPr>
-        <w:pStyle w:val="FirstParagraph"/>
-      </w:pPr>
-      <w:r>
-        <w:t xml:space="preserve">Projects and themes include:</w:t>
-      </w:r>
-    </w:p>
-    <w:p>
-      <w:pPr>
-        <w:numPr>
-          <w:ilvl w:val="0"/>
-          <w:numId w:val="1022"/>
-        </w:numPr>
-      </w:pPr>
-      <w:r>
-        <w:t xml:space="preserve">New diagnostic and monitoring tools for fish health</w:t>
-      </w:r>
-    </w:p>
-    <w:p>
-      <w:pPr>
-        <w:numPr>
-          <w:ilvl w:val="1"/>
-          <w:numId w:val="1023"/>
-        </w:numPr>
-      </w:pPr>
-      <w:r>
-        <w:t xml:space="preserve">Expanding and modernizing the finfish diagnostic lab (Amy Long)</w:t>
-      </w:r>
-    </w:p>
-    <w:p>
-      <w:pPr>
-        <w:numPr>
-          <w:ilvl w:val="1"/>
-          <w:numId w:val="1023"/>
-        </w:numPr>
-      </w:pPr>
-      <w:r>
-        <w:t xml:space="preserve">Developing a proactive, modernized approach to ensure optimal health and condition (Karia Kaukinen, Kristi Miller)</w:t>
-      </w:r>
-    </w:p>
-    <w:p>
-      <w:pPr>
-        <w:numPr>
-          <w:ilvl w:val="1"/>
-          <w:numId w:val="1023"/>
-        </w:numPr>
-      </w:pPr>
-      <w:r>
-        <w:t xml:space="preserve">Using scales to monitor chronic stress in Chinook and Coho salmon (Stewart Johnson)</w:t>
-      </w:r>
-    </w:p>
-    <w:p>
-      <w:pPr>
-        <w:numPr>
-          <w:ilvl w:val="1"/>
-          <w:numId w:val="1023"/>
-        </w:numPr>
-      </w:pPr>
-      <w:r>
-        <w:t xml:space="preserve">Application of nanopore technology for detection and characterization of pathogens (BCSRIF, Ahmed Siah)</w:t>
-      </w:r>
-    </w:p>
-    <w:p>
-      <w:pPr>
-        <w:numPr>
-          <w:ilvl w:val="0"/>
-          <w:numId w:val="1022"/>
-        </w:numPr>
-      </w:pPr>
-      <w:r>
-        <w:t xml:space="preserve">Evaluating factors determining fish health and disease prevalence</w:t>
-      </w:r>
-    </w:p>
-    <w:p>
-      <w:pPr>
-        <w:numPr>
-          <w:ilvl w:val="1"/>
-          <w:numId w:val="1024"/>
-        </w:numPr>
-      </w:pPr>
-      <w:r>
-        <w:t xml:space="preserve">Using broodstock data to understand factors that affect BKD rates (Amy Long)</w:t>
-      </w:r>
-    </w:p>
-    <w:p>
-      <w:pPr>
-        <w:numPr>
-          <w:ilvl w:val="1"/>
-          <w:numId w:val="1024"/>
-        </w:numPr>
-      </w:pPr>
-      <w:r>
-        <w:t xml:space="preserve">Factors influencing IHNV in sockeye salmon (Kyle Garver)</w:t>
-      </w:r>
-    </w:p>
-    <w:p>
-      <w:pPr>
-        <w:numPr>
-          <w:ilvl w:val="1"/>
-          <w:numId w:val="1024"/>
-        </w:numPr>
-      </w:pPr>
-      <w:r>
-        <w:t xml:space="preserve">Modeling interactions of environmental, biological, and infectious factors at the Quinsam river hatchery (Simon Jones)</w:t>
-      </w:r>
-    </w:p>
-    <w:p>
-      <w:pPr>
-        <w:numPr>
-          <w:ilvl w:val="0"/>
-          <w:numId w:val="1022"/>
-        </w:numPr>
-      </w:pPr>
-      <w:r>
-        <w:t xml:space="preserve">Effects of rearing practices and diet on hatchery fish survival</w:t>
-      </w:r>
-    </w:p>
-    <w:p>
-      <w:pPr>
-        <w:numPr>
-          <w:ilvl w:val="1"/>
-          <w:numId w:val="1025"/>
-        </w:numPr>
-      </w:pPr>
-      <w:r>
-        <w:t xml:space="preserve">Optimizing feeds for hatchery production of Pacific salmon (Erika Eliason)</w:t>
-      </w:r>
-    </w:p>
-    <w:p>
-      <w:pPr>
-        <w:numPr>
-          <w:ilvl w:val="1"/>
-          <w:numId w:val="1025"/>
-        </w:numPr>
-      </w:pPr>
-      <w:r>
-        <w:t xml:space="preserve">Predicting Chinook reproductive success based on adult thiamine levels (Erika Eliason)</w:t>
-      </w:r>
-    </w:p>
-    <w:p>
-      <w:pPr>
-        <w:numPr>
-          <w:ilvl w:val="1"/>
-          <w:numId w:val="1025"/>
-        </w:numPr>
-      </w:pPr>
-      <w:r>
-        <w:t xml:space="preserve">Causes and consequences of vateritic otoliths in hatchery-reared Coho salmon (BCSRIF, Leigh Gaffney)</w:t>
+        <w:t xml:space="preserve">Use separate section here to describe cumulative effects work advanced as part of PSSI, or keep under freshwater stressors section?</w:t>
       </w:r>
     </w:p>
     <w:bookmarkEnd w:id="35"/>
     <w:bookmarkEnd w:id="36"/>
-    <w:bookmarkStart w:id="37" w:name="X22f6fc0660223f3836269d08b551250e0dbf2ab"/>
+    <w:bookmarkStart w:id="39" w:name="hatchery-science-clsep"/>
     <w:p>
       <w:pPr>
         <w:pStyle w:val="Heading2"/>
       </w:pPr>
       <w:r>
-        <w:t xml:space="preserve">Fisheries Monitoring and Harvest Methods (NB/CL/FM)</w:t>
+        <w:t xml:space="preserve">Hatchery Science (CL/SEP)</w:t>
       </w:r>
     </w:p>
     <w:p>
@@ -1154,18 +1385,278 @@
         <w:pStyle w:val="FirstParagraph"/>
       </w:pPr>
       <w:r>
-        <w:t xml:space="preserve">Describe the harvest transformation pillar of PSSI, DFO Science sub-initiatives, and key areas of monitoring and research. Projects and themes include:</w:t>
-      </w:r>
-    </w:p>
-    <w:p>
-      <w:pPr>
-        <w:numPr>
-          <w:ilvl w:val="0"/>
+        <w:t xml:space="preserve">Describe the enhancement pillar of PSSI, DFO Science sub-initiatives, and the priority research areas. Include a description of the SEP-SCI steering committee and process used to prioritize and develop research projects (adapt elements from the SEP hatchery science booklet).</w:t>
+      </w:r>
+    </w:p>
+    <w:bookmarkStart w:id="37" w:name="a.-genetics"/>
+    <w:p>
+      <w:pPr>
+        <w:pStyle w:val="Heading3"/>
+      </w:pPr>
+      <w:r>
+        <w:t xml:space="preserve">A. Genetics</w:t>
+      </w:r>
+    </w:p>
+    <w:p>
+      <w:pPr>
+        <w:pStyle w:val="FirstParagraph"/>
+      </w:pPr>
+      <w:r>
+        <w:t xml:space="preserve">Summarize research and key findings from genetics projects. Research questions (from SEP):</w:t>
+      </w:r>
+    </w:p>
+    <w:p>
+      <w:pPr>
+        <w:numPr>
+          <w:ilvl w:val="0"/>
+          <w:numId w:val="1020"/>
+        </w:numPr>
+      </w:pPr>
+      <w:r>
+        <w:t xml:space="preserve">What are the differences between hatchery and natural origin fish?</w:t>
+      </w:r>
+    </w:p>
+    <w:p>
+      <w:pPr>
+        <w:numPr>
+          <w:ilvl w:val="0"/>
+          <w:numId w:val="1020"/>
+        </w:numPr>
+      </w:pPr>
+      <w:r>
+        <w:t xml:space="preserve">Why do these differences occur and what are the mechanisms behind them?</w:t>
+      </w:r>
+    </w:p>
+    <w:p>
+      <w:pPr>
+        <w:numPr>
+          <w:ilvl w:val="0"/>
+          <w:numId w:val="1020"/>
+        </w:numPr>
+      </w:pPr>
+      <w:r>
+        <w:t xml:space="preserve">What factors affect long-term population fitness?</w:t>
+      </w:r>
+    </w:p>
+    <w:p>
+      <w:pPr>
+        <w:pStyle w:val="FirstParagraph"/>
+      </w:pPr>
+      <w:r>
+        <w:t xml:space="preserve">Projects and themes include:</w:t>
+      </w:r>
+    </w:p>
+    <w:p>
+      <w:pPr>
+        <w:numPr>
+          <w:ilvl w:val="0"/>
+          <w:numId w:val="1021"/>
+        </w:numPr>
+      </w:pPr>
+      <w:r>
+        <w:t xml:space="preserve">Developing and operationalizing modern genetic methods for stock identification and assessment</w:t>
+      </w:r>
+    </w:p>
+    <w:p>
+      <w:pPr>
+        <w:numPr>
+          <w:ilvl w:val="1"/>
+          <w:numId w:val="1022"/>
+        </w:numPr>
+      </w:pPr>
+      <w:r>
+        <w:t xml:space="preserve">Continuation/expansion of PBT programs (Eric Rondeau)</w:t>
+      </w:r>
+    </w:p>
+    <w:p>
+      <w:pPr>
+        <w:numPr>
+          <w:ilvl w:val="1"/>
+          <w:numId w:val="1022"/>
+        </w:numPr>
+      </w:pPr>
+      <w:r>
+        <w:t xml:space="preserve">Improving stock delineation in Chum salmon by characterizing genome-wide genetic variation (Anna Tigano)</w:t>
+      </w:r>
+    </w:p>
+    <w:p>
+      <w:pPr>
+        <w:numPr>
+          <w:ilvl w:val="1"/>
+          <w:numId w:val="1022"/>
+        </w:numPr>
+      </w:pPr>
+      <w:r>
+        <w:t xml:space="preserve">Rapid broodstock screening for improved genetic management of Pacific salmon (Kyle Wellband)</w:t>
+      </w:r>
+    </w:p>
+    <w:p>
+      <w:pPr>
+        <w:numPr>
+          <w:ilvl w:val="0"/>
+          <w:numId w:val="1021"/>
+        </w:numPr>
+      </w:pPr>
+      <w:r>
+        <w:t xml:space="preserve">Evaluating genetic differences among hatchery and wild populations, and their implications for fitness</w:t>
+      </w:r>
+    </w:p>
+    <w:p>
+      <w:pPr>
+        <w:numPr>
+          <w:ilvl w:val="1"/>
+          <w:numId w:val="1023"/>
+        </w:numPr>
+      </w:pPr>
+      <w:r>
+        <w:t xml:space="preserve">Fitness effects of hatchery enhancement and relative reproductive success (Tim Healy)</w:t>
+      </w:r>
+    </w:p>
+    <w:p>
+      <w:pPr>
+        <w:numPr>
+          <w:ilvl w:val="1"/>
+          <w:numId w:val="1023"/>
+        </w:numPr>
+      </w:pPr>
+      <w:r>
+        <w:t xml:space="preserve">Epigenetic variation and inheritance in hatchery and natural origin Chinook and Coho salmon (Tim Healy, Kyle Wellband)</w:t>
+      </w:r>
+    </w:p>
+    <w:p>
+      <w:pPr>
+        <w:numPr>
+          <w:ilvl w:val="1"/>
+          <w:numId w:val="1023"/>
+        </w:numPr>
+      </w:pPr>
+      <w:r>
+        <w:t xml:space="preserve">Genetic variation linked to early maturation in male Chinook salmon</w:t>
+      </w:r>
+    </w:p>
+    <w:bookmarkEnd w:id="37"/>
+    <w:bookmarkStart w:id="38" w:name="b.-fish-health"/>
+    <w:p>
+      <w:pPr>
+        <w:pStyle w:val="Heading3"/>
+      </w:pPr>
+      <w:r>
+        <w:t xml:space="preserve">B. Fish Health</w:t>
+      </w:r>
+    </w:p>
+    <w:p>
+      <w:pPr>
+        <w:pStyle w:val="FirstParagraph"/>
+      </w:pPr>
+      <w:r>
+        <w:t xml:space="preserve">Summarize research and key findings from fish health projects. Research questions (from SEP):</w:t>
+      </w:r>
+    </w:p>
+    <w:p>
+      <w:pPr>
+        <w:numPr>
+          <w:ilvl w:val="0"/>
+          <w:numId w:val="1024"/>
+        </w:numPr>
+      </w:pPr>
+      <w:r>
+        <w:t xml:space="preserve">How can we better assess and track fish condition and stress?</w:t>
+      </w:r>
+    </w:p>
+    <w:p>
+      <w:pPr>
+        <w:numPr>
+          <w:ilvl w:val="0"/>
+          <w:numId w:val="1024"/>
+        </w:numPr>
+      </w:pPr>
+      <w:r>
+        <w:t xml:space="preserve">How do we advance and modernize diagnostic and health-management practices?</w:t>
+      </w:r>
+    </w:p>
+    <w:p>
+      <w:pPr>
+        <w:numPr>
+          <w:ilvl w:val="0"/>
+          <w:numId w:val="1024"/>
+        </w:numPr>
+      </w:pPr>
+      <w:r>
+        <w:t xml:space="preserve">How can new molecular and technological tools help us detect issues early and inform decision-making?</w:t>
+      </w:r>
+    </w:p>
+    <w:p>
+      <w:pPr>
+        <w:pStyle w:val="FirstParagraph"/>
+      </w:pPr>
+      <w:r>
+        <w:t xml:space="preserve">Projects and themes include:</w:t>
+      </w:r>
+    </w:p>
+    <w:p>
+      <w:pPr>
+        <w:numPr>
+          <w:ilvl w:val="0"/>
+          <w:numId w:val="1025"/>
+        </w:numPr>
+      </w:pPr>
+      <w:r>
+        <w:t xml:space="preserve">New diagnostic and monitoring tools for fish health</w:t>
+      </w:r>
+    </w:p>
+    <w:p>
+      <w:pPr>
+        <w:numPr>
+          <w:ilvl w:val="1"/>
           <w:numId w:val="1026"/>
         </w:numPr>
       </w:pPr>
       <w:r>
-        <w:t xml:space="preserve">Enhancements to recreational monitoring</w:t>
+        <w:t xml:space="preserve">Expanding and modernizing the finfish diagnostic lab (Amy Long)</w:t>
+      </w:r>
+    </w:p>
+    <w:p>
+      <w:pPr>
+        <w:numPr>
+          <w:ilvl w:val="1"/>
+          <w:numId w:val="1026"/>
+        </w:numPr>
+      </w:pPr>
+      <w:r>
+        <w:t xml:space="preserve">Developing a proactive, modernized approach to ensure optimal health and condition (Karia Kaukinen, Kristi Miller)</w:t>
+      </w:r>
+    </w:p>
+    <w:p>
+      <w:pPr>
+        <w:numPr>
+          <w:ilvl w:val="1"/>
+          <w:numId w:val="1026"/>
+        </w:numPr>
+      </w:pPr>
+      <w:r>
+        <w:t xml:space="preserve">Using scales to monitor chronic stress in Chinook and Coho salmon (Stewart Johnson)</w:t>
+      </w:r>
+    </w:p>
+    <w:p>
+      <w:pPr>
+        <w:numPr>
+          <w:ilvl w:val="1"/>
+          <w:numId w:val="1026"/>
+        </w:numPr>
+      </w:pPr>
+      <w:r>
+        <w:t xml:space="preserve">Application of nanopore technology for detection and characterization of pathogens (BCSRIF, Ahmed Siah)</w:t>
+      </w:r>
+    </w:p>
+    <w:p>
+      <w:pPr>
+        <w:numPr>
+          <w:ilvl w:val="0"/>
+          <w:numId w:val="1025"/>
+        </w:numPr>
+      </w:pPr>
+      <w:r>
+        <w:t xml:space="preserve">Evaluating factors determining fish health and disease prevalence</w:t>
       </w:r>
     </w:p>
     <w:p>
@@ -1176,7 +1667,7 @@
         </w:numPr>
       </w:pPr>
       <w:r>
-        <w:t xml:space="preserve">MSF reference fishery (Erin Rechisky)</w:t>
+        <w:t xml:space="preserve">Using broodstock data to understand factors that affect BKD rates (Amy Long)</w:t>
       </w:r>
     </w:p>
     <w:p>
@@ -1187,7 +1678,7 @@
         </w:numPr>
       </w:pPr>
       <w:r>
-        <w:t xml:space="preserve">Creel monitoring capacity improvements (Natalie Fuller)</w:t>
+        <w:t xml:space="preserve">Factors influencing IHNV in sockeye salmon (Kyle Garver)</w:t>
       </w:r>
     </w:p>
     <w:p>
@@ -1198,18 +1689,18 @@
         </w:numPr>
       </w:pPr>
       <w:r>
-        <w:t xml:space="preserve">First Nations-led catch monitoring on the Central Coast (BCSRIF, Megan Adams)</w:t>
-      </w:r>
-    </w:p>
-    <w:p>
-      <w:pPr>
-        <w:numPr>
-          <w:ilvl w:val="0"/>
-          <w:numId w:val="1026"/>
-        </w:numPr>
-      </w:pPr>
-      <w:r>
-        <w:t xml:space="preserve">Research on release mortality and best practices for recreational fisheries</w:t>
+        <w:t xml:space="preserve">Modeling interactions of environmental, biological, and infectious factors at the Quinsam river hatchery (Simon Jones)</w:t>
+      </w:r>
+    </w:p>
+    <w:p>
+      <w:pPr>
+        <w:numPr>
+          <w:ilvl w:val="0"/>
+          <w:numId w:val="1025"/>
+        </w:numPr>
+      </w:pPr>
+      <w:r>
+        <w:t xml:space="preserve">Effects of rearing practices and diet on hatchery fish survival</w:t>
       </w:r>
     </w:p>
     <w:p>
@@ -1220,7 +1711,7 @@
         </w:numPr>
       </w:pPr>
       <w:r>
-        <w:t xml:space="preserve">Mortality of released Pacific Salmon in marine recreational fishery (BCSRIF, Scott Hinch)</w:t>
+        <w:t xml:space="preserve">Optimizing feeds for hatchery production of Pacific salmon (Erika Eliason)</w:t>
       </w:r>
     </w:p>
     <w:p>
@@ -1231,86 +1722,193 @@
         </w:numPr>
       </w:pPr>
       <w:r>
-        <w:t xml:space="preserve">FRIM - short-term holding and respirometry studies (BCSRIF, SFIB)</w:t>
-      </w:r>
-    </w:p>
-    <w:p>
-      <w:pPr>
-        <w:numPr>
-          <w:ilvl w:val="0"/>
-          <w:numId w:val="1026"/>
-        </w:numPr>
-      </w:pPr>
-      <w:r>
-        <w:t xml:space="preserve">Bycatch monitoring in commercial fisheries</w:t>
-      </w:r>
-    </w:p>
-    <w:p>
-      <w:pPr>
-        <w:pStyle w:val="Compact"/>
-        <w:numPr>
-          <w:ilvl w:val="1"/>
-          <w:numId w:val="1029"/>
-        </w:numPr>
-      </w:pPr>
-      <w:r>
-        <w:t xml:space="preserve">Salmon bycatch monitoring in the trawl fishery (Cory Lagasse)</w:t>
-      </w:r>
-    </w:p>
-    <w:p>
-      <w:pPr>
-        <w:numPr>
-          <w:ilvl w:val="0"/>
-          <w:numId w:val="1026"/>
-        </w:numPr>
-      </w:pPr>
-      <w:r>
-        <w:t xml:space="preserve">Selective harvest methods and monitoring to support adaptive management</w:t>
-      </w:r>
-    </w:p>
-    <w:p>
-      <w:pPr>
-        <w:numPr>
-          <w:ilvl w:val="1"/>
-          <w:numId w:val="1030"/>
-        </w:numPr>
-      </w:pPr>
-      <w:r>
-        <w:t xml:space="preserve">Computer vision for adaptive management of terminal salmon fisheries (BCSRIF, Will Atlas)</w:t>
-      </w:r>
-    </w:p>
-    <w:p>
-      <w:pPr>
-        <w:numPr>
-          <w:ilvl w:val="1"/>
-          <w:numId w:val="1030"/>
-        </w:numPr>
-      </w:pPr>
-      <w:r>
-        <w:t xml:space="preserve">Fish trap pilot study (BCSRIF, Derek Leboeuf)</w:t>
-      </w:r>
-    </w:p>
-    <w:bookmarkEnd w:id="37"/>
-    <w:bookmarkStart w:id="38" w:name="data-management-shelees-group"/>
-    <w:p>
-      <w:pPr>
-        <w:pStyle w:val="Heading2"/>
-      </w:pPr>
-      <w:r>
-        <w:t xml:space="preserve">Data Management (Shelee’s group)</w:t>
-      </w:r>
-    </w:p>
-    <w:p>
-      <w:pPr>
-        <w:pStyle w:val="FirstParagraph"/>
-      </w:pPr>
-      <w:r>
-        <w:t xml:space="preserve">Describe the data-related PSSI sub-initiatives and key projects to improve management and availability of data for Pacific salmon.</w:t>
+        <w:t xml:space="preserve">Predicting Chinook reproductive success based on adult thiamine levels (Erika Eliason)</w:t>
+      </w:r>
+    </w:p>
+    <w:p>
+      <w:pPr>
+        <w:numPr>
+          <w:ilvl w:val="1"/>
+          <w:numId w:val="1028"/>
+        </w:numPr>
+      </w:pPr>
+      <w:r>
+        <w:t xml:space="preserve">Causes and consequences of vateritic otoliths in hatchery-reared Coho salmon (BCSRIF, Leigh Gaffney)</w:t>
       </w:r>
     </w:p>
     <w:bookmarkEnd w:id="38"/>
     <w:bookmarkEnd w:id="39"/>
-    <w:bookmarkStart w:id="44" w:name="references"/>
+    <w:bookmarkStart w:id="40" w:name="X22f6fc0660223f3836269d08b551250e0dbf2ab"/>
+    <w:p>
+      <w:pPr>
+        <w:pStyle w:val="Heading2"/>
+      </w:pPr>
+      <w:r>
+        <w:t xml:space="preserve">Fisheries Monitoring and Harvest Methods (NB/CL/FM)</w:t>
+      </w:r>
+    </w:p>
+    <w:p>
+      <w:pPr>
+        <w:pStyle w:val="FirstParagraph"/>
+      </w:pPr>
+      <w:r>
+        <w:t xml:space="preserve">Describe the harvest transformation pillar of PSSI, DFO Science sub-initiatives, and key areas of monitoring and research. Projects and themes include:</w:t>
+      </w:r>
+    </w:p>
+    <w:p>
+      <w:pPr>
+        <w:numPr>
+          <w:ilvl w:val="0"/>
+          <w:numId w:val="1029"/>
+        </w:numPr>
+      </w:pPr>
+      <w:r>
+        <w:t xml:space="preserve">Enhancements to recreational monitoring</w:t>
+      </w:r>
+    </w:p>
+    <w:p>
+      <w:pPr>
+        <w:numPr>
+          <w:ilvl w:val="1"/>
+          <w:numId w:val="1030"/>
+        </w:numPr>
+      </w:pPr>
+      <w:r>
+        <w:t xml:space="preserve">MSF reference fishery (Erin Rechisky)</w:t>
+      </w:r>
+    </w:p>
+    <w:p>
+      <w:pPr>
+        <w:numPr>
+          <w:ilvl w:val="1"/>
+          <w:numId w:val="1030"/>
+        </w:numPr>
+      </w:pPr>
+      <w:r>
+        <w:t xml:space="preserve">Creel monitoring capacity improvements (Natalie Fuller)</w:t>
+      </w:r>
+    </w:p>
+    <w:p>
+      <w:pPr>
+        <w:numPr>
+          <w:ilvl w:val="1"/>
+          <w:numId w:val="1030"/>
+        </w:numPr>
+      </w:pPr>
+      <w:r>
+        <w:t xml:space="preserve">First Nations-led catch monitoring on the Central Coast (BCSRIF, Megan Adams)</w:t>
+      </w:r>
+    </w:p>
+    <w:p>
+      <w:pPr>
+        <w:numPr>
+          <w:ilvl w:val="0"/>
+          <w:numId w:val="1029"/>
+        </w:numPr>
+      </w:pPr>
+      <w:r>
+        <w:t xml:space="preserve">Research on release mortality and best practices for recreational fisheries</w:t>
+      </w:r>
+    </w:p>
+    <w:p>
+      <w:pPr>
+        <w:numPr>
+          <w:ilvl w:val="1"/>
+          <w:numId w:val="1031"/>
+        </w:numPr>
+      </w:pPr>
+      <w:r>
+        <w:t xml:space="preserve">Mortality of released Pacific Salmon in marine recreational fishery (BCSRIF, Scott Hinch)</w:t>
+      </w:r>
+    </w:p>
+    <w:p>
+      <w:pPr>
+        <w:numPr>
+          <w:ilvl w:val="1"/>
+          <w:numId w:val="1031"/>
+        </w:numPr>
+      </w:pPr>
+      <w:r>
+        <w:t xml:space="preserve">FRIM - short-term holding and respirometry studies (BCSRIF, SFIB)</w:t>
+      </w:r>
+    </w:p>
+    <w:p>
+      <w:pPr>
+        <w:numPr>
+          <w:ilvl w:val="0"/>
+          <w:numId w:val="1029"/>
+        </w:numPr>
+      </w:pPr>
+      <w:r>
+        <w:t xml:space="preserve">Bycatch monitoring in commercial fisheries</w:t>
+      </w:r>
+    </w:p>
+    <w:p>
+      <w:pPr>
+        <w:pStyle w:val="Compact"/>
+        <w:numPr>
+          <w:ilvl w:val="1"/>
+          <w:numId w:val="1032"/>
+        </w:numPr>
+      </w:pPr>
+      <w:r>
+        <w:t xml:space="preserve">Salmon bycatch monitoring in the trawl fishery (Cory Lagasse)</w:t>
+      </w:r>
+    </w:p>
+    <w:p>
+      <w:pPr>
+        <w:numPr>
+          <w:ilvl w:val="0"/>
+          <w:numId w:val="1029"/>
+        </w:numPr>
+      </w:pPr>
+      <w:r>
+        <w:t xml:space="preserve">Selective harvest methods and monitoring to support adaptive management</w:t>
+      </w:r>
+    </w:p>
+    <w:p>
+      <w:pPr>
+        <w:numPr>
+          <w:ilvl w:val="1"/>
+          <w:numId w:val="1033"/>
+        </w:numPr>
+      </w:pPr>
+      <w:r>
+        <w:t xml:space="preserve">Computer vision for adaptive management of terminal salmon fisheries (BCSRIF, Will Atlas)</w:t>
+      </w:r>
+    </w:p>
+    <w:p>
+      <w:pPr>
+        <w:numPr>
+          <w:ilvl w:val="1"/>
+          <w:numId w:val="1033"/>
+        </w:numPr>
+      </w:pPr>
+      <w:r>
+        <w:t xml:space="preserve">Fish trap pilot study (BCSRIF, Derek Leboeuf)</w:t>
+      </w:r>
+    </w:p>
+    <w:bookmarkEnd w:id="40"/>
+    <w:bookmarkStart w:id="41" w:name="data-management-shelees-group"/>
+    <w:p>
+      <w:pPr>
+        <w:pStyle w:val="Heading2"/>
+      </w:pPr>
+      <w:r>
+        <w:t xml:space="preserve">Data Management (Shelee’s group)</w:t>
+      </w:r>
+    </w:p>
+    <w:p>
+      <w:pPr>
+        <w:pStyle w:val="FirstParagraph"/>
+      </w:pPr>
+      <w:r>
+        <w:t xml:space="preserve">Describe the data-related PSSI sub-initiatives and key projects to improve management and availability of data for Pacific salmon.</w:t>
+      </w:r>
+    </w:p>
+    <w:bookmarkEnd w:id="41"/>
+    <w:bookmarkEnd w:id="42"/>
+    <w:bookmarkStart w:id="61" w:name="references"/>
     <w:p>
       <w:pPr>
         <w:pStyle w:val="Heading1"/>
@@ -1327,8 +1925,8 @@
         <w:t xml:space="preserve">Include relevant citations from report body here.</w:t>
       </w:r>
     </w:p>
-    <w:bookmarkStart w:id="43" w:name="refs"/>
-    <w:bookmarkStart w:id="41" w:name="ref-buxton2021"/>
+    <w:bookmarkStart w:id="60" w:name="refs"/>
+    <w:bookmarkStart w:id="44" w:name="ref-buxton2021"/>
     <w:p>
       <w:pPr>
         <w:pStyle w:val="Bibliography"/>
@@ -1361,7 +1959,7 @@
       <w:r>
         <w:t xml:space="preserve"> </w:t>
       </w:r>
-      <w:hyperlink r:id="rId40">
+      <w:hyperlink r:id="rId43">
         <w:r>
           <w:rPr>
             <w:rStyle w:val="Hyperlink"/>
@@ -1373,13 +1971,174 @@
         <w:t xml:space="preserve">.</w:t>
       </w:r>
     </w:p>
-    <w:bookmarkEnd w:id="41"/>
-    <w:bookmarkStart w:id="42" w:name="ref-lagasse2024"/>
+    <w:bookmarkEnd w:id="44"/>
+    <w:bookmarkStart w:id="46" w:name="ref-chittenden2009"/>
     <w:p>
       <w:pPr>
         <w:pStyle w:val="Bibliography"/>
       </w:pPr>
       <w:r>
+        <w:t xml:space="preserve">Chittenden, Cedar M., Richard J. Beamish, and R. Scott McKinley. 2009.</w:t>
+      </w:r>
+      <w:r>
+        <w:t xml:space="preserve"> </w:t>
+      </w:r>
+      <w:r>
+        <w:t xml:space="preserve">“A Critical Review of Pacific Salmon Marine Research Relating to Climate.”</w:t>
+      </w:r>
+      <w:r>
+        <w:t xml:space="preserve"> </w:t>
+      </w:r>
+      <w:r>
+        <w:rPr>
+          <w:i/>
+          <w:iCs/>
+        </w:rPr>
+        <w:t xml:space="preserve">ICES Journal of Marine Science</w:t>
+      </w:r>
+      <w:r>
+        <w:t xml:space="preserve"> </w:t>
+      </w:r>
+      <w:r>
+        <w:t xml:space="preserve">66 (10): 2195–2204.</w:t>
+      </w:r>
+      <w:r>
+        <w:t xml:space="preserve"> </w:t>
+      </w:r>
+      <w:hyperlink r:id="rId45">
+        <w:r>
+          <w:rPr>
+            <w:rStyle w:val="Hyperlink"/>
+          </w:rPr>
+          <w:t xml:space="preserve">https://doi.org/10.1093/icesjms/fsp174</w:t>
+        </w:r>
+      </w:hyperlink>
+      <w:r>
+        <w:t xml:space="preserve">.</w:t>
+      </w:r>
+    </w:p>
+    <w:bookmarkEnd w:id="46"/>
+    <w:bookmarkStart w:id="48" w:name="ref-crozier2019"/>
+    <w:p>
+      <w:pPr>
+        <w:pStyle w:val="Bibliography"/>
+      </w:pPr>
+      <w:r>
+        <w:t xml:space="preserve">Crozier, Lisa G., Michelle M. McClure, Tim Beechie, Steven J. Bograd, David A. Boughton, Mark Carr, Thomas D. Cooney, et al. 2019.</w:t>
+      </w:r>
+      <w:r>
+        <w:t xml:space="preserve"> </w:t>
+      </w:r>
+      <w:r>
+        <w:t xml:space="preserve">“Climate Vulnerability Assessment for Pacific Salmon and Steelhead in the California Current Large Marine Ecosystem.”</w:t>
+      </w:r>
+      <w:r>
+        <w:t xml:space="preserve"> </w:t>
+      </w:r>
+      <w:r>
+        <w:rPr>
+          <w:i/>
+          <w:iCs/>
+        </w:rPr>
+        <w:t xml:space="preserve">PLoS ONE</w:t>
+      </w:r>
+      <w:r>
+        <w:t xml:space="preserve"> </w:t>
+      </w:r>
+      <w:r>
+        <w:t xml:space="preserve">14 (7).</w:t>
+      </w:r>
+      <w:r>
+        <w:t xml:space="preserve"> </w:t>
+      </w:r>
+      <w:hyperlink r:id="rId47">
+        <w:r>
+          <w:rPr>
+            <w:rStyle w:val="Hyperlink"/>
+          </w:rPr>
+          <w:t xml:space="preserve">https://doi.org/10.1371/journal.pone.0217711</w:t>
+        </w:r>
+      </w:hyperlink>
+      <w:r>
+        <w:t xml:space="preserve">.</w:t>
+      </w:r>
+    </w:p>
+    <w:bookmarkEnd w:id="48"/>
+    <w:bookmarkStart w:id="50" w:name="ref-crozier2025"/>
+    <w:p>
+      <w:pPr>
+        <w:pStyle w:val="Bibliography"/>
+      </w:pPr>
+      <w:r>
+        <w:t xml:space="preserve">Crozier, Lisa G., and Jared E. Siegel. 2025.</w:t>
+      </w:r>
+      <w:r>
+        <w:t xml:space="preserve"> </w:t>
+      </w:r>
+      <w:r>
+        <w:t xml:space="preserve">“From Threats to Solutions: A Literature Review of Climate Adaptation in Anadromous Salmon and Trout.”</w:t>
+      </w:r>
+      <w:r>
+        <w:t xml:space="preserve"> </w:t>
+      </w:r>
+      <w:r>
+        <w:rPr>
+          <w:i/>
+          <w:iCs/>
+        </w:rPr>
+        <w:t xml:space="preserve">Ecosphere</w:t>
+      </w:r>
+      <w:r>
+        <w:t xml:space="preserve"> </w:t>
+      </w:r>
+      <w:r>
+        <w:t xml:space="preserve">16 (1): e70054.</w:t>
+      </w:r>
+      <w:r>
+        <w:t xml:space="preserve"> </w:t>
+      </w:r>
+      <w:hyperlink r:id="rId49">
+        <w:r>
+          <w:rPr>
+            <w:rStyle w:val="Hyperlink"/>
+          </w:rPr>
+          <w:t xml:space="preserve">https://doi.org/10.1002/ecs2.70054</w:t>
+        </w:r>
+      </w:hyperlink>
+      <w:r>
+        <w:t xml:space="preserve">.</w:t>
+      </w:r>
+    </w:p>
+    <w:bookmarkEnd w:id="50"/>
+    <w:bookmarkStart w:id="51" w:name="ref-grant2019"/>
+    <w:p>
+      <w:pPr>
+        <w:pStyle w:val="Bibliography"/>
+      </w:pPr>
+      <w:r>
+        <w:t xml:space="preserve">Grant, Sue C H, Bronwyn L MacDonald, and Mark L Winston. 2019.</w:t>
+      </w:r>
+      <w:r>
+        <w:t xml:space="preserve"> </w:t>
+      </w:r>
+      <w:r>
+        <w:rPr>
+          <w:i/>
+          <w:iCs/>
+        </w:rPr>
+        <w:t xml:space="preserve">State of Canadian Pacific Salmon: Responses to Changing Climate and Habitats.</w:t>
+      </w:r>
+      <w:r>
+        <w:t xml:space="preserve"> Vol. 3332.</w:t>
+      </w:r>
+    </w:p>
+    <w:bookmarkEnd w:id="51"/>
+    <w:bookmarkStart w:id="52" w:name="ref-lagasse2024"/>
+    <w:p>
+      <w:pPr>
+        <w:pStyle w:val="Bibliography"/>
+      </w:pPr>
+      <w:r>
         <w:t xml:space="preserve">Lagasse, Cory R., Christina A. Czember, Ann-Marie Huang, and Diana Dobson. 2024.</w:t>
       </w:r>
       <w:r>
@@ -1395,15 +2154,175 @@
         <w:t xml:space="preserve">3267. Can. Man. Rep. Fish. Aquat. Sci. Nanaimo, BC.</w:t>
       </w:r>
     </w:p>
-    <w:bookmarkEnd w:id="42"/>
-    <w:bookmarkEnd w:id="43"/>
+    <w:bookmarkEnd w:id="52"/>
+    <w:bookmarkStart w:id="53" w:name="ref-macdonald2023"/>
+    <w:p>
+      <w:pPr>
+        <w:pStyle w:val="Bibliography"/>
+      </w:pPr>
+      <w:r>
+        <w:t xml:space="preserve">Macdonald, B., and S.C.H Grant. 2023.</w:t>
+      </w:r>
+      <w:r>
+        <w:t xml:space="preserve"> </w:t>
+      </w:r>
+      <w:r>
+        <w:t xml:space="preserve">“State of Canadian Pacific Salmon: Considerations for Pacific Salmon Management in a Changing Climate,”</w:t>
+      </w:r>
+      <w:r>
+        <w:t xml:space="preserve"> </w:t>
+      </w:r>
+      <w:r>
+        <w:t xml:space="preserve">27 p.</w:t>
+      </w:r>
+    </w:p>
+    <w:bookmarkEnd w:id="53"/>
+    <w:bookmarkStart w:id="55" w:name="ref-mantua2010"/>
+    <w:p>
+      <w:pPr>
+        <w:pStyle w:val="Bibliography"/>
+      </w:pPr>
+      <w:r>
+        <w:t xml:space="preserve">Mantua, Nathan, Ingrid Tohver, and Alan Hamlet. 2010.</w:t>
+      </w:r>
+      <w:r>
+        <w:t xml:space="preserve"> </w:t>
+      </w:r>
+      <w:r>
+        <w:t xml:space="preserve">“Climate Change Impacts on Streamflow Extremes and Summertime Stream Temperature and Their Possible Consequences for Freshwater Salmon Habitat in Washington State.”</w:t>
+      </w:r>
+      <w:r>
+        <w:t xml:space="preserve"> </w:t>
+      </w:r>
+      <w:r>
+        <w:rPr>
+          <w:i/>
+          <w:iCs/>
+        </w:rPr>
+        <w:t xml:space="preserve">Climatic Change</w:t>
+      </w:r>
+      <w:r>
+        <w:t xml:space="preserve"> </w:t>
+      </w:r>
+      <w:r>
+        <w:t xml:space="preserve">102 (1-2): 187–223.</w:t>
+      </w:r>
+      <w:r>
+        <w:t xml:space="preserve"> </w:t>
+      </w:r>
+      <w:hyperlink r:id="rId54">
+        <w:r>
+          <w:rPr>
+            <w:rStyle w:val="Hyperlink"/>
+          </w:rPr>
+          <w:t xml:space="preserve">https://doi.org/10.1007/s10584-010-9845-2</w:t>
+        </w:r>
+      </w:hyperlink>
+      <w:r>
+        <w:t xml:space="preserve">.</w:t>
+      </w:r>
+    </w:p>
+    <w:bookmarkEnd w:id="55"/>
+    <w:bookmarkStart w:id="57" w:name="ref-mcclure2023"/>
+    <w:p>
+      <w:pPr>
+        <w:pStyle w:val="Bibliography"/>
+      </w:pPr>
+      <w:r>
+        <w:t xml:space="preserve">McClure, Michelle M., Melissa A. Haltuch, Ellen Willis-Norton, David D. Huff, Elliott L. Hazen, Lisa G. Crozier, Michael G. Jacox, et al. 2023.</w:t>
+      </w:r>
+      <w:r>
+        <w:t xml:space="preserve"> </w:t>
+      </w:r>
+      <w:r>
+        <w:t xml:space="preserve">“Vulnerability to Climate Change of Managed Stocks in the California Current Large Marine Ecosystem.”</w:t>
+      </w:r>
+      <w:r>
+        <w:t xml:space="preserve"> </w:t>
+      </w:r>
+      <w:r>
+        <w:rPr>
+          <w:i/>
+          <w:iCs/>
+        </w:rPr>
+        <w:t xml:space="preserve">Frontiers in Marine Science</w:t>
+      </w:r>
+      <w:r>
+        <w:t xml:space="preserve"> </w:t>
+      </w:r>
+      <w:r>
+        <w:t xml:space="preserve">10 (February): 1–21.</w:t>
+      </w:r>
+      <w:r>
+        <w:t xml:space="preserve"> </w:t>
+      </w:r>
+      <w:hyperlink r:id="rId56">
+        <w:r>
+          <w:rPr>
+            <w:rStyle w:val="Hyperlink"/>
+          </w:rPr>
+          <w:t xml:space="preserve">https://doi.org/10.3389/fmars.2023.1103767</w:t>
+        </w:r>
+      </w:hyperlink>
+      <w:r>
+        <w:t xml:space="preserve">.</w:t>
+      </w:r>
+    </w:p>
+    <w:bookmarkEnd w:id="57"/>
+    <w:bookmarkStart w:id="59" w:name="ref-schoen2017"/>
+    <w:p>
+      <w:pPr>
+        <w:pStyle w:val="Bibliography"/>
+      </w:pPr>
+      <w:r>
+        <w:t xml:space="preserve">Schoen, Erik R., Mark S. Wipfli, E. Jamie Trammell, Daniel J. Rinella, Angelica L. Floyd, Jess Grunblatt, Molly D. McCarthy, et al. 2017.</w:t>
+      </w:r>
+      <w:r>
+        <w:t xml:space="preserve"> </w:t>
+      </w:r>
+      <w:r>
+        <w:t xml:space="preserve">“Future of Pacific Salmon in the Face of Environmental Change: Lessons from One of the World’s Remaining Productive Salmon Regions.”</w:t>
+      </w:r>
+      <w:r>
+        <w:t xml:space="preserve"> </w:t>
+      </w:r>
+      <w:r>
+        <w:rPr>
+          <w:i/>
+          <w:iCs/>
+        </w:rPr>
+        <w:t xml:space="preserve">Fisheries</w:t>
+      </w:r>
+      <w:r>
+        <w:t xml:space="preserve"> </w:t>
+      </w:r>
+      <w:r>
+        <w:t xml:space="preserve">42 (10): 538–53.</w:t>
+      </w:r>
+      <w:r>
+        <w:t xml:space="preserve"> </w:t>
+      </w:r>
+      <w:hyperlink r:id="rId58">
+        <w:r>
+          <w:rPr>
+            <w:rStyle w:val="Hyperlink"/>
+          </w:rPr>
+          <w:t xml:space="preserve">https://doi.org/10.1080/03632415.2017.1374251</w:t>
+        </w:r>
+      </w:hyperlink>
+      <w:r>
+        <w:t xml:space="preserve">.</w:t>
+      </w:r>
+    </w:p>
+    <w:bookmarkEnd w:id="59"/>
+    <w:bookmarkEnd w:id="60"/>
     <w:p>
       <w:r>
         <w:br w:type="page"/>
       </w:r>
     </w:p>
-    <w:bookmarkEnd w:id="44"/>
-    <w:bookmarkStart w:id="53" w:name="project-reports"/>
+    <w:bookmarkEnd w:id="61"/>
+    <w:bookmarkStart w:id="70" w:name="project-reports"/>
     <w:p>
       <w:pPr>
         <w:pStyle w:val="Heading1"/>
@@ -1420,7 +2339,7 @@
         <w:t xml:space="preserve">Group projects by division, research theme, region, or…?</w:t>
       </w:r>
     </w:p>
-    <w:bookmarkStart w:id="52" w:name="report-template"/>
+    <w:bookmarkStart w:id="69" w:name="report-template"/>
     <w:p>
       <w:pPr>
         <w:pStyle w:val="Heading2"/>
@@ -1429,7 +2348,7 @@
         <w:t xml:space="preserve">Report Template</w:t>
       </w:r>
     </w:p>
-    <w:bookmarkStart w:id="45" w:name="project-title-and-id"/>
+    <w:bookmarkStart w:id="62" w:name="project-title-and-id"/>
     <w:p>
       <w:pPr>
         <w:pStyle w:val="Heading3"/>
@@ -1438,8 +2357,8 @@
         <w:t xml:space="preserve">Project Title and ID</w:t>
       </w:r>
     </w:p>
-    <w:bookmarkEnd w:id="45"/>
-    <w:bookmarkStart w:id="46" w:name="highlights"/>
+    <w:bookmarkEnd w:id="62"/>
+    <w:bookmarkStart w:id="63" w:name="highlights"/>
     <w:p>
       <w:pPr>
         <w:pStyle w:val="Heading3"/>
@@ -1480,8 +2399,8 @@
         <w:t xml:space="preserve">For a more technical audience, but still as plain language as possible</w:t>
       </w:r>
     </w:p>
-    <w:bookmarkEnd w:id="46"/>
-    <w:bookmarkStart w:id="47" w:name="background"/>
+    <w:bookmarkEnd w:id="63"/>
+    <w:bookmarkStart w:id="64" w:name="background"/>
     <w:p>
       <w:pPr>
         <w:pStyle w:val="Heading3"/>
@@ -1514,8 +2433,8 @@
         <w:t xml:space="preserve">• Collaboration and partner relationships</w:t>
       </w:r>
     </w:p>
-    <w:bookmarkEnd w:id="47"/>
-    <w:bookmarkStart w:id="48" w:name="methods-and-findings"/>
+    <w:bookmarkEnd w:id="64"/>
+    <w:bookmarkStart w:id="65" w:name="methods-and-findings"/>
     <w:p>
       <w:pPr>
         <w:pStyle w:val="Heading3"/>
@@ -1564,8 +2483,8 @@
         <w:t xml:space="preserve">• Key results and information generated</w:t>
       </w:r>
     </w:p>
-    <w:bookmarkEnd w:id="48"/>
-    <w:bookmarkStart w:id="49" w:name="insights"/>
+    <w:bookmarkEnd w:id="65"/>
+    <w:bookmarkStart w:id="66" w:name="insights"/>
     <w:p>
       <w:pPr>
         <w:pStyle w:val="Heading3"/>
@@ -1586,7 +2505,7 @@
       <w:pPr>
         <w:numPr>
           <w:ilvl w:val="0"/>
-          <w:numId w:val="1031"/>
+          <w:numId w:val="1034"/>
         </w:numPr>
       </w:pPr>
       <w:r>
@@ -1597,7 +2516,7 @@
       <w:pPr>
         <w:numPr>
           <w:ilvl w:val="1"/>
-          <w:numId w:val="1032"/>
+          <w:numId w:val="1035"/>
         </w:numPr>
       </w:pPr>
       <w:r>
@@ -1608,7 +2527,7 @@
       <w:pPr>
         <w:numPr>
           <w:ilvl w:val="1"/>
-          <w:numId w:val="1032"/>
+          <w:numId w:val="1035"/>
         </w:numPr>
       </w:pPr>
       <w:r>
@@ -1619,7 +2538,7 @@
       <w:pPr>
         <w:numPr>
           <w:ilvl w:val="1"/>
-          <w:numId w:val="1032"/>
+          <w:numId w:val="1035"/>
         </w:numPr>
       </w:pPr>
       <w:r>
@@ -1630,7 +2549,7 @@
       <w:pPr>
         <w:numPr>
           <w:ilvl w:val="1"/>
-          <w:numId w:val="1032"/>
+          <w:numId w:val="1035"/>
         </w:numPr>
       </w:pPr>
       <w:r>
@@ -1641,7 +2560,7 @@
       <w:pPr>
         <w:numPr>
           <w:ilvl w:val="0"/>
-          <w:numId w:val="1031"/>
+          <w:numId w:val="1034"/>
         </w:numPr>
       </w:pPr>
       <w:r>
@@ -1652,7 +2571,7 @@
       <w:pPr>
         <w:numPr>
           <w:ilvl w:val="1"/>
-          <w:numId w:val="1033"/>
+          <w:numId w:val="1036"/>
         </w:numPr>
       </w:pPr>
       <w:r>
@@ -1663,7 +2582,7 @@
       <w:pPr>
         <w:numPr>
           <w:ilvl w:val="1"/>
-          <w:numId w:val="1033"/>
+          <w:numId w:val="1036"/>
         </w:numPr>
       </w:pPr>
       <w:r>
@@ -1674,7 +2593,7 @@
       <w:pPr>
         <w:numPr>
           <w:ilvl w:val="1"/>
-          <w:numId w:val="1033"/>
+          <w:numId w:val="1036"/>
         </w:numPr>
       </w:pPr>
       <w:r>
@@ -1685,15 +2604,15 @@
       <w:pPr>
         <w:numPr>
           <w:ilvl w:val="0"/>
-          <w:numId w:val="1031"/>
+          <w:numId w:val="1034"/>
         </w:numPr>
       </w:pPr>
       <w:r>
         <w:t xml:space="preserve">Sources of uncertainty</w:t>
       </w:r>
     </w:p>
-    <w:bookmarkEnd w:id="49"/>
-    <w:bookmarkStart w:id="50" w:name="next-steps"/>
+    <w:bookmarkEnd w:id="66"/>
+    <w:bookmarkStart w:id="67" w:name="next-steps"/>
     <w:p>
       <w:pPr>
         <w:pStyle w:val="Heading3"/>
@@ -1718,8 +2637,8 @@
         <w:t xml:space="preserve">• How can/should the project findings be operationalized for salmon conservation and management?</w:t>
       </w:r>
     </w:p>
-    <w:bookmarkEnd w:id="50"/>
-    <w:bookmarkStart w:id="51" w:name="references-1"/>
+    <w:bookmarkEnd w:id="67"/>
+    <w:bookmarkStart w:id="68" w:name="references-1"/>
     <w:p>
       <w:pPr>
         <w:pStyle w:val="Heading3"/>
@@ -1741,10 +2660,10 @@
         <w:br w:type="page"/>
       </w:r>
     </w:p>
-    <w:bookmarkEnd w:id="51"/>
-    <w:bookmarkEnd w:id="52"/>
-    <w:bookmarkEnd w:id="53"/>
-    <w:bookmarkStart w:id="55" w:name="appendices"/>
+    <w:bookmarkEnd w:id="68"/>
+    <w:bookmarkEnd w:id="69"/>
+    <w:bookmarkEnd w:id="70"/>
+    <w:bookmarkStart w:id="72" w:name="appendices"/>
     <w:p>
       <w:pPr>
         <w:pStyle w:val="Heading1"/>
@@ -1753,7 +2672,7 @@
         <w:t xml:space="preserve">Appendices</w:t>
       </w:r>
     </w:p>
-    <w:bookmarkStart w:id="54" w:name="appendix-a-supplementary-data"/>
+    <w:bookmarkStart w:id="71" w:name="appendix-a-supplementary-data"/>
     <w:p>
       <w:pPr>
         <w:pStyle w:val="Heading2"/>
@@ -1770,8 +2689,8 @@
         <w:t xml:space="preserve">Additional tables or figures that support the main report.</w:t>
       </w:r>
     </w:p>
-    <w:bookmarkEnd w:id="54"/>
-    <w:bookmarkEnd w:id="55"/>
+    <w:bookmarkEnd w:id="71"/>
+    <w:bookmarkEnd w:id="72"/>
     <w:sectPr/>
   </w:body>
 </w:document>
@@ -1878,6 +2797,109 @@
       </w:pPr>
     </w:lvl>
   </w:abstractNum>
+  <w:abstractNum w:abstractNumId="991">
+    <w:nsid w:val="0000A991"/>
+    <w:multiLevelType w:val="multilevel"/>
+    <w:lvl w:ilvl="0">
+      <w:numFmt w:val="bullet"/>
+      <w:lvlText w:val=""/>
+      <w:lvlJc w:val="left"/>
+      <w:pPr>
+        <w:ind w:left="720" w:hanging="360"/>
+      </w:pPr>
+      <w:rPr>
+        <w:rFonts w:ascii="Symbol" w:hAnsi="Symbol" w:cs="Symbol" w:hint="default"/>
+      </w:rPr>
+    </w:lvl>
+    <w:lvl w:ilvl="1">
+      <w:numFmt w:val="bullet"/>
+      <w:lvlText w:val="o"/>
+      <w:lvlJc w:val="left"/>
+      <w:pPr>
+        <w:ind w:left="1440" w:hanging="360"/>
+      </w:pPr>
+      <w:rPr>
+        <w:rFonts w:ascii="Courier New" w:hAnsi="Courier New" w:cs="Courier New" w:hint="default"/>
+      </w:rPr>
+    </w:lvl>
+    <w:lvl w:ilvl="2">
+      <w:numFmt w:val="bullet"/>
+      <w:lvlText w:val=""/>
+      <w:lvlJc w:val="left"/>
+      <w:pPr>
+        <w:ind w:left="2160" w:hanging="360"/>
+      </w:pPr>
+      <w:rPr>
+        <w:rFonts w:ascii="Wingdings" w:hAnsi="Wingdings" w:cs="Wingdings" w:hint="default"/>
+      </w:rPr>
+    </w:lvl>
+    <w:lvl w:ilvl="3">
+      <w:numFmt w:val="bullet"/>
+      <w:lvlText w:val=""/>
+      <w:lvlJc w:val="left"/>
+      <w:pPr>
+        <w:ind w:left="2880" w:hanging="360"/>
+      </w:pPr>
+      <w:rPr>
+        <w:rFonts w:ascii="Symbol" w:hAnsi="Symbol" w:cs="Symbol" w:hint="default"/>
+      </w:rPr>
+    </w:lvl>
+    <w:lvl w:ilvl="4">
+      <w:numFmt w:val="bullet"/>
+      <w:lvlText w:val="o"/>
+      <w:lvlJc w:val="left"/>
+      <w:pPr>
+        <w:ind w:left="3600" w:hanging="360"/>
+      </w:pPr>
+      <w:rPr>
+        <w:rFonts w:ascii="Courier New" w:hAnsi="Courier New" w:cs="Courier New" w:hint="default"/>
+      </w:rPr>
+    </w:lvl>
+    <w:lvl w:ilvl="5">
+      <w:numFmt w:val="bullet"/>
+      <w:lvlText w:val=""/>
+      <w:lvlJc w:val="left"/>
+      <w:pPr>
+        <w:ind w:left="4320" w:hanging="360"/>
+      </w:pPr>
+      <w:rPr>
+        <w:rFonts w:ascii="Wingdings" w:hAnsi="Wingdings" w:cs="Wingdings" w:hint="default"/>
+      </w:rPr>
+    </w:lvl>
+    <w:lvl w:ilvl="6">
+      <w:numFmt w:val="bullet"/>
+      <w:lvlText w:val=""/>
+      <w:lvlJc w:val="left"/>
+      <w:pPr>
+        <w:ind w:left="5040" w:hanging="360"/>
+      </w:pPr>
+      <w:rPr>
+        <w:rFonts w:ascii="Symbol" w:hAnsi="Symbol" w:cs="Symbol" w:hint="default"/>
+      </w:rPr>
+    </w:lvl>
+    <w:lvl w:ilvl="7">
+      <w:numFmt w:val="bullet"/>
+      <w:lvlText w:val="o"/>
+      <w:lvlJc w:val="left"/>
+      <w:pPr>
+        <w:ind w:left="5760" w:hanging="360"/>
+      </w:pPr>
+      <w:rPr>
+        <w:rFonts w:ascii="Courier New" w:hAnsi="Courier New" w:cs="Courier New" w:hint="default"/>
+      </w:rPr>
+    </w:lvl>
+    <w:lvl w:ilvl="8">
+      <w:numFmt w:val="bullet"/>
+      <w:lvlText w:val=""/>
+      <w:lvlJc w:val="left"/>
+      <w:pPr>
+        <w:ind w:left="6480" w:hanging="360"/>
+      </w:pPr>
+      <w:rPr>
+        <w:rFonts w:ascii="Wingdings" w:hAnsi="Wingdings" w:cs="Wingdings" w:hint="default"/>
+      </w:rPr>
+    </w:lvl>
+  </w:abstractNum>
   <w:abstractNum w:abstractNumId="99411">
     <w:nsid w:val="00A99411"/>
     <w:multiLevelType w:val="multilevel"/>
@@ -1963,113 +2985,25 @@
       </w:pPr>
     </w:lvl>
   </w:abstractNum>
-  <w:abstractNum w:abstractNumId="991">
-    <w:nsid w:val="0000A991"/>
-    <w:multiLevelType w:val="multilevel"/>
-    <w:lvl w:ilvl="0">
-      <w:numFmt w:val="bullet"/>
-      <w:lvlText w:val=""/>
-      <w:lvlJc w:val="left"/>
-      <w:pPr>
-        <w:ind w:left="720" w:hanging="360"/>
-      </w:pPr>
-      <w:rPr>
-        <w:rFonts w:ascii="Symbol" w:hAnsi="Symbol" w:cs="Symbol" w:hint="default"/>
-      </w:rPr>
-    </w:lvl>
-    <w:lvl w:ilvl="1">
-      <w:numFmt w:val="bullet"/>
-      <w:lvlText w:val="o"/>
-      <w:lvlJc w:val="left"/>
-      <w:pPr>
-        <w:ind w:left="1440" w:hanging="360"/>
-      </w:pPr>
-      <w:rPr>
-        <w:rFonts w:ascii="Courier New" w:hAnsi="Courier New" w:cs="Courier New" w:hint="default"/>
-      </w:rPr>
-    </w:lvl>
-    <w:lvl w:ilvl="2">
-      <w:numFmt w:val="bullet"/>
-      <w:lvlText w:val=""/>
-      <w:lvlJc w:val="left"/>
-      <w:pPr>
-        <w:ind w:left="2160" w:hanging="360"/>
-      </w:pPr>
-      <w:rPr>
-        <w:rFonts w:ascii="Wingdings" w:hAnsi="Wingdings" w:cs="Wingdings" w:hint="default"/>
-      </w:rPr>
-    </w:lvl>
-    <w:lvl w:ilvl="3">
-      <w:numFmt w:val="bullet"/>
-      <w:lvlText w:val=""/>
-      <w:lvlJc w:val="left"/>
-      <w:pPr>
-        <w:ind w:left="2880" w:hanging="360"/>
-      </w:pPr>
-      <w:rPr>
-        <w:rFonts w:ascii="Symbol" w:hAnsi="Symbol" w:cs="Symbol" w:hint="default"/>
-      </w:rPr>
-    </w:lvl>
-    <w:lvl w:ilvl="4">
-      <w:numFmt w:val="bullet"/>
-      <w:lvlText w:val="o"/>
-      <w:lvlJc w:val="left"/>
-      <w:pPr>
-        <w:ind w:left="3600" w:hanging="360"/>
-      </w:pPr>
-      <w:rPr>
-        <w:rFonts w:ascii="Courier New" w:hAnsi="Courier New" w:cs="Courier New" w:hint="default"/>
-      </w:rPr>
-    </w:lvl>
-    <w:lvl w:ilvl="5">
-      <w:numFmt w:val="bullet"/>
-      <w:lvlText w:val=""/>
-      <w:lvlJc w:val="left"/>
-      <w:pPr>
-        <w:ind w:left="4320" w:hanging="360"/>
-      </w:pPr>
-      <w:rPr>
-        <w:rFonts w:ascii="Wingdings" w:hAnsi="Wingdings" w:cs="Wingdings" w:hint="default"/>
-      </w:rPr>
-    </w:lvl>
-    <w:lvl w:ilvl="6">
-      <w:numFmt w:val="bullet"/>
-      <w:lvlText w:val=""/>
-      <w:lvlJc w:val="left"/>
-      <w:pPr>
-        <w:ind w:left="5040" w:hanging="360"/>
-      </w:pPr>
-      <w:rPr>
-        <w:rFonts w:ascii="Symbol" w:hAnsi="Symbol" w:cs="Symbol" w:hint="default"/>
-      </w:rPr>
-    </w:lvl>
-    <w:lvl w:ilvl="7">
-      <w:numFmt w:val="bullet"/>
-      <w:lvlText w:val="o"/>
-      <w:lvlJc w:val="left"/>
-      <w:pPr>
-        <w:ind w:left="5760" w:hanging="360"/>
-      </w:pPr>
-      <w:rPr>
-        <w:rFonts w:ascii="Courier New" w:hAnsi="Courier New" w:cs="Courier New" w:hint="default"/>
-      </w:rPr>
-    </w:lvl>
-    <w:lvl w:ilvl="8">
-      <w:numFmt w:val="bullet"/>
-      <w:lvlText w:val=""/>
-      <w:lvlJc w:val="left"/>
-      <w:pPr>
-        <w:ind w:left="6480" w:hanging="360"/>
-      </w:pPr>
-      <w:rPr>
-        <w:rFonts w:ascii="Wingdings" w:hAnsi="Wingdings" w:cs="Wingdings" w:hint="default"/>
-      </w:rPr>
-    </w:lvl>
-  </w:abstractNum>
   <w:num w:numId="1000">
     <w:abstractNumId w:val="990"/>
   </w:num>
   <w:num w:numId="1001">
+    <w:abstractNumId w:val="991"/>
+  </w:num>
+  <w:num w:numId="1002">
+    <w:abstractNumId w:val="991"/>
+  </w:num>
+  <w:num w:numId="1003">
+    <w:abstractNumId w:val="991"/>
+  </w:num>
+  <w:num w:numId="1004">
+    <w:abstractNumId w:val="991"/>
+  </w:num>
+  <w:num w:numId="1005">
+    <w:abstractNumId w:val="991"/>
+  </w:num>
+  <w:num w:numId="1006">
     <w:abstractNumId w:val="99411"/>
     <w:lvlOverride w:ilvl="0">
       <w:startOverride w:val="1"/>
@@ -2098,21 +3032,6 @@
     <w:lvlOverride w:ilvl="8">
       <w:startOverride w:val="1"/>
     </w:lvlOverride>
-  </w:num>
-  <w:num w:numId="1002">
-    <w:abstractNumId w:val="991"/>
-  </w:num>
-  <w:num w:numId="1003">
-    <w:abstractNumId w:val="991"/>
-  </w:num>
-  <w:num w:numId="1004">
-    <w:abstractNumId w:val="991"/>
-  </w:num>
-  <w:num w:numId="1005">
-    <w:abstractNumId w:val="991"/>
-  </w:num>
-  <w:num w:numId="1006">
-    <w:abstractNumId w:val="991"/>
   </w:num>
   <w:num w:numId="1007">
     <w:abstractNumId w:val="991"/>
@@ -2193,6 +3112,15 @@
     <w:abstractNumId w:val="991"/>
   </w:num>
   <w:num w:numId="1033">
+    <w:abstractNumId w:val="991"/>
+  </w:num>
+  <w:num w:numId="1034">
+    <w:abstractNumId w:val="991"/>
+  </w:num>
+  <w:num w:numId="1035">
+    <w:abstractNumId w:val="991"/>
+  </w:num>
+  <w:num w:numId="1036">
     <w:abstractNumId w:val="991"/>
   </w:num>
 </w:numbering>

</xml_diff>

<commit_message>
Created process to extract project content from Word docs to csv, then csv to the R markdown report
</commit_message>
<xml_diff>
--- a/main-report.docx
+++ b/main-report.docx
@@ -101,7 +101,7 @@
         <w:pStyle w:val="Date"/>
       </w:pPr>
       <w:r>
-        <w:t xml:space="preserve">2026-01-23</w:t>
+        <w:t xml:space="preserve">2026-01-26</w:t>
       </w:r>
     </w:p>
     <w:sdt>
@@ -15007,7 +15007,7 @@
       </w:r>
     </w:p>
     <w:bookmarkEnd w:id="66"/>
-    <w:bookmarkStart w:id="75" w:name="project-reports"/>
+    <w:bookmarkStart w:id="126" w:name="project-reports"/>
     <w:p>
       <w:pPr>
         <w:pStyle w:val="Heading1"/>
@@ -15021,34 +15021,265 @@
         <w:pStyle w:val="FirstParagraph"/>
       </w:pPr>
       <w:r>
-        <w:t xml:space="preserve">Group projects by division, research theme, region, or…?</w:t>
-      </w:r>
-    </w:p>
-    <w:bookmarkStart w:id="74" w:name="report-template"/>
+        <w:t xml:space="preserve">This section provides detailed reports for each PSSI-funded research project. Reports are organized by project ID and include highlights, background, methods, findings, insights, and next steps.</w:t>
+      </w:r>
+    </w:p>
+    <w:bookmarkStart w:id="69" w:name="X56d74fd2c78cebe4c872f25119d41ed79266160"/>
     <w:p>
       <w:pPr>
         <w:pStyle w:val="Heading2"/>
       </w:pPr>
       <w:r>
-        <w:t xml:space="preserve">Report Template</w:t>
-      </w:r>
-    </w:p>
-    <w:bookmarkStart w:id="67" w:name="project-title-and-id"/>
+        <w:t xml:space="preserve">Project 2407: Characterizing juvenile Chinook salmon distribution, diet and health on the West Coast of Vancouver Island.</w:t>
+      </w:r>
+    </w:p>
+    <w:p>
+      <w:pPr>
+        <w:pStyle w:val="FirstParagraph"/>
+      </w:pPr>
+      <w:r>
+        <w:rPr>
+          <w:b/>
+          <w:bCs/>
+        </w:rPr>
+        <w:t xml:space="preserve">Location:</w:t>
+      </w:r>
+      <w:r>
+        <w:t xml:space="preserve"> </w:t>
+      </w:r>
+      <w:r>
+        <w:t xml:space="preserve">West Coast of Vancouver Island, Stamp River, Sarita River, Nitinat River, Barkley Sound |</w:t>
+      </w:r>
+      <w:r>
+        <w:t xml:space="preserve"> </w:t>
+      </w:r>
+      <w:r>
+        <w:rPr>
+          <w:b/>
+          <w:bCs/>
+        </w:rPr>
+        <w:t xml:space="preserve">Species:</w:t>
+      </w:r>
+      <w:r>
+        <w:t xml:space="preserve"> </w:t>
+      </w:r>
+      <w:r>
+        <w:t xml:space="preserve">Chinook |</w:t>
+      </w:r>
+      <w:r>
+        <w:t xml:space="preserve"> </w:t>
+      </w:r>
+      <w:r>
+        <w:rPr>
+          <w:b/>
+          <w:bCs/>
+        </w:rPr>
+        <w:t xml:space="preserve">Conservation Unit:</w:t>
+      </w:r>
+      <w:r>
+        <w:t xml:space="preserve"> </w:t>
+      </w:r>
+      <w:r>
+        <w:t xml:space="preserve">CK-31, CK-32, CK-33</w:t>
+      </w:r>
+    </w:p>
+    <w:bookmarkStart w:id="67" w:name="methods-and-findings"/>
     <w:p>
       <w:pPr>
         <w:pStyle w:val="Heading3"/>
       </w:pPr>
       <w:r>
-        <w:t xml:space="preserve">Project Title and ID</w:t>
+        <w:t xml:space="preserve">Methods and Findings</w:t>
+      </w:r>
+    </w:p>
+    <w:p>
+      <w:pPr>
+        <w:pStyle w:val="FirstParagraph"/>
+      </w:pPr>
+      <w:r>
+        <w:rPr>
+          <w:b/>
+          <w:bCs/>
+        </w:rPr>
+        <w:t xml:space="preserve">Field Work:</w:t>
+      </w:r>
+    </w:p>
+    <w:p>
+      <w:pPr>
+        <w:pStyle w:val="BodyText"/>
+      </w:pPr>
+      <w:r>
+        <w:t xml:space="preserve">In collaboration with 17 First Nations, and 12 Non-Governmental Organizations (NGOs), this project has caught and sampled juvenile Chinook during their first marine year on the WCVI. Salmon surveys aimed to</w:t>
+      </w:r>
+      <w:r>
+        <w:t xml:space="preserve"> </w:t>
+      </w:r>
+      <w:r>
+        <w:t xml:space="preserve">“</w:t>
+      </w:r>
+      <w:r>
+        <w:t xml:space="preserve">follow</w:t>
+      </w:r>
+      <w:r>
+        <w:t xml:space="preserve">”</w:t>
+      </w:r>
+      <w:r>
+        <w:t xml:space="preserve"> </w:t>
+      </w:r>
+      <w:r>
+        <w:t xml:space="preserve">juvenile Chinook salmon as they enter marine waters from their natal rivers, and through the summer and first marine winter as they rear along the West Coast of Vancouver Island (WCVI). From 2023-2024, Chinook originating from Stamp River, Sarita River and Nitinat River were caught during their marine outmigration using seining and dip netting methods. In the Stamp River and Somass estuary, juvenile Chinook originating from Stamp River were caught through dip net and beach seine surveys with Hupacasath First Nation. In the Sarita Estuary, beach and purse seine surveys were led by Huu-ay-aht First Nation and LGL Limited and data and samples were shared with this project. In Nitinat Lake, beach seine surveys were carried out with Ditidaht First Nation to catch juveniles from the Nitinat River population. Juvenile Chinook from these populations were then caught during their first marine summer in Barkley Sound via purse seine surveys from 2022-2025 in collaboration with Huu-ay-aht First Nation and LGL Limited. Finally, juvenile salmon were followed through their first winter at sea with microtrolling surveys carried out in nearshore marine waters in Sooke Basin through Quatsino Sound on the WCVI. These overwinter surveys were carried out with 27 local First Nation and NGO collaborators from 2020-2025.</w:t>
+      </w:r>
+    </w:p>
+    <w:p>
+      <w:pPr>
+        <w:pStyle w:val="BodyText"/>
+      </w:pPr>
+      <w:r>
+        <w:rPr>
+          <w:b/>
+          <w:bCs/>
+        </w:rPr>
+        <w:t xml:space="preserve">Samples Collected/Analyzed:</w:t>
+      </w:r>
+    </w:p>
+    <w:p>
+      <w:pPr>
+        <w:pStyle w:val="BodyText"/>
+      </w:pPr>
+      <w:r>
+        <w:t xml:space="preserve">From 2020-2025, over 16,900 Chinook salmon were sampled under this project to collect information about salmon health, condition and distribution. Salmon were sampled non-lethally to measure fish length, height and weight and to collect a fin-clip sample to characterize stock of origin. Over 14,700 fin-clip samples were submitted to determine stock of origin using Genetic Stock Identification (GSI) and Parentage-based Tagging (PBT) methods. Over 5,100 juvenile Chinook of WCVI origin were lethally retained to obtain internal tissues for investigating fish health and condition. A total of 1,841 extracted stomachs were analyzed to understand diet composition during the first marine year and 1,300 scales were measured to estimate relative rates of growth. Whole bodies, otoliths and other tissues were also collected and provided to other projects under the Follow the Fish program to investigate juvenile Chinook life history, stress and disease, and exposure to contaminants and biotoxins.</w:t>
       </w:r>
     </w:p>
     <w:bookmarkEnd w:id="67"/>
-    <w:bookmarkStart w:id="68" w:name="highlights"/>
+    <w:bookmarkStart w:id="68" w:name="outputs-and-products"/>
     <w:p>
       <w:pPr>
         <w:pStyle w:val="Heading3"/>
       </w:pPr>
       <w:r>
+        <w:t xml:space="preserve">Outputs and Products</w:t>
+      </w:r>
+    </w:p>
+    <w:p>
+      <w:pPr>
+        <w:pStyle w:val="FirstParagraph"/>
+      </w:pPr>
+      <w:r>
+        <w:rPr>
+          <w:b/>
+          <w:bCs/>
+        </w:rPr>
+        <w:t xml:space="preserve">Publications:</w:t>
+      </w:r>
+    </w:p>
+    <w:p>
+      <w:pPr>
+        <w:pStyle w:val="BodyText"/>
+      </w:pPr>
+      <w:r>
+        <w:t xml:space="preserve">Characterizing juvenile Chinook salmon overwinter distribution, health, and diet in nearshore marine areas on the West Coast of Vancouver island, 2020-2025 (Canadian Manuscript Report, in progress, Fisheries and Oceans Canada Library - Canada.ca)The early marine distribution, health and diet of juvenile Chinook salmon in Barkley Sound and Nitinat Lake on the West Coast of Vancouver Island, 2022-2025 (Canadian Manuscript Report, in progress, Fisheries and Oceans Canada Library - Canada.ca).</w:t>
+      </w:r>
+    </w:p>
+    <w:p>
+      <w:pPr>
+        <w:pStyle w:val="BodyText"/>
+      </w:pPr>
+      <w:r>
+        <w:rPr>
+          <w:b/>
+          <w:bCs/>
+        </w:rPr>
+        <w:t xml:space="preserve">Datasets:</w:t>
+      </w:r>
+    </w:p>
+    <w:p>
+      <w:pPr>
+        <w:pStyle w:val="BodyText"/>
+      </w:pPr>
+      <w:r>
+        <w:t xml:space="preserve">WCVI microtrolling salmon surveys, 2020-2025 (in progress, Open Government Portal)Barkley Sound and Nitinat Lake salmon surveys, 2022-2025 (in progress, Open Government Portal)</w:t>
+      </w:r>
+    </w:p>
+    <w:p>
+      <w:pPr>
+        <w:pStyle w:val="BodyText"/>
+      </w:pPr>
+      <w:r>
+        <w:rPr>
+          <w:b/>
+          <w:bCs/>
+        </w:rPr>
+        <w:t xml:space="preserve">Code/Software:</w:t>
+      </w:r>
+    </w:p>
+    <w:p>
+      <w:pPr>
+        <w:pStyle w:val="BodyText"/>
+      </w:pPr>
+      <w:r>
+        <w:t xml:space="preserve">Data dashboard (in progress) that will be hosted at Fisheries Map Gallery.</w:t>
+      </w:r>
+    </w:p>
+    <w:p>
+      <w:pPr>
+        <w:pStyle w:val="BodyText"/>
+      </w:pPr>
+      <w:r>
+        <w:rPr>
+          <w:b/>
+          <w:bCs/>
+        </w:rPr>
+        <w:t xml:space="preserve">Communications:</w:t>
+      </w:r>
+    </w:p>
+    <w:p>
+      <w:pPr>
+        <w:pStyle w:val="BodyText"/>
+      </w:pPr>
+      <w:r>
+        <w:t xml:space="preserve">Project Newsletter - Characterizing juvenile Chinook salmon distribution, diet and health on the West Coast of Vancouver Island (41310202.pdf) Follow the Fish interactive and public-facing map application (Follow the Fish)Follow the Fish communications video (In progress to be posted on PSSI website and social media platform(s))</w:t>
+      </w:r>
+    </w:p>
+    <w:p>
+      <w:r>
+        <w:br w:type="page"/>
+      </w:r>
+    </w:p>
+    <w:bookmarkEnd w:id="68"/>
+    <w:bookmarkEnd w:id="69"/>
+    <w:bookmarkStart w:id="76" w:name="Xda4fc88a100d50bc5586303a0659607b6f16d5b"/>
+    <w:p>
+      <w:pPr>
+        <w:pStyle w:val="Heading2"/>
+      </w:pPr>
+      <w:r>
+        <w:t xml:space="preserve">Project 2409: Convergent tracks: a tagging study to quantify salmon predation by sea lions</w:t>
+      </w:r>
+    </w:p>
+    <w:p>
+      <w:pPr>
+        <w:pStyle w:val="FirstParagraph"/>
+      </w:pPr>
+      <w:r>
+        <w:rPr>
+          <w:b/>
+          <w:bCs/>
+        </w:rPr>
+        <w:t xml:space="preserve">Conservation Unit:</w:t>
+      </w:r>
+      <w:r>
+        <w:t xml:space="preserve"> </w:t>
+      </w:r>
+      <w:r>
+        <w:t xml:space="preserve">Chilko dominant</w:t>
+      </w:r>
+    </w:p>
+    <w:bookmarkStart w:id="70" w:name="highlights"/>
+    <w:p>
+      <w:pPr>
+        <w:pStyle w:val="Heading3"/>
+      </w:pPr>
+      <w:r>
         <w:t xml:space="preserve">Highlights</w:t>
       </w:r>
     </w:p>
@@ -15057,7 +15288,43 @@
         <w:pStyle w:val="FirstParagraph"/>
       </w:pPr>
       <w:r>
-        <w:t xml:space="preserve">• The main idea of the project</w:t>
+        <w:t xml:space="preserve">Increased predation by Steller sea lions (SSL) has been identified as a potential cause of declines in Fraser River sockeye salmon abundance; however, there were previously no relevant data on SSL diets and distribution or sockeye salmon mortality rates to test the hypothesis.We found evidence of high sockeye salmon mortality rates; however, the majority of mortality was associated with salmon sharks, not SSL. The SSL predation that did occur was concentrated in Queen Charlotte Strait, not the largest rookery at Triangle Island. While SSL diet results are pending, SSL tagging data demonstrated evidence of restricted foraging during the initial portion of sockeye salmon migration (as animals are tied to breeding/pupping rookery) followed by rapid dispersal (particularly by males) away from Triangle Island and diverse foraging strategies among individuals. Widespread overlap of the SSL stock with migrating Fraser River sockeye salmon appears to be less than presumed.Collectively, these results suggest sockeye salmon may be vulnerable to a broader range of predators than previously considered, and that predator communities, and predation risk, vary through space and time. Thus, previous estimates of SSL consumption rates may be biased high.</w:t>
+      </w:r>
+    </w:p>
+    <w:bookmarkEnd w:id="70"/>
+    <w:bookmarkStart w:id="71" w:name="background"/>
+    <w:p>
+      <w:pPr>
+        <w:pStyle w:val="Heading3"/>
+      </w:pPr>
+      <w:r>
+        <w:t xml:space="preserve">Background</w:t>
+      </w:r>
+    </w:p>
+    <w:p>
+      <w:pPr>
+        <w:pStyle w:val="FirstParagraph"/>
+      </w:pPr>
+      <w:r>
+        <w:t xml:space="preserve">Fraser River sockeye salmon productivity has been poor since the early 1990s (Peterman and Dorner 2012). Although the mechanism remains unclear and is likely multifaceted (Cohen 2012), bottom-up processes that reduce juvenile marine survival have been identified as a likely factor (McKinnell et al. 2014, Freshwater et al. 2018, Rechisky et al. 2019). More recently, elevated predation of returning adult Fraser River sockeye salmon by Steller sea lions (SSL) has been hypothesized to be a key factor (Walters et al. 2020). The primary pieces of evidence used to infer SSL impacts are a) large increases in SSL population size coincident with Fraser River sockeye salmon declines, b) the location of large SSL breeding colonies proximate to sockeye migration corridors (e.g., Triangle Island rookery at the northwest tip of Vancouver Island is the largest in northeast Pacific), and c) bioenergetic modeling that estimated significant removals (&gt;1 million individuals) by SSLs if sockeye are 40% of the diet during four weeks in summer and all SSLs at British Columbia rookeries target sockeye during this period (Walters et al. 2020). Yet because there are no published estimates of SSL diet nor foraging distribution from rookeries and haul outs adjacent to sockeye salmon migration corridors, our current understanding of SSL foraging ecology is insufficient to validate key model assumptions. Furthermore, previous empirical estimates of sockeye salmon survival during their marine migrations do not have sufficient resolution to evaluate SSL impacts (Crossin et al. 2007, 2009). As a result, the impact of SSL, and other marine predators, on Fraser River sockeye salmon remains uncertain.</w:t>
+      </w:r>
+    </w:p>
+    <w:bookmarkEnd w:id="71"/>
+    <w:bookmarkStart w:id="72" w:name="methods-and-findings-1"/>
+    <w:p>
+      <w:pPr>
+        <w:pStyle w:val="Heading3"/>
+      </w:pPr>
+      <w:r>
+        <w:t xml:space="preserve">Methods and Findings</w:t>
+      </w:r>
+    </w:p>
+    <w:p>
+      <w:pPr>
+        <w:pStyle w:val="FirstParagraph"/>
+      </w:pPr>
+      <w:r>
+        <w:t xml:space="preserve">We used multiple methods to evaluate SSL foraging ecology, quantify sockeye salmon mortality rates, and ultimately draw inference on the likely impact of SSLs on migrating Fraser River sockeye salmon. The following activities occurred during the 2024 and 2025 field seasons (Figure 1). Sockeye Salmon MethodsSockeye salmon were captured aboard a charter purse seine vessel from sites near Rennell Sound (west coast Haida Gwaii; 2024 and 2025) and Queen Charlotte Strait (2025 only). Sockeye salmon were landed and transferred to a flow through seawater trough where biological data, including genetic stock identification (GSI) samples, were collected. Individuals in good physical condition were tagged with either an acoustic or satellite tag before being immediately released. We deployed acoustic transmitters on sockeye salmon (n=625) which allowed individuals to be detected on moored receiver arrays near Haida Gwaii, Triangle Island, Queen Charlotte Strait, throughout the Salish Sea, and the lower Fraser River. The acoustic receiver network included approximately 40 receivers deployed by DFO throughout coastal British Columbia, as well as infrastructure maintained by NOAA, the Ocean Tracking Network, Kintama, and the University of British Columbia. Detections data will be used to parameterize mark-recapture models to estimate survival rates along the migration corridor and identify hotspots of mortality. We also deployed popup archival satellite tags (PSATs) on a smaller number of sockeye salmon (n=35). After releasing from the animal these tags transmit light, temperature, and pressure sensor data that can be used to identify predator taxa (Seitz et al. 2019). Sockeye Salmon FindingsGSI results are currently only available for the 2024 field season; however, the majority (&gt;98%) of tagged sockeye salmon were identified as belonging to Fraser River populations with Chilko Lake being the dominant conservation unit (~55% of all samples). Only a subset of detections data are currently available for 2025; however preliminary results in both years (Figure 2) indicate overall survival from Haida Gwaii to the Fraser River was poor (&lt;8%). ~50% of individuals tagged at northern sites were detected on Haida Gwaii arrays; however, mark-recapture models that account for imperfect detection probability on these arrays are required for robust estimates of survival. Survival to the Fraser River of tags deployed in Queen Charlotte Strait was markedly higher (~40%). 2% of tags were detected in the study area after deployments were completed, suggesting short-term mortality due to tagging or handling was minimal. Only two tags were detected at Triangle Island (both in 2025), however 46 tags were detected in 2025 at sea lion haul outs throughout Queen Charlotte Strait. Importantly, additional analysis is required to determine how many of these fish were likely consumed by pinnipeds based on subsequent detections. No fish were reported as intercepted by fisheries in 2024,</w:t>
       </w:r>
     </w:p>
     <w:p>
@@ -15065,7 +15332,11 @@
         <w:pStyle w:val="BodyText"/>
       </w:pPr>
       <w:r>
-        <w:t xml:space="preserve">• Key findings</w:t>
+        <w:rPr>
+          <w:b/>
+          <w:bCs/>
+        </w:rPr>
+        <w:t xml:space="preserve">Field Work:</w:t>
       </w:r>
     </w:p>
     <w:p>
@@ -15073,7 +15344,7 @@
         <w:pStyle w:val="BodyText"/>
       </w:pPr>
       <w:r>
-        <w:t xml:space="preserve">• Implications of these findings for salmon and decision-makers</w:t>
+        <w:t xml:space="preserve">More than 40 acoustic receivers deployed, per year, from charter vessels along the west coast of Haida Gwaii, Triangle Island, Queen Charlotte Strait, and the Strait of GeorgiaNearly 700 sockeye salmon sampled for length and genetics prior to release from charter purse seine vessel along west coast Haida Gwaii (2024/25) and Queen Charlotte Strait (2025)625 sockeye salmon tagged with acoustic transmitters34 sockeye salmon tagged with satellite transmitters21 adult Steller sea lions were tagged on Triangle Island (15 females 2024 &amp; 2025; 7 males 2025)Between 2023-2025, nearly 400 biopsies samples were obtained directly from satellite tagged animals and random draws by crossbow for fatty acid (FA) and stable isotope analysis (SI); results for 2025 pendingFor unknown animals, sex determined by genetic analysis (PBS Molecular Genetics Lab) to define sex differences in foraging behaviour and dietWill use validated epigenetic clock to generate discrete age estimates (UBC-Kobor lab) to define ontogeny in foraging behaviour and dietTo establish baselines for diet estimation, nearly 1500 samples of potential obtained 2023-2025 from DFO Integrated Pelagic Ecosystem Survey and Groundfish surveys and analyzed for FA and SI; results for 2025 pending 1200 scats were collected concurrently with biopsy sampling. However, due to financial constraints, these samples are currently archived for potential future analysis</w:t>
       </w:r>
     </w:p>
     <w:p>
@@ -15081,16 +15352,181 @@
         <w:pStyle w:val="BodyText"/>
       </w:pPr>
       <w:r>
-        <w:t xml:space="preserve">For a more technical audience, but still as plain language as possible</w:t>
-      </w:r>
-    </w:p>
-    <w:bookmarkEnd w:id="68"/>
-    <w:bookmarkStart w:id="69" w:name="background"/>
+        <w:rPr>
+          <w:b/>
+          <w:bCs/>
+        </w:rPr>
+        <w:t xml:space="preserve">Samples Collected/Analyzed:</w:t>
+      </w:r>
+    </w:p>
+    <w:p>
+      <w:pPr>
+        <w:pStyle w:val="BodyText"/>
+      </w:pPr>
+      <w:r>
+        <w:t xml:space="preserve">See above</w:t>
+      </w:r>
+    </w:p>
+    <w:bookmarkEnd w:id="72"/>
+    <w:bookmarkStart w:id="73" w:name="insights"/>
     <w:p>
       <w:pPr>
         <w:pStyle w:val="Heading3"/>
       </w:pPr>
       <w:r>
+        <w:t xml:space="preserve">Insights</w:t>
+      </w:r>
+    </w:p>
+    <w:p>
+      <w:pPr>
+        <w:pStyle w:val="FirstParagraph"/>
+      </w:pPr>
+      <w:r>
+        <w:t xml:space="preserve">Although analyses are underway, there are several key preliminary results. We found that sockeye salmon mortality rates during adult marine migrations may be considerably higher than previously assumed (e.g. Cohen 2012). At the same time, it is clear that the predator community varies along the migratory corridor—while we found some evidence of pinniped predation in Queen Charlotte Strait that warrants additional investigation, we found no evidence of pinniped predation near Haida Gwaii where mortality rates were high and apparently driven by shark predation. Similarly, we found evidence that predation impacts likely vary among and within sea lion haul outs. Despite the large size of the Triangle Island rookery, we found a very small number of tags at this location, particularly relative to Queen Charlotte Strait haul outs. Steller sea lion satellite tag paths highlight important nuances in foraging behaviour during the months when Fraser River sockeye salmon are available. At this time of year, mature SSL are tied to pupping, nursing and breeding with only intermittent foraging. Peak pupping typically occurs early July. Females stay with their pups fasting for 1-2 weeks after which they make short foraging trips. Females appeared to disperse from Triangle by mid-August to other haul outs around Queen Charlotte Sound and WCVI. Males had very limited movements during the breeding period. Rapid and directed dispersal immediately post breeding (mid-July) was observed. Despite the large number of animals concentrated on Triangle Island during the breeding period (coincident with sockeye salmon migration), adjacent waters do not appear to be a major feeding ground this time of year. These foraging and dispersal patterns generally run counter to blanket assumptions for SSL impacts on sockeye and will have implications for foraging models. Ongoing diet analyses will provide additional information on individual, spatial, and seasonal variability in Steller sea lion foraging. Our results emphasize the impacts of at least three predator taxa (salmon sharks, blue sharks, Steller sea lions) on sockeye salmon warrant additional consideration. Given a potential latitudinal gradient in shark abundance (Williams et al. 2010, Proudfoot et al. 2024), population level impacts may be sensitive to where Fraser River sockeye salmon intercept the continental shelf during their return migrations. All else being equal, fish making landfall near Haida Gwaii will migrate through a longer gauntlet of predators than those making landfall in Queen Charlotte Sound, which may in turn be at greater risk than those migrating through Juan de Fuca Strait. The location of landfall is uncertain, but if it is correlated with diversion rate, as seems likely, will vary among stocks as well as among years (Grant et al. 2017). If we find evidence of year-specific differences in survival rate, consistent with expected density dependent effects on predator foraging behaviour, this will add</w:t>
+      </w:r>
+    </w:p>
+    <w:bookmarkEnd w:id="73"/>
+    <w:bookmarkStart w:id="74" w:name="next-steps"/>
+    <w:p>
+      <w:pPr>
+        <w:pStyle w:val="Heading3"/>
+      </w:pPr>
+      <w:r>
+        <w:t xml:space="preserve">Next Steps</w:t>
+      </w:r>
+    </w:p>
+    <w:p>
+      <w:pPr>
+        <w:pStyle w:val="FirstParagraph"/>
+      </w:pPr>
+      <w:r>
+        <w:t xml:space="preserve">Our findings highlight successful ecosystem-based management of sockeye salmon requires careful consideration of factors that are often overlooked when quantifying predator impacts. First, studies on predation impacts have focused on cetaceans and pinnipeds (Chasco et al. 2017a &amp; b, Walters et al. 2020, Nelson et al. 2024), which have robust time series of abundance. However, the effect of pinniped impacts will be biased high if the abundance of multiple predator taxa have increased in synchrony. In this scenario, reducing cetacean or pinniped effects may simply result in the remaining predator taxa increasing in abundance. Second, bioenergetics models are commonly used to quantify the population level impact of predators (Chasco et al. 2017a &amp; b, Walters et al. 2020); however, these methods are sensitive to assumptions about the relative contribution of different species and size classes to the diet (Nelson et al. 2021). These uncertainties are further amplified by seasonal and spatial variability in predator diets, as well as differences among individuals in foraging behaviour. Finally, the total impact on prey species is also sensitive to the proportion of the prey population that is vulnerable to predation. Our findings suggest that each of these components is highly relevant when evaluating Steller sea lion impacts on Fraser River sockeye salmon. In particular, we suggest ongoing and future work should address the following major dimensions. Seasonal and spatial variability in Steller sea lion diets should be quantified—this work will proceed using collected biochemical tracers. Seasonal, sex-specific variability in Steller sea lion distributions should be used to estimate the relative proportion of the population that is likely to overlap spatially and temporally with migrating sockeye salmon—this work could proceed using existing satellite and overflight survey data. Steller sea lion distributions should be paired with estimates of interannual and stock-specific variability in sockeye salmon migration routes to evaluate relative risk—this work is proceeding using historical catch data, but it is currently unclear whether existing data are sufficient. Since salmon-predator interactions are highly context-dependent (Wells et al. 2025), until the above data gaps are addressed efforts to mitigate predator impacts should proceed with caution and a careful consideration of the associated uncertainties.</w:t>
+      </w:r>
+    </w:p>
+    <w:bookmarkEnd w:id="74"/>
+    <w:bookmarkStart w:id="75" w:name="outputs-and-products-1"/>
+    <w:p>
+      <w:pPr>
+        <w:pStyle w:val="Heading3"/>
+      </w:pPr>
+      <w:r>
+        <w:t xml:space="preserve">Outputs and Products</w:t>
+      </w:r>
+    </w:p>
+    <w:p>
+      <w:pPr>
+        <w:pStyle w:val="FirstParagraph"/>
+      </w:pPr>
+      <w:r>
+        <w:rPr>
+          <w:b/>
+          <w:bCs/>
+        </w:rPr>
+        <w:t xml:space="preserve">Publications:</w:t>
+      </w:r>
+    </w:p>
+    <w:p>
+      <w:pPr>
+        <w:pStyle w:val="BodyText"/>
+      </w:pPr>
+      <w:r>
+        <w:t xml:space="preserve">Fleming, J., King, J.R., Tucker, S., and C. Freshwater 2025. Acoustic and Satellite Tagging of Sockeye Salmon, Oncorhynchus nerka, Off the West Coast of Haida Gwaii, September 30 – August 11, 2024. Canadian Data Report of Fisheries and Aquatic Sciences 1441, 16 p. Fs97-13-1441-eng.pdfPrimary publication summarizing sockeye salmon mortality rates and predator vectors (in progress)Tech report summarizing sockeye salmon behaviour (in progress)Primary publication summarizing Steller sea lion distribution (analysis underway)Primary publication summarizing Steller sea lion diet (analysis underway)Primary publication synthesizing salmon and sea lion data streams to quantify predation risk (anticipated)</w:t>
+      </w:r>
+    </w:p>
+    <w:p>
+      <w:pPr>
+        <w:pStyle w:val="BodyText"/>
+      </w:pPr>
+      <w:r>
+        <w:rPr>
+          <w:b/>
+          <w:bCs/>
+        </w:rPr>
+        <w:t xml:space="preserve">Communications:</w:t>
+      </w:r>
+    </w:p>
+    <w:p>
+      <w:pPr>
+        <w:pStyle w:val="BodyText"/>
+      </w:pPr>
+      <w:r>
+        <w:t xml:space="preserve">Presentation in PSSI Symposium on Dec. 4, 2025</w:t>
+      </w:r>
+    </w:p>
+    <w:p>
+      <w:r>
+        <w:br w:type="page"/>
+      </w:r>
+    </w:p>
+    <w:bookmarkEnd w:id="75"/>
+    <w:bookmarkEnd w:id="76"/>
+    <w:bookmarkStart w:id="84" w:name="X881bd45e44446f10de5961a2e7946f435f80415"/>
+    <w:p>
+      <w:pPr>
+        <w:pStyle w:val="Heading2"/>
+      </w:pPr>
+      <w:r>
+        <w:t xml:space="preserve">Project 2416: Monitoring and predicting the exposure of Pacific salmon to harmful algal biotoxins</w:t>
+      </w:r>
+    </w:p>
+    <w:p>
+      <w:pPr>
+        <w:pStyle w:val="FirstParagraph"/>
+      </w:pPr>
+      <w:r>
+        <w:rPr>
+          <w:b/>
+          <w:bCs/>
+        </w:rPr>
+        <w:t xml:space="preserve">Location:</w:t>
+      </w:r>
+      <w:r>
+        <w:t xml:space="preserve"> </w:t>
+      </w:r>
+      <w:r>
+        <w:t xml:space="preserve">Institute of Ocean Sciences |</w:t>
+      </w:r>
+      <w:r>
+        <w:t xml:space="preserve"> </w:t>
+      </w:r>
+      <w:r>
+        <w:rPr>
+          <w:b/>
+          <w:bCs/>
+        </w:rPr>
+        <w:t xml:space="preserve">Species:</w:t>
+      </w:r>
+      <w:r>
+        <w:t xml:space="preserve"> </w:t>
+      </w:r>
+      <w:r>
+        <w:t xml:space="preserve">Chinook</w:t>
+      </w:r>
+    </w:p>
+    <w:bookmarkStart w:id="77" w:name="highlights-1"/>
+    <w:p>
+      <w:pPr>
+        <w:pStyle w:val="Heading3"/>
+      </w:pPr>
+      <w:r>
+        <w:t xml:space="preserve">Highlights</w:t>
+      </w:r>
+    </w:p>
+    <w:p>
+      <w:pPr>
+        <w:pStyle w:val="FirstParagraph"/>
+      </w:pPr>
+      <w:r>
+        <w:t xml:space="preserve">to assess the risk posed by harmful algal biotoxins to juvenile WCVI Chinook in their critical habitat.juvenile WCVI Chinook salmon are exposed to and take up harmful algal biotoxins in Barkley Sound. biotoxins known to harm fish peak in summer/fall in Barkley Sound in both water and fish tissues.results suggest that biotoxin exposure/impacts can be mitigated e.g. via timing of hatchery releases.</w:t>
+      </w:r>
+    </w:p>
+    <w:bookmarkEnd w:id="77"/>
+    <w:bookmarkStart w:id="78" w:name="background-1"/>
+    <w:p>
+      <w:pPr>
+        <w:pStyle w:val="Heading3"/>
+      </w:pPr>
+      <w:r>
         <w:t xml:space="preserve">Background</w:t>
       </w:r>
     </w:p>
@@ -15099,7 +15535,79 @@
         <w:pStyle w:val="FirstParagraph"/>
       </w:pPr>
       <w:r>
-        <w:t xml:space="preserve">• The relevant biological, environmental, and/or management context</w:t>
+        <w:t xml:space="preserve">Biotoxins produced by harmful algae are know to cause illness and mortality in marine animals including juvenile fish (Lefebvre et al., 2005). Regular monitoring of harmful algal biotoxins in B.C. coastal waters since 2020 (Ross et al., 2025b) has revealed significant correlations between climate variables (e.g. water temperature) and the concentrations of these toxins in areas known to be frequented by Pacific salmon. These include at-risk WCVI Chinook salmon populations, for which harmful algae were identified as an emerging threat during the WCVI Chinook Rebuilding Plan Marine Risk Assessment (MRA) Workshop #3 held in April 2022. However, the levels of harmful algal biotoxins to which juvenile WCVI Chinook salmon are exposed in critical habitats such as Barkley and Clayoquot Sounds are unknown. This is an important knowledge gap, given that low early marine survival is contributing to declines in WCVI Chinook and other Pacific salmon populations. The goal of this PSSI</w:t>
+      </w:r>
+      <w:r>
+        <w:t xml:space="preserve"> </w:t>
+      </w:r>
+      <w:r>
+        <w:t xml:space="preserve">‘</w:t>
+      </w:r>
+      <w:r>
+        <w:t xml:space="preserve">Follow the Fish</w:t>
+      </w:r>
+      <w:r>
+        <w:t xml:space="preserve">’</w:t>
+      </w:r>
+      <w:r>
+        <w:t xml:space="preserve"> </w:t>
+      </w:r>
+      <w:r>
+        <w:t xml:space="preserve">project was to build upon our Biotoxin Monitoring Program (Ross and Mueller, 2024) by adapting established analytical methods and procedures to measure harmful algal biotoxins in juvenile WCVI Chinook salmon tissues (gill, liver) and habitat (Barkley Sound) using samples collected by</w:t>
+      </w:r>
+      <w:r>
+        <w:t xml:space="preserve"> </w:t>
+      </w:r>
+      <w:r>
+        <w:t xml:space="preserve">‘</w:t>
+      </w:r>
+      <w:r>
+        <w:t xml:space="preserve">Follow the Fish</w:t>
+      </w:r>
+      <w:r>
+        <w:t xml:space="preserve">’</w:t>
+      </w:r>
+      <w:r>
+        <w:t xml:space="preserve"> </w:t>
+      </w:r>
+      <w:r>
+        <w:t xml:space="preserve">krill and salmon survey teams, in partnership with local First Nations. This information is being combined with environmental data (water properties, eDNA), assessments of fish health and condition (biometrics, gene expression), and information on life history (otolith microchemistry) to help forecast and potentially mitigate early marine exposure of WCVI Chinook salmon to harmful algal biotoxins, and associated impacts on their health and survival.</w:t>
+      </w:r>
+    </w:p>
+    <w:bookmarkEnd w:id="78"/>
+    <w:bookmarkStart w:id="79" w:name="methods-and-findings-2"/>
+    <w:p>
+      <w:pPr>
+        <w:pStyle w:val="Heading3"/>
+      </w:pPr>
+      <w:r>
+        <w:t xml:space="preserve">Methods and Findings</w:t>
+      </w:r>
+    </w:p>
+    <w:p>
+      <w:pPr>
+        <w:pStyle w:val="FirstParagraph"/>
+      </w:pPr>
+      <w:r>
+        <w:t xml:space="preserve">Harmful algal biotoxins were measured in sea water using the method developed for our Marine Biotoxin Monitoring Program (Ross and Mueller, 2024). Surface sea water was collected at 5 locations in Barkley Sound (Fig. 1) during krill surveys carried out at the beginning of each month and filtered on board to obtain filter and filtrate samples, from which biotoxins were extracted and analyzed by liquid chromatography and tandem mass spectrometry to obtain dissolved and particulate biotoxin concentrations (Ross et al., 2025a). These were combined to obtain monthly values of total biotoxin concentration at each location (Fig. 2). To assess exposure to harmful algal biotoxins, juvenile WCVI Chinook salmon captured by purse seining close to krill survey locations were dissected to obtain gill and liver tissue samples, which were pooled as necessary to obtain sufficient material for analysis. Products and tools developed during this project include a Regional Biotoxin Database (in progress) for organizing, storing and retrieving biotoxin and related environmental, biological, and taxonomic information for sea water and biological samples collected during this project (and the Marine Biotoxin Monitoring Program) with the goal of making it available to co-workers via DMApps. Advances in methodology during this project include procedures to minimize cross-contamination while dissecting and pooling of tissues for biotoxin analysis, and adaptation of the method for sea water analysis to measure harmful algal biotoxins in very small amounts of tissue, thereby allowing them to be studied in individual fish, organs and/or early life stages (Mueller et al., in preparation). Examples of communication and knowledge transfer include a Newsletter (Ross and Loseto, 2025) that describes the monitoring of biotoxins and contaminants during the PSSI</w:t>
+      </w:r>
+      <w:r>
+        <w:t xml:space="preserve"> </w:t>
+      </w:r>
+      <w:r>
+        <w:t xml:space="preserve">‘</w:t>
+      </w:r>
+      <w:r>
+        <w:t xml:space="preserve">Follow the Fish</w:t>
+      </w:r>
+      <w:r>
+        <w:t xml:space="preserve">’</w:t>
+      </w:r>
+      <w:r>
+        <w:t xml:space="preserve"> </w:t>
+      </w:r>
+      <w:r>
+        <w:t xml:space="preserve">project. Results from the monitoring of biotoxins in Barkley Sound during fall 2023 were also included in a report prepared for Snuneymuxw First Nation (Ross, 2024) on the measurement of harmful algal biotoxins near Nanaimo at the same time, to provide context for the interpretation of those results. Knowledge about seasonal trends in biotoxin concentration obtained during this project, and how it can be used to mitigate risks associated with biotoxin exposure in juvenile salmon through the timing of hatchery releases, was presented during a Fish Health &amp; Hatchery Biology Seminar (Ross, 2025). Key results include:detection and identification of seasonal patterns in the concentrations of harmful algal biotoxins in Barkley Sound, including those know to be harmful to juvenile fish (Fig. 2).detection of certain biotoxins in the tissues of juvenile WCVI Chinook salmon present in Barkley Sound when those biotoxins are relatively abundant in the surrounding water (June to September).recognition that WCVI Chinook are being exposed to harmful algal biotoxins in their critical habitat during early marine life stages,</w:t>
       </w:r>
     </w:p>
     <w:p>
@@ -15107,7 +15615,11 @@
         <w:pStyle w:val="BodyText"/>
       </w:pPr>
       <w:r>
-        <w:t xml:space="preserve">• What knowledge gap or demand were you trying to fill?</w:t>
+        <w:rPr>
+          <w:b/>
+          <w:bCs/>
+        </w:rPr>
+        <w:t xml:space="preserve">Field Work:</w:t>
       </w:r>
     </w:p>
     <w:p>
@@ -15115,16 +15627,295 @@
         <w:pStyle w:val="BodyText"/>
       </w:pPr>
       <w:r>
-        <w:t xml:space="preserve">• Collaboration and partner relationships</w:t>
-      </w:r>
-    </w:p>
-    <w:bookmarkEnd w:id="69"/>
-    <w:bookmarkStart w:id="70" w:name="methods-and-findings"/>
+        <w:t xml:space="preserve">Monthly collection and filtration of water samples for algal biotoxin analysis at 5 krill survey sites in Barkley Sound, and collection and dissection of juvenile WCVI Chinook salmon tissues for biotoxin analysis at salmon survey locations close to krill survey sites, from July 2023 to November 2025.</w:t>
+      </w:r>
+    </w:p>
+    <w:p>
+      <w:pPr>
+        <w:pStyle w:val="BodyText"/>
+      </w:pPr>
+      <w:r>
+        <w:rPr>
+          <w:b/>
+          <w:bCs/>
+        </w:rPr>
+        <w:t xml:space="preserve">Samples Collected/Analyzed:</w:t>
+      </w:r>
+    </w:p>
+    <w:p>
+      <w:pPr>
+        <w:pStyle w:val="BodyText"/>
+      </w:pPr>
+      <w:r>
+        <w:t xml:space="preserve">Monthly sea water samples were collected at up to 5 locations (Swale, Coaster, Mackenzie, Robbers, and/or Sarita) from July 2023, March 2024, and February 2025 to November each year by the krill survey team (Kelly Young et. al) who filtered them on board the R/V Alta to obtain a total of 117 filtrate and 117 filter samples. These samples were analyzed to determine the spatial and temporal distributions of dissolved, particulate, and total algal biotoxins (Ross et al., 2025a) in Barkley Sound.Tissues from 34 purse-seined juvenile Chinook salmon caught at 3 locations (Village Reef, Kirby Point, and Sarita Bay) by the salmon survey team (Jessy Bokvist et al.) on the R/V Nita Maria from July to September 2023 were pooled to obtain 10 gill and 7 liver samples. These were analyzed for harmful algal biotoxins using a method developed during this project (Mueller et al. in preparation). Tissues from 159 purse seined fish caught at 5 locations (Hand and Turtle Islands, Village Reef, Nanat Islet, and Sarita Bay) by the salmon survey team (Jessy Bokvist et al.) on the R/V Nita Maria from May to September 2024 were also pooled to obtain 59 gill and 59 liver samples. Of these, 14 pooled gill and 26 pooled liver samples from 60 fish caught at 3 locations (Village Reef, Nanat Islet, and Sarita Bay) from June to September 2024 were analyzed for harmful algal biotoxins based upon when and where biotoxins were measured in the surrounding sea water. To summarize, a total of 117 water samples and 193 fish were collected in Barkley Sound for this project. These generated 117 filter and 117 filtrate samples, all of which were analyzed for biotoxins. They also generated a total of 69 pooled gill and 66 pooled liver samples, of which 24 gill and 33 liver samples were analyzed for harmful algal biotoxins and the results compared with those for sea water.</w:t>
+      </w:r>
+    </w:p>
+    <w:bookmarkEnd w:id="79"/>
+    <w:bookmarkStart w:id="80" w:name="insights-1"/>
     <w:p>
       <w:pPr>
         <w:pStyle w:val="Heading3"/>
       </w:pPr>
       <w:r>
+        <w:t xml:space="preserve">Insights</w:t>
+      </w:r>
+    </w:p>
+    <w:p>
+      <w:pPr>
+        <w:pStyle w:val="FirstParagraph"/>
+      </w:pPr>
+      <w:r>
+        <w:t xml:space="preserve">This project has revealed that juvenile WCVI Chinook salmon present in Barkley Sound during late summer are exposed to harmful algal biotoxins at levels sufficient to cause uptake in their tissues. biotoxins present in Barkley Sound follow seasonal trends similar to those observed elsewhere in B.C. coastal waters (Fig. 2).juvenile WCVI Chinook salmon in Barkley Sound are exposed to increasing levels of algal biotoxins from May onwards, particularly at central and outer locations (Coaster, Swale, Mackenzie: Fig. 1).exposure of juvenile WCVI Chinook salmon to biotoxins is confirmed by detection of domoic acid, yessotoxin, and the paralytic shellfish poisoning (PSP) toxin saxitoxin in gill and/or liver tissue from purse seined fish caught in Barkley Sound in late summer 2023 and/or 2024.levels of biotoxins detected in tissues seem to correlate with those in the surrounding water (Fig. 3).Results from our Marine Biotoxin Monitoring Program suggest that certain biotoxins including those harmful to juvenile fish are trending upwards in B.C. coastal waters, and that higher biotoxin levels may be associated with climate-related factors such as increasing temperature and/or nutrient limitation due to stratification caused by higher temperatures or freshwater inputs (Ross at al., 2025). Tools are being developed (CSRF project 2025-26-11-07) to predict future levels of biotoxin exposure and uptake based upon linkages with environmental conditions measured at the same time. This will allow DFO to forecast and potentially mitigate levels and impacts of biotoxin exposure in WCVI Chinook; for example, by timing the release of hatchery fish to minimize exposure (Ross, 2025). Meanwhile, gene expression analysis is being carried out (Art Bass et al.) to see whether observed levels of biotoxin exposure result in stress responses, biological effects and/or health impacts in juvenile salmon, thereby helping to identify biologically significant thresholds of exposure for these limiting factors.We are working with the Contaminants group (Lisa Loseto et al.) to investigate the separate and cumulative effects of biotoxins and contaminants on juvenile WCVI Chinook salmon, taking advantage of the observed seasonal trends in biotoxin exposure.We are also working with the Otolith Microchemistry group (Nicole LaForge, Micah Quindazzi) to relate biotoxin exposure and impacts to life stage and history (e.g. estuary residence time, age at entry) for specific populations (Sarita, Robertson), and with the eDNA group (Christoph Deeg et al.) on interactions of juvenile WCVI Chinook salmon with harmful algae and other marine species.In addition to providing total biotoxin concentrations, the analysis of filter and filtrate samples (Ross et al., 2025a) allows us to compare biotoxin levels in different salmon tissues with dissolved and particulate biotoxin concentrations in the surrounding water, and to see if the data support a particular pathway of exposure (e.g. uptake via ingestion</w:t>
+      </w:r>
+    </w:p>
+    <w:bookmarkEnd w:id="80"/>
+    <w:bookmarkStart w:id="81" w:name="next-steps-1"/>
+    <w:p>
+      <w:pPr>
+        <w:pStyle w:val="Heading3"/>
+      </w:pPr>
+      <w:r>
+        <w:t xml:space="preserve">Next Steps</w:t>
+      </w:r>
+    </w:p>
+    <w:p>
+      <w:pPr>
+        <w:pStyle w:val="FirstParagraph"/>
+      </w:pPr>
+      <w:r>
+        <w:t xml:space="preserve">Remaining knowledge gaps include additional monitoring data with which to establish longer-term trends in biotoxin production in Barkley Sound and how these may relate to climate change. They also include future data on adult returns and indicators of health, recruitment, etc. for salmon that were exposed to the observed concentrations of biotoxins in Barkley Sound during this project (i.e. from July 2023 to November 2025). This will allow long-term risks associated with</w:t>
+      </w:r>
+      <w:r>
+        <w:t xml:space="preserve"> </w:t>
+      </w:r>
+      <w:r>
+        <w:t xml:space="preserve">‘</w:t>
+      </w:r>
+      <w:r>
+        <w:t xml:space="preserve">carry forward</w:t>
+      </w:r>
+      <w:r>
+        <w:t xml:space="preserve">’</w:t>
+      </w:r>
+      <w:r>
+        <w:t xml:space="preserve"> </w:t>
+      </w:r>
+      <w:r>
+        <w:t xml:space="preserve">impacts of biotoxin exposure to be assessed, along with any early marine life stage impacts revealed by gene expression analysis and/or biometric indicators of fish health in juvenile salmon during this project. Meanwhile, the findings of this project can be operationalized by incorporating information on the temporal and spatial distributions of harmful algal biotoxins in Barkley Sound (Figs. 1 and 2) into the scheduling of hatchery releases for different populations (Sarita, Robertston) based on knowledge of their migration behaviour (incl. salt water entry and estuarine residence times) to minimize biotoxin exposure and impacts in juvenile salmon. The observed relationships between biotoxin levels in fish tissues and dissolved, particulate and/or total biotoxin concentrations (Fig. 3) in the surrounding water can also be used to help identify pathways of exposure and evaluate current and future risks posed by measured and projected biotoxin concentrations to juvenile WCVI salmon in Barkley Sound.</w:t>
+      </w:r>
+    </w:p>
+    <w:bookmarkEnd w:id="81"/>
+    <w:bookmarkStart w:id="83" w:name="outputs-and-products-2"/>
+    <w:p>
+      <w:pPr>
+        <w:pStyle w:val="Heading3"/>
+      </w:pPr>
+      <w:r>
+        <w:t xml:space="preserve">Outputs and Products</w:t>
+      </w:r>
+    </w:p>
+    <w:p>
+      <w:pPr>
+        <w:pStyle w:val="FirstParagraph"/>
+      </w:pPr>
+      <w:r>
+        <w:rPr>
+          <w:b/>
+          <w:bCs/>
+        </w:rPr>
+        <w:t xml:space="preserve">Publications:</w:t>
+      </w:r>
+    </w:p>
+    <w:p>
+      <w:pPr>
+        <w:pStyle w:val="BodyText"/>
+      </w:pPr>
+      <w:r>
+        <w:t xml:space="preserve">Ross, A.R.S., Ip., B., Mueller, M., Surridge, B., Hartmann, H., Hundal, N., Matthews, N., Shannon, H., Hennekes, M., Sastri, A., and Perry, R.I. (2025). Seasonal monitoring of dissolved and particulate algal biotoxins in the northern Salish Sea using high performance liquid chromatography and tandem mass spectrometry. Harmful Algae 145, 102854 (Journal Article describing method for measuring biotoxins in sea water; published).</w:t>
+      </w:r>
+      <w:r>
+        <w:t xml:space="preserve"> </w:t>
+      </w:r>
+      <w:hyperlink r:id="rId82">
+        <w:r>
+          <w:rPr>
+            <w:rStyle w:val="Hyperlink"/>
+          </w:rPr>
+          <w:t xml:space="preserve">https://www.sciencedirect.com/science/article/pii/S1568988325000563Ross</w:t>
+        </w:r>
+      </w:hyperlink>
+      <w:r>
+        <w:t xml:space="preserve">, A.R.S., Matthews, N., Mueller, M., et al. Harmful Algal Biotoxin Data Collected from the DFO-PSSI Follow the Fish Project, 2023-2025 (Data Report; in progress).Mueller, M. et al. Exposure of juvenile west coast Vancouver Island Chinook salmon to harmful algal biotoxins in Barkley Sound (Journal Article describing the key findings of this project; in progress).</w:t>
+      </w:r>
+    </w:p>
+    <w:p>
+      <w:pPr>
+        <w:pStyle w:val="BodyText"/>
+      </w:pPr>
+      <w:r>
+        <w:rPr>
+          <w:b/>
+          <w:bCs/>
+        </w:rPr>
+        <w:t xml:space="preserve">Datasets:</w:t>
+      </w:r>
+    </w:p>
+    <w:p>
+      <w:pPr>
+        <w:pStyle w:val="BodyText"/>
+      </w:pPr>
+      <w:r>
+        <w:t xml:space="preserve">Regional Biotoxin Database (in progress).</w:t>
+      </w:r>
+    </w:p>
+    <w:p>
+      <w:pPr>
+        <w:pStyle w:val="BodyText"/>
+      </w:pPr>
+      <w:r>
+        <w:rPr>
+          <w:b/>
+          <w:bCs/>
+        </w:rPr>
+        <w:t xml:space="preserve">Code/Software:</w:t>
+      </w:r>
+    </w:p>
+    <w:p>
+      <w:pPr>
+        <w:pStyle w:val="BodyText"/>
+      </w:pPr>
+      <w:r>
+        <w:t xml:space="preserve">N/A</w:t>
+      </w:r>
+    </w:p>
+    <w:p>
+      <w:pPr>
+        <w:pStyle w:val="BodyText"/>
+      </w:pPr>
+      <w:r>
+        <w:rPr>
+          <w:b/>
+          <w:bCs/>
+        </w:rPr>
+        <w:t xml:space="preserve">Communications:</w:t>
+      </w:r>
+    </w:p>
+    <w:p>
+      <w:pPr>
+        <w:pStyle w:val="BodyText"/>
+      </w:pPr>
+      <w:r>
+        <w:t xml:space="preserve">Ross, A.R.S., Loseto, L. 2025. Monitoring biotoxins and contaminants and their impacts on WCVI Chinook salmon. Follow the Fish Newsletter Volume 3, 12 p. (Government of Canada publication).https://publications.gc.ca/collections/collection_2025/mpo-dfo/Fs141-15-2025-3-eng.pdf</w:t>
+      </w:r>
+    </w:p>
+    <w:p>
+      <w:r>
+        <w:br w:type="page"/>
+      </w:r>
+    </w:p>
+    <w:bookmarkEnd w:id="83"/>
+    <w:bookmarkEnd w:id="84"/>
+    <w:bookmarkStart w:id="91" w:name="Xb39acd93c4be9c78ccded68bef5025af8338d58"/>
+    <w:p>
+      <w:pPr>
+        <w:pStyle w:val="Heading2"/>
+      </w:pPr>
+      <w:r>
+        <w:t xml:space="preserve">Project 2425: Geospatial Indicators and Metrics for Threats to Fish Habitat in the Fraser River Basin with Thompson-Nicola as a Case Study</w:t>
+      </w:r>
+    </w:p>
+    <w:p>
+      <w:pPr>
+        <w:pStyle w:val="FirstParagraph"/>
+      </w:pPr>
+      <w:r>
+        <w:rPr>
+          <w:b/>
+          <w:bCs/>
+        </w:rPr>
+        <w:t xml:space="preserve">Location:</w:t>
+      </w:r>
+      <w:r>
+        <w:t xml:space="preserve"> </w:t>
+      </w:r>
+      <w:r>
+        <w:t xml:space="preserve">Fraser River Basin |</w:t>
+      </w:r>
+      <w:r>
+        <w:t xml:space="preserve"> </w:t>
+      </w:r>
+      <w:r>
+        <w:rPr>
+          <w:b/>
+          <w:bCs/>
+        </w:rPr>
+        <w:t xml:space="preserve">Species:</w:t>
+      </w:r>
+      <w:r>
+        <w:t xml:space="preserve"> </w:t>
+      </w:r>
+      <w:r>
+        <w:t xml:space="preserve">Chinook |</w:t>
+      </w:r>
+      <w:r>
+        <w:t xml:space="preserve"> </w:t>
+      </w:r>
+      <w:r>
+        <w:rPr>
+          <w:b/>
+          <w:bCs/>
+        </w:rPr>
+        <w:t xml:space="preserve">Conservation Unit:</w:t>
+      </w:r>
+      <w:r>
+        <w:t xml:space="preserve"> </w:t>
+      </w:r>
+      <w:r>
+        <w:t xml:space="preserve">CK-03, CK-04, CK-05, CK-06, CK-07, CK-08, CK-09, CK-10, CK-11, CK-12, CK-14, CK-16, CK-17, CK-18, CK-19, CO-05, CO-07, CO-08, CO-09, CO-48, SEL-03-02, SEL-03-03, SEL-03-04, SEL-04-01, SEL-05-02, SEL-06-07, SEL-06-10, SEL-06-11, SEL-06-13, SEL-06-14, SEL-06-16, SEL-07-01, SEL-09-xx, SEL-10-01, SEL-10-03, SER-02, CK-13, CK-15, CK-82, CM-02, CO-04, CO-47, PKE-9005, PKO-01, SEL-03-01, SEL-03-05, SEL-06-01, SEL-06-02, SEL-06-20, SEL-09-02, SEL-09-03, SER-03</w:t>
+      </w:r>
+    </w:p>
+    <w:bookmarkStart w:id="85" w:name="highlights-2"/>
+    <w:p>
+      <w:pPr>
+        <w:pStyle w:val="Heading3"/>
+      </w:pPr>
+      <w:r>
+        <w:t xml:space="preserve">Highlights</w:t>
+      </w:r>
+    </w:p>
+    <w:p>
+      <w:pPr>
+        <w:pStyle w:val="FirstParagraph"/>
+      </w:pPr>
+      <w:r>
+        <w:t xml:space="preserve">Human activities, landscape disturbances, and climate change are presenting numerous individual and cumulative threats to fish and their freshwater habitat across British Columbia (BC). Modern tools and approaches for tracking and assessing these threats are needed to support responsive and integrated regulatory, planning, partnership, and monitoring activities to help safeguard fish and fish habitat.We developed geospatial estimates of individual and cumulative threats to salmon and Species At Risk habitat in the Fraser River Basin from human activities, landscape disturbance, and climate change (e.g. pollutant loading, sedimentation, flow alteration, high stream temperatures). We modelled and mapped 13 threats for the full stream network and identified where and for which species threats were higher. We further applied the threat scores and indicators of important habitat for salmon in the Thompson-Nicola to help inform restoration planning for salmon ecosystems.This project is the first to provide spatially extensive estimates of freshwater threats to salmon and inform how restoration and management actions can potentially improve population outcomes. The estimated threats are now used in salmon population life-cycle modelling to evaluate the impact on salmon across their freshwater life cycle.</w:t>
+      </w:r>
+    </w:p>
+    <w:bookmarkEnd w:id="85"/>
+    <w:bookmarkStart w:id="86" w:name="background-2"/>
+    <w:p>
+      <w:pPr>
+        <w:pStyle w:val="Heading3"/>
+      </w:pPr>
+      <w:r>
+        <w:t xml:space="preserve">Background</w:t>
+      </w:r>
+    </w:p>
+    <w:p>
+      <w:pPr>
+        <w:pStyle w:val="FirstParagraph"/>
+      </w:pPr>
+      <w:r>
+        <w:t xml:space="preserve">Understanding where and how fish and fish habitat are impacted by human activities and climate change is critical information for targeting effective conservation and management actions to help preserve populations. Geospatial cumulative effects assessments offer a powerful approach for evaluating simultaneous threats across large spatial scales, improving upon traditional field-based assessments (Halpern et al. 2008a; Halpern and Fujita 2013). However, many existing assessments rely on simple proxies of human activity (e.g., road density) rather than mechanistic metrics that directly link stressors to ecological responses relevant to fish and fish habitat (e.g., sediment loading or flow alteration) to provide more meaningful applications (e.g., stressor-response curves; Rosenfeld et al. 2022). To address this gap, this project advanced existing geospatial tools, indicators, and threat metrics for the Pacific Region (DFO 2022) by incorporating a mechanistic approach to better quantify anthropogenic and climate change impacts and inform management actions for salmon and Species at Risk (SAR) in the Fraser River Basin (FRB).The Thompson-Shuswap and Nicola River watersheds were identified as pilot areas to deliver Integrated Planning for Salmon Ecosystems (IPSE) under the Pacific Salmon Strategy Initiative (PSSI). Within the scope of this project, we conducted a case-study on the Thompson-Nicola Ecological Drainage Unit (EDU) by developing examples of how individual and cumulative threat scores can be applied to help inform restoration prioritization and management actions. The Thompson-Nicola spatial analysis was used to inform IPSE collaborative planning processes in the Thompson-Nicola watersheds.</w:t>
+      </w:r>
+    </w:p>
+    <w:bookmarkEnd w:id="86"/>
+    <w:bookmarkStart w:id="87" w:name="methods-and-findings-3"/>
+    <w:p>
+      <w:pPr>
+        <w:pStyle w:val="Heading3"/>
+      </w:pPr>
+      <w:r>
         <w:t xml:space="preserve">Methods and Findings</w:t>
       </w:r>
     </w:p>
@@ -15133,7 +15924,65 @@
         <w:pStyle w:val="FirstParagraph"/>
       </w:pPr>
       <w:r>
-        <w:t xml:space="preserve">• Main methods used</w:t>
+        <w:t xml:space="preserve">We developed a geospatial tool to summarize anthropogenic and climate change related cumulative threats to freshwater species and habitats using open-source input data and software that can be reproduced for different time periods and freshwater species and their habitats. All threats were estimated for each stream reach within the BC Freshwater Atlas (FWA). We derived nine individual human-activity and landscape disturbance threats: aquatic invasive species, riparian disturbance, in-stream habitat destruction, flow alteration, latitudinal fragmentation, sedimentation, pollutant loading, and nutrient loading. The input data was processed and combined to produce an individual threat score that characterizes the mechanism of disturbance to freshwater species for each score. For climate change threats, we compiled model outputs of projected stream flow and temperature to estimate threats of flood-risk, low and high stream flow, and high summer stream temperature from 2040-2060 under Representative Concentration Pathway (RCP) 4.5 and 8.5 scenarios. The individual threat scores were standardized across the study area, weighted equally, and added together to calculate a human activity and landscape disturbance cumulative threat score and a climate change based cumulative threat score (see Iacarella et al. 2025 for detailed methods). Finally, both cumulative threat scores were paired with salmon and SAR distributions (i.e., CU boundaries and delineated stream habitats, respectively) and evaluated to identify where threats were greatest and which species and CUs were exposed to the highest threat levels.For the Thompson-Nicola EDU case study, we focused on human activity threats that may reasonably be mitigated, including riparian disturbance, water withdrawal, and longitudinal fragmentation from dams. We identified overlap between these threats and two approaches used to identify areas important to salmon: (1) CU delineations and (2) modelled environmentally favourable spawning habitats. The modelled environmentally favourability predictions were derived from large-scale environmental niche models to predict shifts in habitat favourability from current to future climate conditions (Iacarella and Weller 2023). We multiplicatively combined threat scores with environmental favourability for salmon spawning to create composite scores that reflect a gradient of potential management implications (see Fig. 20 in Iacarella et al. 2025). A high threat score combined with a high favourable habitat probability identifies an area that warrants localized investigation and potential restoration or mitigation actions. Conversely, a low threat score combined with a low favourable habitat probability identifies an area that is less likely to need management attention based on salmon values (i.e., predicted spawning habitat) and low level of anthropogenic impact. Our results indicated the highest cumulative threat scores around the lower Fraser River and within the inter</w:t>
+      </w:r>
+    </w:p>
+    <w:bookmarkEnd w:id="87"/>
+    <w:bookmarkStart w:id="88" w:name="insights-2"/>
+    <w:p>
+      <w:pPr>
+        <w:pStyle w:val="Heading3"/>
+      </w:pPr>
+      <w:r>
+        <w:t xml:space="preserve">Insights</w:t>
+      </w:r>
+    </w:p>
+    <w:p>
+      <w:pPr>
+        <w:pStyle w:val="FirstParagraph"/>
+      </w:pPr>
+      <w:r>
+        <w:t xml:space="preserve">This project is the first to provide spatially extensive estimates of human activity and climate change threats that are directly linked to salmon, SAR, and their habitats at the stream reach scale. The approaches used to estimate each of the indicators provide an initial broad-scale standardized framework that can be applied to characterize threats throughout the Pacific Region. Within the FRB, we observed the highest threats in the Lower Fraser and interior plateau, and specifically, within the Nicola River, Guichon Creek, and San Jose River. Overall, roads were the greatest contributor to human activity-based threats, disturbing in-stream habitats, riparian areas, and contributing to sediment and nutrient loading. These results improve our understanding of the spatial distribution and relative magnitude of threats across the FRB, providing a foundation for predicting population-level impacts from cumulative effects and life-cycle modelling. A major source of uncertainty is the spatial accuracy of the BC Freshwater Atlas. Known issues to the FWA include overestimates of headwater streams in interior regions, misaligned stream delineations and large river catchment areas. Each of the individual threat scores have their own uncertainties and limitations, as detailed in Table 2 of Iacarella et al. (2025). In general, the input data are subject to limitations arising from potentially misclassified land cover or land use, features included in datasets but not present on the landscape, and unmapped activities or features, which introduce uncertainty into individual threat scores and the cumulative score. An additional source of uncertainty is the unresolved habitat use and distribution of salmon and SAR within the FRB. The approach used to combine individual threats into a cumulative threat score (e.g., addition, multiplication, etc.) is another source of uncertainty that can be evaluated in future work by modelling population responses to individual and cumulative threats.</w:t>
+      </w:r>
+    </w:p>
+    <w:bookmarkEnd w:id="88"/>
+    <w:bookmarkStart w:id="89" w:name="next-steps-2"/>
+    <w:p>
+      <w:pPr>
+        <w:pStyle w:val="Heading3"/>
+      </w:pPr>
+      <w:r>
+        <w:t xml:space="preserve">Next Steps</w:t>
+      </w:r>
+    </w:p>
+    <w:p>
+      <w:pPr>
+        <w:pStyle w:val="FirstParagraph"/>
+      </w:pPr>
+      <w:r>
+        <w:t xml:space="preserve">Although our threat estimates represent the mechanisms by which salmon and freshwater SAR are affected, the magnitude at which these threats influence salmon population dynamics remains unknown. To address this gap, we are continuing to refine existing threat estimates and developing new threats that are explicitly linked to stressor-response functions for cumulative effects and life-cycle modelling. For example, we have developed additional riparian disturbance metrics that better capture the impacts to riparian function (e.g., large-woody debris recruitment, disturbance to stream-shading, riparian filtering), which were not included in the original report. Moreover, we are developing a stage-structured population model for Interior Fraser Coho (IFC) to estimate how stressors (estimated threats) are influencing the population across their freshwater life stages. For this work, we are utilising the Cumulative Effects Model for Prioritizing Recovery Actions (CEMPRA), which applies stressor-response functions to account for the impact of stressors on vital rates and the overall population overtime and under different climate change and mitigation scenarios (Bayly et al. 2024). Additional next steps for this work include expanding the cumulative threats model to other watersheds in the Pacific Region. To date, the model has also been applied to the Upper Bulkley Watershed to aid in salmon habitat restoration planning. Validation is an important step of most modelling exercises, though is often not a standard component of cumulative effect assessments (Halpern and Fujita 2013). Validating these threats through field verification and in situ data would be beneficial for threats that involve applied relationships and estimations, such as the flow accumulated loadings (i.e., nutrients, pollution, sedimentation). Future work could re-run the model at regular intervals to evaluate change in threats over time. Finally, additional analyses could quantify uncertainty in modelled threats and evaluate underlying assumptions through sensitivity tests.</w:t>
+      </w:r>
+    </w:p>
+    <w:bookmarkEnd w:id="89"/>
+    <w:bookmarkStart w:id="90" w:name="outputs-and-products-3"/>
+    <w:p>
+      <w:pPr>
+        <w:pStyle w:val="Heading3"/>
+      </w:pPr>
+      <w:r>
+        <w:t xml:space="preserve">Outputs and Products</w:t>
+      </w:r>
+    </w:p>
+    <w:p>
+      <w:pPr>
+        <w:pStyle w:val="FirstParagraph"/>
+      </w:pPr>
+      <w:r>
+        <w:rPr>
+          <w:b/>
+          <w:bCs/>
+        </w:rPr>
+        <w:t xml:space="preserve">Publications:</w:t>
       </w:r>
     </w:p>
     <w:p>
@@ -15141,7 +15990,7 @@
         <w:pStyle w:val="BodyText"/>
       </w:pPr>
       <w:r>
-        <w:t xml:space="preserve">• Products and tools produced</w:t>
+        <w:t xml:space="preserve">Iacarella, J.C., Paterson, K., Potapova, A., &amp; Weller, J.D. 2025. Geospatial indicators and metrics for threats to fish habitat in the Fraser River Basin with Thompson-Nicola as a case study. DFO Can. Sci. Advis. Sec. Res. Doc. 2025/013. xiii + 126 p. Geospatial Indicators and Metrics for Threats to Fish Habitat in the Fraser River Basin with Thompson-Nicola as a Case Study</w:t>
       </w:r>
     </w:p>
     <w:p>
@@ -15149,7 +15998,11 @@
         <w:pStyle w:val="BodyText"/>
       </w:pPr>
       <w:r>
-        <w:t xml:space="preserve">• Advancements in methodology, technology, and application</w:t>
+        <w:rPr>
+          <w:b/>
+          <w:bCs/>
+        </w:rPr>
+        <w:t xml:space="preserve">Datasets:</w:t>
       </w:r>
     </w:p>
     <w:p>
@@ -15157,7 +16010,7 @@
         <w:pStyle w:val="BodyText"/>
       </w:pPr>
       <w:r>
-        <w:t xml:space="preserve">• Advancements in communication and knowledge transfer</w:t>
+        <w:t xml:space="preserve">freshwater-spatial-ecology/Cumulative-Threats-FRB-2024</w:t>
       </w:r>
     </w:p>
     <w:p>
@@ -15165,16 +16018,201 @@
         <w:pStyle w:val="BodyText"/>
       </w:pPr>
       <w:r>
-        <w:t xml:space="preserve">• Key results and information generated</w:t>
-      </w:r>
-    </w:p>
-    <w:bookmarkEnd w:id="70"/>
-    <w:bookmarkStart w:id="71" w:name="insights"/>
+        <w:rPr>
+          <w:b/>
+          <w:bCs/>
+        </w:rPr>
+        <w:t xml:space="preserve">Code/Software:</w:t>
+      </w:r>
+    </w:p>
+    <w:p>
+      <w:pPr>
+        <w:pStyle w:val="BodyText"/>
+      </w:pPr>
+      <w:r>
+        <w:t xml:space="preserve">Code shared as needed upon request.</w:t>
+      </w:r>
+    </w:p>
+    <w:p>
+      <w:r>
+        <w:br w:type="page"/>
+      </w:r>
+    </w:p>
+    <w:bookmarkEnd w:id="90"/>
+    <w:bookmarkEnd w:id="91"/>
+    <w:bookmarkStart w:id="98" w:name="X6d9b07637e75e91b05add43dc029ade1a3a1d8f"/>
+    <w:p>
+      <w:pPr>
+        <w:pStyle w:val="Heading2"/>
+      </w:pPr>
+      <w:r>
+        <w:t xml:space="preserve">Project 2436: Chum whole genome sequencing for improved stock delineation</w:t>
+      </w:r>
+    </w:p>
+    <w:p>
+      <w:pPr>
+        <w:pStyle w:val="FirstParagraph"/>
+      </w:pPr>
+      <w:r>
+        <w:rPr>
+          <w:b/>
+          <w:bCs/>
+        </w:rPr>
+        <w:t xml:space="preserve">Location:</w:t>
+      </w:r>
+      <w:r>
+        <w:t xml:space="preserve"> </w:t>
+      </w:r>
+      <w:r>
+        <w:t xml:space="preserve">PBS, Nanaimo, BC |</w:t>
+      </w:r>
+      <w:r>
+        <w:t xml:space="preserve"> </w:t>
+      </w:r>
+      <w:r>
+        <w:rPr>
+          <w:b/>
+          <w:bCs/>
+        </w:rPr>
+        <w:t xml:space="preserve">Conservation Unit:</w:t>
+      </w:r>
+      <w:r>
+        <w:t xml:space="preserve"> </w:t>
+      </w:r>
+      <w:r>
+        <w:t xml:space="preserve">Fraser, Howe and Georgia Strait – Southern Fjords</w:t>
+      </w:r>
+    </w:p>
+    <w:bookmarkStart w:id="92" w:name="highlights-3"/>
     <w:p>
       <w:pPr>
         <w:pStyle w:val="Heading3"/>
       </w:pPr>
       <w:r>
+        <w:t xml:space="preserve">Highlights</w:t>
+      </w:r>
+    </w:p>
+    <w:p>
+      <w:pPr>
+        <w:pStyle w:val="FirstParagraph"/>
+      </w:pPr>
+      <w:r>
+        <w:t xml:space="preserve">The Genetic Stock Identification (GSI) of chum in southern BC, especially in the Fraser River and the Strait of Georgia (</w:t>
+      </w:r>
+      <w:r>
+        <w:t xml:space="preserve">“</w:t>
+      </w:r>
+      <w:r>
+        <w:t xml:space="preserve">SOG</w:t>
+      </w:r>
+      <w:r>
+        <w:t xml:space="preserve">”</w:t>
+      </w:r>
+      <w:r>
+        <w:t xml:space="preserve"> </w:t>
+      </w:r>
+      <w:r>
+        <w:t xml:space="preserve">hereafter), has poor resolution.We identified informative genetic markers (single nucleotide polymorphisms, SNPs) to improve the current SNP panel for GSI (</w:t>
+      </w:r>
+      <w:r>
+        <w:t xml:space="preserve">“</w:t>
+      </w:r>
+      <w:r>
+        <w:t xml:space="preserve">GSI panel</w:t>
+      </w:r>
+      <w:r>
+        <w:t xml:space="preserve">”</w:t>
+      </w:r>
+      <w:r>
+        <w:t xml:space="preserve"> </w:t>
+      </w:r>
+      <w:r>
+        <w:t xml:space="preserve">hereafter) and increase genetic resolution in the Fraser and SOG. In particular, we were able to differentiate 1) chum returning to the Chilliwack River versus the rest of the Fraser and 2) chum from spawning location in the SOG west versus SOG east. These improvements will improve stock assessment in those two areas.</w:t>
+      </w:r>
+    </w:p>
+    <w:bookmarkEnd w:id="92"/>
+    <w:bookmarkStart w:id="93" w:name="background-3"/>
+    <w:p>
+      <w:pPr>
+        <w:pStyle w:val="Heading3"/>
+      </w:pPr>
+      <w:r>
+        <w:t xml:space="preserve">Background</w:t>
+      </w:r>
+    </w:p>
+    <w:p>
+      <w:pPr>
+        <w:pStyle w:val="FirstParagraph"/>
+      </w:pPr>
+      <w:r>
+        <w:t xml:space="preserve">GSI is routinely used in the Northeast Pacific to inform the management of Pacific salmon species, especially chinook (Oncorhynchus tshawytscha), sockeye (Oncorhynchus nerka), coho (Oncorhynchus kisutch), and chum (Oncorhynchus keta). Of these four species, chum is the most widely distributed in the Pacific Ocean, and displays the weakest population structure across its range. Chum is managed jointly by Canada and the United States under the Pacific Salmon Treaty to ensure that the fishery is sustainable on the long term, and GSI has become a pillar of effective stock assessment and management. Bilateral efforts between Canada and the USA have led to the development of GSI panels in each of the two countries, with bilateral collaboration ensuring a large overlap of SNPs between the panels developed in the two countries to foster exchange of data and results. The Canada chum GSI panel consists of 535 SNPs originally sourced from a series of RAD-seq (a genomic method to genotype thousands of genome-wide SNPs) studies targeting different parts of the range, but limited to Washington and Alaska (to be refined Small et al PSC report, Mckinney et al. 2020; Mckinney et al. 2022), and subsequently optimized independently from the USA counterpart. The Canadian baseline, the genetic database used as reference to assign samples of unknown origin to their stock of provenance, includes genotypic data for over 32,000 individuals from 384 collections across the species range (October 2025). Despite the genotyping efforts, some areas in southern BC remain poorly resolved, with two areas being of particular interest: the lower Fraser and SOG. In the Fraser, the Albion test fishery, which provides crucial information on chum returns for stock assessment, relies on accurate separation of Chilliwack River returns from the rest of the Fraser, but it is currently challenging. To avoid misassignment and increase accuracy, albeit at the cost of resolution, all collections from the Fraser are lumped into a single reporting unit. In the Strait of Georgia, two main reporting units are currently recognized: Howe-Burrard, including collections from Howe Sound and Burrard Inlet; and Strait of Georgia, including collections from the west and east side of the strait that are not included in the Howe-Burrard reporting unit. Even though assignment accuracy between these two reporting units is low with the current SNP panel, the analysis of the baseline samples suggest that additional efforts may help discriminate collections from the east and the west side of the Strait, thus increasing overall resolution in the SOG.</w:t>
+      </w:r>
+    </w:p>
+    <w:bookmarkEnd w:id="93"/>
+    <w:bookmarkStart w:id="94" w:name="methods-and-findings-4"/>
+    <w:p>
+      <w:pPr>
+        <w:pStyle w:val="Heading3"/>
+      </w:pPr>
+      <w:r>
+        <w:t xml:space="preserve">Methods and Findings</w:t>
+      </w:r>
+    </w:p>
+    <w:p>
+      <w:pPr>
+        <w:pStyle w:val="FirstParagraph"/>
+      </w:pPr>
+      <w:r>
+        <w:t xml:space="preserve">We used whole genome sequencing to fully characterize genome-wide sequence variation within the Fraser, SOG and adjacent areas, including Puget Sound, Johnstone Strait, and West Coast Vancouver Island. We sequenced 15 individuals from each of 45 collections in these areas (Fig.1), and called variants using stringent quality filters. We identified more than 11 million SNPs (excluding rare variants) across 594 individuals, which is 21,000X the number of SNPs included in the current GSI panel (535 SNPs). We performed Principal Component Analyses (PCAs) to investigate population structure. Analyses based on 100,000 randomly selected SNPs, a subsample of the full catalogue of genomic variation, showed great resolution improvement compared to the reference baseline including data from the 535 SNPs of the GSI panel (Fig.2): the Fraser, SOG and Puget Sound were markedly differentiated from each other, the North Puget collections were clearly separated from the rest of the individuals, and we started to observe differentiation between Chilliwack and Fraser, and SOG east and west. More focused analyses including only Fraser-Chilliwack or SOG samples revealed significant differentiation within those two areas. To identify a set of highly informative SNPs to add to the GSI panel, we calculated FST, a measure of genetic differentiation, across all SNPs within each of the two areas and selected the 100 SNPs showing the highest differentiation in each area (Fraser and SOG). We extracted the genotype data from the whole genome sequencing dataset for the SNPs in the GSI panel and the 200 highly differentiated SNPs in the Fraser and the SOG. 121 of the 535 SNPs in the GSI panel were not present in the whole genome dataset because they were either excluded due to quality and/or low minor allele frequency filters, or because they were not variable in the target geographic area. Using Leave-One-Out (LOO) analyses we tested for changes in GSI accuracy between the current GSI panel (414 SNPs) and the improved panel that includes the GSI panel and the 200 differentiated SNPs (614 SNPs). The addition of the 200 SNPs resulted in much improved assignments (Fig.3 and 4). When we tested the current GSI panel, assignments to the SOG had low true positive rates, indicating low assignment probabilities or misassignments, and individuals from each side of the strait showed similar probabilities to be assigned to SOG east or west (Fig.3). In the Fraser, Chilliwack individuals tended to be assigned to the rest of the Fraser, resulting in high false positive rate when the Fraser was the target reporting unit, and low true positive rates when the Chilliwack was the target reporting unit (Fig.3). In contrast, when we used the improved panel, all analyses showed low false discovery rate (FDR &lt; 0.05) and high true discovery rate, hitting the target accuracy threshold of 80% of individuals assigned with 80% probability assignment, except for Chilliwack, which showed great improvement bu</w:t>
+      </w:r>
+    </w:p>
+    <w:p>
+      <w:pPr>
+        <w:pStyle w:val="BodyText"/>
+      </w:pPr>
+      <w:r>
+        <w:rPr>
+          <w:b/>
+          <w:bCs/>
+        </w:rPr>
+        <w:t xml:space="preserve">Field Work:</w:t>
+      </w:r>
+    </w:p>
+    <w:p>
+      <w:pPr>
+        <w:pStyle w:val="BodyText"/>
+      </w:pPr>
+      <w:r>
+        <w:t xml:space="preserve">The tissue samples used in this work were stored in the GSI lab archive.</w:t>
+      </w:r>
+    </w:p>
+    <w:p>
+      <w:pPr>
+        <w:pStyle w:val="BodyText"/>
+      </w:pPr>
+      <w:r>
+        <w:rPr>
+          <w:b/>
+          <w:bCs/>
+        </w:rPr>
+        <w:t xml:space="preserve">Samples Collected/Analyzed:</w:t>
+      </w:r>
+    </w:p>
+    <w:p>
+      <w:pPr>
+        <w:pStyle w:val="BodyText"/>
+      </w:pPr>
+      <w:r>
+        <w:t xml:space="preserve">We sequenced the genomes of 1441 individuals overall.</w:t>
+      </w:r>
+    </w:p>
+    <w:bookmarkEnd w:id="94"/>
+    <w:bookmarkStart w:id="95" w:name="insights-3"/>
+    <w:p>
+      <w:pPr>
+        <w:pStyle w:val="Heading3"/>
+      </w:pPr>
+      <w:r>
         <w:t xml:space="preserve">Insights</w:t>
       </w:r>
     </w:p>
@@ -15183,121 +16221,11 @@
         <w:pStyle w:val="FirstParagraph"/>
       </w:pPr>
       <w:r>
-        <w:t xml:space="preserve">• What this project has added to knowledge about salmon populations, health, or ecosystems.</w:t>
-      </w:r>
-    </w:p>
-    <w:p>
-      <w:pPr>
-        <w:numPr>
-          <w:ilvl w:val="0"/>
-          <w:numId w:val="1034"/>
-        </w:numPr>
-      </w:pPr>
-      <w:r>
-        <w:t xml:space="preserve">How this project informs salmon management:</w:t>
-      </w:r>
-    </w:p>
-    <w:p>
-      <w:pPr>
-        <w:numPr>
-          <w:ilvl w:val="1"/>
-          <w:numId w:val="1035"/>
-        </w:numPr>
-      </w:pPr>
-      <w:r>
-        <w:t xml:space="preserve">decisions</w:t>
-      </w:r>
-    </w:p>
-    <w:p>
-      <w:pPr>
-        <w:numPr>
-          <w:ilvl w:val="1"/>
-          <w:numId w:val="1035"/>
-        </w:numPr>
-      </w:pPr>
-      <w:r>
-        <w:t xml:space="preserve">policy guidance</w:t>
-      </w:r>
-    </w:p>
-    <w:p>
-      <w:pPr>
-        <w:numPr>
-          <w:ilvl w:val="1"/>
-          <w:numId w:val="1035"/>
-        </w:numPr>
-      </w:pPr>
-      <w:r>
-        <w:t xml:space="preserve">trade-offs</w:t>
-      </w:r>
-    </w:p>
-    <w:p>
-      <w:pPr>
-        <w:numPr>
-          <w:ilvl w:val="1"/>
-          <w:numId w:val="1035"/>
-        </w:numPr>
-      </w:pPr>
-      <w:r>
-        <w:t xml:space="preserve">planning</w:t>
-      </w:r>
-    </w:p>
-    <w:p>
-      <w:pPr>
-        <w:numPr>
-          <w:ilvl w:val="0"/>
-          <w:numId w:val="1034"/>
-        </w:numPr>
-      </w:pPr>
-      <w:r>
-        <w:t xml:space="preserve">Addition of knowledge to understanding:</w:t>
-      </w:r>
-    </w:p>
-    <w:p>
-      <w:pPr>
-        <w:numPr>
-          <w:ilvl w:val="1"/>
-          <w:numId w:val="1036"/>
-        </w:numPr>
-      </w:pPr>
-      <w:r>
-        <w:t xml:space="preserve">limiting factors/stressors/threats/ pathways of effects/risks</w:t>
-      </w:r>
-    </w:p>
-    <w:p>
-      <w:pPr>
-        <w:numPr>
-          <w:ilvl w:val="1"/>
-          <w:numId w:val="1036"/>
-        </w:numPr>
-      </w:pPr>
-      <w:r>
-        <w:t xml:space="preserve">biologically significant thresholds</w:t>
-      </w:r>
-    </w:p>
-    <w:p>
-      <w:pPr>
-        <w:numPr>
-          <w:ilvl w:val="1"/>
-          <w:numId w:val="1036"/>
-        </w:numPr>
-      </w:pPr>
-      <w:r>
-        <w:t xml:space="preserve">cumulative impacts</w:t>
-      </w:r>
-    </w:p>
-    <w:p>
-      <w:pPr>
-        <w:numPr>
-          <w:ilvl w:val="0"/>
-          <w:numId w:val="1034"/>
-        </w:numPr>
-      </w:pPr>
-      <w:r>
-        <w:t xml:space="preserve">Sources of uncertainty</w:t>
-      </w:r>
-    </w:p>
-    <w:bookmarkEnd w:id="71"/>
-    <w:bookmarkStart w:id="72" w:name="next-steps"/>
+        <w:t xml:space="preserve">A good understanding of population structure is crucial for the effective management of Pacific salmon, including chum. The latest study investigating population structure in BC and Washington is almost 20 years old, and was based on only 89 SNPs, granting rather limited resolution, especially in the Fraser and SOG (Small et al. . Additionally, the genomic data used to develop the current GSI panel were collected from American spawning locations only, and the genomic variation that is unique to Canadian stocks was not captured. With our work on chum funded by PSSI we have characterized population structure in southern BC and Puget Sound and identified SNPs that are highly differentiated and informative of population differentiation in the areas of interest. An improved GSI panel based on our results will greatly improve GSI resolution and accuracy in the Fraser and SOG, and beyond. We have been contacted multiple times in recent times for information on population structure in chum, both internally within DFO and by American agencies, to better inform stock assessment and management and hatchery practice. For example, apparent lack of population structure in the Fraser has led to the movement of chum of different origins among hatcheries. Our results provide evidence of population differentiation within the Fraser, which should be kept into account in hatchery practice to ensure the preservation of unique genetic diversity and potentially local adaptations to different parts of the Fraser watershed. Our NE Pacific range whole genome sequencing dataset will provide additional information on population structure across the chum North American range and a suite of ad hoc genomic analyses, including assessment of genetic diversity, demographic reconstructions, measures of genomic vulnerability to climate change, will provide information to prioritize conservation efforts and ensure long-term sustainability of fisheries.</w:t>
+      </w:r>
+    </w:p>
+    <w:bookmarkEnd w:id="95"/>
+    <w:bookmarkStart w:id="96" w:name="next-steps-3"/>
     <w:p>
       <w:pPr>
         <w:pStyle w:val="Heading3"/>
@@ -15311,7 +16239,29 @@
         <w:pStyle w:val="FirstParagraph"/>
       </w:pPr>
       <w:r>
-        <w:t xml:space="preserve">• Remaining knowledge gaps and recommendations for future studies</w:t>
+        <w:t xml:space="preserve">In the coming months, we will perform additional assignment tests using individuals that were not originally included in the SNP discovery and GSI panel improvement analyses, and eventually add the informative SNPs identified to the current chum GSI panel. Dissemination of results at the Pacific Salmon Initiative Symposium has spurred interest into further characterizing fine population structure of chum in the Fraser and preliminary results are encouraging in this regard. We are also working on characterizing genomic areas of differentiation that could be associated with traits of interest, such as timing of migration. Finally, we’ll expand our investigations to the rest of the BC range and beyond as described above.The results of our study will result in an improved GSI panel that will help differentiate chum from different areas in southern BC at an unprecedented resolution, thus informing and improving hatchery practices and stock assessment.</w:t>
+      </w:r>
+    </w:p>
+    <w:bookmarkEnd w:id="96"/>
+    <w:bookmarkStart w:id="97" w:name="outputs-and-products-4"/>
+    <w:p>
+      <w:pPr>
+        <w:pStyle w:val="Heading3"/>
+      </w:pPr>
+      <w:r>
+        <w:t xml:space="preserve">Outputs and Products</w:t>
+      </w:r>
+    </w:p>
+    <w:p>
+      <w:pPr>
+        <w:pStyle w:val="FirstParagraph"/>
+      </w:pPr>
+      <w:r>
+        <w:rPr>
+          <w:b/>
+          <w:bCs/>
+        </w:rPr>
+        <w:t xml:space="preserve">Publications:</w:t>
       </w:r>
     </w:p>
     <w:p>
@@ -15319,17 +16269,126 @@
         <w:pStyle w:val="BodyText"/>
       </w:pPr>
       <w:r>
-        <w:t xml:space="preserve">• How can/should the project findings be operationalized for salmon conservation and management?</w:t>
-      </w:r>
-    </w:p>
-    <w:bookmarkEnd w:id="72"/>
-    <w:bookmarkStart w:id="73" w:name="references-1"/>
+        <w:t xml:space="preserve">Tigano A, Long K, Healy T, Wellband K, Rondeau E. Increased genetic resolution in southern BC chum enabled by whole genome data. In preparation.</w:t>
+      </w:r>
+    </w:p>
+    <w:p>
+      <w:pPr>
+        <w:pStyle w:val="BodyText"/>
+      </w:pPr>
+      <w:r>
+        <w:rPr>
+          <w:b/>
+          <w:bCs/>
+        </w:rPr>
+        <w:t xml:space="preserve">Datasets:</w:t>
+      </w:r>
+    </w:p>
+    <w:p>
+      <w:pPr>
+        <w:pStyle w:val="BodyText"/>
+      </w:pPr>
+      <w:r>
+        <w:t xml:space="preserve">Whole genome data for 1441 individuals will be uploaded to NCBI/ENA</w:t>
+      </w:r>
+    </w:p>
+    <w:p>
+      <w:pPr>
+        <w:pStyle w:val="BodyText"/>
+      </w:pPr>
+      <w:r>
+        <w:rPr>
+          <w:b/>
+          <w:bCs/>
+        </w:rPr>
+        <w:t xml:space="preserve">Code/Software:</w:t>
+      </w:r>
+    </w:p>
+    <w:p>
+      <w:pPr>
+        <w:pStyle w:val="BodyText"/>
+      </w:pPr>
+      <w:r>
+        <w:t xml:space="preserve">Code will be published on GitHub/Zenodo along with the peer-reviewed publications.</w:t>
+      </w:r>
+    </w:p>
+    <w:p>
+      <w:pPr>
+        <w:pStyle w:val="BodyText"/>
+      </w:pPr>
+      <w:r>
+        <w:rPr>
+          <w:b/>
+          <w:bCs/>
+        </w:rPr>
+        <w:t xml:space="preserve">Communications:</w:t>
+      </w:r>
+    </w:p>
+    <w:p>
+      <w:pPr>
+        <w:pStyle w:val="BodyText"/>
+      </w:pPr>
+      <w:r>
+        <w:t xml:space="preserve">Coastwide Salmon Genetics, Fairbanks, Alaska, May 2025Pacific Salmon Initiative Symposium, Nanaimo, December 2025</w:t>
+      </w:r>
+    </w:p>
+    <w:p>
+      <w:r>
+        <w:br w:type="page"/>
+      </w:r>
+    </w:p>
+    <w:bookmarkEnd w:id="97"/>
+    <w:bookmarkEnd w:id="98"/>
+    <w:bookmarkStart w:id="105" w:name="X0478eb72c5c36590135331e9c24c272ffa88cef"/>
+    <w:p>
+      <w:pPr>
+        <w:pStyle w:val="Heading2"/>
+      </w:pPr>
+      <w:r>
+        <w:t xml:space="preserve">Project 2439: Modernizing Fish Age Estimation using Fourier Transform-Near Infrared and Neural Network Techniques</w:t>
+      </w:r>
+    </w:p>
+    <w:p>
+      <w:pPr>
+        <w:pStyle w:val="FirstParagraph"/>
+      </w:pPr>
+      <w:r>
+        <w:rPr>
+          <w:b/>
+          <w:bCs/>
+        </w:rPr>
+        <w:t xml:space="preserve">Location:</w:t>
+      </w:r>
+      <w:r>
+        <w:t xml:space="preserve"> </w:t>
+      </w:r>
+      <w:r>
+        <w:t xml:space="preserve">Pacific Biological Station Nanaimo, BC |</w:t>
+      </w:r>
+      <w:r>
+        <w:t xml:space="preserve"> </w:t>
+      </w:r>
+      <w:r>
+        <w:rPr>
+          <w:b/>
+          <w:bCs/>
+        </w:rPr>
+        <w:t xml:space="preserve">Species:</w:t>
+      </w:r>
+      <w:r>
+        <w:t xml:space="preserve"> </w:t>
+      </w:r>
+      <w:r>
+        <w:t xml:space="preserve">Chinook</w:t>
+      </w:r>
+    </w:p>
+    <w:bookmarkStart w:id="99" w:name="highlights-4"/>
     <w:p>
       <w:pPr>
         <w:pStyle w:val="Heading3"/>
       </w:pPr>
       <w:r>
-        <w:t xml:space="preserve">References</w:t>
+        <w:t xml:space="preserve">Highlights</w:t>
       </w:r>
     </w:p>
     <w:p>
@@ -15337,7 +16396,187 @@
         <w:pStyle w:val="FirstParagraph"/>
       </w:pPr>
       <w:r>
-        <w:t xml:space="preserve">Literature cited in the project report.</w:t>
+        <w:t xml:space="preserve">The Alternative Age Estimation program (AAE) in the Sclerochronology lab (SCL) is conducting research in Convolutional Neural Network (CNN) and Deep Machine Learning (DML) predictive age modeling with a goal to deploy an AI-driven pipeline that augments traditional ageing techniques and transforms fish age estimation.Chum Salmon CNN predictive age models for the most common age classes have been very successful, attaining precision rates up to 94% (Ames et al. submitted CJFAS 2025). Fourier Transform-Near Infrared (FT-NIR) spectroscopy and Otolith Shape Analysis (OSA) have provided acceptable age predictions for Rougheye/Blackspotted (REBS complex), Yelloweye and Pacific Ocean Perch rockfish and have demonstrated excellent results for the REBS complex speciation and Yelloweye stock ID. The steadily increasing demand for age data regularly exceeds program capacity, and with the SCL experiencing reductions in funding and skilled personnel, traditional age estimation has become a bottleneck in providing age data for the management of Pacific salmon. Automation of the age assignment process for salmon and rockfish species will facilitate increased capacity and supplement existing personnel providing key model age data to ensure fisheries are sustainably managed.</w:t>
+      </w:r>
+    </w:p>
+    <w:bookmarkEnd w:id="99"/>
+    <w:bookmarkStart w:id="100" w:name="background-4"/>
+    <w:p>
+      <w:pPr>
+        <w:pStyle w:val="Heading3"/>
+      </w:pPr>
+      <w:r>
+        <w:t xml:space="preserve">Background</w:t>
+      </w:r>
+    </w:p>
+    <w:p>
+      <w:pPr>
+        <w:pStyle w:val="FirstParagraph"/>
+      </w:pPr>
+      <w:r>
+        <w:t xml:space="preserve">The SCL program provides approximately 120,000 quality controlled age-estimates for salmon and groundfish species annually. Age data are inputs in calculating rates of reproductivity, growth and mortality, critical components in stock productivity and are key parameters in stock assessment analyses. Provision of timely age data estimates enables downstream modelling of stocks performance and allow for these information to be available for consultation processes which are pivotal for sustainable fisheries management, conservation strategies and ecological research. The steadily increasing demand for age data regularly exceeds program capacity forcing requests to be aged on a prioritized basis, with the SCL experiencing reductions in funding and skilled personnel, traditional age estimation has become a bottleneck in providing age data for the management of Pacific salmon and groundfish (Malde et al. 2020). Traditional techniques, such as scale and otolith age assignment are labour intensive, time consuming, and prone to inter-reader variability. Improved and accelerated age estimates through the deployment of an AI-driven pipeline of CNN and DML predictive age modeling will augment traditional ageing techniques and transform fish age estimation (Moen et al. 2023; Vabø et al. 2021).A multiple agency effort (DFO, Pacific States Marine Fisheries Commission (PSMFC), National Oceanic and Atmospheric Administration (NOAA), Alaska Department of Fish and Game (ADF&amp;G) and the Northern Southeast Regional Aquaculture Association (NSRAA)) have developed working models to successfully predict Chum ages with an AI algorithm trained on 15,000 scale images. Although the existing models are coastwide (Alaska, BC and Washington), our research team is currently supplementing BC images to increase the robustness of the coastwide models while developing new models specific to Chum salmon captured in waters local to BC. This is the first step in providing a multi-species Alternative Age Estimation pipeline designed to augment age assignment output capacity within the SCL.</w:t>
+      </w:r>
+    </w:p>
+    <w:bookmarkEnd w:id="100"/>
+    <w:bookmarkStart w:id="101" w:name="methods-and-findings-5"/>
+    <w:p>
+      <w:pPr>
+        <w:pStyle w:val="Heading3"/>
+      </w:pPr>
+      <w:r>
+        <w:t xml:space="preserve">Methods and Findings</w:t>
+      </w:r>
+    </w:p>
+    <w:p>
+      <w:pPr>
+        <w:pStyle w:val="FirstParagraph"/>
+      </w:pPr>
+      <w:r>
+        <w:t xml:space="preserve">For any AI predictive age model to function it requires input data or attributes, these are typically species and structure dependent. The SCL has focused on the attributes extracted from scales and otoliths for its investigations into predictive age assignment (Table 1).In the case of salmon, specifically Chum the scale growth pattern is the attribute and a scale image is the means of interpretation (LaLanne and Safsten 1969; McNicol and MacLellan 2010). Chum salmon scales were collected by four agencies: NOAA, ADF&amp;G, NSRAA and DFO. All groups prepare scales similarly for age estimation; scales are mounted to a gum card and acetate impressions are made. An automated high-speed Leica Emspira 3 mobile base camera system was used to selectively and rapidly image impressions of DFO Chum scales. CNN models were developed using 15,754 scale images; 24% of the total collection. Data were split into training (70%, n=11,012), validation (15%, n=2,365), and testing (15%, n=2,377) and randomly but stratified by age classes to ensure consistent age class distributions across each set. We deployed an ensemble of three CNN models architectures with a proven track record in their application for image classification and regression problems. The ensemble model of EfficientNetV2L, NASNetLarge, and ConvNeXtLarge provided excellent age predictions for the most common age classes of Chum recruiting to the fishery (Figure 1) (Ames, et al., In press).In the case of groundfish, the otolith is the structure employed and its weight, shape morphometrics and Infrared spectral scan are the attributes. Together, the otolith morphometric attributes (weight, dimensional measurements, and shape outlines) and FT-NIR spectroscopic data (Benson et al. 2023) were used in machine learning algorithms in R to create predictive statistical models for species classification, stock delineation, and the automated age estimation of select rockfish species. Specifically, age estimation models of Rougheye, Yelloweye and Pacific Ocean perch provided estimates that met the lower acceptable precision rates set by quality control parameters for human generated precisions (Figure 2). Previously aged samples from the SCL Structure Library will be sourced, attribute data will be collected and incorporated into current models to increased the robustness of age predictions of these rockfish species. The Alternative Age Estimation program has made great advancements in predictive age modeling based on key attributes of otoliths and scales with plans to apply these models to the most commonly aged species at the SCL.</w:t>
+      </w:r>
+    </w:p>
+    <w:p>
+      <w:pPr>
+        <w:pStyle w:val="BodyText"/>
+      </w:pPr>
+      <w:r>
+        <w:rPr>
+          <w:b/>
+          <w:bCs/>
+        </w:rPr>
+        <w:t xml:space="preserve">Field Work:</w:t>
+      </w:r>
+    </w:p>
+    <w:p>
+      <w:pPr>
+        <w:pStyle w:val="BodyText"/>
+      </w:pPr>
+      <w:r>
+        <w:t xml:space="preserve">NA – no field work component</w:t>
+      </w:r>
+    </w:p>
+    <w:p>
+      <w:pPr>
+        <w:pStyle w:val="BodyText"/>
+      </w:pPr>
+      <w:r>
+        <w:rPr>
+          <w:b/>
+          <w:bCs/>
+        </w:rPr>
+        <w:t xml:space="preserve">Samples Collected/Analyzed:</w:t>
+      </w:r>
+    </w:p>
+    <w:p>
+      <w:pPr>
+        <w:pStyle w:val="BodyText"/>
+      </w:pPr>
+      <w:r>
+        <w:t xml:space="preserve">Chum -66K Pacific Northwest chum scales modeled for AI age predictive modelsChum -18K DFO BC site specific scales imagedChinook -8K DFO BC site specific scales imagedPacific Ocean Perch -3244 otolith FT-NIR/image/wt. takenRougheye/Blackspotted complex -5410 otolithFT-NIR/image/wt. takenYelloweye rockfish -3546 otolith FT-NIR/image/wt. takenQuillback rockfish -3409 otolithFT-NIR/image/wt. takenEulachon -1169otolith image/wt. taken</w:t>
+      </w:r>
+    </w:p>
+    <w:bookmarkEnd w:id="101"/>
+    <w:bookmarkStart w:id="102" w:name="insights-4"/>
+    <w:p>
+      <w:pPr>
+        <w:pStyle w:val="Heading3"/>
+      </w:pPr>
+      <w:r>
+        <w:t xml:space="preserve">Insights</w:t>
+      </w:r>
+    </w:p>
+    <w:p>
+      <w:pPr>
+        <w:pStyle w:val="FirstParagraph"/>
+      </w:pPr>
+      <w:r>
+        <w:t xml:space="preserve">Traditional age estimation methods rely on highly specialized skills developed through long-term mentorship, these methods are time-intensive and resource-heavy, limiting scalability and throughput. The steadily increasing demand for age data regularly exceeds program capacity forcing requests to be aged on a prioritized basis. While a significant amount of expertise is required to produce fish age estimates this is something AI can be trained to do. This modernization and the work to date establishes the groundwork for an AI-driven pipeline that augments traditional age estimation techniques, dramatically increasing efficiency while maintaining scientific rigor. Accurate and precise age estimation is pivotal for sustainable fisheries management, conservation strategies and ecological research.Increased capacity benefits age-structured stock assessments that facilitate judicious fisheries resource management decisions commonly via science advice generated in CSAS processes which depend on high quality and consistent age-data. Commercial Fisheries programs are managed in partnership with stakeholders relying on scientific assessments and are dependent on consultative processes to develop and review policies, procedures and regulation.The implementation of AI pipelines are designed to augment age output and not meant to replace age readers. SCL institutional ageing knowledge acquired over 40 years of ageing experience must be maintained to ensure predictive age assignments remain precise and do not drift as a result of environmental pressures such as climate change.</w:t>
+      </w:r>
+    </w:p>
+    <w:bookmarkEnd w:id="102"/>
+    <w:bookmarkStart w:id="103" w:name="next-steps-4"/>
+    <w:p>
+      <w:pPr>
+        <w:pStyle w:val="Heading3"/>
+      </w:pPr>
+      <w:r>
+        <w:t xml:space="preserve">Next Steps</w:t>
+      </w:r>
+    </w:p>
+    <w:p>
+      <w:pPr>
+        <w:pStyle w:val="FirstParagraph"/>
+      </w:pPr>
+      <w:r>
+        <w:t xml:space="preserve">Model training, testing and validation will continue with previously aged samples in order to increase samples robustness of the three aforementioned rockfish species and Chum. New species (Chinook, Quillback Redbandded and Widow rockfish) are currently in the process of scale imaging, and otolith weighing, imaging and IR scanning. The overall goal is to create a image, weight and IR libraries of all species aged within the SCL age catalog. Model training, testing and validation will proceed on all species when enough structure attributes have been attained. This is the metadata foundation that will support age predictive AI age modeling.Climate change, in the form of increasing water temperatures will diversely affect salmonid species causing variations in the physiological traits of growth and metabolic condition. Consequentially, driving a divergence from historical growth patterns causing interpretational difficulties that can result in the</w:t>
+      </w:r>
+      <w:r>
+        <w:t xml:space="preserve"> </w:t>
+      </w:r>
+      <w:r>
+        <w:t xml:space="preserve">“</w:t>
+      </w:r>
+      <w:r>
+        <w:t xml:space="preserve">smearing</w:t>
+      </w:r>
+      <w:r>
+        <w:t xml:space="preserve">”</w:t>
+      </w:r>
+      <w:r>
+        <w:t xml:space="preserve"> </w:t>
+      </w:r>
+      <w:r>
+        <w:t xml:space="preserve">of age classes. The creation of image based libraries has a two fold advantage; (1) it allows for automated predictive age assignments, and (2) it provides the ability to monitor changing growth rates by the direct measure of scale annuli. Measures of growth can provide information encompassing external environmental conditions as indicators of habitat quality, and internal physiological status of health, stress and reproductive state. The development of automated measures of annular growth are currently under investigation. As climate change becomes more prevalent the SCL expects that age requests will increase to compensate for the dynamic shifts in the ecosystem.Current plans for operationalization of real-time age prediction of Chum salmon are underway. This will rely on a Frame Work laptop that is specifically design to run the Chum age predictive models and the SCL’s high speed automated scale imaging camera. The series of events are as such; scale images will be auto captured from the high speed camera,an R-script will create image file names of species and specimen ID,all other attribute metadata such as measure of scale growth will be extracted,scale age will be predicted, recorded, and exported to the Mark and Recovery database.</w:t>
+      </w:r>
+    </w:p>
+    <w:bookmarkEnd w:id="103"/>
+    <w:bookmarkStart w:id="104" w:name="outputs-and-products-5"/>
+    <w:p>
+      <w:pPr>
+        <w:pStyle w:val="Heading3"/>
+      </w:pPr>
+      <w:r>
+        <w:t xml:space="preserve">Outputs and Products</w:t>
+      </w:r>
+    </w:p>
+    <w:p>
+      <w:pPr>
+        <w:pStyle w:val="FirstParagraph"/>
+      </w:pPr>
+      <w:r>
+        <w:rPr>
+          <w:b/>
+          <w:bCs/>
+        </w:rPr>
+        <w:t xml:space="preserve">Publications:</w:t>
+      </w:r>
+    </w:p>
+    <w:p>
+      <w:pPr>
+        <w:pStyle w:val="BodyText"/>
+      </w:pPr>
+      <w:r>
+        <w:t xml:space="preserve">Employing deep learning for chum salmon (Oncorhynchus keta) age estimation through scale image analysis, submitted to CJFAS December 2025</w:t>
+      </w:r>
+    </w:p>
+    <w:p>
+      <w:pPr>
+        <w:pStyle w:val="BodyText"/>
+      </w:pPr>
+      <w:r>
+        <w:rPr>
+          <w:b/>
+          <w:bCs/>
+        </w:rPr>
+        <w:t xml:space="preserve">Code/Software:</w:t>
+      </w:r>
+    </w:p>
+    <w:p>
+      <w:pPr>
+        <w:pStyle w:val="BodyText"/>
+      </w:pPr>
+      <w:r>
+        <w:t xml:space="preserve">R-script for the processing of otolith images, weights and IR scans for the predictive assessment of rockfish age, stock ID and speciation. Python code for EfficientNetV2L, NASNetLarge, and ConvNeXtLarge for Chum salmon image classification and regression models.</w:t>
       </w:r>
     </w:p>
     <w:p>
@@ -15345,10 +16584,717 @@
         <w:br w:type="page"/>
       </w:r>
     </w:p>
-    <w:bookmarkEnd w:id="73"/>
-    <w:bookmarkEnd w:id="74"/>
-    <w:bookmarkEnd w:id="75"/>
-    <w:bookmarkStart w:id="77" w:name="appendices"/>
+    <w:bookmarkEnd w:id="104"/>
+    <w:bookmarkEnd w:id="105"/>
+    <w:bookmarkStart w:id="113" w:name="X19984582a67b43392579535efa2586673ca0817"/>
+    <w:p>
+      <w:pPr>
+        <w:pStyle w:val="Heading2"/>
+      </w:pPr>
+      <w:r>
+        <w:t xml:space="preserve">Project 2442: Graduate Research into 1) habitat use by juvenile Chinook Salmon in the Canadian Okanagan River and Lake system and 2) predation on juvenile salmon in the Canadian Okanagan and Lake system</w:t>
+      </w:r>
+    </w:p>
+    <w:p>
+      <w:pPr>
+        <w:pStyle w:val="FirstParagraph"/>
+      </w:pPr>
+      <w:r>
+        <w:rPr>
+          <w:b/>
+          <w:bCs/>
+        </w:rPr>
+        <w:t xml:space="preserve">Project Leads:</w:t>
+      </w:r>
+      <w:r>
+        <w:t xml:space="preserve"> </w:t>
+      </w:r>
+      <w:r>
+        <w:t xml:space="preserve">Lauren Weir (DFO) Tommy Pontbriand (DFO) |</w:t>
+      </w:r>
+      <w:r>
+        <w:t xml:space="preserve"> </w:t>
+      </w:r>
+      <w:r>
+        <w:rPr>
+          <w:b/>
+          <w:bCs/>
+        </w:rPr>
+        <w:t xml:space="preserve">Collaborators:</w:t>
+      </w:r>
+      <w:r>
+        <w:t xml:space="preserve"> </w:t>
+      </w:r>
+      <w:r>
+        <w:t xml:space="preserve">Thompson Rivers University (TRU)Dr Brian Heise Selena Carl (MSc student)Torrie Bell (MSc student)Okanagan Nation Alliance (ONA)Elinor McGrath |</w:t>
+      </w:r>
+      <w:r>
+        <w:t xml:space="preserve"> </w:t>
+      </w:r>
+      <w:r>
+        <w:rPr>
+          <w:b/>
+          <w:bCs/>
+        </w:rPr>
+        <w:t xml:space="preserve">Location:</w:t>
+      </w:r>
+      <w:r>
+        <w:t xml:space="preserve"> </w:t>
+      </w:r>
+      <w:r>
+        <w:t xml:space="preserve">Okanagan River and Lake system |</w:t>
+      </w:r>
+      <w:r>
+        <w:t xml:space="preserve"> </w:t>
+      </w:r>
+      <w:r>
+        <w:rPr>
+          <w:b/>
+          <w:bCs/>
+        </w:rPr>
+        <w:t xml:space="preserve">Species:</w:t>
+      </w:r>
+      <w:r>
+        <w:t xml:space="preserve"> </w:t>
+      </w:r>
+      <w:r>
+        <w:t xml:space="preserve">Chinook |</w:t>
+      </w:r>
+      <w:r>
+        <w:t xml:space="preserve"> </w:t>
+      </w:r>
+      <w:r>
+        <w:rPr>
+          <w:b/>
+          <w:bCs/>
+        </w:rPr>
+        <w:t xml:space="preserve">Conservation Unit:</w:t>
+      </w:r>
+      <w:r>
+        <w:t xml:space="preserve"> </w:t>
+      </w:r>
+      <w:r>
+        <w:t xml:space="preserve">CK-01</w:t>
+      </w:r>
+    </w:p>
+    <w:bookmarkStart w:id="106" w:name="highlights-5"/>
+    <w:p>
+      <w:pPr>
+        <w:pStyle w:val="Heading3"/>
+      </w:pPr>
+      <w:r>
+        <w:t xml:space="preserve">Highlights</w:t>
+      </w:r>
+    </w:p>
+    <w:p>
+      <w:pPr>
+        <w:pStyle w:val="FirstParagraph"/>
+      </w:pPr>
+      <w:r>
+        <w:t xml:space="preserve">The objective of this project was to understand factors influencing the survival of juvenile Chinook Salmon in the Okanagan River and Lake system. We found that survival is low during the downstream migration of sub-yearling Chinook in the spring and early summer. Disturbed rearing habitat, high water temperatures, and predation pressure from smallmouth bass were identified as the main threats to Okanagan Chinook juvenile survival. This new knowledge will help us target recovery efforts for this endangered population.</w:t>
+      </w:r>
+    </w:p>
+    <w:bookmarkEnd w:id="106"/>
+    <w:bookmarkStart w:id="107" w:name="background-5"/>
+    <w:p>
+      <w:pPr>
+        <w:pStyle w:val="Heading3"/>
+      </w:pPr>
+      <w:r>
+        <w:t xml:space="preserve">Background</w:t>
+      </w:r>
+    </w:p>
+    <w:p>
+      <w:pPr>
+        <w:pStyle w:val="FirstParagraph"/>
+      </w:pPr>
+      <w:r>
+        <w:t xml:space="preserve">The Canadian Okanagan Chinook population is currently the only Columbia River basin Chinook population in Canada. Chinook escapements to the Okanagan River have been extremely low (less than 100 spawners annually) and many habitat challenges are preventing the recovery of the population. Okanagan Chinook were assessed as Endangered by COSEWIC in 2017, and the population is under review for listing under the Species at Risk Act. Some knowledge gaps that originated from those assessments were uncertainty around juvenile survival and factors influencing it. To answer this knowledge gap, we partnered with Thompson Rivers University to support two graduate students to study factors influencing the survival of juvenile Chinook Salmon in the Okanagan River and Lake system. The project was also developed and implemented in collaboration with the Okanagan Nation Alliance’s fisheries biologist Elinor McGrath.</w:t>
+      </w:r>
+    </w:p>
+    <w:bookmarkEnd w:id="107"/>
+    <w:bookmarkStart w:id="108" w:name="methods-and-findings-6"/>
+    <w:p>
+      <w:pPr>
+        <w:pStyle w:val="Heading3"/>
+      </w:pPr>
+      <w:r>
+        <w:t xml:space="preserve">Methods and Findings</w:t>
+      </w:r>
+    </w:p>
+    <w:p>
+      <w:pPr>
+        <w:pStyle w:val="FirstParagraph"/>
+      </w:pPr>
+      <w:r>
+        <w:t xml:space="preserve">Habitat use and survival:Subyearling Chinook (n=547) raised in the kł cp̓əlk̓ stim̓ hatchery were implanted with ATS SS400 injectable acoustic transmitters. They were released in two groups, with group A (n=273) released in the Okanagan River below Vertical Drop Structure (VDS) 17 and above Vaseux Lake, and group B (n=274) released downstream of Vaseux lake below McIntyre Dam. A network of 15 ATS SR3001 autonomous receivers was deployed from Okanagan Falls to Osoyoos Lake between 21 May and 8 August, 2024). Receivers were clustered into 7 detection sites, placed to form acoustic</w:t>
+      </w:r>
+      <w:r>
+        <w:t xml:space="preserve"> </w:t>
+      </w:r>
+      <w:r>
+        <w:t xml:space="preserve">“</w:t>
+      </w:r>
+      <w:r>
+        <w:t xml:space="preserve">gates</w:t>
+      </w:r>
+      <w:r>
+        <w:t xml:space="preserve">”</w:t>
+      </w:r>
+      <w:r>
+        <w:t xml:space="preserve"> </w:t>
+      </w:r>
+      <w:r>
+        <w:t xml:space="preserve">at lake inlets and outlets, narrows and channel constrictions, and potential rearing/migration corridors. An ATS SR3017 mobile receiver with hydrophone was used to survey shallow side channels, deeper offshore areas beyond stationary coverage, and upstream and downstream of VDS structures. The proportion of fish detected decreased sharply for both release groups as fish migrated downstream, which translated to low survival in both release groups. Tag burden was not deemed a source of direct mortality, but could have increased susceptibility to predation. Smallmouth bass diet and predation:Targeted angling was conducted in the Okanagan River, Vaseux Lake, Osoyoos Lake from May 3 to August 7, 2024. The dominant species captured were smallmouth bass, which comprised 76% of the total catch (n=196), followed by Northern Pikeminnow (16%, n=41) and Yellow Perch (4%, n=11). There was a spatial shift in the distribution of smallmouth bass caught during the study. In May, less than half (45%) of smallmouth bass were caught at Vertical Drop Structures (VDS), but the proportion of smallmouth bass captured at VDS structures increased to 100% and 80% in June and July, respectively. Bass were observed utilizing rocky substrate and rip rap below the VDS structures to ambush prey. Diet content visual analysis was performed on a subsample of 73 of the total 196 smallmouth bass. A total of 162 fish stomach samples were sent for DNA barcode sequencing. Chinook salmon was only detected once in the DNA samples, but direct evidence of bass predation on juvenile Chinook was obtained by recovery of an acoustic tag used in the juvenile migration and habitat use study. DNA metabarcoding identified a diverse assemblage of 146 unique prey taxa. Aquatic insects (Diptera, Ephemeroptera, Trichoptera), invasive fish (smallmouth bass, yellow perch, common carp), and native fish (prickly sculpin, mountain whitefish, sockeye/kokanee, chinook) were the most common prey items in smallmouth bass stomach contents.</w:t>
+      </w:r>
+    </w:p>
+    <w:p>
+      <w:pPr>
+        <w:pStyle w:val="BodyText"/>
+      </w:pPr>
+      <w:r>
+        <w:rPr>
+          <w:b/>
+          <w:bCs/>
+        </w:rPr>
+        <w:t xml:space="preserve">Field Work:</w:t>
+      </w:r>
+    </w:p>
+    <w:p>
+      <w:pPr>
+        <w:pStyle w:val="BodyText"/>
+      </w:pPr>
+      <w:r>
+        <w:t xml:space="preserve">Juvenile Chinook survival and habitat use:Subyearling Okanagan Chinook from the kł cp̓əlk̓ stim̓ hatchery (n = 547) were implanted with ATS SS400 injectable acoustic transmitters in late May 2024. Fish were released at dusk on 25 May 2024 in two spatially distinct groups to create different migration histories.A network of autonomous acoustic receivers was deployed from Okanagan Falls to Osoyoos Lake (21 May to 8 August 2024).Mobile surveys were completed by boat, kayak, and wading, totaling 42 survey days across Vaseux Lake, Osoyoos Lake, and the river between late May and early August.Juvenile Chinook predation by Smallmouth bassTargeted angling for smallmouth bass was conducted in the Okanagan River, Vaseux Lake, and Osoyoos Lake from 3 May to 7 August 2024.Upon capture, fish were immediately euthanized then measured for total length (mm), weighed on a digital balance scale (g), and sexed by visual inspection of the reproductive organs. The entire digestive tract was removed, injected with 90% ethanol for preservation, and frozen for later laboratory analysis.</w:t>
+      </w:r>
+    </w:p>
+    <w:p>
+      <w:pPr>
+        <w:pStyle w:val="BodyText"/>
+      </w:pPr>
+      <w:r>
+        <w:rPr>
+          <w:b/>
+          <w:bCs/>
+        </w:rPr>
+        <w:t xml:space="preserve">Samples Collected/Analyzed:</w:t>
+      </w:r>
+    </w:p>
+    <w:p>
+      <w:pPr>
+        <w:pStyle w:val="BodyText"/>
+      </w:pPr>
+      <w:r>
+        <w:t xml:space="preserve">n=547 sub-yearling Chinook acoustic tagged and released, followed by monitoring movement and survival during their downstream migration in the Okanagan River and Lake system. n=196 smallmouth bass stomach contents collected, n=73 analyzed with visual taxonomy and n=162 analyzed with DNA metabarcoding.</w:t>
+      </w:r>
+    </w:p>
+    <w:bookmarkEnd w:id="108"/>
+    <w:bookmarkStart w:id="109" w:name="insights-5"/>
+    <w:p>
+      <w:pPr>
+        <w:pStyle w:val="Heading3"/>
+      </w:pPr>
+      <w:r>
+        <w:t xml:space="preserve">Insights</w:t>
+      </w:r>
+    </w:p>
+    <w:p>
+      <w:pPr>
+        <w:pStyle w:val="FirstParagraph"/>
+      </w:pPr>
+      <w:r>
+        <w:t xml:space="preserve">The research conducted through this project added greatly to the limited knowledge of juvenile Chinook survival in the Okanagan River and Lake system. The acoustic telemetry study revealed that juvenile Chinook survival is low during their spring outmigration in the Okanagan River. It identified critical freshwater mortality hotspots in Vaseux Lake, in the Okanagan River, and in the northern portion of Osoyoos Lake. This mortality was associated with warm water temperatures and habitat constraints, and provides evidence for supporting habitat restoration strategies to increase juvenile survival. Proposed actions include:Reconnecting side channelsRe-naturalizing riparian zonesAdding deep pools, woody debris, and coverManaging macrophyte growthAdjusting dam operations for cold water inflow protectionAdapting hatchery release strategy (timing and location) to maximize juvenile survivalThe predation study revealed that predation pressure by native and invasive fish species, especially by smallmouth bass, is likely high and contributes to the low survival of juvenile Chinook in the Okanagan River and Lake system. It also identified predation hotspots at Vertical Drop Structure (VDS) sites on the Okanagan River. Proposed actions to mitigate the impacts of smallmouth bass predation include:Reduce predation hotspots at VDS sites with restoration efforts to remove or modify existing structuresTargeted smallmouth bass removal in the Okanagan River and Lake system with electrofishing or angling programsProtect and enhance rearing habitat for juvenile Chinook by supporting the habitat restoration strategies listed above</w:t>
+      </w:r>
+    </w:p>
+    <w:bookmarkEnd w:id="109"/>
+    <w:bookmarkStart w:id="110" w:name="next-steps-5"/>
+    <w:p>
+      <w:pPr>
+        <w:pStyle w:val="Heading3"/>
+      </w:pPr>
+      <w:r>
+        <w:t xml:space="preserve">Next Steps</w:t>
+      </w:r>
+    </w:p>
+    <w:p>
+      <w:pPr>
+        <w:pStyle w:val="FirstParagraph"/>
+      </w:pPr>
+      <w:r>
+        <w:t xml:space="preserve">The findings from this project should be considered in the rebuilding and conservation plan of this endangered conservation unit, as it identified specific and tangible actions that have the potential to increase juvenile Chinook survival, productivity, and abundance of the CU. Remaining knowledge gaps and recommendations for future studies include:Using predator-detecting acoustic tags to determine juvenile mortality from predation and finer-scale movement data to elucidate habitat use throughout the migration corridorEstimating the smallmouth bass population size in the Okanagan River and Lake system to quantify the predation pressure on juvenile Chinook Understanding the role of predation from other native and invasive piscivorous fish and avian predators on juvenile Chinook survival</w:t>
+      </w:r>
+    </w:p>
+    <w:bookmarkEnd w:id="110"/>
+    <w:bookmarkStart w:id="112" w:name="outputs-and-products-6"/>
+    <w:p>
+      <w:pPr>
+        <w:pStyle w:val="Heading3"/>
+      </w:pPr>
+      <w:r>
+        <w:t xml:space="preserve">Outputs and Products</w:t>
+      </w:r>
+    </w:p>
+    <w:p>
+      <w:pPr>
+        <w:pStyle w:val="FirstParagraph"/>
+      </w:pPr>
+      <w:r>
+        <w:rPr>
+          <w:b/>
+          <w:bCs/>
+        </w:rPr>
+        <w:t xml:space="preserve">Publications:</w:t>
+      </w:r>
+    </w:p>
+    <w:p>
+      <w:pPr>
+        <w:pStyle w:val="BodyText"/>
+      </w:pPr>
+      <w:r>
+        <w:t xml:space="preserve">Selena Carl, MSc Thesis, Thompson Rivers University – Just Keep Swimming- Tracking Endangered Juvenile Okanagan Chinook Salmon (Oncorhynchus tshawytscha) Throughout the Okanagan River System (in progress)Torrie Bell, MSc Thesis, Thomson Rivers University – Investigating Predation on Juvenile Sk’lwist (Chinook Salmon Oncorhynchus tshawytscha) in the Okanagan Basin: Diet Composition and Habitat-Specific Impacts of Smallmouth Bass (Micropterus dolomieu) (in progress)</w:t>
+      </w:r>
+    </w:p>
+    <w:p>
+      <w:pPr>
+        <w:pStyle w:val="BodyText"/>
+      </w:pPr>
+      <w:r>
+        <w:rPr>
+          <w:b/>
+          <w:bCs/>
+        </w:rPr>
+        <w:t xml:space="preserve">Datasets:</w:t>
+      </w:r>
+    </w:p>
+    <w:p>
+      <w:pPr>
+        <w:pStyle w:val="BodyText"/>
+      </w:pPr>
+      <w:r>
+        <w:t xml:space="preserve">Datasets are not currently available. They will be shared with the final deliverables in March 2026 (in progress).</w:t>
+      </w:r>
+    </w:p>
+    <w:p>
+      <w:pPr>
+        <w:pStyle w:val="BodyText"/>
+      </w:pPr>
+      <w:r>
+        <w:rPr>
+          <w:b/>
+          <w:bCs/>
+        </w:rPr>
+        <w:t xml:space="preserve">Communications:</w:t>
+      </w:r>
+    </w:p>
+    <w:p>
+      <w:pPr>
+        <w:pStyle w:val="BodyText"/>
+      </w:pPr>
+      <w:r>
+        <w:t xml:space="preserve">Conferences/Presentations and PostersMasters of Environmental Science ShowcaseOrganization: Thompson Rivers University Date: March 7th, 2024Type: Presentation – Torrie Bell, Poster – Selena Carl Kamloops Naturalist ClubDate: November 2024Type: Presentation –Selena CarlBeyond the Blue: A Conservation Conference Organization: British Columbia Metis FoundationDate: January 18th 2025Type: Presentation (30 minutes long)Invasives 2025 annual forum and AGMOrganization: Invasive Species Council of BCDate: February 24 – 27th, 2025 Type: Presentation – Torrie Bell Pacific Ecology and Evolution Conference – Bamfield BCDate: March 2025 Type: Presentation – Selena CarlMasters of Environmental Science ShowcaseOrganization: Thompson Rivers University Date: March 6, 2025Type: Poster – Torrie BellAmerican Fisheries Society 2025 Washington – British Columbia Chapter Conference Organization: American Fisheries Society Date: March 10 – 13th, 2025Type: Presentation – Torrie Bell, Presentation and Poster – Selena CarlAward: Best Student Presentation Award (Torrie Bell)American Fisheries Society Western Division Annual MeetingOrganization: American Fisheries Society Date: May 11 – 15th, 2025Type: Presentation – Torrie Bell, Selena CarlInvasive Species Research Conference Organization: Invasive Species Council of BCDate: May 13- 15, 2025Type: Presentation – Dr Brian HeiseBC Nature Spring ConferenceDate: May 2025Type: Presentation – Selena CarlNicola Naturalist SocietyDate: November 2025Type: Presentation – Selena CarlIntegated Vegetation Management Association of BCDate: November 2025Type: Presentation – Selena Carl Pacific Salmon Science SymposiumOrganization: Fisheries and Oceans CanadaDate: December 2nd, 2025Type: Presentation – Tommy PontbriandNew Zealand and Australian Freshwater Sciences Society Joint ConferenceDate: December 2025Type: Presentation – Selena CarlCommunications: Four Food Chiefs Gathering – Okanagan Nation AllianceDate: November 13-14th, 2024Format: In-person community engagement Description: Torrie Bell participated in one day of the gathering on November 13th, focusing on information sharing and utilizing the enowkinwixw model through the four food chiefs. She attended workshops, presentations, and keynote speakers. During intermission breaks, she shared her research informally with community members at the ONA information table and heard stories and shared knowledge from attendees. Habitat Conservation Trust FoundationProduct: Scholarship recipient bio and social media featureDescription: Al Martin HCTF Conservation Scholarship recipient profile highlighting this research.Links: bio provided on their website 2025-Recipient-Bios_Torrie_05.pdf LinkedIn:</w:t>
+      </w:r>
+      <w:r>
+        <w:t xml:space="preserve"> </w:t>
+      </w:r>
+      <w:hyperlink r:id="rId111">
+        <w:r>
+          <w:rPr>
+            <w:rStyle w:val="Hyperlink"/>
+          </w:rPr>
+          <w:t xml:space="preserve">https://www.linkedin.com/posts/habitat-conservation-trust-foundation_scholarship-student-highlight-torrie-nicholas-activity-7384664541781094401-blEU?utm_source=share&amp;utm_medium=member_desktop&amp;rcm=ACoAACec60MBHcMS2j0QIIjAQuQ80e7KPbEnOvkFishSens</w:t>
+        </w:r>
+      </w:hyperlink>
+      <w:r>
+        <w:t xml:space="preserve"> </w:t>
+      </w:r>
+      <w:r>
+        <w:t xml:space="preserve">Magazine | Evaluating the Survival of Chinook Salmon in</w:t>
+      </w:r>
+    </w:p>
+    <w:p>
+      <w:r>
+        <w:br w:type="page"/>
+      </w:r>
+    </w:p>
+    <w:bookmarkEnd w:id="112"/>
+    <w:bookmarkEnd w:id="113"/>
+    <w:bookmarkStart w:id="125" w:name="X9c8b6eb6a9e0170d10f6f12f33eb4e2e6ca2295"/>
+    <w:p>
+      <w:pPr>
+        <w:pStyle w:val="Heading2"/>
+      </w:pPr>
+      <w:r>
+        <w:t xml:space="preserve">Project 2449: A decision-support tool that considers harvest, hatchery, and habitat management levers to support implementation of the Fisheries Act for Pacific salmon</w:t>
+      </w:r>
+    </w:p>
+    <w:p>
+      <w:pPr>
+        <w:pStyle w:val="FirstParagraph"/>
+      </w:pPr>
+      <w:r>
+        <w:rPr>
+          <w:b/>
+          <w:bCs/>
+        </w:rPr>
+        <w:t xml:space="preserve">Species:</w:t>
+      </w:r>
+      <w:r>
+        <w:t xml:space="preserve"> </w:t>
+      </w:r>
+      <w:r>
+        <w:t xml:space="preserve">Chinook |</w:t>
+      </w:r>
+      <w:r>
+        <w:t xml:space="preserve"> </w:t>
+      </w:r>
+      <w:r>
+        <w:rPr>
+          <w:b/>
+          <w:bCs/>
+        </w:rPr>
+        <w:t xml:space="preserve">Conservation Unit:</w:t>
+      </w:r>
+      <w:r>
+        <w:t xml:space="preserve"> </w:t>
+      </w:r>
+      <w:r>
+        <w:t xml:space="preserve">Applicable across populations and stocks; case study on Sarita River Chinook within West Vancouver Island-South Chinook CU</w:t>
+      </w:r>
+    </w:p>
+    <w:bookmarkStart w:id="114" w:name="highlights-6"/>
+    <w:p>
+      <w:pPr>
+        <w:pStyle w:val="Heading3"/>
+      </w:pPr>
+      <w:r>
+        <w:t xml:space="preserve">Highlights</w:t>
+      </w:r>
+    </w:p>
+    <w:p>
+      <w:pPr>
+        <w:pStyle w:val="FirstParagraph"/>
+      </w:pPr>
+      <w:r>
+        <w:t xml:space="preserve">Understanding the performance of management actions prior to implementation is increasingly critical for Pacific salmon given accountabilities under the modernized Fisheries Act and growing risks associated with environmental and biological variability and change, yet tools to evaluate harvest, hatchery and habitat levers have not been available.We developed an open-source, decision-support tool, salmonMSE, to prioritize management actions related to harvest regulation, hatchery enhancement and habitat restoration to achieve objectives across sectors. This tool expands on those previously used by explicitly accounting for dynamics of hatchery-origin and natural-origin fish, modelling mark-selective fisheries, considering risk and uncertainty, and including biological realism with the ability to model a diversity of life-history strategies.</w:t>
+      </w:r>
+    </w:p>
+    <w:bookmarkEnd w:id="114"/>
+    <w:bookmarkStart w:id="115" w:name="background-6"/>
+    <w:p>
+      <w:pPr>
+        <w:pStyle w:val="Heading3"/>
+      </w:pPr>
+      <w:r>
+        <w:t xml:space="preserve">Background</w:t>
+      </w:r>
+    </w:p>
+    <w:p>
+      <w:pPr>
+        <w:pStyle w:val="FirstParagraph"/>
+      </w:pPr>
+      <w:r>
+        <w:t xml:space="preserve">Pacific salmon are exposed to numerous interacting stressors, including climate change, fishing, and land-use changes related to e.g., urban development, forestry, mining, and agriculture (Tulloch et al. 2022). Management of salmon is multifaceted to address these stressors: including harvest regulation, hatchery enhancement and habitat restoration. Management decisions increasingly require transparency and risk-based approaches to respond to uncertainties. For example, the Fisheries Act requires the development of rebuilding plans for stocks that fall below limit reference points (considered in a</w:t>
+      </w:r>
+      <w:r>
+        <w:t xml:space="preserve"> </w:t>
+      </w:r>
+      <w:r>
+        <w:t xml:space="preserve">‘</w:t>
+      </w:r>
+      <w:r>
+        <w:t xml:space="preserve">critical</w:t>
+      </w:r>
+      <w:r>
+        <w:t xml:space="preserve">’</w:t>
+      </w:r>
+      <w:r>
+        <w:t xml:space="preserve"> </w:t>
+      </w:r>
+      <w:r>
+        <w:t xml:space="preserve">status zone). There is an emerging need to evaluate performance of candidate management actions for rebuilding plans prior to implementation, and the DFO’s precautionary approach framework requires uncertainty and risk to be taken into account when developing and implementing decision rules.Similarly, under the Species at Risk Act, there is a need to evaluate recovery potential of populations at risk of extinction under various management scenarios. However, we lack accessible, broadly applicable quantitative tools to evaluate management options across management levers. Through this project we developed an open-source, decision-support tool for Pacific salmon, salmonMSE, to inform science advice for Integrated Management Plans, Rebuilding Plans under the Fisheries Act, Salmon Enhancement Plans, and the SARA listing process. This tool can address questions like: What level of hatchery enhancement and harvest regulation are required to achieve rebuilding targets? What is the maximum hatchery production possible while maintaining</w:t>
+      </w:r>
+      <w:r>
+        <w:t xml:space="preserve"> </w:t>
+      </w:r>
+      <w:r>
+        <w:t xml:space="preserve">‘</w:t>
+      </w:r>
+      <w:r>
+        <w:t xml:space="preserve">wild</w:t>
+      </w:r>
+      <w:r>
+        <w:t xml:space="preserve">’</w:t>
+      </w:r>
+      <w:r>
+        <w:t xml:space="preserve"> </w:t>
+      </w:r>
+      <w:r>
+        <w:t xml:space="preserve">population status, as defined by proportionate natural influence, PNI goals by Wither et al. (2018)? How should mass-marking strategies and mark-selective fisheries be designed in order to achieve harvest and PNI goals while allowing for conservation of wild populations?Within hatcheries, which harvest release strategies and broodtake rules best meet conservation and PNI objectives?Where relationships between environmental drivers or limiting factors and survival rates have been identified, what are the benefits of habitat restoration to mitigate impacts of those factors on conservation and harvest objectives, relative to other management levers? In partnership with Huu-ay-aht First Nation, DFO Salmon Enhancement Program and DFO Science, we applied salmonMSE to Sarita River Chinook, on the west coast of Vancouver Island as a case study, to evaluate the impacts of mark-selective fisheries and hatchery scenarios on the ability to achieve a range of conservation, harvest and hatchery objectives, and to inform rebuilding plans.</w:t>
+      </w:r>
+    </w:p>
+    <w:bookmarkEnd w:id="115"/>
+    <w:bookmarkStart w:id="116" w:name="methods-and-findings-7"/>
+    <w:p>
+      <w:pPr>
+        <w:pStyle w:val="Heading3"/>
+      </w:pPr>
+      <w:r>
+        <w:t xml:space="preserve">Methods and Findings</w:t>
+      </w:r>
+    </w:p>
+    <w:p>
+      <w:pPr>
+        <w:pStyle w:val="FirstParagraph"/>
+      </w:pPr>
+      <w:r>
+        <w:t xml:space="preserve">SalmonMSE is a decision-support tool developed for Pacific salmon founded on</w:t>
+      </w:r>
+      <w:r>
+        <w:t xml:space="preserve"> </w:t>
+      </w:r>
+      <w:r>
+        <w:t xml:space="preserve">‘</w:t>
+      </w:r>
+      <w:r>
+        <w:t xml:space="preserve">management strategy evaluation</w:t>
+      </w:r>
+      <w:r>
+        <w:t xml:space="preserve">’</w:t>
+      </w:r>
+      <w:r>
+        <w:t xml:space="preserve">, MSE, which is an approach for evaluating the relative effectiveness of management actions using computer simulations that represent various possible realities of the fishery and the biological systems (Punt et al. 2016; openMSE 2023). To account for uncertainties, these simulations are repeated over numerous possible realities to produce a distribution of outcomes for each management action.We developed a stage-based life-cycle model, capturing population processes relevant to Pacific salmon acting in freshwater and marine environments, and the impacts of harvest and environmental conditions on juvenile and adult stages. The underlying model structure is modular and flexible allowing for reduced complexity to simpler model forms when data are limited and increased complexity to address emerging threats when data are available. We included the ability to model an integrated hatchery population, whereby the hatchery and natural spawning components of a population are modelled separately but interact on the spawning grounds.SalmonMSE provides advances relative to previously available tools that either did not consider risk and uncertainty or did not consider hatchery dynamics explicitly and therefore could not evaluate performance on hatchery objectives related to maintaining wildness of integrated hatchery populations, i.e., high PNI values (Withler et al. 2018). By explicitly modelling hatchery impacts on populations, salmonMSE can evaluate performance on conservation, production and</w:t>
+      </w:r>
+      <w:r>
+        <w:t xml:space="preserve"> </w:t>
+      </w:r>
+      <w:r>
+        <w:t xml:space="preserve">‘</w:t>
+      </w:r>
+      <w:r>
+        <w:t xml:space="preserve">wildness</w:t>
+      </w:r>
+      <w:r>
+        <w:t xml:space="preserve">’</w:t>
+      </w:r>
+      <w:r>
+        <w:t xml:space="preserve"> </w:t>
+      </w:r>
+      <w:r>
+        <w:t xml:space="preserve">objectives. Our application to a case study on Sarita River Chinook salmon highlights the potential for trade-offs among objectives, suggesting that in some cases it may not be possible to achieve both wildness and high abundances simultaneously. Our case study further highlights that habitat restoration may be needed to support production objectives when survival in freshwater is limiting. An illustrative example is provided in Box 1. This tool fills a critical cap in DFO’s ability to strategically evaluate decisions on all three management levers. The salmonMSE tool is generic and can be applied across Pacific salmon species and populations. salmonMSE can be adapted to data availability, relying on coarse resolution survival rates (e.g., freshwater vs. marine) and meta-analyses, neighbouring populations, and expert opinion for parameterization when data are limited, and providing population-specific finer life-stage resolution and evaluating management actions targeting specific life stages where data are available. An open-source R package (salmonMSE) was developed to facilitate access of the tool, with three underlying repositories providing code for the R package and an application to one case study on the west coast Vancouver Island, Sarita River Chinook, and second on-going application to Upper Strait of Georgia Chinook to support the develo</w:t>
+      </w:r>
+    </w:p>
+    <w:bookmarkEnd w:id="116"/>
+    <w:bookmarkStart w:id="117" w:name="insights-6"/>
+    <w:p>
+      <w:pPr>
+        <w:pStyle w:val="Heading3"/>
+      </w:pPr>
+      <w:r>
+        <w:t xml:space="preserve">Insights</w:t>
+      </w:r>
+    </w:p>
+    <w:p>
+      <w:pPr>
+        <w:pStyle w:val="FirstParagraph"/>
+      </w:pPr>
+      <w:r>
+        <w:t xml:space="preserve">This tool can inform management decisions and address trade-offs between conservation, harvest, and</w:t>
+      </w:r>
+      <w:r>
+        <w:t xml:space="preserve"> </w:t>
+      </w:r>
+      <w:r>
+        <w:t xml:space="preserve">‘</w:t>
+      </w:r>
+      <w:r>
+        <w:t xml:space="preserve">wildness</w:t>
+      </w:r>
+      <w:r>
+        <w:t xml:space="preserve">’</w:t>
+      </w:r>
+      <w:r>
+        <w:t xml:space="preserve"> </w:t>
+      </w:r>
+      <w:r>
+        <w:t xml:space="preserve">objectives within rebuilding plans under Fisheries Act, Fisheries Science Advisory Reports, SEP production plans, and SARA listing decisions. Furthermore, the modernized Fisheries Act requires that management consider the biology of the fish and environmental conditions affecting the stock, and this tool is designed to account for biological characteristics like life-history diversity (e.g., accounting for differences in survival rates among life-history groups within a population) and environmental drivers of survival at various life stages, where data are available. In answering these questions, this tool can inform both strategic decisions about choices among management lever(s), and operational decisions about harvest control rules, hatchery release strategies and habitat restoration.Uncertainties are explicitly considered in salmonMSE in two ways. First, distributions are included in parameterization and projections are run over a large number of random Monte Carlo trials to account for parameter uncertainties and to provide probabilistic outcomes (e.g., the probability of achieving management objectives). In this way, the outcomes of management evaluations are less certain and probabilities of achieving objectives more diffuse when underlying parameters are more uncertain. In addition, uncertainties in model structure and parameters can be explicitly considered by running sensitivity analyses over a range of plausible hypotheses. These analyses can help to identify those parameters with the highest impact on the relative performance of management strategies, requiring further monitoring or research to reduce uncertainties.</w:t>
+      </w:r>
+    </w:p>
+    <w:bookmarkEnd w:id="117"/>
+    <w:bookmarkStart w:id="118" w:name="next-steps-6"/>
+    <w:p>
+      <w:pPr>
+        <w:pStyle w:val="Heading3"/>
+      </w:pPr>
+      <w:r>
+        <w:t xml:space="preserve">Next Steps</w:t>
+      </w:r>
+    </w:p>
+    <w:p>
+      <w:pPr>
+        <w:pStyle w:val="FirstParagraph"/>
+      </w:pPr>
+      <w:r>
+        <w:t xml:space="preserve">A training session for technical analysts within DFO, First Nations and partner organizations will be hosted April 2026 to support implementation of salmonMSE. The intended outcomes for the workshop are for participants to understand the scope and capabilities of salmonMSE, have working knowledge of how to apply salmonMSE to simple examples that include integrated hatcheries, and understand how these can be expanded to include complexities in life-history diversity, environmental drivers, and harvest and hatchery management strategies.SalmonMSE is currently being applied to Upper Strait of Georgia Chinook salmon to inform the evaluation of harvest and hatchery management options for an upcoming FSAR process (planned for Nov 2026). We recommend the application of salmonMSE to inform fisheries stock advice for Pacific salmon more broadly, especially when harvest and hatchery levers are considered and conservation, harvest, and PNI objectives are identified. We further recommend exploring salmonMSE for SEP production planning, e.g., for evaluating alternative release strategies and broodtake rules.Gaps remain in our ability to include environmental drivers and impacts of habitat restoration into salmonMSE. There are opportunities to combine salmonMSE with inferences from other habitat models or limiting factors frameworks, such as CEMPRA (Cumulative Effects Model for Prioritizing Research Activities) and RAMS (Risk Assessment Methods for Salmon), and causal modelling (e.g., using DSEM, Dynamic Structural Equation Models). Doing so would allow us to more clearly and transparently identify and document risks created by environmental or ecosystem conditions for achieving management objectives, and the relative benefits of more specific restoration efforts to mitigate those impacts.</w:t>
+      </w:r>
+    </w:p>
+    <w:bookmarkEnd w:id="118"/>
+    <w:bookmarkStart w:id="124" w:name="outputs-and-products-7"/>
+    <w:p>
+      <w:pPr>
+        <w:pStyle w:val="Heading3"/>
+      </w:pPr>
+      <w:r>
+        <w:t xml:space="preserve">Outputs and Products</w:t>
+      </w:r>
+    </w:p>
+    <w:p>
+      <w:pPr>
+        <w:pStyle w:val="FirstParagraph"/>
+      </w:pPr>
+      <w:r>
+        <w:rPr>
+          <w:b/>
+          <w:bCs/>
+        </w:rPr>
+        <w:t xml:space="preserve">Publications:</w:t>
+      </w:r>
+    </w:p>
+    <w:p>
+      <w:pPr>
+        <w:pStyle w:val="BodyText"/>
+      </w:pPr>
+      <w:r>
+        <w:t xml:space="preserve">Manuscript and technical report in prep. Details available upon request.</w:t>
+      </w:r>
+    </w:p>
+    <w:p>
+      <w:pPr>
+        <w:pStyle w:val="BodyText"/>
+      </w:pPr>
+      <w:r>
+        <w:rPr>
+          <w:b/>
+          <w:bCs/>
+        </w:rPr>
+        <w:t xml:space="preserve">Code/Software:</w:t>
+      </w:r>
+    </w:p>
+    <w:p>
+      <w:pPr>
+        <w:pStyle w:val="BodyText"/>
+      </w:pPr>
+      <w:r>
+        <w:t xml:space="preserve">salmonMSE R package: Huynh Q (2025). salmonMSE: Management Strategy Evaluation for Salmon. R package version 0.1.1.</w:t>
+      </w:r>
+      <w:r>
+        <w:t xml:space="preserve"> </w:t>
+      </w:r>
+      <w:hyperlink r:id="rId119">
+        <w:r>
+          <w:rPr>
+            <w:rStyle w:val="Hyperlink"/>
+          </w:rPr>
+          <w:t xml:space="preserve">https://cran.rstudio.com/web/packages/salmonMSE/index.htmlsalmonMSE</w:t>
+        </w:r>
+      </w:hyperlink>
+      <w:r>
+        <w:t xml:space="preserve"> </w:t>
+      </w:r>
+      <w:r>
+        <w:t xml:space="preserve">code Repository:</w:t>
+      </w:r>
+      <w:r>
+        <w:t xml:space="preserve"> </w:t>
+      </w:r>
+      <w:hyperlink r:id="rId120">
+        <w:r>
+          <w:rPr>
+            <w:rStyle w:val="Hyperlink"/>
+          </w:rPr>
+          <w:t xml:space="preserve">https://github.com/Blue-Matter/salmonMSEApplication</w:t>
+        </w:r>
+      </w:hyperlink>
+      <w:r>
+        <w:t xml:space="preserve"> </w:t>
+      </w:r>
+      <w:r>
+        <w:t xml:space="preserve">of salmonMSE to Westcoast Vancouver Island, Sarita River Chinook- Code repository:</w:t>
+      </w:r>
+      <w:r>
+        <w:t xml:space="preserve"> </w:t>
+      </w:r>
+      <w:hyperlink r:id="rId121">
+        <w:r>
+          <w:rPr>
+            <w:rStyle w:val="Hyperlink"/>
+          </w:rPr>
+          <w:t xml:space="preserve">https://github.com/Blue-Matter/WCVI_ChinookApplication</w:t>
+        </w:r>
+      </w:hyperlink>
+      <w:r>
+        <w:t xml:space="preserve"> </w:t>
+      </w:r>
+      <w:r>
+        <w:t xml:space="preserve">of salmonMSE to Upper Strait of Georgia Chinook- Code Repository:</w:t>
+      </w:r>
+      <w:r>
+        <w:t xml:space="preserve"> </w:t>
+      </w:r>
+      <w:hyperlink r:id="rId122">
+        <w:r>
+          <w:rPr>
+            <w:rStyle w:val="Hyperlink"/>
+          </w:rPr>
+          <w:t xml:space="preserve">https://github.com/Pacific-salmon-assess/UpperSoG_Chinook</w:t>
+        </w:r>
+      </w:hyperlink>
+    </w:p>
+    <w:p>
+      <w:pPr>
+        <w:pStyle w:val="BodyText"/>
+      </w:pPr>
+      <w:r>
+        <w:rPr>
+          <w:b/>
+          <w:bCs/>
+        </w:rPr>
+        <w:t xml:space="preserve">Communications:</w:t>
+      </w:r>
+    </w:p>
+    <w:p>
+      <w:pPr>
+        <w:pStyle w:val="BodyText"/>
+      </w:pPr>
+      <w:r>
+        <w:t xml:space="preserve">salmonMSE: management strategy evaluation for Pacific salmon (website containing technical documentation and examples).</w:t>
+      </w:r>
+      <w:r>
+        <w:t xml:space="preserve"> </w:t>
+      </w:r>
+      <w:hyperlink r:id="rId123">
+        <w:r>
+          <w:rPr>
+            <w:rStyle w:val="Hyperlink"/>
+          </w:rPr>
+          <w:t xml:space="preserve">https://salmonmse.com/Communication</w:t>
+        </w:r>
+      </w:hyperlink>
+      <w:r>
+        <w:t xml:space="preserve"> </w:t>
+      </w:r>
+      <w:r>
+        <w:t xml:space="preserve">products: PresentationsHolt, C., Huynh, Q., Wor, C. and Connors, B. 2024. salmonMSE: A decision-support tool to evaluate harvest, hatchery and habitat management decisions for Pacific salmon. Presented at All-staff meeting for Salmon Enhancement Program, 12 Sept. 2024.Huynh, Q., Holt, C., Vos, A., Wor, C., Connors, B, Hordyk, A., Carruthers, T., and Luedke, W. 2025. salmonMSE, a decision-support tool to evaluate harvest, hatchery and habitat management levers for Pacific salmon: Application to Sarita River Chinook salmon. Presented at the American Fisheries Conference- Washington-BC Chapter Annual Meeting. 12 March 2025.Huynh, Q., Holt, C., Wor, C., Bocking, B., Brown, N., Connors, B., Kwong, L., Luedke, W., McHugh, D., Thom, M., Vos, A., Zoehner, B. 2025. salmonMSE, a decision-support tool to evaluate harvest, hatchery and habitat management levers for Pacific salmon: Application to Sarita River Chinook salmon. Presented at DFO’s EAFM workshop, hosted the Technical Expertise in Stock Assessment, 25 Nov. 2025Huynh, Q., Holt, C., Wor, C., Bocking, B., Brown, N., Connors, B., Kwong, L., Luedke, W., McHugh, D., Thom, M., Vos, A., Zoehner, B. 2025. salmonMSE, a decision-support tool to evaluate harvest, hatchery and habitat management levers for Pacific salmon: Application to Sarita River Chinook salmon. Presented to DFO’s Pacific Salmon Science Symposium, Session on Data &amp; Modelling to Inform Decision-Making. 9 Dec. 2025Huynh, Q., Holt, C., Wor, C., Bocking, B., Brown, N., Connors, B., Kwong, L., Luedke, W., McHugh, D., Thom, M., Vos, A., Zoehner, B. 2026. salmonMSE, a decision-support tool to evaluate harvest, hatchery and habitat management levers for Pacific salmon: Application to Sarita River Chinook salmon.. Presented to SEP Planning and Assessment Unit, 13 Jan 2026.</w:t>
+      </w:r>
+    </w:p>
+    <w:p>
+      <w:r>
+        <w:br w:type="page"/>
+      </w:r>
+    </w:p>
+    <w:bookmarkEnd w:id="124"/>
+    <w:bookmarkEnd w:id="125"/>
+    <w:bookmarkEnd w:id="126"/>
+    <w:bookmarkStart w:id="129" w:name="appendices"/>
     <w:p>
       <w:pPr>
         <w:pStyle w:val="Heading1"/>
@@ -15357,12 +17303,1237 @@
         <w:t xml:space="preserve">Appendices</w:t>
       </w:r>
     </w:p>
-    <w:bookmarkStart w:id="76" w:name="appendix-a-supplementary-data"/>
+    <w:bookmarkStart w:id="127" w:name="appendix-a-project-summary-table"/>
     <w:p>
       <w:pPr>
         <w:pStyle w:val="Heading2"/>
       </w:pPr>
       <w:r>
+        <w:t xml:space="preserve">Appendix A: Project Summary Table</w:t>
+      </w:r>
+    </w:p>
+    <w:p>
+      <w:pPr>
+        <w:spacing w:before="0" w:after="60"/>
+        <w:keepNext/>
+        <w:jc w:val="start"/>
+        <w:pStyle w:val="caption"/>
+      </w:pPr>
+      <w:r>
+        <w:rPr>
+          <w:rFonts w:ascii="Calibri" w:hAnsi="Calibri"/>
+          <w:sz w:val="24"/>
+        </w:rPr>
+        <w:t xml:space="preserve">Table </w:t>
+      </w:r>
+      <w:r>
+        <w:fldChar w:fldCharType="begin" w:dirty="true"/>
+      </w:r>
+      <w:r>
+        <w:instrText xml:space="preserve" w:dirty="true"> SEQ Table \* ARABIC </w:instrText>
+      </w:r>
+      <w:r>
+        <w:fldChar w:fldCharType="separate" w:dirty="true"/>
+      </w:r>
+      <w:r>
+        <w:rPr>
+          <w:noProof/>
+          <w:rFonts w:ascii="Calibri" w:hAnsi="Calibri"/>
+          <w:sz w:val="24"/>
+        </w:rPr>
+        <w:t xml:space="default">1</w:t>
+      </w:r>
+      <w:r>
+        <w:fldChar w:fldCharType="end" w:dirty="true"/>
+      </w:r>
+      <w:r>
+        <w:rPr>
+          <w:rFonts w:ascii="Calibri" w:hAnsi="Calibri"/>
+          <w:sz w:val="24"/>
+        </w:rPr>
+        <w:t xml:space="preserve">: </w:t>
+      </w:r>
+      <w:r>
+        <w:rPr>
+          <w:b w:val="true"/>
+          <w:rFonts w:ascii="Calibri" w:hAnsi="Calibri"/>
+          <w:sz w:val="24"/>
+          <w:color w:val="333333"/>
+        </w:rPr>
+        <w:t xml:space="preserve">Summary of PSSI Research Projects</w:t>
+      </w:r>
+    </w:p>
+    <w:tbl xmlns:w="http://schemas.openxmlformats.org/wordprocessingml/2006/main" xmlns:wp="http://schemas.openxmlformats.org/drawingml/2006/wordprocessingDrawing" xmlns:r="http://schemas.openxmlformats.org/officeDocument/2006/relationships" xmlns:w14="http://schemas.microsoft.com/office/word/2010/wordml">
+      <w:tblPr>
+        <w:tblCellMar>
+          <w:top w:w="0" w:type="dxa"/>
+          <w:bottom w:w="0" w:type="dxa"/>
+          <w:start w:w="60" w:type="dxa"/>
+          <w:end w:w="60" w:type="dxa"/>
+        </w:tblCellMar>
+        <w:tblW w:type="auto" w:w="0"/>
+        <w:tblLook w:firstRow="0" w:lastRow="0" w:firstColumn="0" w:lastColumn="0" w:noHBand="0" w:noVBand="0"/>
+        <w:jc w:val="center"/>
+      </w:tblPr>
+      <w:tr>
+        <w:trPr>
+          <w:cantSplit/>
+          <w:tblHeader/>
+        </w:trPr>
+        <w:tc>
+          <w:tcPr>
+            <w:tcBorders>
+              <w:top w:val="single" w:sz="16" w:space="0" w:color="D3D3D3"/>
+              <w:bottom w:val="single" w:sz="16" w:space="0" w:color="D3D3D3"/>
+              <w:start w:val="single" w:space="0" w:color="D3D3D3"/>
+            </w:tcBorders>
+          </w:tcPr>
+          <w:p>
+            <w:pPr>
+              <w:spacing w:before="0" w:after="60"/>
+              <w:keepNext/>
+              <w:jc w:val="end"/>
+            </w:pPr>
+            <w:r>
+              <w:rPr>
+                <w:rFonts w:ascii="Calibri" w:hAnsi="Calibri"/>
+                <w:sz w:val="20"/>
+              </w:rPr>
+              <w:t xml:space="default">Project ID</w:t>
+            </w:r>
+          </w:p>
+        </w:tc>
+        <w:tc>
+          <w:tcPr>
+            <w:tcBorders>
+              <w:top w:val="single" w:sz="16" w:space="0" w:color="D3D3D3"/>
+              <w:bottom w:val="single" w:sz="16" w:space="0" w:color="D3D3D3"/>
+            </w:tcBorders>
+          </w:tcPr>
+          <w:p>
+            <w:pPr>
+              <w:spacing w:before="0" w:after="60"/>
+              <w:keepNext/>
+              <w:jc w:val="start"/>
+            </w:pPr>
+            <w:r>
+              <w:rPr>
+                <w:rFonts w:ascii="Calibri" w:hAnsi="Calibri"/>
+                <w:sz w:val="20"/>
+              </w:rPr>
+              <w:t xml:space="default">Title</w:t>
+            </w:r>
+          </w:p>
+        </w:tc>
+        <w:tc>
+          <w:tcPr>
+            <w:tcBorders>
+              <w:top w:val="single" w:sz="16" w:space="0" w:color="D3D3D3"/>
+              <w:bottom w:val="single" w:sz="16" w:space="0" w:color="D3D3D3"/>
+            </w:tcBorders>
+          </w:tcPr>
+          <w:p>
+            <w:pPr>
+              <w:spacing w:before="0" w:after="60"/>
+              <w:keepNext/>
+              <w:jc w:val="start"/>
+            </w:pPr>
+            <w:r>
+              <w:rPr>
+                <w:rFonts w:ascii="Calibri" w:hAnsi="Calibri"/>
+                <w:sz w:val="20"/>
+              </w:rPr>
+              <w:t xml:space="default">Leads</w:t>
+            </w:r>
+          </w:p>
+        </w:tc>
+        <w:tc>
+          <w:tcPr>
+            <w:tcBorders>
+              <w:top w:val="single" w:sz="16" w:space="0" w:color="D3D3D3"/>
+              <w:bottom w:val="single" w:sz="16" w:space="0" w:color="D3D3D3"/>
+            </w:tcBorders>
+          </w:tcPr>
+          <w:p>
+            <w:pPr>
+              <w:spacing w:before="0" w:after="60"/>
+              <w:keepNext/>
+              <w:jc w:val="start"/>
+            </w:pPr>
+            <w:r>
+              <w:rPr>
+                <w:rFonts w:ascii="Calibri" w:hAnsi="Calibri"/>
+                <w:sz w:val="20"/>
+              </w:rPr>
+              <w:t xml:space="default">Location</w:t>
+            </w:r>
+          </w:p>
+        </w:tc>
+        <w:tc>
+          <w:tcPr>
+            <w:tcBorders>
+              <w:top w:val="single" w:sz="16" w:space="0" w:color="D3D3D3"/>
+              <w:bottom w:val="single" w:sz="16" w:space="0" w:color="D3D3D3"/>
+              <w:end w:val="single" w:space="0" w:color="D3D3D3"/>
+            </w:tcBorders>
+          </w:tcPr>
+          <w:p>
+            <w:pPr>
+              <w:spacing w:before="0" w:after="60"/>
+              <w:keepNext/>
+              <w:jc w:val="start"/>
+            </w:pPr>
+            <w:r>
+              <w:rPr>
+                <w:rFonts w:ascii="Calibri" w:hAnsi="Calibri"/>
+                <w:sz w:val="20"/>
+              </w:rPr>
+              <w:t xml:space="default">Species</w:t>
+            </w:r>
+          </w:p>
+        </w:tc>
+      </w:tr>
+      <w:tr>
+        <w:trPr>
+          <w:cantSplit/>
+        </w:trPr>
+        <w:tc>
+          <w:tcPr>
+            <w:tcBorders>
+              <w:top w:val="single" w:space="0" w:color="D3D3D3"/>
+              <w:bottom w:val="single" w:space="0" w:color="D3D3D3"/>
+              <w:start w:val="single" w:space="0" w:color="D3D3D3"/>
+              <w:end w:val="single" w:space="0" w:color="D3D3D3"/>
+            </w:tcBorders>
+          </w:tcPr>
+          <w:p>
+            <w:pPr>
+              <w:spacing w:before="0" w:after="60"/>
+              <w:keepNext/>
+              <w:jc w:val="end"/>
+            </w:pPr>
+            <w:r>
+              <w:rPr>
+                <w:rFonts w:ascii="Calibri" w:hAnsi="Calibri"/>
+                <w:sz w:val="20"/>
+              </w:rPr>
+              <w:t xml:space="default">2407</w:t>
+            </w:r>
+          </w:p>
+        </w:tc>
+        <w:tc>
+          <w:tcPr>
+            <w:tcBorders>
+              <w:top w:val="single" w:space="0" w:color="D3D3D3"/>
+              <w:bottom w:val="single" w:space="0" w:color="D3D3D3"/>
+              <w:start w:val="single" w:space="0" w:color="D3D3D3"/>
+              <w:end w:val="single" w:space="0" w:color="D3D3D3"/>
+            </w:tcBorders>
+          </w:tcPr>
+          <w:p>
+            <w:pPr>
+              <w:spacing w:before="0" w:after="60"/>
+              <w:keepNext/>
+              <w:jc w:val="start"/>
+            </w:pPr>
+            <w:r>
+              <w:rPr>
+                <w:rFonts w:ascii="Calibri" w:hAnsi="Calibri"/>
+                <w:sz w:val="20"/>
+              </w:rPr>
+              <w:t xml:space="default">Characterizing juvenile Chinook salmon distribution, diet and health on the West Coast of Vancouver Island.</w:t>
+            </w:r>
+          </w:p>
+        </w:tc>
+        <w:tc>
+          <w:tcPr>
+            <w:tcBorders>
+              <w:top w:val="single" w:space="0" w:color="D3D3D3"/>
+              <w:bottom w:val="single" w:space="0" w:color="D3D3D3"/>
+              <w:start w:val="single" w:space="0" w:color="D3D3D3"/>
+              <w:end w:val="single" w:space="0" w:color="D3D3D3"/>
+            </w:tcBorders>
+          </w:tcPr>
+          <w:p>
+            <w:pPr>
+              <w:spacing w:before="0" w:after="60"/>
+              <w:keepNext/>
+              <w:jc w:val="start"/>
+            </w:pPr>
+            <w:r>
+              <w:rPr>
+                <w:rFonts w:ascii="Calibri" w:hAnsi="Calibri"/>
+                <w:sz w:val="20"/>
+              </w:rPr>
+              <w:t xml:space="default">NA</w:t>
+            </w:r>
+          </w:p>
+        </w:tc>
+        <w:tc>
+          <w:tcPr>
+            <w:tcBorders>
+              <w:top w:val="single" w:space="0" w:color="D3D3D3"/>
+              <w:bottom w:val="single" w:space="0" w:color="D3D3D3"/>
+              <w:start w:val="single" w:space="0" w:color="D3D3D3"/>
+              <w:end w:val="single" w:space="0" w:color="D3D3D3"/>
+            </w:tcBorders>
+          </w:tcPr>
+          <w:p>
+            <w:pPr>
+              <w:spacing w:before="0" w:after="60"/>
+              <w:keepNext/>
+              <w:jc w:val="start"/>
+            </w:pPr>
+            <w:r>
+              <w:rPr>
+                <w:rFonts w:ascii="Calibri" w:hAnsi="Calibri"/>
+                <w:sz w:val="20"/>
+              </w:rPr>
+              <w:t xml:space="default">West Coast of Vancouver Island, Stamp River, Sarita River, Nitinat River, Barkley Sound</w:t>
+            </w:r>
+          </w:p>
+        </w:tc>
+        <w:tc>
+          <w:tcPr>
+            <w:tcBorders>
+              <w:top w:val="single" w:space="0" w:color="D3D3D3"/>
+              <w:bottom w:val="single" w:space="0" w:color="D3D3D3"/>
+              <w:start w:val="single" w:space="0" w:color="D3D3D3"/>
+              <w:end w:val="single" w:space="0" w:color="D3D3D3"/>
+            </w:tcBorders>
+          </w:tcPr>
+          <w:p>
+            <w:pPr>
+              <w:spacing w:before="0" w:after="60"/>
+              <w:keepNext/>
+              <w:jc w:val="start"/>
+            </w:pPr>
+            <w:r>
+              <w:rPr>
+                <w:rFonts w:ascii="Calibri" w:hAnsi="Calibri"/>
+                <w:sz w:val="20"/>
+              </w:rPr>
+              <w:t xml:space="default">Chinook</w:t>
+            </w:r>
+          </w:p>
+        </w:tc>
+      </w:tr>
+      <w:tr>
+        <w:trPr>
+          <w:cantSplit/>
+        </w:trPr>
+        <w:tc>
+          <w:tcPr>
+            <w:tcBorders>
+              <w:top w:val="single" w:space="0" w:color="D3D3D3"/>
+              <w:bottom w:val="single" w:space="0" w:color="D3D3D3"/>
+              <w:start w:val="single" w:space="0" w:color="D3D3D3"/>
+              <w:end w:val="single" w:space="0" w:color="D3D3D3"/>
+            </w:tcBorders>
+          </w:tcPr>
+          <w:p>
+            <w:pPr>
+              <w:spacing w:before="0" w:after="60"/>
+              <w:keepNext/>
+              <w:jc w:val="end"/>
+            </w:pPr>
+            <w:r>
+              <w:rPr>
+                <w:rFonts w:ascii="Calibri" w:hAnsi="Calibri"/>
+                <w:sz w:val="20"/>
+              </w:rPr>
+              <w:t xml:space="default">2409</w:t>
+            </w:r>
+          </w:p>
+        </w:tc>
+        <w:tc>
+          <w:tcPr>
+            <w:tcBorders>
+              <w:top w:val="single" w:space="0" w:color="D3D3D3"/>
+              <w:bottom w:val="single" w:space="0" w:color="D3D3D3"/>
+              <w:start w:val="single" w:space="0" w:color="D3D3D3"/>
+              <w:end w:val="single" w:space="0" w:color="D3D3D3"/>
+            </w:tcBorders>
+          </w:tcPr>
+          <w:p>
+            <w:pPr>
+              <w:spacing w:before="0" w:after="60"/>
+              <w:keepNext/>
+              <w:jc w:val="start"/>
+            </w:pPr>
+            <w:r>
+              <w:rPr>
+                <w:rFonts w:ascii="Calibri" w:hAnsi="Calibri"/>
+                <w:sz w:val="20"/>
+              </w:rPr>
+              <w:t xml:space="default">Convergent tracks: a tagging study to quantify salmon predation by sea lions</w:t>
+            </w:r>
+          </w:p>
+        </w:tc>
+        <w:tc>
+          <w:tcPr>
+            <w:tcBorders>
+              <w:top w:val="single" w:space="0" w:color="D3D3D3"/>
+              <w:bottom w:val="single" w:space="0" w:color="D3D3D3"/>
+              <w:start w:val="single" w:space="0" w:color="D3D3D3"/>
+              <w:end w:val="single" w:space="0" w:color="D3D3D3"/>
+            </w:tcBorders>
+          </w:tcPr>
+          <w:p>
+            <w:pPr>
+              <w:spacing w:before="0" w:after="60"/>
+              <w:keepNext/>
+              <w:jc w:val="start"/>
+            </w:pPr>
+            <w:r>
+              <w:rPr>
+                <w:rFonts w:ascii="Calibri" w:hAnsi="Calibri"/>
+                <w:sz w:val="20"/>
+              </w:rPr>
+              <w:t xml:space="default">NA</w:t>
+            </w:r>
+          </w:p>
+        </w:tc>
+        <w:tc>
+          <w:tcPr>
+            <w:tcBorders>
+              <w:top w:val="single" w:space="0" w:color="D3D3D3"/>
+              <w:bottom w:val="single" w:space="0" w:color="D3D3D3"/>
+              <w:start w:val="single" w:space="0" w:color="D3D3D3"/>
+              <w:end w:val="single" w:space="0" w:color="D3D3D3"/>
+            </w:tcBorders>
+          </w:tcPr>
+          <w:p>
+            <w:pPr>
+              <w:spacing w:before="0" w:after="60"/>
+              <w:keepNext/>
+              <w:jc w:val="start"/>
+            </w:pPr>
+            <w:r>
+              <w:rPr>
+                <w:rFonts w:ascii="Calibri" w:hAnsi="Calibri"/>
+                <w:sz w:val="20"/>
+              </w:rPr>
+              <w:t xml:space="default">NA</w:t>
+            </w:r>
+          </w:p>
+        </w:tc>
+        <w:tc>
+          <w:tcPr>
+            <w:tcBorders>
+              <w:top w:val="single" w:space="0" w:color="D3D3D3"/>
+              <w:bottom w:val="single" w:space="0" w:color="D3D3D3"/>
+              <w:start w:val="single" w:space="0" w:color="D3D3D3"/>
+              <w:end w:val="single" w:space="0" w:color="D3D3D3"/>
+            </w:tcBorders>
+          </w:tcPr>
+          <w:p>
+            <w:pPr>
+              <w:spacing w:before="0" w:after="60"/>
+              <w:keepNext/>
+              <w:jc w:val="start"/>
+            </w:pPr>
+            <w:r>
+              <w:rPr>
+                <w:rFonts w:ascii="Calibri" w:hAnsi="Calibri"/>
+                <w:sz w:val="20"/>
+              </w:rPr>
+              <w:t xml:space="default">NA</w:t>
+            </w:r>
+          </w:p>
+        </w:tc>
+      </w:tr>
+      <w:tr>
+        <w:trPr>
+          <w:cantSplit/>
+        </w:trPr>
+        <w:tc>
+          <w:tcPr>
+            <w:tcBorders>
+              <w:top w:val="single" w:space="0" w:color="D3D3D3"/>
+              <w:bottom w:val="single" w:space="0" w:color="D3D3D3"/>
+              <w:start w:val="single" w:space="0" w:color="D3D3D3"/>
+              <w:end w:val="single" w:space="0" w:color="D3D3D3"/>
+            </w:tcBorders>
+          </w:tcPr>
+          <w:p>
+            <w:pPr>
+              <w:spacing w:before="0" w:after="60"/>
+              <w:keepNext/>
+              <w:jc w:val="end"/>
+            </w:pPr>
+            <w:r>
+              <w:rPr>
+                <w:rFonts w:ascii="Calibri" w:hAnsi="Calibri"/>
+                <w:sz w:val="20"/>
+              </w:rPr>
+              <w:t xml:space="default">2416</w:t>
+            </w:r>
+          </w:p>
+        </w:tc>
+        <w:tc>
+          <w:tcPr>
+            <w:tcBorders>
+              <w:top w:val="single" w:space="0" w:color="D3D3D3"/>
+              <w:bottom w:val="single" w:space="0" w:color="D3D3D3"/>
+              <w:start w:val="single" w:space="0" w:color="D3D3D3"/>
+              <w:end w:val="single" w:space="0" w:color="D3D3D3"/>
+            </w:tcBorders>
+          </w:tcPr>
+          <w:p>
+            <w:pPr>
+              <w:spacing w:before="0" w:after="60"/>
+              <w:keepNext/>
+              <w:jc w:val="start"/>
+            </w:pPr>
+            <w:r>
+              <w:rPr>
+                <w:rFonts w:ascii="Calibri" w:hAnsi="Calibri"/>
+                <w:sz w:val="20"/>
+              </w:rPr>
+              <w:t xml:space="default">Monitoring and predicting the exposure of Pacific salmon to harmful algal biotoxins</w:t>
+            </w:r>
+          </w:p>
+        </w:tc>
+        <w:tc>
+          <w:tcPr>
+            <w:tcBorders>
+              <w:top w:val="single" w:space="0" w:color="D3D3D3"/>
+              <w:bottom w:val="single" w:space="0" w:color="D3D3D3"/>
+              <w:start w:val="single" w:space="0" w:color="D3D3D3"/>
+              <w:end w:val="single" w:space="0" w:color="D3D3D3"/>
+            </w:tcBorders>
+          </w:tcPr>
+          <w:p>
+            <w:pPr>
+              <w:spacing w:before="0" w:after="60"/>
+              <w:keepNext/>
+              <w:jc w:val="start"/>
+            </w:pPr>
+            <w:r>
+              <w:rPr>
+                <w:rFonts w:ascii="Calibri" w:hAnsi="Calibri"/>
+                <w:sz w:val="20"/>
+              </w:rPr>
+              <w:t xml:space="default">NA</w:t>
+            </w:r>
+          </w:p>
+        </w:tc>
+        <w:tc>
+          <w:tcPr>
+            <w:tcBorders>
+              <w:top w:val="single" w:space="0" w:color="D3D3D3"/>
+              <w:bottom w:val="single" w:space="0" w:color="D3D3D3"/>
+              <w:start w:val="single" w:space="0" w:color="D3D3D3"/>
+              <w:end w:val="single" w:space="0" w:color="D3D3D3"/>
+            </w:tcBorders>
+          </w:tcPr>
+          <w:p>
+            <w:pPr>
+              <w:spacing w:before="0" w:after="60"/>
+              <w:keepNext/>
+              <w:jc w:val="start"/>
+            </w:pPr>
+            <w:r>
+              <w:rPr>
+                <w:rFonts w:ascii="Calibri" w:hAnsi="Calibri"/>
+                <w:sz w:val="20"/>
+              </w:rPr>
+              <w:t xml:space="default">Institute of Ocean Sciences</w:t>
+            </w:r>
+          </w:p>
+        </w:tc>
+        <w:tc>
+          <w:tcPr>
+            <w:tcBorders>
+              <w:top w:val="single" w:space="0" w:color="D3D3D3"/>
+              <w:bottom w:val="single" w:space="0" w:color="D3D3D3"/>
+              <w:start w:val="single" w:space="0" w:color="D3D3D3"/>
+              <w:end w:val="single" w:space="0" w:color="D3D3D3"/>
+            </w:tcBorders>
+          </w:tcPr>
+          <w:p>
+            <w:pPr>
+              <w:spacing w:before="0" w:after="60"/>
+              <w:keepNext/>
+              <w:jc w:val="start"/>
+            </w:pPr>
+            <w:r>
+              <w:rPr>
+                <w:rFonts w:ascii="Calibri" w:hAnsi="Calibri"/>
+                <w:sz w:val="20"/>
+              </w:rPr>
+              <w:t xml:space="default">Chinook</w:t>
+            </w:r>
+          </w:p>
+        </w:tc>
+      </w:tr>
+      <w:tr>
+        <w:trPr>
+          <w:cantSplit/>
+        </w:trPr>
+        <w:tc>
+          <w:tcPr>
+            <w:tcBorders>
+              <w:top w:val="single" w:space="0" w:color="D3D3D3"/>
+              <w:bottom w:val="single" w:space="0" w:color="D3D3D3"/>
+              <w:start w:val="single" w:space="0" w:color="D3D3D3"/>
+              <w:end w:val="single" w:space="0" w:color="D3D3D3"/>
+            </w:tcBorders>
+          </w:tcPr>
+          <w:p>
+            <w:pPr>
+              <w:spacing w:before="0" w:after="60"/>
+              <w:keepNext/>
+              <w:jc w:val="end"/>
+            </w:pPr>
+            <w:r>
+              <w:rPr>
+                <w:rFonts w:ascii="Calibri" w:hAnsi="Calibri"/>
+                <w:sz w:val="20"/>
+              </w:rPr>
+              <w:t xml:space="default">2425</w:t>
+            </w:r>
+          </w:p>
+        </w:tc>
+        <w:tc>
+          <w:tcPr>
+            <w:tcBorders>
+              <w:top w:val="single" w:space="0" w:color="D3D3D3"/>
+              <w:bottom w:val="single" w:space="0" w:color="D3D3D3"/>
+              <w:start w:val="single" w:space="0" w:color="D3D3D3"/>
+              <w:end w:val="single" w:space="0" w:color="D3D3D3"/>
+            </w:tcBorders>
+          </w:tcPr>
+          <w:p>
+            <w:pPr>
+              <w:spacing w:before="0" w:after="60"/>
+              <w:keepNext/>
+              <w:jc w:val="start"/>
+            </w:pPr>
+            <w:r>
+              <w:rPr>
+                <w:rFonts w:ascii="Calibri" w:hAnsi="Calibri"/>
+                <w:sz w:val="20"/>
+              </w:rPr>
+              <w:t xml:space="default">Geospatial Indicators and Metrics for Threats to Fish Habitat in the Fraser River Basin with Thompson-Nicola as a Case Study</w:t>
+            </w:r>
+          </w:p>
+        </w:tc>
+        <w:tc>
+          <w:tcPr>
+            <w:tcBorders>
+              <w:top w:val="single" w:space="0" w:color="D3D3D3"/>
+              <w:bottom w:val="single" w:space="0" w:color="D3D3D3"/>
+              <w:start w:val="single" w:space="0" w:color="D3D3D3"/>
+              <w:end w:val="single" w:space="0" w:color="D3D3D3"/>
+            </w:tcBorders>
+          </w:tcPr>
+          <w:p>
+            <w:pPr>
+              <w:spacing w:before="0" w:after="60"/>
+              <w:keepNext/>
+              <w:jc w:val="start"/>
+            </w:pPr>
+            <w:r>
+              <w:rPr>
+                <w:rFonts w:ascii="Calibri" w:hAnsi="Calibri"/>
+                <w:sz w:val="20"/>
+              </w:rPr>
+              <w:t xml:space="default">NA</w:t>
+            </w:r>
+          </w:p>
+        </w:tc>
+        <w:tc>
+          <w:tcPr>
+            <w:tcBorders>
+              <w:top w:val="single" w:space="0" w:color="D3D3D3"/>
+              <w:bottom w:val="single" w:space="0" w:color="D3D3D3"/>
+              <w:start w:val="single" w:space="0" w:color="D3D3D3"/>
+              <w:end w:val="single" w:space="0" w:color="D3D3D3"/>
+            </w:tcBorders>
+          </w:tcPr>
+          <w:p>
+            <w:pPr>
+              <w:spacing w:before="0" w:after="60"/>
+              <w:keepNext/>
+              <w:jc w:val="start"/>
+            </w:pPr>
+            <w:r>
+              <w:rPr>
+                <w:rFonts w:ascii="Calibri" w:hAnsi="Calibri"/>
+                <w:sz w:val="20"/>
+              </w:rPr>
+              <w:t xml:space="default">Fraser River Basin</w:t>
+            </w:r>
+          </w:p>
+        </w:tc>
+        <w:tc>
+          <w:tcPr>
+            <w:tcBorders>
+              <w:top w:val="single" w:space="0" w:color="D3D3D3"/>
+              <w:bottom w:val="single" w:space="0" w:color="D3D3D3"/>
+              <w:start w:val="single" w:space="0" w:color="D3D3D3"/>
+              <w:end w:val="single" w:space="0" w:color="D3D3D3"/>
+            </w:tcBorders>
+          </w:tcPr>
+          <w:p>
+            <w:pPr>
+              <w:spacing w:before="0" w:after="60"/>
+              <w:keepNext/>
+              <w:jc w:val="start"/>
+            </w:pPr>
+            <w:r>
+              <w:rPr>
+                <w:rFonts w:ascii="Calibri" w:hAnsi="Calibri"/>
+                <w:sz w:val="20"/>
+              </w:rPr>
+              <w:t xml:space="default">Chinook</w:t>
+            </w:r>
+          </w:p>
+        </w:tc>
+      </w:tr>
+      <w:tr>
+        <w:trPr>
+          <w:cantSplit/>
+        </w:trPr>
+        <w:tc>
+          <w:tcPr>
+            <w:tcBorders>
+              <w:top w:val="single" w:space="0" w:color="D3D3D3"/>
+              <w:bottom w:val="single" w:space="0" w:color="D3D3D3"/>
+              <w:start w:val="single" w:space="0" w:color="D3D3D3"/>
+              <w:end w:val="single" w:space="0" w:color="D3D3D3"/>
+            </w:tcBorders>
+          </w:tcPr>
+          <w:p>
+            <w:pPr>
+              <w:spacing w:before="0" w:after="60"/>
+              <w:keepNext/>
+              <w:jc w:val="end"/>
+            </w:pPr>
+            <w:r>
+              <w:rPr>
+                <w:rFonts w:ascii="Calibri" w:hAnsi="Calibri"/>
+                <w:sz w:val="20"/>
+              </w:rPr>
+              <w:t xml:space="default">2436</w:t>
+            </w:r>
+          </w:p>
+        </w:tc>
+        <w:tc>
+          <w:tcPr>
+            <w:tcBorders>
+              <w:top w:val="single" w:space="0" w:color="D3D3D3"/>
+              <w:bottom w:val="single" w:space="0" w:color="D3D3D3"/>
+              <w:start w:val="single" w:space="0" w:color="D3D3D3"/>
+              <w:end w:val="single" w:space="0" w:color="D3D3D3"/>
+            </w:tcBorders>
+          </w:tcPr>
+          <w:p>
+            <w:pPr>
+              <w:spacing w:before="0" w:after="60"/>
+              <w:keepNext/>
+              <w:jc w:val="start"/>
+            </w:pPr>
+            <w:r>
+              <w:rPr>
+                <w:rFonts w:ascii="Calibri" w:hAnsi="Calibri"/>
+                <w:sz w:val="20"/>
+              </w:rPr>
+              <w:t xml:space="default">Chum whole genome sequencing for improved stock delineation</w:t>
+            </w:r>
+          </w:p>
+        </w:tc>
+        <w:tc>
+          <w:tcPr>
+            <w:tcBorders>
+              <w:top w:val="single" w:space="0" w:color="D3D3D3"/>
+              <w:bottom w:val="single" w:space="0" w:color="D3D3D3"/>
+              <w:start w:val="single" w:space="0" w:color="D3D3D3"/>
+              <w:end w:val="single" w:space="0" w:color="D3D3D3"/>
+            </w:tcBorders>
+          </w:tcPr>
+          <w:p>
+            <w:pPr>
+              <w:spacing w:before="0" w:after="60"/>
+              <w:keepNext/>
+              <w:jc w:val="start"/>
+            </w:pPr>
+            <w:r>
+              <w:rPr>
+                <w:rFonts w:ascii="Calibri" w:hAnsi="Calibri"/>
+                <w:sz w:val="20"/>
+              </w:rPr>
+              <w:t xml:space="default">NA</w:t>
+            </w:r>
+          </w:p>
+        </w:tc>
+        <w:tc>
+          <w:tcPr>
+            <w:tcBorders>
+              <w:top w:val="single" w:space="0" w:color="D3D3D3"/>
+              <w:bottom w:val="single" w:space="0" w:color="D3D3D3"/>
+              <w:start w:val="single" w:space="0" w:color="D3D3D3"/>
+              <w:end w:val="single" w:space="0" w:color="D3D3D3"/>
+            </w:tcBorders>
+          </w:tcPr>
+          <w:p>
+            <w:pPr>
+              <w:spacing w:before="0" w:after="60"/>
+              <w:keepNext/>
+              <w:jc w:val="start"/>
+            </w:pPr>
+            <w:r>
+              <w:rPr>
+                <w:rFonts w:ascii="Calibri" w:hAnsi="Calibri"/>
+                <w:sz w:val="20"/>
+              </w:rPr>
+              <w:t xml:space="default">PBS, Nanaimo, BC</w:t>
+            </w:r>
+          </w:p>
+        </w:tc>
+        <w:tc>
+          <w:tcPr>
+            <w:tcBorders>
+              <w:top w:val="single" w:space="0" w:color="D3D3D3"/>
+              <w:bottom w:val="single" w:space="0" w:color="D3D3D3"/>
+              <w:start w:val="single" w:space="0" w:color="D3D3D3"/>
+              <w:end w:val="single" w:space="0" w:color="D3D3D3"/>
+            </w:tcBorders>
+          </w:tcPr>
+          <w:p>
+            <w:pPr>
+              <w:spacing w:before="0" w:after="60"/>
+              <w:keepNext/>
+              <w:jc w:val="start"/>
+            </w:pPr>
+            <w:r>
+              <w:rPr>
+                <w:rFonts w:ascii="Calibri" w:hAnsi="Calibri"/>
+                <w:sz w:val="20"/>
+              </w:rPr>
+              <w:t xml:space="default">NA</w:t>
+            </w:r>
+          </w:p>
+        </w:tc>
+      </w:tr>
+      <w:tr>
+        <w:trPr>
+          <w:cantSplit/>
+        </w:trPr>
+        <w:tc>
+          <w:tcPr>
+            <w:tcBorders>
+              <w:top w:val="single" w:space="0" w:color="D3D3D3"/>
+              <w:bottom w:val="single" w:space="0" w:color="D3D3D3"/>
+              <w:start w:val="single" w:space="0" w:color="D3D3D3"/>
+              <w:end w:val="single" w:space="0" w:color="D3D3D3"/>
+            </w:tcBorders>
+          </w:tcPr>
+          <w:p>
+            <w:pPr>
+              <w:spacing w:before="0" w:after="60"/>
+              <w:keepNext/>
+              <w:jc w:val="end"/>
+            </w:pPr>
+            <w:r>
+              <w:rPr>
+                <w:rFonts w:ascii="Calibri" w:hAnsi="Calibri"/>
+                <w:sz w:val="20"/>
+              </w:rPr>
+              <w:t xml:space="default">2439</w:t>
+            </w:r>
+          </w:p>
+        </w:tc>
+        <w:tc>
+          <w:tcPr>
+            <w:tcBorders>
+              <w:top w:val="single" w:space="0" w:color="D3D3D3"/>
+              <w:bottom w:val="single" w:space="0" w:color="D3D3D3"/>
+              <w:start w:val="single" w:space="0" w:color="D3D3D3"/>
+              <w:end w:val="single" w:space="0" w:color="D3D3D3"/>
+            </w:tcBorders>
+          </w:tcPr>
+          <w:p>
+            <w:pPr>
+              <w:spacing w:before="0" w:after="60"/>
+              <w:keepNext/>
+              <w:jc w:val="start"/>
+            </w:pPr>
+            <w:r>
+              <w:rPr>
+                <w:rFonts w:ascii="Calibri" w:hAnsi="Calibri"/>
+                <w:sz w:val="20"/>
+              </w:rPr>
+              <w:t xml:space="default">Modernizing Fish Age Estimation using Fourier Transform-Near Infrared and Neural Network Techniques</w:t>
+            </w:r>
+          </w:p>
+        </w:tc>
+        <w:tc>
+          <w:tcPr>
+            <w:tcBorders>
+              <w:top w:val="single" w:space="0" w:color="D3D3D3"/>
+              <w:bottom w:val="single" w:space="0" w:color="D3D3D3"/>
+              <w:start w:val="single" w:space="0" w:color="D3D3D3"/>
+              <w:end w:val="single" w:space="0" w:color="D3D3D3"/>
+            </w:tcBorders>
+          </w:tcPr>
+          <w:p>
+            <w:pPr>
+              <w:spacing w:before="0" w:after="60"/>
+              <w:keepNext/>
+              <w:jc w:val="start"/>
+            </w:pPr>
+            <w:r>
+              <w:rPr>
+                <w:rFonts w:ascii="Calibri" w:hAnsi="Calibri"/>
+                <w:sz w:val="20"/>
+              </w:rPr>
+              <w:t xml:space="default">NA</w:t>
+            </w:r>
+          </w:p>
+        </w:tc>
+        <w:tc>
+          <w:tcPr>
+            <w:tcBorders>
+              <w:top w:val="single" w:space="0" w:color="D3D3D3"/>
+              <w:bottom w:val="single" w:space="0" w:color="D3D3D3"/>
+              <w:start w:val="single" w:space="0" w:color="D3D3D3"/>
+              <w:end w:val="single" w:space="0" w:color="D3D3D3"/>
+            </w:tcBorders>
+          </w:tcPr>
+          <w:p>
+            <w:pPr>
+              <w:spacing w:before="0" w:after="60"/>
+              <w:keepNext/>
+              <w:jc w:val="start"/>
+            </w:pPr>
+            <w:r>
+              <w:rPr>
+                <w:rFonts w:ascii="Calibri" w:hAnsi="Calibri"/>
+                <w:sz w:val="20"/>
+              </w:rPr>
+              <w:t xml:space="default">Pacific Biological Station Nanaimo, BC</w:t>
+            </w:r>
+          </w:p>
+        </w:tc>
+        <w:tc>
+          <w:tcPr>
+            <w:tcBorders>
+              <w:top w:val="single" w:space="0" w:color="D3D3D3"/>
+              <w:bottom w:val="single" w:space="0" w:color="D3D3D3"/>
+              <w:start w:val="single" w:space="0" w:color="D3D3D3"/>
+              <w:end w:val="single" w:space="0" w:color="D3D3D3"/>
+            </w:tcBorders>
+          </w:tcPr>
+          <w:p>
+            <w:pPr>
+              <w:spacing w:before="0" w:after="60"/>
+              <w:keepNext/>
+              <w:jc w:val="start"/>
+            </w:pPr>
+            <w:r>
+              <w:rPr>
+                <w:rFonts w:ascii="Calibri" w:hAnsi="Calibri"/>
+                <w:sz w:val="20"/>
+              </w:rPr>
+              <w:t xml:space="default">Chinook</w:t>
+            </w:r>
+          </w:p>
+        </w:tc>
+      </w:tr>
+      <w:tr>
+        <w:trPr>
+          <w:cantSplit/>
+        </w:trPr>
+        <w:tc>
+          <w:tcPr>
+            <w:tcBorders>
+              <w:top w:val="single" w:space="0" w:color="D3D3D3"/>
+              <w:bottom w:val="single" w:space="0" w:color="D3D3D3"/>
+              <w:start w:val="single" w:space="0" w:color="D3D3D3"/>
+              <w:end w:val="single" w:space="0" w:color="D3D3D3"/>
+            </w:tcBorders>
+          </w:tcPr>
+          <w:p>
+            <w:pPr>
+              <w:spacing w:before="0" w:after="60"/>
+              <w:keepNext/>
+              <w:jc w:val="end"/>
+            </w:pPr>
+            <w:r>
+              <w:rPr>
+                <w:rFonts w:ascii="Calibri" w:hAnsi="Calibri"/>
+                <w:sz w:val="20"/>
+              </w:rPr>
+              <w:t xml:space="default">2442</w:t>
+            </w:r>
+          </w:p>
+        </w:tc>
+        <w:tc>
+          <w:tcPr>
+            <w:tcBorders>
+              <w:top w:val="single" w:space="0" w:color="D3D3D3"/>
+              <w:bottom w:val="single" w:space="0" w:color="D3D3D3"/>
+              <w:start w:val="single" w:space="0" w:color="D3D3D3"/>
+              <w:end w:val="single" w:space="0" w:color="D3D3D3"/>
+            </w:tcBorders>
+          </w:tcPr>
+          <w:p>
+            <w:pPr>
+              <w:spacing w:before="0" w:after="60"/>
+              <w:keepNext/>
+              <w:jc w:val="start"/>
+            </w:pPr>
+            <w:r>
+              <w:rPr>
+                <w:rFonts w:ascii="Calibri" w:hAnsi="Calibri"/>
+                <w:sz w:val="20"/>
+              </w:rPr>
+              <w:t xml:space="default">Graduate Research into 1) habitat use by juvenile Chinook Salmon in the Canadian Okanagan River and Lake system and 2) predation on juvenile salmon in the Canadian Okanagan and Lake system</w:t>
+            </w:r>
+          </w:p>
+        </w:tc>
+        <w:tc>
+          <w:tcPr>
+            <w:tcBorders>
+              <w:top w:val="single" w:space="0" w:color="D3D3D3"/>
+              <w:bottom w:val="single" w:space="0" w:color="D3D3D3"/>
+              <w:start w:val="single" w:space="0" w:color="D3D3D3"/>
+              <w:end w:val="single" w:space="0" w:color="D3D3D3"/>
+            </w:tcBorders>
+          </w:tcPr>
+          <w:p>
+            <w:pPr>
+              <w:spacing w:before="0" w:after="60"/>
+              <w:keepNext/>
+              <w:jc w:val="start"/>
+            </w:pPr>
+            <w:r>
+              <w:rPr>
+                <w:rFonts w:ascii="Calibri" w:hAnsi="Calibri"/>
+                <w:sz w:val="20"/>
+              </w:rPr>
+              <w:t xml:space="default">Lauren Weir (DFO) Tommy Pontbriand (DFO)</w:t>
+            </w:r>
+          </w:p>
+        </w:tc>
+        <w:tc>
+          <w:tcPr>
+            <w:tcBorders>
+              <w:top w:val="single" w:space="0" w:color="D3D3D3"/>
+              <w:bottom w:val="single" w:space="0" w:color="D3D3D3"/>
+              <w:start w:val="single" w:space="0" w:color="D3D3D3"/>
+              <w:end w:val="single" w:space="0" w:color="D3D3D3"/>
+            </w:tcBorders>
+          </w:tcPr>
+          <w:p>
+            <w:pPr>
+              <w:spacing w:before="0" w:after="60"/>
+              <w:keepNext/>
+              <w:jc w:val="start"/>
+            </w:pPr>
+            <w:r>
+              <w:rPr>
+                <w:rFonts w:ascii="Calibri" w:hAnsi="Calibri"/>
+                <w:sz w:val="20"/>
+              </w:rPr>
+              <w:t xml:space="default">Okanagan River and Lake system</w:t>
+            </w:r>
+          </w:p>
+        </w:tc>
+        <w:tc>
+          <w:tcPr>
+            <w:tcBorders>
+              <w:top w:val="single" w:space="0" w:color="D3D3D3"/>
+              <w:bottom w:val="single" w:space="0" w:color="D3D3D3"/>
+              <w:start w:val="single" w:space="0" w:color="D3D3D3"/>
+              <w:end w:val="single" w:space="0" w:color="D3D3D3"/>
+            </w:tcBorders>
+          </w:tcPr>
+          <w:p>
+            <w:pPr>
+              <w:spacing w:before="0" w:after="60"/>
+              <w:keepNext/>
+              <w:jc w:val="start"/>
+            </w:pPr>
+            <w:r>
+              <w:rPr>
+                <w:rFonts w:ascii="Calibri" w:hAnsi="Calibri"/>
+                <w:sz w:val="20"/>
+              </w:rPr>
+              <w:t xml:space="default">Chinook</w:t>
+            </w:r>
+          </w:p>
+        </w:tc>
+      </w:tr>
+      <w:tr>
+        <w:trPr>
+          <w:cantSplit/>
+        </w:trPr>
+        <w:tc>
+          <w:tcPr>
+            <w:tcBorders>
+              <w:top w:val="single" w:space="0" w:color="D3D3D3"/>
+              <w:bottom w:val="single" w:space="0" w:color="D3D3D3"/>
+              <w:start w:val="single" w:space="0" w:color="D3D3D3"/>
+              <w:end w:val="single" w:space="0" w:color="D3D3D3"/>
+            </w:tcBorders>
+          </w:tcPr>
+          <w:p>
+            <w:pPr>
+              <w:spacing w:before="0" w:after="60"/>
+              <w:keepNext/>
+              <w:jc w:val="end"/>
+            </w:pPr>
+            <w:r>
+              <w:rPr>
+                <w:rFonts w:ascii="Calibri" w:hAnsi="Calibri"/>
+                <w:sz w:val="20"/>
+              </w:rPr>
+              <w:t xml:space="default">2449</w:t>
+            </w:r>
+          </w:p>
+        </w:tc>
+        <w:tc>
+          <w:tcPr>
+            <w:tcBorders>
+              <w:top w:val="single" w:space="0" w:color="D3D3D3"/>
+              <w:bottom w:val="single" w:space="0" w:color="D3D3D3"/>
+              <w:start w:val="single" w:space="0" w:color="D3D3D3"/>
+              <w:end w:val="single" w:space="0" w:color="D3D3D3"/>
+            </w:tcBorders>
+          </w:tcPr>
+          <w:p>
+            <w:pPr>
+              <w:spacing w:before="0" w:after="60"/>
+              <w:keepNext/>
+              <w:jc w:val="start"/>
+            </w:pPr>
+            <w:r>
+              <w:rPr>
+                <w:rFonts w:ascii="Calibri" w:hAnsi="Calibri"/>
+                <w:sz w:val="20"/>
+              </w:rPr>
+              <w:t xml:space="default">A decision-support tool that considers harvest, hatchery, and habitat management levers to support implementation of the Fisheries Act for Pacific salmon</w:t>
+            </w:r>
+          </w:p>
+        </w:tc>
+        <w:tc>
+          <w:tcPr>
+            <w:tcBorders>
+              <w:top w:val="single" w:space="0" w:color="D3D3D3"/>
+              <w:bottom w:val="single" w:space="0" w:color="D3D3D3"/>
+              <w:start w:val="single" w:space="0" w:color="D3D3D3"/>
+              <w:end w:val="single" w:space="0" w:color="D3D3D3"/>
+            </w:tcBorders>
+          </w:tcPr>
+          <w:p>
+            <w:pPr>
+              <w:spacing w:before="0" w:after="60"/>
+              <w:keepNext/>
+              <w:jc w:val="start"/>
+            </w:pPr>
+            <w:r>
+              <w:rPr>
+                <w:rFonts w:ascii="Calibri" w:hAnsi="Calibri"/>
+                <w:sz w:val="20"/>
+              </w:rPr>
+              <w:t xml:space="default">NA</w:t>
+            </w:r>
+          </w:p>
+        </w:tc>
+        <w:tc>
+          <w:tcPr>
+            <w:tcBorders>
+              <w:top w:val="single" w:space="0" w:color="D3D3D3"/>
+              <w:bottom w:val="single" w:space="0" w:color="D3D3D3"/>
+              <w:start w:val="single" w:space="0" w:color="D3D3D3"/>
+              <w:end w:val="single" w:space="0" w:color="D3D3D3"/>
+            </w:tcBorders>
+          </w:tcPr>
+          <w:p>
+            <w:pPr>
+              <w:spacing w:before="0" w:after="60"/>
+              <w:keepNext/>
+              <w:jc w:val="start"/>
+            </w:pPr>
+            <w:r>
+              <w:rPr>
+                <w:rFonts w:ascii="Calibri" w:hAnsi="Calibri"/>
+                <w:sz w:val="20"/>
+              </w:rPr>
+              <w:t xml:space="default">NA</w:t>
+            </w:r>
+          </w:p>
+        </w:tc>
+        <w:tc>
+          <w:tcPr>
+            <w:tcBorders>
+              <w:top w:val="single" w:space="0" w:color="D3D3D3"/>
+              <w:bottom w:val="single" w:space="0" w:color="D3D3D3"/>
+              <w:start w:val="single" w:space="0" w:color="D3D3D3"/>
+              <w:end w:val="single" w:space="0" w:color="D3D3D3"/>
+            </w:tcBorders>
+          </w:tcPr>
+          <w:p>
+            <w:pPr>
+              <w:spacing w:before="0" w:after="60"/>
+              <w:keepNext/>
+              <w:jc w:val="start"/>
+            </w:pPr>
+            <w:r>
+              <w:rPr>
+                <w:rFonts w:ascii="Calibri" w:hAnsi="Calibri"/>
+                <w:sz w:val="20"/>
+              </w:rPr>
+              <w:t xml:space="default">Chinook</w:t>
+            </w:r>
+          </w:p>
+        </w:tc>
+      </w:tr>
+    </w:tbl>
+    <w:bookmarkEnd w:id="127"/>
+    <w:bookmarkStart w:id="128" w:name="appendix-b-supplementary-data"/>
+    <w:p>
+      <w:pPr>
+        <w:pStyle w:val="Heading2"/>
+      </w:pPr>
+      <w:r>
+        <w:t xml:space="preserve">Appendix B: Supplementary Data</w:t>
+      </w:r>
+    </w:p>
+    <w:p>
+      <w:pPr>
+        <w:pStyle w:val="FirstParagraph"/>
+      </w:pPr>
+      <w:r>
+        <w:t xml:space="preserve">Additional tables or figures that support the main report.</w:t>
+      </w:r>
+    </w:p>
+    <w:p>
+      <w:r>
+        <w:br w:type="page"/>
+      </w:r>
+    </w:p>
+    <w:bookmarkEnd w:id="128"/>
+    <w:bookmarkEnd w:id="129"/>
+    <w:bookmarkStart w:id="131" w:name="appendices-1"/>
+    <w:p>
+      <w:pPr>
+        <w:pStyle w:val="Heading1"/>
+      </w:pPr>
+      <w:r>
+        <w:t xml:space="preserve">Appendices</w:t>
+      </w:r>
+    </w:p>
+    <w:bookmarkStart w:id="130" w:name="appendix-a-supplementary-data"/>
+    <w:p>
+      <w:pPr>
+        <w:pStyle w:val="Heading2"/>
+      </w:pPr>
+      <w:r>
         <w:t xml:space="preserve">Appendix A: Supplementary Data</w:t>
       </w:r>
     </w:p>
@@ -15374,8 +18545,8 @@
         <w:t xml:space="preserve">Additional tables or figures that support the main report.</w:t>
       </w:r>
     </w:p>
-    <w:bookmarkEnd w:id="76"/>
-    <w:bookmarkEnd w:id="77"/>
+    <w:bookmarkEnd w:id="130"/>
+    <w:bookmarkEnd w:id="131"/>
     <w:sectPr/>
   </w:body>
 </w:document>
@@ -15797,15 +18968,6 @@
     <w:abstractNumId w:val="991"/>
   </w:num>
   <w:num w:numId="1033">
-    <w:abstractNumId w:val="991"/>
-  </w:num>
-  <w:num w:numId="1034">
-    <w:abstractNumId w:val="991"/>
-  </w:num>
-  <w:num w:numId="1035">
-    <w:abstractNumId w:val="991"/>
-  </w:num>
-  <w:num w:numId="1036">
     <w:abstractNumId w:val="991"/>
   </w:num>
 </w:numbering>

</xml_diff>

<commit_message>
Created reference-doc word doc to format styles in output
</commit_message>
<xml_diff>
--- a/main-report.docx
+++ b/main-report.docx
@@ -528,7 +528,7 @@
       <w:r>
         <w:drawing>
           <wp:inline>
-            <wp:extent cx="5334000" cy="4124672"/>
+            <wp:extent cx="5943600" cy="4596063"/>
             <wp:effectExtent b="0" l="0" r="0" t="0"/>
             <wp:docPr descr="Focus categories for research." title="" id="24" name="Picture"/>
             <a:graphic>
@@ -549,7 +549,7 @@
                   <pic:spPr bwMode="auto">
                     <a:xfrm>
                       <a:off x="0" y="0"/>
-                      <a:ext cx="5334000" cy="4124672"/>
+                      <a:ext cx="5943600" cy="4596063"/>
                     </a:xfrm>
                     <a:prstGeom prst="rect">
                       <a:avLst/>
@@ -15341,7 +15341,7 @@
       <w:r>
         <w:drawing>
           <wp:inline>
-            <wp:extent cx="5334000" cy="1524000"/>
+            <wp:extent cx="5867400" cy="1676400"/>
             <wp:effectExtent b="0" l="0" r="0" t="0"/>
             <wp:docPr descr="Figure 2. Maps of Clayoquot Sound showing the percentage of the top 5m of the water column exceeding 17°C in summer (July, August and September) in the (a) simulation for 2024 and (b) future scenario. Panel (c) shows the difference between both (future scenario minus 2024 simulation), highlighting the additional percentage of the surface waters that can exceed the temperature threshold in the future scenario." title="" id="74" name="Picture"/>
             <a:graphic>
@@ -15362,7 +15362,7 @@
                   <pic:spPr bwMode="auto">
                     <a:xfrm>
                       <a:off x="0" y="0"/>
-                      <a:ext cx="5334000" cy="1524000"/>
+                      <a:ext cx="5867400" cy="1676400"/>
                     </a:xfrm>
                     <a:prstGeom prst="rect">
                       <a:avLst/>
@@ -15396,7 +15396,7 @@
       <w:r>
         <w:drawing>
           <wp:inline>
-            <wp:extent cx="5334000" cy="1997312"/>
+            <wp:extent cx="5765800" cy="2159000"/>
             <wp:effectExtent b="0" l="0" r="0" t="0"/>
             <wp:docPr descr="Figure 3. Time series of the percentage of water volume that exceeds 17°C in Tofino inlet at different depth ranges and different simulations. Bold colours indicate the future scenario, while paler colours indicate the 2024 simulation. Green colours indicate the volume in the surface depth range (0 to 5 m), blue colours represent upper waters below the surface (5 to 20 m) and black/grey represent deep waters (20 to 100 m). At surface, both simulations exceed the threshold between spring and autumn, while below 5 m the threshold is exceeded mostly in the future scenario." title="" id="77" name="Picture"/>
             <a:graphic>
@@ -15417,7 +15417,7 @@
                   <pic:spPr bwMode="auto">
                     <a:xfrm>
                       <a:off x="0" y="0"/>
-                      <a:ext cx="5334000" cy="1997312"/>
+                      <a:ext cx="5765800" cy="2159000"/>
                     </a:xfrm>
                     <a:prstGeom prst="rect">
                       <a:avLst/>
@@ -15451,7 +15451,7 @@
       <w:r>
         <w:drawing>
           <wp:inline>
-            <wp:extent cx="5334000" cy="3399294"/>
+            <wp:extent cx="5619750" cy="3581400"/>
             <wp:effectExtent b="0" l="0" r="0" t="0"/>
             <wp:docPr descr="Figure 4. Location of the CTD profiles with oxygen data from 2024. The oxygen histograms show the distribution of oxygen data for the whole 2024 year and four seasons (winter: Jan-Mar, spring: Apr-Jun, summer: Jul-Sep, and winter: Oct-Dec). The different colours show the histograms for four different depth ranges: the whole water column (blue), top 50 meters (orange), top 20 meters (yellow) and top 5 meters (purple)." title="" id="80" name="Picture"/>
             <a:graphic>
@@ -15472,7 +15472,7 @@
                   <pic:spPr bwMode="auto">
                     <a:xfrm>
                       <a:off x="0" y="0"/>
-                      <a:ext cx="5334000" cy="3399294"/>
+                      <a:ext cx="5619750" cy="3581400"/>
                     </a:xfrm>
                     <a:prstGeom prst="rect">
                       <a:avLst/>
@@ -15581,7 +15581,7 @@
     </w:p>
     <w:p>
       <w:pPr>
-        <w:pStyle w:val="FirstParagraph"/>
+        <w:pStyle w:val="Bibliography"/>
       </w:pPr>
       <w:r>
         <w:t xml:space="preserve">Rosen, S., Bianucci, L., Jackson, J.M., Hare, A., Greengrove, C., Monks, R., Bartlett, M. and Dick, J., 2022. Seasonal near-surface hypoxia in a temperate fjord in Clayoquot Sound, British Columbia. Frontiers in Marine Science, 9, p.1000041.</w:t>
@@ -15589,7 +15589,7 @@
     </w:p>
     <w:p>
       <w:pPr>
-        <w:pStyle w:val="BodyText"/>
+        <w:pStyle w:val="Bibliography"/>
       </w:pPr>
       <w:r>
         <w:t xml:space="preserve">Foreman, M.G.G., Chandler, P.C., Bianucci, L., Wan, D., Krassovski, M.V., Thupaki, P., Cooper, G. and Lin, Y., 2024. A circulation model for inlets along the central West Coast of Vancouver Island. Atmosphere-Ocean, 62(1), pp.58-89.</w:t>
@@ -16046,7 +16046,7 @@
     </w:p>
     <w:p>
       <w:pPr>
-        <w:pStyle w:val="FirstParagraph"/>
+        <w:pStyle w:val="Bibliography"/>
       </w:pPr>
       <w:r>
         <w:t xml:space="preserve">Brown, N., Stiff, H., Bendriem, N., Luedke, W., Gibeau, P., Bocking, R., Lane, J., McHugh, D., Cunningham, D., Murrell, G., LaFlamme, J., Dobson, D. In press. Barkley Sound lake-type sockeye salmon (Oncorhynchus nerka) stock assessment in 2025. Can. Sci. Adv. Sec. Res. Doc.</w:t>
@@ -16054,7 +16054,7 @@
     </w:p>
     <w:p>
       <w:pPr>
-        <w:pStyle w:val="BodyText"/>
+        <w:pStyle w:val="Bibliography"/>
       </w:pPr>
       <w:r>
         <w:t xml:space="preserve">Connors, B.C., Malick, M.J., Ruggerone, G.T., Rand, P., Adkison, M., Irvine, J.R., Campbell, R., Gorman, K. 2020. Climate and competition influence sockeye salmon population dynamics across the Northeast Pacific Ocean. Can. J. Fish. Aquat. Sci. 77: 943-949.</w:t>
@@ -16062,7 +16062,7 @@
     </w:p>
     <w:p>
       <w:pPr>
-        <w:pStyle w:val="BodyText"/>
+        <w:pStyle w:val="Bibliography"/>
       </w:pPr>
       <w:r>
         <w:t xml:space="preserve">Crozier, L.C., Burke, B.J., Chasco, B.E., Widener, D.L., Zabel, R.W. 2021. Climate change threatens Chinook salmon throughout their life cycle. Comm. Biol. 4:222.</w:t>
@@ -16070,7 +16070,7 @@
     </w:p>
     <w:p>
       <w:pPr>
-        <w:pStyle w:val="BodyText"/>
+        <w:pStyle w:val="Bibliography"/>
       </w:pPr>
       <w:r>
         <w:t xml:space="preserve">Litzow, M.A., Ciannelli, L., Cunningham, C.J., Johnson, B., Puerta, P. 2019. Nonstationary effects of ocean temperature on Pacific salmon productivity. Can. J. Fish. Aquat. Sci. 76: 1923-1928.</w:t>
@@ -16078,7 +16078,7 @@
     </w:p>
     <w:p>
       <w:pPr>
-        <w:pStyle w:val="BodyText"/>
+        <w:pStyle w:val="Bibliography"/>
       </w:pPr>
       <w:r>
         <w:t xml:space="preserve">Mackas, D.L., Greve, W., Edwards, M., Chiba, S., Tadokoro, K., Eloire, D., Mazzocchi, M.G., Batten, S., Richardson, A.J., Johnson, C., Head, E., Conversi, A., Peluso, T. 2012. Changing zooplankton seasonality in a changing ocean: Comparing time series of zooplankton phenology. Prog. Ocean. 97-100: 31-62.</w:t>
@@ -16086,7 +16086,7 @@
     </w:p>
     <w:p>
       <w:pPr>
-        <w:pStyle w:val="BodyText"/>
+        <w:pStyle w:val="Bibliography"/>
       </w:pPr>
       <w:r>
         <w:t xml:space="preserve">Ogden, A. Alex, K., Pestal, G., Alameddine, I., Davis, B., Judson, B., Stiff, H., Pham, S. 2025. Wild Salmon Policy status, limit reference point, and candidate escapement goals for Okanagan sockeye salmon. Can. Sci. Adv. Sec. Res. Doc. 2025/046: 102 p.</w:t>
@@ -16094,7 +16094,7 @@
     </w:p>
     <w:p>
       <w:pPr>
-        <w:pStyle w:val="BodyText"/>
+        <w:pStyle w:val="Bibliography"/>
       </w:pPr>
       <w:r>
         <w:t xml:space="preserve">Oldford, G., Jarnikova, T., Christensen, V., Dunphy, M. 2024. HOTSSea v1: a NEMO-based physical hindcast of the Salish Sea (1980-2018) supporting ecosystem model development. Geosci. Model Dev. 18: 211-237.</w:t>
@@ -16102,7 +16102,7 @@
     </w:p>
     <w:p>
       <w:pPr>
-        <w:pStyle w:val="BodyText"/>
+        <w:pStyle w:val="Bibliography"/>
       </w:pPr>
       <w:r>
         <w:t xml:space="preserve">Peña, M.A., Fine, I. 2024. Future Physical and Biogeochemical Ocean Conditions under Climate Change along the British Columbia Continental Margin. Atmosphere-Ocean. 62:2-23.</w:t>
@@ -16110,7 +16110,7 @@
     </w:p>
     <w:p>
       <w:pPr>
-        <w:pStyle w:val="BodyText"/>
+        <w:pStyle w:val="Bibliography"/>
       </w:pPr>
       <w:r>
         <w:t xml:space="preserve">Peterman, R.M., Dorner, B. 2012. A widespread decrease in productivity of sockeye salmon (Oncorhynchus nerka) populations in western North America. Can. J. Fish. Aquat. Sci. 69: 1255-1260.</w:t>
@@ -16118,7 +16118,7 @@
     </w:p>
     <w:p>
       <w:pPr>
-        <w:pStyle w:val="BodyText"/>
+        <w:pStyle w:val="Bibliography"/>
       </w:pPr>
       <w:r>
         <w:t xml:space="preserve">Peterson, W.T., Schwing, F.B. 2003. A new climate regime in northeast Pacific ecosystems. Geo. Res. Lett. 30: 1896.</w:t>
@@ -16126,7 +16126,7 @@
     </w:p>
     <w:p>
       <w:pPr>
-        <w:pStyle w:val="BodyText"/>
+        <w:pStyle w:val="Bibliography"/>
       </w:pPr>
       <w:r>
         <w:t xml:space="preserve">Werner, A.T., Schnorbus, M.A., Shrestha, R.R., Cannon, A.J., Zwiers, F.W., Dayon G. Anslow, F. 2019. A long-term, temporally consistent, gridded daily meteorological dataset for northwestern North America, Scientific Data, 6:180299.</w:t>
@@ -16399,7 +16399,7 @@
     </w:p>
     <w:p>
       <w:pPr>
-        <w:pStyle w:val="FirstParagraph"/>
+        <w:pStyle w:val="Bibliography"/>
       </w:pPr>
       <w:r>
         <w:t xml:space="preserve">Barwell-Clarke, J., and F.A. Whitney. 1996. Institute of Ocean Sciences nutrient methods and analysis. Can. Tech. Rep. Hydrogr. Ocean Sci. 182: vi + 43 p.</w:t>
@@ -16407,7 +16407,7 @@
     </w:p>
     <w:p>
       <w:pPr>
-        <w:pStyle w:val="BodyText"/>
+        <w:pStyle w:val="Bibliography"/>
       </w:pPr>
       <w:r>
         <w:t xml:space="preserve">Calvert, S.E., and Pedersen, T.F. 1995. On the organic carbon maximum on the continental slope of the eastern Arabian Sea. Journal of Marine Research 53: 269-296.</w:t>
@@ -16415,7 +16415,7 @@
     </w:p>
     <w:p>
       <w:pPr>
-        <w:pStyle w:val="BodyText"/>
+        <w:pStyle w:val="Bibliography"/>
       </w:pPr>
       <w:r>
         <w:t xml:space="preserve">Calvert, S.E., Pedersen, T.F., and Karlin, R.E. 2001. Geochemical and isotopic evidence for post-glacial palaeoceanographic changes in Saanich Inlet, British Columbia. Marine Geology 174: 287-305.</w:t>
@@ -16423,7 +16423,7 @@
     </w:p>
     <w:p>
       <w:pPr>
-        <w:pStyle w:val="BodyText"/>
+        <w:pStyle w:val="Bibliography"/>
       </w:pPr>
       <w:r>
         <w:t xml:space="preserve">Eakins, J.D., and Morrison, R.T. 1978. A new procedure for the determination of lead-210 in lake and marine sediments. International Journal of Applied Radiation and Isotopes 29: 531-536.</w:t>
@@ -16431,7 +16431,7 @@
     </w:p>
     <w:p>
       <w:pPr>
-        <w:pStyle w:val="BodyText"/>
+        <w:pStyle w:val="Bibliography"/>
       </w:pPr>
       <w:r>
         <w:t xml:space="preserve">Emerson, S., and Hedges, J.I. 1988. Processes controlling the organic carbon content of open ocean sediments. Paleoceanography 3(5): 621-634.</w:t>
@@ -16439,7 +16439,7 @@
     </w:p>
     <w:p>
       <w:pPr>
-        <w:pStyle w:val="BodyText"/>
+        <w:pStyle w:val="Bibliography"/>
       </w:pPr>
       <w:r>
         <w:t xml:space="preserve">Johannessen, S.C., Macdonald, R.W., and Strivens, J.E. 2021. Has primary production declined in the Salish Sea? Canadian Journal of Fisheries and Aquatic Sciences 78(3): 312-321.</w:t>
@@ -16461,7 +16461,7 @@
     </w:p>
     <w:p>
       <w:pPr>
-        <w:pStyle w:val="BodyText"/>
+        <w:pStyle w:val="Bibliography"/>
       </w:pPr>
       <w:r>
         <w:t xml:space="preserve">Johannessen, S.C., Macdonald, R.W., and Wright, C.A. 2019. Rain, Runoff, and Diatoms: the Effects of the North Pacific 2014–2015 Warm Anomaly on Particle Flux in a Canadian West Coast Fjord [journal article]. Estuaries and Coasts 42(4): 1052-1065.</w:t>
@@ -16483,7 +16483,7 @@
     </w:p>
     <w:p>
       <w:pPr>
-        <w:pStyle w:val="BodyText"/>
+        <w:pStyle w:val="Bibliography"/>
       </w:pPr>
       <w:r>
         <w:t xml:space="preserve">Mathieu, G.G., Biscaye, P.E., Lupton, R.A., and Hammond, D.E. 1988. System for measurement of 222Rn at low levels in natural waters. Health Phys 55(6): 989-992.</w:t>
@@ -16994,7 +16994,7 @@
     </w:p>
     <w:p>
       <w:pPr>
-        <w:pStyle w:val="FirstParagraph"/>
+        <w:pStyle w:val="Bibliography"/>
       </w:pPr>
       <w:r>
         <w:t xml:space="preserve">Project Newsletter - Characterizing juvenile Chinook salmon distribution, diet and health on the West Coast of Vancouver Island (41310202.pdf)</w:t>
@@ -17002,7 +17002,7 @@
     </w:p>
     <w:p>
       <w:pPr>
-        <w:pStyle w:val="BodyText"/>
+        <w:pStyle w:val="Bibliography"/>
       </w:pPr>
       <w:r>
         <w:t xml:space="preserve">Follow the Fish interactive and public-facing map application (Follow the Fish)</w:t>
@@ -17010,7 +17010,7 @@
     </w:p>
     <w:p>
       <w:pPr>
-        <w:pStyle w:val="BodyText"/>
+        <w:pStyle w:val="Bibliography"/>
       </w:pPr>
       <w:r>
         <w:t xml:space="preserve">Follow the Fish communications video (In progress to be posted on PSSI website and social media platform(s))</w:t>
@@ -17419,7 +17419,7 @@
     </w:p>
     <w:p>
       <w:pPr>
-        <w:pStyle w:val="FirstParagraph"/>
+        <w:pStyle w:val="Bibliography"/>
       </w:pPr>
       <w:r>
         <w:t xml:space="preserve">Budge, S.M., Iverson, S.J. and Koopman, H.N., 2006. Studying trophic ecology in marine ecosystems using fatty acids: a primer on analysis and interpretation. Marine Mammal Science, 22(4).</w:t>
@@ -17427,7 +17427,7 @@
     </w:p>
     <w:p>
       <w:pPr>
-        <w:pStyle w:val="BodyText"/>
+        <w:pStyle w:val="Bibliography"/>
       </w:pPr>
       <w:r>
         <w:t xml:space="preserve">Chasco, B., Kaplan, I., Thomas, A., Acevedo-Gutiérrez, A., Noren, D., Ford, M., Hanson, M., Scordino, J., Jeffries, S., Marshall, K., Shelton, A., Matkin, C., Burke, B. &amp; Ward, E. 2017a. Competing tradeoffs between increasing marine mammal predation and fisheries harvest of Chinook salmon. Scientific Reports, 7.</w:t>
@@ -17435,7 +17435,7 @@
     </w:p>
     <w:p>
       <w:pPr>
-        <w:pStyle w:val="BodyText"/>
+        <w:pStyle w:val="Bibliography"/>
       </w:pPr>
       <w:r>
         <w:t xml:space="preserve">Chasco, B., Kaplan, I., Thomas, A., Acevedo-Gutiérrez, A., Noren, D., Ford, M., Hanson, M., Scordino, J., Jeffries, S., Pearson, S., Marshall, K. &amp; Ward, E. 2017b. Estimates of Chinook salmon consumption in Washington State inland waters by four marine mammal predators from 1970 to 2015. Canadian Journal of Fisheries and Aquatic Sciences 74: 1173-1194.</w:t>
@@ -17443,7 +17443,7 @@
     </w:p>
     <w:p>
       <w:pPr>
-        <w:pStyle w:val="BodyText"/>
+        <w:pStyle w:val="Bibliography"/>
       </w:pPr>
       <w:r>
         <w:t xml:space="preserve">Cohen, B. 2012. The Uncertain Future of Fraser River Sockeye Salmon Volume 2: Causes of the Decline. 212 p. </w:t>
@@ -17451,7 +17451,7 @@
     </w:p>
     <w:p>
       <w:pPr>
-        <w:pStyle w:val="BodyText"/>
+        <w:pStyle w:val="Bibliography"/>
       </w:pPr>
       <w:r>
         <w:t xml:space="preserve">Crossin, G.T., Hinch, S.G., Cooke, S.J., Welch, D.W., Batten, S.D., Patterson, D.A., Van Der Kraak, G., Shrimpton, J.M., and Farrell, A.P. 2007. Behaviour and physiology of sockeye salmon homing through coastal waters to a natal river. Mar. Biol. 152: 905-918.</w:t>
@@ -17459,7 +17459,7 @@
     </w:p>
     <w:p>
       <w:pPr>
-        <w:pStyle w:val="BodyText"/>
+        <w:pStyle w:val="Bibliography"/>
       </w:pPr>
       <w:r>
         <w:t xml:space="preserve">Crossin, G.T., Hinch, S.G., Cooke, S.J., Cooperman, M.S., Patterson, D.A., Welch, D.W., Hanson, K.C., Olsson, I., English, K.K., and Farrell, A.P. 2009. Mechanisms influencing the timing and success of reproductive migration in a capital breeding semelparous fish species, the sockeye salmon. Phys. Biochem. Zool. 82: 635-652.</w:t>
@@ -17467,7 +17467,7 @@
     </w:p>
     <w:p>
       <w:pPr>
-        <w:pStyle w:val="BodyText"/>
+        <w:pStyle w:val="Bibliography"/>
       </w:pPr>
       <w:r>
         <w:t xml:space="preserve">Freshwater, C., Burke, B.J., Scheuerell, M.D., Grant, S.C.H., Trudel, M., and Juanes, F. 2018. Coherent population dynamic associated with sockeye salmon juvenile life history strategies. Can. J. Fish. Aquat. Sci. 75: 1346-1356.</w:t>
@@ -17475,7 +17475,7 @@
     </w:p>
     <w:p>
       <w:pPr>
-        <w:pStyle w:val="BodyText"/>
+        <w:pStyle w:val="Bibliography"/>
       </w:pPr>
       <w:r>
         <w:t xml:space="preserve">Layman, C.A., Araujo, M.S., Boucek, R., Hammerschlag‐Peyer, C.M., Harrison, E., Jud, Z.R., Matich, P., Rosenblatt, A.E., Vaudo, J.J., Yeager, L.A. and Post, D.M., 2012. Applying stable isotopes to examine foodweb structure: an overview of analytical tools. Biological reviews, 87(3), pp.545-562.</w:t>
@@ -17483,7 +17483,7 @@
     </w:p>
     <w:p>
       <w:pPr>
-        <w:pStyle w:val="BodyText"/>
+        <w:pStyle w:val="Bibliography"/>
       </w:pPr>
       <w:r>
         <w:t xml:space="preserve">McKinnell, S., Curchitser, E., Groot, K., Kaeriyama, M., and Trudel, M. 2014. Oceanic and atmospheric extremes motivate a new hypothesis for variable marine survival of Fraser River sockeye salmon. Fish. Ocean. 23: 322-341.</w:t>
@@ -17491,7 +17491,7 @@
     </w:p>
     <w:p>
       <w:pPr>
-        <w:pStyle w:val="BodyText"/>
+        <w:pStyle w:val="Bibliography"/>
       </w:pPr>
       <w:r>
         <w:t xml:space="preserve">Nelson, B., Pearson, S., Anderson, J., Jeffries, S., Thomas, A., Walker, W., Acevedo-Gutiérrez, A., Kemp, I., Lance, M., Louden, A. &amp; Voelker, M. 2021. Variation in predator diet and prey size affects perceived impacts to salmon species of high conservation concern. Canadian Journal of Fisheries and Aquatic Sciences 78: 1661-1676.</w:t>
@@ -17499,7 +17499,7 @@
     </w:p>
     <w:p>
       <w:pPr>
-        <w:pStyle w:val="BodyText"/>
+        <w:pStyle w:val="Bibliography"/>
       </w:pPr>
       <w:r>
         <w:t xml:space="preserve">Nelson, B.W., McAllister, M.K., Trites, A.W., Thomas, A.C. and Walters, C.J. 2024. Quantifying impacts of harbor seal Phoca vitulina predation on juvenile Coho Salmon in the Strait of Georgia, British Columbia. Marine and Coastal Fisheries 16(1), p.e210271.</w:t>
@@ -17507,7 +17507,7 @@
     </w:p>
     <w:p>
       <w:pPr>
-        <w:pStyle w:val="BodyText"/>
+        <w:pStyle w:val="Bibliography"/>
       </w:pPr>
       <w:r>
         <w:t xml:space="preserve">Peterman, R.M. and Dorner, B.D. 2012. A widespread decrease in productivity of sockeye salmon (Oncorhynchus nerka) populations in western North America. Can. J. Fish. Aquat. Sci. 69: 1255-1260.</w:t>
@@ -17515,7 +17515,7 @@
     </w:p>
     <w:p>
       <w:pPr>
-        <w:pStyle w:val="BodyText"/>
+        <w:pStyle w:val="Bibliography"/>
       </w:pPr>
       <w:r>
         <w:t xml:space="preserve">Proudfoot, B., Thompson, P.L, Vaidyanathan, T., Robb, C.K. 2024. Spatial estimate of blue shark, salmon shark, Pacific sleeper shark, and bluntnose sixgill shark presence in British Columbia. Can. Tech. Rep. Fish. Aquat. Sci. 3600: 27 p.</w:t>
@@ -17523,7 +17523,7 @@
     </w:p>
     <w:p>
       <w:pPr>
-        <w:pStyle w:val="BodyText"/>
+        <w:pStyle w:val="Bibliography"/>
       </w:pPr>
       <w:r>
         <w:t xml:space="preserve">Rechisky, E.L., Porter, A.D., Clark, T.D., Furey, N.B., Gale, M.K., Hinch, S.G., and Welch, D.W. 2019. Quantifying survival of age-2 Chilko Lake sockeye salmon during the first 50 days of migration. Can. J. Fish. Aquat. Sci. 76: 136-152.</w:t>
@@ -17531,7 +17531,7 @@
     </w:p>
     <w:p>
       <w:pPr>
-        <w:pStyle w:val="BodyText"/>
+        <w:pStyle w:val="Bibliography"/>
       </w:pPr>
       <w:r>
         <w:t xml:space="preserve">Seitz, A.C., Courtney, M.B., Evans, M.D., and Manishin, K. 2019. Pop-up satellite archival tags reveal evidence of intense predation on large immature Chinook salmon (Oncorhynchus tshawytscha) in the North Pacific Ocean. Can. J. Fish. Aquat. Sci. 76: 1608-1615.</w:t>
@@ -17539,7 +17539,7 @@
     </w:p>
     <w:p>
       <w:pPr>
-        <w:pStyle w:val="BodyText"/>
+        <w:pStyle w:val="Bibliography"/>
       </w:pPr>
       <w:r>
         <w:t xml:space="preserve">Walters, C.J., McAllister, M.K., and Christensen, V. 2020. Has Steller sea lion predation impacted survival of Fraser River sockeye salmon? Fish. 45: 597-604.</w:t>
@@ -17547,7 +17547,7 @@
     </w:p>
     <w:p>
       <w:pPr>
-        <w:pStyle w:val="BodyText"/>
+        <w:pStyle w:val="Bibliography"/>
       </w:pPr>
       <w:r>
         <w:t xml:space="preserve">Wells, B.W., Huff, D.D., Quinn, T.P., Santora, J.A., Gomes D.G.E. et al. 2025. When, where, and why salmon become vulnerable to predation. ICES J. Mar. Sci. 82: fsaf162.</w:t>
@@ -17555,7 +17555,7 @@
     </w:p>
     <w:p>
       <w:pPr>
-        <w:pStyle w:val="BodyText"/>
+        <w:pStyle w:val="Bibliography"/>
       </w:pPr>
       <w:r>
         <w:t xml:space="preserve">Williams, R., Okey, T.A., Wallace, S.S., Gallucci, V.F. 2010. Shark aggregation in coastal waters of British Columbia. Mar. Ecol. Prog. Ser. 414: 249-265.</w:t>
@@ -17910,7 +17910,7 @@
     </w:p>
     <w:p>
       <w:pPr>
-        <w:pStyle w:val="FirstParagraph"/>
+        <w:pStyle w:val="Bibliography"/>
       </w:pPr>
       <w:r>
         <w:t xml:space="preserve">Bednaršek, N., Carter, B. R., McCabe, R. M., Feely, R. A., Howard, E., Chavez, F. P., Elliott, M., Fisher, J. L., Jahncke, J., &amp; Siegrist, Z. (2022). Pelagic calcifiers face increased mortality and habitat loss with warming and ocean acidification. Ecol. Appl. 32(7), e2674.</w:t>
@@ -17929,7 +17929,7 @@
     </w:p>
     <w:p>
       <w:pPr>
-        <w:pStyle w:val="BodyText"/>
+        <w:pStyle w:val="Bibliography"/>
       </w:pPr>
       <w:r>
         <w:t xml:space="preserve">Bednaršek, N., Harvey, C. J., Kaplan, I. C., Feely, R. A., &amp; Možina, J. (2016). Pteropods on the edge: Cumulative effects of ocean acidification, warming, and deoxygenation. Prog. Oceanogr. 145, 1–24.</w:t>
@@ -17948,7 +17948,7 @@
     </w:p>
     <w:p>
       <w:pPr>
-        <w:pStyle w:val="BodyText"/>
+        <w:pStyle w:val="Bibliography"/>
       </w:pPr>
       <w:r>
         <w:t xml:space="preserve">Brodeur, R. D., Daly, E. A., Sturdevant, M. V, Miller, T. W., Moss, J. H., Thiess, M. E., Trudel, M., Weitkamp, L. A., Armstrong, J., &amp; Norton, E. C. (2007). Regional comparisons of juvenile salmon feeding in coastal marine waters off the west coast of North America. Am. Fish. Soc. Symp. 57, 183–203.</w:t>
@@ -17956,7 +17956,7 @@
     </w:p>
     <w:p>
       <w:pPr>
-        <w:pStyle w:val="BodyText"/>
+        <w:pStyle w:val="Bibliography"/>
       </w:pPr>
       <w:r>
         <w:t xml:space="preserve">Bylhouwer, B., Ianson, D., &amp; Kohfeld, K. (2013). Changes in the onset and intensity of wind-driven upwelling and downwelling along the North American Pacific coast. J. Geophys. Res.: Oceans 118(5), 2565–2580.</w:t>
@@ -17975,7 +17975,7 @@
     </w:p>
     <w:p>
       <w:pPr>
-        <w:pStyle w:val="BodyText"/>
+        <w:pStyle w:val="Bibliography"/>
       </w:pPr>
       <w:r>
         <w:t xml:space="preserve">Doubleday, A. J., &amp; Hopcroft, R. R. (2015). Interannual patterns during spring and late summer of larvaceans and pteropods in the coastal Gulf of Alaska, and their relationship to pink salmon survival. J. Plankton Res. 37(1), 134–150.</w:t>
@@ -17994,7 +17994,7 @@
     </w:p>
     <w:p>
       <w:pPr>
-        <w:pStyle w:val="BodyText"/>
+        <w:pStyle w:val="Bibliography"/>
       </w:pPr>
       <w:r>
         <w:t xml:space="preserve">Evans, W., Pocock, K., Hare, A., Weekes, C., Hales, B., Jackson, J., Gurney-Smith, H., Mathis, J. T., Alin, S. R., &amp; Feely, R. A. (2019). Marine CO2 patterns in the Northern Salish Sea. Front. Mar. Sci. 5, 1–18.</w:t>
@@ -18013,7 +18013,7 @@
     </w:p>
     <w:p>
       <w:pPr>
-        <w:pStyle w:val="BodyText"/>
+        <w:pStyle w:val="Bibliography"/>
       </w:pPr>
       <w:r>
         <w:t xml:space="preserve">IPCC. (2023). Climate Change 2023: Synthesis Report. Contribution of Working Groups I, II and III to the Sixth Assessment Report of the Intergovernmental Panel. In Climate Change 2023: Synthesis Report. Contribution of Working Groups I, II and III to the Sixth Assessment Report of the Intergovernmental Panel on Climate Change [Core Writing Team, H. Lee and J. Romero (eds.)].</w:t>
@@ -18032,7 +18032,7 @@
     </w:p>
     <w:p>
       <w:pPr>
-        <w:pStyle w:val="BodyText"/>
+        <w:pStyle w:val="Bibliography"/>
       </w:pPr>
       <w:r>
         <w:t xml:space="preserve">Lischka, S., Greenacre, M. J., Riebesell, U., &amp; Graeve, M. (2022). Membrane lipid sensitivity to ocean warming and acidification poses a severe threat to Arctic pteropods. Front. Mar. Sci. 9, 1–18.</w:t>
@@ -18051,7 +18051,7 @@
     </w:p>
     <w:p>
       <w:pPr>
-        <w:pStyle w:val="BodyText"/>
+        <w:pStyle w:val="Bibliography"/>
       </w:pPr>
       <w:r>
         <w:t xml:space="preserve">Lischka, S., &amp; Riebesell, U. (2012). Synergistic effects of ocean acidification and warming on overwintering pteropods in the Arctic. Global Change Biol. 18(12), 3517–3528.</w:t>
@@ -18070,7 +18070,7 @@
     </w:p>
     <w:p>
       <w:pPr>
-        <w:pStyle w:val="BodyText"/>
+        <w:pStyle w:val="Bibliography"/>
       </w:pPr>
       <w:r>
         <w:t xml:space="preserve">Moore‐Maley, B. L., Allen, S. E., &amp; Ianson, D. (2016). Locally driven interannual variability of near‐surface pH and Ω A in the Strait of Georgia. J. Geophys. Res.: Oceans 121(3), 1600–1625.</w:t>
@@ -18089,7 +18089,7 @@
     </w:p>
     <w:p>
       <w:pPr>
-        <w:pStyle w:val="BodyText"/>
+        <w:pStyle w:val="Bibliography"/>
       </w:pPr>
       <w:r>
         <w:t xml:space="preserve">Neville, C. M., Kevin, M., &amp; Spencer, S. (2026a). Juvenile Pacific Salmon Survey in the Strait of Georgia and Associated Waters, September 22 to October 4, 2022 (SOG Survey 2022-04). Can. Data Rep. Fish. Aquat. Sci. 1460.</w:t>
@@ -18097,7 +18097,7 @@
     </w:p>
     <w:p>
       <w:pPr>
-        <w:pStyle w:val="BodyText"/>
+        <w:pStyle w:val="Bibliography"/>
       </w:pPr>
       <w:r>
         <w:t xml:space="preserve">Neville, C. M., Kevin, M., &amp; Spencer, S. (2026b). Juvenile Pacific Salmon Survey in the Strait of Georgia and Associated Waters, September 18 to September 30, 2021 (SOG Survey 2021-02). Can. Data Rep. Fish. Aquat. Sci. 1459.</w:t>
@@ -18105,7 +18105,7 @@
     </w:p>
     <w:p>
       <w:pPr>
-        <w:pStyle w:val="BodyText"/>
+        <w:pStyle w:val="Bibliography"/>
       </w:pPr>
       <w:r>
         <w:t xml:space="preserve">Neville, C. M., &amp; Spencer, S., 2026. Juvenile Pacific Salmon Survey in the Strait of Georgia and Associated Waters, September 17 to October 12, 2014 (SOG Survey 2014-10). Can. Data Rep. Fish. Aquat. Sci. 1452.</w:t>
@@ -18113,7 +18113,7 @@
     </w:p>
     <w:p>
       <w:pPr>
-        <w:pStyle w:val="BodyText"/>
+        <w:pStyle w:val="Bibliography"/>
       </w:pPr>
       <w:r>
         <w:t xml:space="preserve">Neville, C. M., Spencer, S., &amp; Kevin, M. (2025). Juvenile Pacific Salmon Survey in the Strait of Georgia and Associated Waters, September 18 to October 1, 2020 (SOG Survey 2020-02). Can. Data Rep. Fish. Aquat. Sci. 1458.</w:t>
@@ -18121,7 +18121,7 @@
     </w:p>
     <w:p>
       <w:pPr>
-        <w:pStyle w:val="BodyText"/>
+        <w:pStyle w:val="Bibliography"/>
       </w:pPr>
       <w:r>
         <w:t xml:space="preserve">Neville, C. M., Spencer, S., &amp; Kevin, M. (2026c). Juvenile Pacific Salmon Survey in the Strait of Georgia and Associated Waters, September 10 to September 28, 2019 (SOG Survey 2019-03). Can. Data Rep. Fish. Aquat. Sci. 1457.</w:t>
@@ -18129,7 +18129,7 @@
     </w:p>
     <w:p>
       <w:pPr>
-        <w:pStyle w:val="BodyText"/>
+        <w:pStyle w:val="Bibliography"/>
       </w:pPr>
       <w:r>
         <w:t xml:space="preserve">Neville, C. M., Spencer, S., &amp; Kevin, M. (2026d). Juvenile Pacific Salmon Survey in the Strait of Georgia and Associated Waters, September 11 to September 28, 2018 (SOG Survey 2018-04). Can. Data Rep. Fish. Aquat. Sci. 1456.</w:t>
@@ -18137,7 +18137,7 @@
     </w:p>
     <w:p>
       <w:pPr>
-        <w:pStyle w:val="BodyText"/>
+        <w:pStyle w:val="Bibliography"/>
       </w:pPr>
       <w:r>
         <w:t xml:space="preserve">Neville, C. M., Spencer, S., &amp; Kevin, M. (2026e). Juvenile Pacific Salmon Survey in the Strait of Georgia and Associated Waters, October 17 to October 26, 2016 (SOG Survey 2016-16). Can. Data Rep. Fish. Aquat. Sci. 1454.</w:t>
@@ -18145,7 +18145,7 @@
     </w:p>
     <w:p>
       <w:pPr>
-        <w:pStyle w:val="BodyText"/>
+        <w:pStyle w:val="Bibliography"/>
       </w:pPr>
       <w:r>
         <w:t xml:space="preserve">Okey, T. A., Alidina, H. M., Lo, V., &amp; Jessen, S. (2014). Effects of climate change on Canada’s Pacific marine ecosystems: A summary of scientific knowledge. Rev. Fish Biol. Fish. 24(2), 519–559.</w:t>
@@ -18164,7 +18164,7 @@
     </w:p>
     <w:p>
       <w:pPr>
-        <w:pStyle w:val="BodyText"/>
+        <w:pStyle w:val="Bibliography"/>
       </w:pPr>
       <w:r>
         <w:t xml:space="preserve">Raymond, W. W., Barber, J. S., Dethier, M. N., Hayford, H. A., Harley, C. D. G., King, T. L., Blair, P., Speck, C. A., Tobin, E. D., Raymond, A. E. T., &amp; Mcdonald, P. S. (2022). Assessment of the impacts of an unprecedented heatwave on intertidal shellfish of the Salish Sea. Ecology 103(10), e3798.</w:t>
@@ -18183,7 +18183,7 @@
     </w:p>
     <w:p>
       <w:pPr>
-        <w:pStyle w:val="BodyText"/>
+        <w:pStyle w:val="Bibliography"/>
       </w:pPr>
       <w:r>
         <w:t xml:space="preserve">Simpson, E., Ianson, D., Kohfeld, K. E., Franco, A. C., Covert, P. A., Davelaar, M., &amp; Perreault, Y. (2024). Variability and drivers of carbonate chemistry at shellfish aquaculture sites in the Salish Sea, British Columbia. Biogeosciences 21, 1323–1353.</w:t>
@@ -18202,7 +18202,7 @@
     </w:p>
     <w:p>
       <w:pPr>
-        <w:pStyle w:val="BodyText"/>
+        <w:pStyle w:val="Bibliography"/>
       </w:pPr>
       <w:r>
         <w:t xml:space="preserve">Sturdevant, M. V, Orsi, J. A., &amp; Fergusson, E. A. (2012). Diets and trophic linkages of epipelagic fish predators in coastal Southeast Alaska during a period of warm and cold climate years. Mar. Coastal Fish. 4(1), 526–545.</w:t>
@@ -18221,7 +18221,7 @@
     </w:p>
     <w:p>
       <w:pPr>
-        <w:pStyle w:val="BodyText"/>
+        <w:pStyle w:val="Bibliography"/>
       </w:pPr>
       <w:r>
         <w:t xml:space="preserve">Talloni-Álvarez, N. E., Sumaila, R. U., Le Billon, P., &amp; Cheung, W. W. L. (2019). Climate change impact on Canada’s Pacific marine ecosystem: The current state of knowledge. Mar. Policy 104, 163–176.</w:t>
@@ -18813,7 +18813,7 @@
     </w:p>
     <w:p>
       <w:pPr>
-        <w:pStyle w:val="FirstParagraph"/>
+        <w:pStyle w:val="Bibliography"/>
       </w:pPr>
       <w:r>
         <w:t xml:space="preserve">Lefebvre, K.A., Elder, N.E., Hershberger, P.K., Trainer, V.L., Stehr, C.M., Scholz, N.L. (2005). Dissolved saxitoxin causes transient inhibition of sensorimotor function in larval Pacific herring (Clupea harengus pallasi). Marine Biology 147: 1393-1402.</w:t>
@@ -18832,7 +18832,7 @@
     </w:p>
     <w:p>
       <w:pPr>
-        <w:pStyle w:val="BodyText"/>
+        <w:pStyle w:val="Bibliography"/>
       </w:pPr>
       <w:r>
         <w:t xml:space="preserve">Ross, A.R.S. (2024). Analysis of harmful algal biotoxins in samples collected by the Snuneymuxw First Nation during fall 2023. Report to Snuneymuxw First Nation Marine Division.</w:t>
@@ -18840,7 +18840,7 @@
     </w:p>
     <w:p>
       <w:pPr>
-        <w:pStyle w:val="BodyText"/>
+        <w:pStyle w:val="Bibliography"/>
       </w:pPr>
       <w:r>
         <w:t xml:space="preserve">Ross, A.R.S., Mueller, M. (2024). Monitoring harmful algal biotoxins in British Columbia coastal waters. PICES Press 32 (2), 37-39.</w:t>
@@ -18859,7 +18859,7 @@
     </w:p>
     <w:p>
       <w:pPr>
-        <w:pStyle w:val="BodyText"/>
+        <w:pStyle w:val="Bibliography"/>
       </w:pPr>
       <w:r>
         <w:t xml:space="preserve">Ross, A.R.S. (2025) Seasonal trends in harmful algal biotoxins &amp; salmon enhancement. Fish Health &amp; Hatchery Biology Seminar Series, March 18.</w:t>
@@ -18867,7 +18867,7 @@
     </w:p>
     <w:p>
       <w:pPr>
-        <w:pStyle w:val="BodyText"/>
+        <w:pStyle w:val="Bibliography"/>
       </w:pPr>
       <w:r>
         <w:t xml:space="preserve">Ross, A.R.S., Loseto, L. 2025. Monitoring biotoxins and contaminants and their impacts on WCVI Chinook salmon. Follow the Fish Newsletter Volume 3, 12 p. </w:t>
@@ -18883,7 +18883,7 @@
     </w:p>
     <w:p>
       <w:pPr>
-        <w:pStyle w:val="BodyText"/>
+        <w:pStyle w:val="Bibliography"/>
       </w:pPr>
       <w:r>
         <w:t xml:space="preserve">Ross, A.R.S., Ip., B., Mueller, M., Surridge, B., Hartmann, H., Hundal, N., Matthews, N., Shannon, H., Hennekes, M., Sastri, A., and Perry, R.I. (2025a). Seasonal monitoring of dissolved and particulate algal biotoxins in the northern Salish Sea using high performance liquid chromatography and tandem mass spectrometry. Harmful Algae 145, 102854.</w:t>
@@ -18902,7 +18902,7 @@
     </w:p>
     <w:p>
       <w:pPr>
-        <w:pStyle w:val="BodyText"/>
+        <w:pStyle w:val="Bibliography"/>
       </w:pPr>
       <w:r>
         <w:t xml:space="preserve">Ross, A.R.S., Mueller, M., Ip, B., Hundal, N., Matthews, N., Surridge, B., Hartmann, H., Nesbitt, B., McKenzie, P., Frederickson, N., Esenkulova, S., Pearsall, I., Sastri, A., Hennekes, M., Galbraith, M., Young, K., Taves, R., Raftery, E., Kafrissen, S., Loro, F. and Perry, R.I. (2025b)</w:t>
@@ -19295,7 +19295,7 @@
     </w:p>
     <w:p>
       <w:pPr>
-        <w:pStyle w:val="FirstParagraph"/>
+        <w:pStyle w:val="Bibliography"/>
       </w:pPr>
       <w:r>
         <w:t xml:space="preserve">Auer, S.K., Salin, K., Anderson, G.J., and Metcalfe, N.B. 2015. Aerobic scope explains individual variation in feeding capacity. Biol. Lett. 11(11): 10–12.</w:t>
@@ -19317,7 +19317,7 @@
     </w:p>
     <w:p>
       <w:pPr>
-        <w:pStyle w:val="BodyText"/>
+        <w:pStyle w:val="Bibliography"/>
       </w:pPr>
       <w:r>
         <w:t xml:space="preserve">Ban, M. 2000. Effects of Photoperiod and Water Temperature on Smoltification of Yearling Sockeye Salmon (Oncorhynchus nerka). Bull. Natl. Salmon Resour. Cent. (3): 25–28.</w:t>
@@ -19325,7 +19325,7 @@
     </w:p>
     <w:p>
       <w:pPr>
-        <w:pStyle w:val="BodyText"/>
+        <w:pStyle w:val="Bibliography"/>
       </w:pPr>
       <w:r>
         <w:t xml:space="preserve">Beamish, R.J., Sweeting, R.M., Lange, K.L., Noakes, D.J., Preikshot, D., and Neville, C.M. 2010. Early Marine Survival of Coho Salmon in the Strait of Georgia Declines to Very Low Levels. Mar. Coast. Fish. 2(1): 424–439.</w:t>
@@ -19347,7 +19347,7 @@
     </w:p>
     <w:p>
       <w:pPr>
-        <w:pStyle w:val="BodyText"/>
+        <w:pStyle w:val="Bibliography"/>
       </w:pPr>
       <w:r>
         <w:t xml:space="preserve">Beamish, R.J., Sweeting, R.M., Neville, C.M., Lange, K.L., Beacham, T.D., and Preikshot, D. 2012. Wild chinook salmon survive better than hatchery salmon in a period of poor production. Environ. Biol. Fishes 94(1): 135–148.</w:t>
@@ -19369,7 +19369,7 @@
     </w:p>
     <w:p>
       <w:pPr>
-        <w:pStyle w:val="BodyText"/>
+        <w:pStyle w:val="Bibliography"/>
       </w:pPr>
       <w:r>
         <w:t xml:space="preserve">Brauner, C.J., and Richards, J.G. 2020. Physiological performance in aquaculture: Using physiology to help define optimal conditions for growth and environmental tolerance. Fish Physiol. 38: 83–121. Elsevier Inc. </w:t>
@@ -19388,7 +19388,7 @@
     </w:p>
     <w:p>
       <w:pPr>
-        <w:pStyle w:val="BodyText"/>
+        <w:pStyle w:val="Bibliography"/>
       </w:pPr>
       <w:r>
         <w:t xml:space="preserve">Chalifour, L., Scott, D.C., Macduffee, M., Stark, S., Dower, J.F., Beacham, T.D., Martin, T.G., and Baum, J.K. 2021. Chinook salmon exhibit long-term rearing and early marine growth in the fraser river, British Columbia, a large urban estuary. Can. J. Fish. Aquat. Sci. 78(5): 539–550.</w:t>
@@ -19410,7 +19410,7 @@
     </w:p>
     <w:p>
       <w:pPr>
-        <w:pStyle w:val="BodyText"/>
+        <w:pStyle w:val="Bibliography"/>
       </w:pPr>
       <w:r>
         <w:t xml:space="preserve">Clarke, W.C. 1982. Evaluation of the seawater challenge test as an index of marine survival. Aquaculture 28(1–2): 177–183.</w:t>
@@ -19432,7 +19432,7 @@
     </w:p>
     <w:p>
       <w:pPr>
-        <w:pStyle w:val="BodyText"/>
+        <w:pStyle w:val="Bibliography"/>
       </w:pPr>
       <w:r>
         <w:t xml:space="preserve">Clarke, W.C., Shelbourn, J.E., and Brett, J.R. 1981. Effect of artificial photoperiod cycles, temperature, and salinity on growth and smolting in underyearling coho (Oncorhynchus kisutch), chinook (O. Tshawytscha), and sockeye (O. nerka) salmon. Aquaculture 22(C): 105–116.</w:t>
@@ -19454,7 +19454,7 @@
     </w:p>
     <w:p>
       <w:pPr>
-        <w:pStyle w:val="BodyText"/>
+        <w:pStyle w:val="Bibliography"/>
       </w:pPr>
       <w:r>
         <w:t xml:space="preserve">Clarke, W.C., Shelbourn, J.E., Ogasawara, T., and Hirano, T. 1989. Effect of initial daylength on growth, seawater adaptability and plasma growth hormone levels in underyearling coho, chinook, and chum salmon. Aquaculture 82(1–4): 51–62.</w:t>
@@ -19476,7 +19476,7 @@
     </w:p>
     <w:p>
       <w:pPr>
-        <w:pStyle w:val="BodyText"/>
+        <w:pStyle w:val="Bibliography"/>
       </w:pPr>
       <w:r>
         <w:t xml:space="preserve">Duston, J., and Saunders, R.L. 1995. Advancing smolting to autumn in age 0+ Atlantic salmon by photoperiod, and long-term performance in sea water. Aquaculture 135(4): 295–309.</w:t>
@@ -19498,7 +19498,7 @@
     </w:p>
     <w:p>
       <w:pPr>
-        <w:pStyle w:val="BodyText"/>
+        <w:pStyle w:val="Bibliography"/>
       </w:pPr>
       <w:r>
         <w:t xml:space="preserve">Ewing, R.D., Ewing, G.S., and Satterthwaite, T.D. 2001. Changes in gill Na+, K+-ATPase specific activity during seaward migration of wild juvenile chinook salmon. J. Fish Biol. 58(5): 1414–1426.</w:t>
@@ -19520,7 +19520,7 @@
     </w:p>
     <w:p>
       <w:pPr>
-        <w:pStyle w:val="BodyText"/>
+        <w:pStyle w:val="Bibliography"/>
       </w:pPr>
       <w:r>
         <w:t xml:space="preserve">Farrell, A.P. 2009. Environment, antecedents and climate change: Lessons from the study of temperature physiology and river migration of salmonids. J. Exp. Biol. 212(23): 3771–3780.</w:t>
@@ -19542,7 +19542,7 @@
     </w:p>
     <w:p>
       <w:pPr>
-        <w:pStyle w:val="BodyText"/>
+        <w:pStyle w:val="Bibliography"/>
       </w:pPr>
       <w:r>
         <w:t xml:space="preserve">Hanson, K.C., Twibell, R.G., Glenn, R.A., Barron, J.M., and Gannam, A.L. 2016. The Effects of a Transition Diet on the Smoltification of Chinook Salmon. N. Am. J. Aquac. 78(4): 307–313.</w:t>
@@ -19564,7 +19564,7 @@
     </w:p>
     <w:p>
       <w:pPr>
-        <w:pStyle w:val="BodyText"/>
+        <w:pStyle w:val="Bibliography"/>
       </w:pPr>
       <w:r>
         <w:t xml:space="preserve">Houde, A.L.S., Akbarzadeh, A., Gu, O.P., Li, S., Patterson, D.A., Farrell, A.P., Hinch, S.G., and Miller, K.M. 2019. Salmonid gene expression biomarkers indicative of physiological responses to changes in salinity and temperature , but not dissolved oxygen.</w:t>
@@ -19586,7 +19586,7 @@
     </w:p>
     <w:p>
       <w:pPr>
-        <w:pStyle w:val="BodyText"/>
+        <w:pStyle w:val="Bibliography"/>
       </w:pPr>
       <w:r>
         <w:t xml:space="preserve">Jackson, C.D., and Brown, G.E. 2011. Differences in antipredator behaviour between wild and hatchery-reared juvenile Atlantic salmon (Salmo salar) under seminatural conditions. Can. J. Fish. Aquat. Sci. 68(12): 2157–2165.</w:t>
@@ -19608,7 +19608,7 @@
     </w:p>
     <w:p>
       <w:pPr>
-        <w:pStyle w:val="BodyText"/>
+        <w:pStyle w:val="Bibliography"/>
       </w:pPr>
       <w:r>
         <w:t xml:space="preserve">McCormick, S.., and Saunders, R.L. 1987. Preparatory physiological adaptations for marine life in salmonids: osmoregulation, growth and metabolism. Am. Fish. Soc. Symp.: 211–229.</w:t>
@@ -19616,7 +19616,7 @@
     </w:p>
     <w:p>
       <w:pPr>
-        <w:pStyle w:val="BodyText"/>
+        <w:pStyle w:val="Bibliography"/>
       </w:pPr>
       <w:r>
         <w:t xml:space="preserve">Mccormick, S.D. 1993. Methods for non biopsy and measurement of Na+, K+-ATPase activity. Can. J. Aquat. Sci. 50: 9–11.</w:t>
@@ -19624,7 +19624,7 @@
     </w:p>
     <w:p>
       <w:pPr>
-        <w:pStyle w:val="BodyText"/>
+        <w:pStyle w:val="Bibliography"/>
       </w:pPr>
       <w:r>
         <w:t xml:space="preserve">McCormick, S.D. 2012. Smolt Physiology and Endocrinology. In Fish Physiology. Elsevier Inc. pp. 199–251.</w:t>
@@ -19646,7 +19646,7 @@
     </w:p>
     <w:p>
       <w:pPr>
-        <w:pStyle w:val="BodyText"/>
+        <w:pStyle w:val="Bibliography"/>
       </w:pPr>
       <w:r>
         <w:t xml:space="preserve">Mccormick, S.D., and Moriyama, S. 2000. Low temperature limits photoperiod control of smolting in atlantic salmon through endocrine mechanisms. Am. J. Physiol. - Regul. Integr. Comp. Physiol. 278(5 47-5): 1352–1361.</w:t>
@@ -19668,7 +19668,7 @@
     </w:p>
     <w:p>
       <w:pPr>
-        <w:pStyle w:val="BodyText"/>
+        <w:pStyle w:val="Bibliography"/>
       </w:pPr>
       <w:r>
         <w:t xml:space="preserve">McCormick, S.D., Shrimpton, J.M., Moriyama, S., and Björnsson, B.T. 2002. Effects of an advanced temperature cycle on smolt development and endocrinology indicate that temperature is not a zeitgeber for smolting in Atlantic salmon. J. Exp. Biol. 205(22): 3553–3560.</w:t>
@@ -19690,7 +19690,7 @@
     </w:p>
     <w:p>
       <w:pPr>
-        <w:pStyle w:val="BodyText"/>
+        <w:pStyle w:val="Bibliography"/>
       </w:pPr>
       <w:r>
         <w:t xml:space="preserve">McNatt, R.A., Bottom, D.L., and Hinton, S.A. 2016. Residency and Movement of Juvenile Chinook Salmon at Multiple Spatial Scales in a Tidal Marsh of the Columbia River Estuary. Trans. Am. Fish. Soc. 145(4): 774–785.</w:t>
@@ -19712,7 +19712,7 @@
     </w:p>
     <w:p>
       <w:pPr>
-        <w:pStyle w:val="BodyText"/>
+        <w:pStyle w:val="Bibliography"/>
       </w:pPr>
       <w:r>
         <w:t xml:space="preserve">Moore, J.W., Gordon, J., Carr-harris, C., Gottesfeld, A.S., Wilson, S.M., and Russell, J.H. 2016. Assessing estuaries as stopover habitats for juvenile Pacific salmon. 559: 201–215.</w:t>
@@ -19734,7 +19734,7 @@
     </w:p>
     <w:p>
       <w:pPr>
-        <w:pStyle w:val="BodyText"/>
+        <w:pStyle w:val="Bibliography"/>
       </w:pPr>
       <w:r>
         <w:t xml:space="preserve">Morgan, D.J., and Iwama, K.G. 1991. Effects of Salinity on Growth, Metabolism, and Ion Regulation in Juvenile Rainbow and Steelhead Trout (Oncorhynchus mykiss) and Fall Chinook Salmon (Oncorhynchus tshawytscha). Can. J. Fish. Aquat. Sci. 48: 2083–2094.</w:t>
@@ -19742,7 +19742,7 @@
     </w:p>
     <w:p>
       <w:pPr>
-        <w:pStyle w:val="BodyText"/>
+        <w:pStyle w:val="Bibliography"/>
       </w:pPr>
       <w:r>
         <w:t xml:space="preserve">Muir, W.D., Zaugg, W.S., Giorgi, A.E., and McCutcheon, S. 1994. Accelerating smolt development and downstream movement in yearling chinook salmon with advanced photoperiod and increased temperature. Aquaculture 123(3–4): 387–399.</w:t>
@@ -19764,7 +19764,7 @@
     </w:p>
     <w:p>
       <w:pPr>
-        <w:pStyle w:val="BodyText"/>
+        <w:pStyle w:val="Bibliography"/>
       </w:pPr>
       <w:r>
         <w:t xml:space="preserve">Olla, B.L., Davis, M.W., and Ryer, C.H. 1998. Understanding how the hatchery environment represses or promotes the development of behavioral survival skills. Bull. Mar. Sci. 62(2): 531–550.</w:t>
@@ -19772,7 +19772,7 @@
     </w:p>
     <w:p>
       <w:pPr>
-        <w:pStyle w:val="BodyText"/>
+        <w:pStyle w:val="Bibliography"/>
       </w:pPr>
       <w:r>
         <w:t xml:space="preserve">Pedersen, L.F., Koed, A., and Malte, H. 2008. Swimming performance of wild and F1-hatchery-reared Atlantic salmon (Salmo salar) and brown trout (Salmo trutta) smolts. Ecol. Freshw. Fish 17(3): 425–431.</w:t>
@@ -19794,7 +19794,7 @@
     </w:p>
     <w:p>
       <w:pPr>
-        <w:pStyle w:val="BodyText"/>
+        <w:pStyle w:val="Bibliography"/>
       </w:pPr>
       <w:r>
         <w:t xml:space="preserve">Quinn, M.C.J., Veillette, P.A., and Young, G. 2003. Pseudobranch and gill Na+, K+-ATPase activity in juvenile chinook salmon, Oncorhynchus tshawytscha: Developmental changes and effects of growth hormone, cortisol and seawater transfer. Comp. Biochem. Physiol. - A Mol. Integr. Physiol. 135(2): 249–262.</w:t>
@@ -19816,7 +19816,7 @@
     </w:p>
     <w:p>
       <w:pPr>
-        <w:pStyle w:val="BodyText"/>
+        <w:pStyle w:val="Bibliography"/>
       </w:pPr>
       <w:r>
         <w:t xml:space="preserve">Salman, N.A., and Eddy, F.B. 1988. Effect of dietary sodium chloride on growth, food intake and conversion efficiency in rainbow trout (Salmo gairdneri Richardson). Aquaculture 70(1–2): 131–144.</w:t>
@@ -19838,7 +19838,7 @@
     </w:p>
     <w:p>
       <w:pPr>
-        <w:pStyle w:val="BodyText"/>
+        <w:pStyle w:val="Bibliography"/>
       </w:pPr>
       <w:r>
         <w:t xml:space="preserve">Serrano, I., Larsson, S., and Eriksson, L.O. 2009. Migration performance of wild and hatchery sea trout (Salmo trutta L.) smolts-Implications for compensatory hatchery programs. Fish. Res. 99(3): 210–215.</w:t>
@@ -19860,7 +19860,7 @@
     </w:p>
     <w:p>
       <w:pPr>
-        <w:pStyle w:val="BodyText"/>
+        <w:pStyle w:val="Bibliography"/>
       </w:pPr>
       <w:r>
         <w:t xml:space="preserve">Solbakken, V.A., Hansen, T., and Stefansson, S.D. 1994. Effects of photoperiod and temperature on growth and parr-smolt transformation in Atlantic salmon and subsequent performance in seawater. Aquaculture 121: 13–27.</w:t>
@@ -19868,7 +19868,7 @@
     </w:p>
     <w:p>
       <w:pPr>
-        <w:pStyle w:val="BodyText"/>
+        <w:pStyle w:val="Bibliography"/>
       </w:pPr>
       <w:r>
         <w:t xml:space="preserve">Staurnes, M., and Finstad, B. 2000. The effects of dietary NaCl supplement on hypo-osmoregulatory ability and sea water performance of Arctic charr (Salvelinus alpinus L.) smolts. Aquac. Res. 31(10): 737–743.</w:t>
@@ -19890,7 +19890,7 @@
     </w:p>
     <w:p>
       <w:pPr>
-        <w:pStyle w:val="BodyText"/>
+        <w:pStyle w:val="Bibliography"/>
       </w:pPr>
       <w:r>
         <w:t xml:space="preserve">Stich, D.S., Zydlewski, G.B., Kocik, J.F., and Zydlewski, J.D. 2015a. Linking Behavior, Physiology, and Survival of Atlantic Salmon Smolts During Estuary Migration. Mar. Coast. Fish. 7(1): 68–86.</w:t>
@@ -19912,7 +19912,7 @@
     </w:p>
     <w:p>
       <w:pPr>
-        <w:pStyle w:val="BodyText"/>
+        <w:pStyle w:val="Bibliography"/>
       </w:pPr>
       <w:r>
         <w:t xml:space="preserve">Stich, D.S., Zydlewski, G.B., and Zydlewski, J.D. 2015b. Physiological preparedness and performance of Atlantic salmon Salmo salar smolts in relation to behavioural salinity preferences and thresholds. J. Fish Biol. 88(2): 595–617.</w:t>
@@ -19934,7 +19934,7 @@
     </w:p>
     <w:p>
       <w:pPr>
-        <w:pStyle w:val="BodyText"/>
+        <w:pStyle w:val="Bibliography"/>
       </w:pPr>
       <w:r>
         <w:t xml:space="preserve">Strand, J.E.., Hazlerigg, D., and Jørgensen, E.H. 2018. Photoperiod revisited: is there a critical day length for triggering a complete parr-smolt transformation in Atlantic salmon Salmo salar? J. Fish Biol. 93: 440–448.</w:t>
@@ -19942,7 +19942,7 @@
     </w:p>
     <w:p>
       <w:pPr>
-        <w:pStyle w:val="BodyText"/>
+        <w:pStyle w:val="Bibliography"/>
       </w:pPr>
       <w:r>
         <w:t xml:space="preserve">Trombetti, F., Ventrella, V., Pagliarani, A., Ballestrazzi, R., Galeotti, M., Trigari, G., Pirini, M., and Borgatti, A.R. 1996. Response of rainbow trout gill (Na++K+)-ATPase and chloride cells to T3 and NaCl administration. Fish Physiol. Biochem. 15(3): 265–274.</w:t>
@@ -19964,7 +19964,7 @@
     </w:p>
     <w:p>
       <w:pPr>
-        <w:pStyle w:val="BodyText"/>
+        <w:pStyle w:val="Bibliography"/>
       </w:pPr>
       <w:r>
         <w:t xml:space="preserve">Wilson, S.M., Robinson, K.A., Gutzmann, S., Moore, J.W., and Patterson, D.A. 2021. Limits on performance and survival of juvenile sockeye salmon (Oncorhynchus nerka) during food deprivation: A laboratory-based study. Conserv. Physiol. 9(1): 1–18.</w:t>
@@ -19986,7 +19986,7 @@
     </w:p>
     <w:p>
       <w:pPr>
-        <w:pStyle w:val="BodyText"/>
+        <w:pStyle w:val="Bibliography"/>
       </w:pPr>
       <w:r>
         <w:t xml:space="preserve">Zaugg, W.S., Roley, D.D., Prentice, E.F., Gores, K.X., and Waknitz, F.W. 1983. Increased seawater survival and contribution to the fishery of chinook salmon (Oncorhynchus tshawytscha) by supplemental dietary salt. Aquaculture 32(1–2): 183–188.</w:t>
@@ -20361,7 +20361,7 @@
     </w:p>
     <w:p>
       <w:pPr>
-        <w:pStyle w:val="FirstParagraph"/>
+        <w:pStyle w:val="Bibliography"/>
       </w:pPr>
       <w:r>
         <w:t xml:space="preserve">Amcoff, P., Börjeson, H., Landergren, P., Vallin, L., and Norrgren, L. 1999. Thiamine (vitamin B1) concentrations in salmon (Salmo salar), brown trout (Salmo trutta) and cod (Gadus morhua) from the Baltic Sea. Ambio 28(1): 48–54.</w:t>
@@ -20369,7 +20369,7 @@
     </w:p>
     <w:p>
       <w:pPr>
-        <w:pStyle w:val="BodyText"/>
+        <w:pStyle w:val="Bibliography"/>
       </w:pPr>
       <w:r>
         <w:t xml:space="preserve">Bâ, A. 2008. Metabolic and structural role of thiamine in nervous tissues. Cell. Mol. Neurobiol. 28(7): 923–931.</w:t>
@@ -20391,7 +20391,7 @@
     </w:p>
     <w:p>
       <w:pPr>
-        <w:pStyle w:val="BodyText"/>
+        <w:pStyle w:val="Bibliography"/>
       </w:pPr>
       <w:r>
         <w:t xml:space="preserve">Brown, S.B., Fitzsimons, J.D., Honeyfield, D.C., and Tillitt, D.E. 2005a. Implications of thiamine deficiency in Great Lakes salmonines. J. Aquat. Anim. Health 17(1): 113–124.</w:t>
@@ -20413,7 +20413,7 @@
     </w:p>
     <w:p>
       <w:pPr>
-        <w:pStyle w:val="BodyText"/>
+        <w:pStyle w:val="Bibliography"/>
       </w:pPr>
       <w:r>
         <w:t xml:space="preserve">Brown, S.B., Honeyfield, D.C., Hnath, J.G., Wolgamood, M., Marcquenski, S. V., Fitzsimons, J.D., and Tillitt, D.E. 2005b. Thiamine status in adult salmonines in the Great Lakes. J. Aquat. Anim. Health 17(1): 59–64.</w:t>
@@ -20435,7 +20435,7 @@
     </w:p>
     <w:p>
       <w:pPr>
-        <w:pStyle w:val="BodyText"/>
+        <w:pStyle w:val="Bibliography"/>
       </w:pPr>
       <w:r>
         <w:t xml:space="preserve">Brown, S.B., Honeyfield, D.C., and Vandenbyllaardt, L. 1998. Thiamine analysis in fish tissues. Am. Fish. Soc. Sumpos. 21(January 1998): 73–81.</w:t>
@@ -20443,7 +20443,7 @@
     </w:p>
     <w:p>
       <w:pPr>
-        <w:pStyle w:val="BodyText"/>
+        <w:pStyle w:val="Bibliography"/>
       </w:pPr>
       <w:r>
         <w:t xml:space="preserve">Carvalho, P.S.M., Tillitt, D.E., Zajicek, J.L., Claunch, R.A., Honeyfield, D.C., Fitzsimons, J.D., and Brown, S.B. 2009. Thiamine deficiency effects on the vision and foraging ability of lake trout fry. J. Aquat. Anim. Health 21(4): 315–325.</w:t>
@@ -20465,7 +20465,7 @@
     </w:p>
     <w:p>
       <w:pPr>
-        <w:pStyle w:val="BodyText"/>
+        <w:pStyle w:val="Bibliography"/>
       </w:pPr>
       <w:r>
         <w:t xml:space="preserve">Croft, M.T., Moulin, M., Webb, M.E., and Smith, A.G. 2007. Thiamine biosynthesis in algae is regulated by riboswitches. Proc. Natl. Acad. Sci. U. S. A. 104(52): 20770–20775.</w:t>
@@ -20487,7 +20487,7 @@
     </w:p>
     <w:p>
       <w:pPr>
-        <w:pStyle w:val="BodyText"/>
+        <w:pStyle w:val="Bibliography"/>
       </w:pPr>
       <w:r>
         <w:t xml:space="preserve">Edwards, K.A., Tu-Maung, N., Cheng, K., Wang, B., Baeumner, A.J., and Kraft, C.E. 2017. Thiamine Assays—Advances, Challenges, and Caveats. ChemistryOpen 6(2): 178–191.</w:t>
@@ -20509,7 +20509,7 @@
     </w:p>
     <w:p>
       <w:pPr>
-        <w:pStyle w:val="BodyText"/>
+        <w:pStyle w:val="Bibliography"/>
       </w:pPr>
       <w:r>
         <w:t xml:space="preserve">Ejsmond, M.J., Blackburn, N., Fridolfsson, E., Haecky, P., Andersson, A., Casini, M., Belgrano, A., and Hylander, S. 2019. Modeling vitamin B1 transfer to consumers in the aquatic food web. Sci. Rep. 9(1): 1–11. Springer US.</w:t>
@@ -20531,7 +20531,7 @@
     </w:p>
     <w:p>
       <w:pPr>
-        <w:pStyle w:val="BodyText"/>
+        <w:pStyle w:val="Bibliography"/>
       </w:pPr>
       <w:r>
         <w:t xml:space="preserve">Fisher, J.P., Brown, S.B., Wooster, G.W., and Bowser, P.R. 1998. Maternal blood, egg and larval thiamin levels correlate with larval survival in landlocked Atlantic salmon (Salmo salar). J. Nutr. 128(12): 2456–2466. American Society for Nutrition.</w:t>
@@ -20553,7 +20553,7 @@
     </w:p>
     <w:p>
       <w:pPr>
-        <w:pStyle w:val="BodyText"/>
+        <w:pStyle w:val="Bibliography"/>
       </w:pPr>
       <w:r>
         <w:t xml:space="preserve">Fitzsimons, J.D., Williston, B., Amcoff, P., Balk, L., Pecor, C., Ketola, H.G., Hinterkopf, J.P., and Honeyfield, D.C. 2005. The effect of thiamine injection on upstream migration, survival, and thiamine status of putative thiamine-deficient coho salmon. J. Aquat. Anim. Health 17(1): 48–58.</w:t>
@@ -20575,7 +20575,7 @@
     </w:p>
     <w:p>
       <w:pPr>
-        <w:pStyle w:val="BodyText"/>
+        <w:pStyle w:val="Bibliography"/>
       </w:pPr>
       <w:r>
         <w:t xml:space="preserve">Fitzsimons, J.D., Williston, B., Williston, G., Brown, L., El-Shaarawi, A., Vandenbyllaardt, L., Honeyfeld, D., Tillitt, D., Wolgamood, M., and Brown, S.B. 2007. Egg thiamine status of Lake Ontario salmonines 1995-2004 with emphasis on lake trout. J. Great Lakes Res. 33(1): 93–103. Elsevier.</w:t>
@@ -20597,7 +20597,7 @@
     </w:p>
     <w:p>
       <w:pPr>
-        <w:pStyle w:val="BodyText"/>
+        <w:pStyle w:val="Bibliography"/>
       </w:pPr>
       <w:r>
         <w:t xml:space="preserve">Fridolfsson, E., Lindehoff, E., Legrand, C., and Hylander, S. 2018. Thiamin (vitamin B1) content in phytoplankton and zooplankton in the presence of filamentous cyanobacteria. Limnol. Oceanogr. 63(6): 2423–2435.</w:t>
@@ -20619,7 +20619,7 @@
     </w:p>
     <w:p>
       <w:pPr>
-        <w:pStyle w:val="BodyText"/>
+        <w:pStyle w:val="Bibliography"/>
       </w:pPr>
       <w:r>
         <w:t xml:space="preserve">Futia, M.H., Hallenbeck, S., Noyes, A.D., Honeyfield, D.C., Eckerlin, G.E., and Rinchard, J. 2017. Thiamine deficiency and the effectiveness of thiamine treatments through broodstock injections and egg immersion on Lake Ontario steelhead trout. J. Great Lakes Res. 43(2): 352–358.</w:t>
@@ -20641,7 +20641,7 @@
     </w:p>
     <w:p>
       <w:pPr>
-        <w:pStyle w:val="BodyText"/>
+        <w:pStyle w:val="Bibliography"/>
       </w:pPr>
       <w:r>
         <w:t xml:space="preserve">Harder, A.M., Ardren, W.R., Evans, A.N., Futia, M.H., Kraft, C.E., Marsden, J.E., Richter, C.A., Rinchard, J., Tillitt, D.E., and Christie, M.R. 2018. Thiamine deficiency in fishes: causes, consequences, and potential solutions. Rev. Fish Biol. Fish. 28(4): 865–886. Springer International Publishing.</w:t>
@@ -20663,7 +20663,7 @@
     </w:p>
     <w:p>
       <w:pPr>
-        <w:pStyle w:val="BodyText"/>
+        <w:pStyle w:val="Bibliography"/>
       </w:pPr>
       <w:r>
         <w:t xml:space="preserve">Harder, A.M., Reed, A.N., and Rowland, F.E. 2025. Evolutionary perspectives on thiamine supplementation of managed Pacific salmonid populations. Can. J. Fish. Aquat. Sci. 82(Bettendorff 2013): 1–10.</w:t>
@@ -20685,7 +20685,7 @@
     </w:p>
     <w:p>
       <w:pPr>
-        <w:pStyle w:val="BodyText"/>
+        <w:pStyle w:val="Bibliography"/>
       </w:pPr>
       <w:r>
         <w:t xml:space="preserve">Honeyfield, D.C., Hinterkopf, J.P., Fitzsimons, J.D., Tillitt, D.E., Zajicek, J.L., and Brown, S.B. 2005. Development of thiamine deficiencies and early mortality syndrome in lake trout by feeding experimental and feral fish diets containing thiaminase. J. Aquat. Anim. Health 17(1): 4–12.</w:t>
@@ -20707,7 +20707,7 @@
     </w:p>
     <w:p>
       <w:pPr>
-        <w:pStyle w:val="BodyText"/>
+        <w:pStyle w:val="Bibliography"/>
       </w:pPr>
       <w:r>
         <w:t xml:space="preserve">Honeyfield, D.C., Murphy, J.M., Howard, K.G., Strasburger, W.W., and Matz, A.C. 2016. An Exploratory Assessment of Thiamine Status in Western Alaska Chinook Salmon (Oncorhynchus tshawytscha). North Pacific Anadromous Fish Comm. Bull. (6): 21–31.</w:t>
@@ -20715,7 +20715,7 @@
     </w:p>
     <w:p>
       <w:pPr>
-        <w:pStyle w:val="BodyText"/>
+        <w:pStyle w:val="Bibliography"/>
       </w:pPr>
       <w:r>
         <w:t xml:space="preserve">Honeyfield, D.C., Peters, A.K., and Jones, M.L. 2008. Thiamine and fatty acid content of Lake Michigan Chinook salmon. J. Great Lakes Res. 34(4): 581–589. Elsevier.</w:t>
@@ -20737,7 +20737,7 @@
     </w:p>
     <w:p>
       <w:pPr>
-        <w:pStyle w:val="BodyText"/>
+        <w:pStyle w:val="Bibliography"/>
       </w:pPr>
       <w:r>
         <w:t xml:space="preserve">Houde, A.L.S., Saez, P.J., Wilson, C.C., Bureau, D.P., and Neff, B.D. 2015. Effects of feeding high dietary thiaminase to sub-adult Atlantic salmon from three populations. J. Great Lakes Res. 41(3): 898–906. International Association for Great Lakes Research.</w:t>
@@ -20759,7 +20759,7 @@
     </w:p>
     <w:p>
       <w:pPr>
-        <w:pStyle w:val="BodyText"/>
+        <w:pStyle w:val="Bibliography"/>
       </w:pPr>
       <w:r>
         <w:t xml:space="preserve">Hylander, S., Farnelid, H., Fridolfsson, E., Hauber, M.M., Todisco, V., Ejsmond, M.J., and Lindehoff, E. 2024. Thiamin (vitamin B1, thiamine) transfer in the aquatic food web from lower to higher trophic levels. In PLoS ONE.</w:t>
@@ -20781,7 +20781,7 @@
     </w:p>
     <w:p>
       <w:pPr>
-        <w:pStyle w:val="BodyText"/>
+        <w:pStyle w:val="Bibliography"/>
       </w:pPr>
       <w:r>
         <w:t xml:space="preserve">Koski, P., Pakarinen, M., Nakari, T., Soivio, A., and Hartikainen, K. 1999. Treatment with thiamine hydrochloride and astaxanthine for the prevention of yolk-sac mortality in Baltic salmon fry (M74 syndrome). Dis. Aquat. Organ. 37(3): 209–220.</w:t>
@@ -20803,7 +20803,7 @@
     </w:p>
     <w:p>
       <w:pPr>
-        <w:pStyle w:val="BodyText"/>
+        <w:pStyle w:val="Bibliography"/>
       </w:pPr>
       <w:r>
         <w:t xml:space="preserve">Ladago, B.J., Futia, M.H., Ardren, W.R., Honeyfield, D.C., Kelsey, K.P., Kozel, C.L., Riley, S.C., Rinchard, J., Tillitt, D.E., Zajicek, J.L., and Marsden, J.E. 2020. Thiamine concentrations in lake trout and Atlantic salmon eggs during 14 years following the invasion of alewife in Lake Champlain. J. Great Lakes Res. 46(5): 1340–1348. International Association for Great Lakes Research.</w:t>
@@ -20825,7 +20825,7 @@
     </w:p>
     <w:p>
       <w:pPr>
-        <w:pStyle w:val="BodyText"/>
+        <w:pStyle w:val="Bibliography"/>
       </w:pPr>
       <w:r>
         <w:t xml:space="preserve">Larson, S., and Howard, K. 2019. Exploration of AYK Chinook Salmon egg thiamine levels as a potential mechanism contributing to recent low productivity patterns, 2014 and 2015.</w:t>
@@ -20833,7 +20833,7 @@
     </w:p>
     <w:p>
       <w:pPr>
-        <w:pStyle w:val="BodyText"/>
+        <w:pStyle w:val="Bibliography"/>
       </w:pPr>
       <w:r>
         <w:t xml:space="preserve">Lee, Y., Kim, S., Hasanthi, M., Song, S., Kim, S., and Lee, K.J. 2026. Dietary thiamine supplementation enhances the growth performance, digestive enzyme activity, intestine development, immunity and anti-inflammatory gene expression of juvenile olive flounder (Paralichthys olivaceus). Comp. Biochem. Physiol. Part - B Biochem. Mol. Biol. 281(September 2025): 111162. Elsevier Inc. </w:t>
@@ -20852,7 +20852,7 @@
     </w:p>
     <w:p>
       <w:pPr>
-        <w:pStyle w:val="BodyText"/>
+        <w:pStyle w:val="Bibliography"/>
       </w:pPr>
       <w:r>
         <w:t xml:space="preserve">Mantua, N.J., Bell, H., Todgham, A.E., Daniels, M.E., Rinchard, J., Ludwig, J.M., Field, J.C., Lindley, S.T., Rowland, F.E., Richter, C.A., Walters, D., Finney, B., Distajo, H.A.R., Tillitt, D., and Honeyfield, D.C. 2025. Widespread thiamine deficiency in California salmon linked to an anchovy- dominated marine prey base. Proc. Natl. Acad. Sci. 122(26): e2426011122.</w:t>
@@ -20874,7 +20874,7 @@
     </w:p>
     <w:p>
       <w:pPr>
-        <w:pStyle w:val="BodyText"/>
+        <w:pStyle w:val="Bibliography"/>
       </w:pPr>
       <w:r>
         <w:t xml:space="preserve">Manzetti, S., Zhang, J., and Van Der Spoel, D. 2014. Thiamin function, metabolism, uptake, and transport. Biochemistry 53(5): 821–835.</w:t>
@@ -20896,7 +20896,7 @@
     </w:p>
     <w:p>
       <w:pPr>
-        <w:pStyle w:val="BodyText"/>
+        <w:pStyle w:val="Bibliography"/>
       </w:pPr>
       <w:r>
         <w:t xml:space="preserve">Paerl, R.W., Bertrand, E.M., Allen, A.E., Palenik, B., and Azam, F. 2015. Vitamin B1 ecophysiology of marine picoeukaryotic algae: Strain-specific differences and a new role for bacteria in vitamin cycling. Limnol. Oceanogr. 60(1): 215–228.</w:t>
@@ -20918,7 +20918,7 @@
     </w:p>
     <w:p>
       <w:pPr>
-        <w:pStyle w:val="BodyText"/>
+        <w:pStyle w:val="Bibliography"/>
       </w:pPr>
       <w:r>
         <w:t xml:space="preserve">Reed, A.N., Rowland, F.E., Krajcik, J.A., and Tillitt, D.E. 2023. Thiamine Supplementation Improves Survival and Body Condition of Hatchery-Reared Steelhead (Oncorhynchus mykiss) in Oregon. Vet. Sci. 10(2): 1–11.</w:t>
@@ -20940,7 +20940,7 @@
     </w:p>
     <w:p>
       <w:pPr>
-        <w:pStyle w:val="BodyText"/>
+        <w:pStyle w:val="Bibliography"/>
       </w:pPr>
       <w:r>
         <w:t xml:space="preserve">Rocchi, R., van Kekem, K., Heijnis, W.H., and Smid, E.J. 2022. A simple, sensitive, and specific method for the extraction and determination of thiamine and thiamine phosphate esters in fresh yeast biomass. J. Microbiol. Methods 201(August): 106561. Elsevier B.V.</w:t>
@@ -20962,7 +20962,7 @@
     </w:p>
     <w:p>
       <w:pPr>
-        <w:pStyle w:val="BodyText"/>
+        <w:pStyle w:val="Bibliography"/>
       </w:pPr>
       <w:r>
         <w:t xml:space="preserve">Roman-Campos, D., and Cruz, J.S. 2014. Current aspects of thiamine deficiency on heart function. Life Sci. 98(1): 1–5. Elsevier Inc. </w:t>
@@ -20981,7 +20981,7 @@
     </w:p>
     <w:p>
       <w:pPr>
-        <w:pStyle w:val="BodyText"/>
+        <w:pStyle w:val="Bibliography"/>
       </w:pPr>
       <w:r>
         <w:t xml:space="preserve">Strasburger, W.W., Honeyfield, D.C., Murphy, J.M., and Pinger, C. 2023. A Review of the Thiamine Status of Alaskan Chinook Stocks and the U . S . West Coast. Available from</w:t>
@@ -21003,7 +21003,7 @@
     </w:p>
     <w:p>
       <w:pPr>
-        <w:pStyle w:val="BodyText"/>
+        <w:pStyle w:val="Bibliography"/>
       </w:pPr>
       <w:r>
         <w:t xml:space="preserve">Suffridge, C.P., Shannon, K.C., Matthews, H., Johnson, R.C., Jeffres, C., Mantua, N., Ward, A.E., Holmes, E., Kindopp, J., Aidoo, M., and Colwell, F.S. 2024. Connecting thiamine availability to the microbial community composition in Chinook salmon spawning habitats of the Sacramento River basin. Appl. Environ. Microbiol. 90(1). American Society for Microbiology.</w:t>
@@ -21025,7 +21025,7 @@
     </w:p>
     <w:p>
       <w:pPr>
-        <w:pStyle w:val="BodyText"/>
+        <w:pStyle w:val="Bibliography"/>
       </w:pPr>
       <w:r>
         <w:t xml:space="preserve">Tang, Y.Z., Koch, F., and Gobler, C.J. 2010. Most harmful algal bloom species are vitamin B1 and B 12 auxotrophs. Proc. Natl. Acad. Sci. U. S. A. 107(48): 20756–20761.</w:t>
@@ -21047,7 +21047,7 @@
     </w:p>
     <w:p>
       <w:pPr>
-        <w:pStyle w:val="BodyText"/>
+        <w:pStyle w:val="Bibliography"/>
       </w:pPr>
       <w:r>
         <w:t xml:space="preserve">Welch, D.W., Futia, M.H., Rinchard, J., Teffer, A.K., Miller, K.M., Hinch, S.G., and Honeyfield, D.C. 2018. Thiamine Levels in Muscle and Eggs of Adult Pacific Salmon from the Fraser River, British Columbia. J. Aquat. Anim. Health 30(3): 191–200.</w:t>
@@ -21069,7 +21069,7 @@
     </w:p>
     <w:p>
       <w:pPr>
-        <w:pStyle w:val="BodyText"/>
+        <w:pStyle w:val="Bibliography"/>
       </w:pPr>
       <w:r>
         <w:t xml:space="preserve">Whitfield, K.C., Bourassa, M.W., Adamolekun, B., Bergeron, G., Bettendorff, L., Brown, K.H., Cox, L., Fattal-Valevski, A., Fischer, P.R., Frank, E.L., Hiffler, L., Hlaing, L.M., Jefferds, M.E., Kapner, H., Kounnavong, S., Mousavi, M.P.S., Roth, D.E., Tsaloglou, M.N., Wieringa, F., and Combs, G.F. 2018. Thiamine deficiency disorders: diagnosis, prevalence, and a roadmap for global control programs. Ann. N. Y. Acad. Sci. 1430(1): 3–43.</w:t>
@@ -21091,7 +21091,7 @@
     </w:p>
     <w:p>
       <w:pPr>
-        <w:pStyle w:val="BodyText"/>
+        <w:pStyle w:val="Bibliography"/>
       </w:pPr>
       <w:r>
         <w:t xml:space="preserve">Wright, G.M., Brown, S.B., Brown, L.R., Moore, K., Villella, M., Zajicek, J.L., Tillitt, D.E., Fitzsimons, J.D., and Honeyfield, D.C. 2005. Effect of sample handling on thiamine and thiaminolytic activity in alewife. J. Aquat. Anim. Health 17(1): 77–81.</w:t>
@@ -21660,7 +21660,7 @@
     </w:p>
     <w:p>
       <w:pPr>
-        <w:pStyle w:val="FirstParagraph"/>
+        <w:pStyle w:val="Bibliography"/>
       </w:pPr>
       <w:r>
         <w:t xml:space="preserve">Aerts, J., Metz, J.R., Ampe, B., Decostere, A., Flik, G., and Saeger, S.D. 2015. Scales Tell a Story on the Stress History of Fish. PLOS ONE 10(4): e0123411. Public Library of Science.</w:t>
@@ -21682,7 +21682,7 @@
     </w:p>
     <w:p>
       <w:pPr>
-        <w:pStyle w:val="BodyText"/>
+        <w:pStyle w:val="Bibliography"/>
       </w:pPr>
       <w:r>
         <w:t xml:space="preserve">Bernard, B., Leguen, I., Mandiki, S.N.M., Cornet, V., Redivo, B., and Kestemont, P. 2020. Impact of temperature shift on gill physiology during smoltification of Atlantic salmon smolts (Salmo salar L.). Comp Biochem Physiol A Mol Integr Physiol 244: 110685.</w:t>
@@ -21704,7 +21704,7 @@
     </w:p>
     <w:p>
       <w:pPr>
-        <w:pStyle w:val="BodyText"/>
+        <w:pStyle w:val="Bibliography"/>
       </w:pPr>
       <w:r>
         <w:t xml:space="preserve">Kennedy, E.K.C., and Janz, D.M. 2022. First Look into the Use of Fish Scales as a Medium for Multi-Hormone Stress Analyses. Fishes 7(4): 145. Multidisciplinary Digital Publishing Institute.</w:t>
@@ -21726,7 +21726,7 @@
     </w:p>
     <w:p>
       <w:pPr>
-        <w:pStyle w:val="BodyText"/>
+        <w:pStyle w:val="Bibliography"/>
       </w:pPr>
       <w:r>
         <w:t xml:space="preserve">Koren, L., Nakagawa, S., Burke, T., Soma, K.K., Wynne-Edwards, K.E., Geffen, E., 2011. Non-breeding feather concentrations of testosterone, corticosterone and cortisol are associated with subsequent survival in wild house sparrows. Proceedings of the Royal Society B: Biological Sciences 279, 1560–1566.</w:t>
@@ -21745,7 +21745,7 @@
     </w:p>
     <w:p>
       <w:pPr>
-        <w:pStyle w:val="BodyText"/>
+        <w:pStyle w:val="Bibliography"/>
       </w:pPr>
       <w:r>
         <w:t xml:space="preserve">Laberge, F., Yin-Liao, I., and Bernier, N.J. 2019. Temporal profiles of cortisol accumulation and clearance support scale cortisol content as an indicator of chronic stress in fish. Conservation Physiology 7(1): coz052.</w:t>
@@ -21767,7 +21767,7 @@
     </w:p>
     <w:p>
       <w:pPr>
-        <w:pStyle w:val="BodyText"/>
+        <w:pStyle w:val="Bibliography"/>
       </w:pPr>
       <w:r>
         <w:t xml:space="preserve">Macbeth, B.J., Cattet, M.R.L., Stenhouse, G.B., Gibeau, M.L., and Janz, D.M. 2010. Hair cortisol concentration as a noninvasive measure of long-term stress in free-ranging grizzly bears (Ursus arctos): considerations with implications for other wildlife. Can. J. Zool. 88(10): 935–949.</w:t>
@@ -21789,7 +21789,7 @@
     </w:p>
     <w:p>
       <w:pPr>
-        <w:pStyle w:val="BodyText"/>
+        <w:pStyle w:val="Bibliography"/>
       </w:pPr>
       <w:r>
         <w:t xml:space="preserve">McKinley, A.M., Best, C., and Bernier, N.J. 2025. Scale cortisol reflects the acute but not the chronic stress status in green sunfish (Lepomis cyanellus). General and Comparative Endocrinology 372: 114797.</w:t>
@@ -21811,7 +21811,7 @@
     </w:p>
     <w:p>
       <w:pPr>
-        <w:pStyle w:val="BodyText"/>
+        <w:pStyle w:val="Bibliography"/>
       </w:pPr>
       <w:r>
         <w:t xml:space="preserve">Opinion, A.G.R., Vanhomwegen, M., De Boeck, G., and Aerts, J. 2023. Long-term stress induced cortisol downregulation, growth reduction and cardiac remodeling in Atlantic salmon. J Exp Biol 226(22): jeb246504.</w:t>
@@ -21833,7 +21833,7 @@
     </w:p>
     <w:p>
       <w:pPr>
-        <w:pStyle w:val="BodyText"/>
+        <w:pStyle w:val="Bibliography"/>
       </w:pPr>
       <w:r>
         <w:t xml:space="preserve">Raul, J.-S., Cirimele, V., Ludes, B., and Kintz, P. 2004. Detection of physiological concentrations of cortisol and cortisone in human hair. Clin Biochem 37(12): 1105–1111.</w:t>
@@ -21855,7 +21855,7 @@
     </w:p>
     <w:p>
       <w:pPr>
-        <w:pStyle w:val="BodyText"/>
+        <w:pStyle w:val="Bibliography"/>
       </w:pPr>
       <w:r>
         <w:t xml:space="preserve">Samaras, A., Dimitroglou, A., Kollias, S., Skouradakis, G., Papadakis, I.E., and Pavlidis, M. 2021. Cortisol concentration in scales is a valid indicator for the assessment of chronic stress in European sea bass, Dicentrarchus labrax L. Aquaculture 545: 737257.</w:t>
@@ -21877,7 +21877,7 @@
     </w:p>
     <w:p>
       <w:pPr>
-        <w:pStyle w:val="BodyText"/>
+        <w:pStyle w:val="Bibliography"/>
       </w:pPr>
       <w:r>
         <w:t xml:space="preserve">Schreck, C. B., &amp; Tort, L. 2016. The Concept of Stress in Fish. In: Schreck, C. B., Tort, L., Farrell, A. P., &amp; Brauner, C. J. (Eds.), Biology of Stress in Fish: Fish Physiology Volume 35 (pp. 1–34). Academic Press/Elsevier</w:t>
@@ -21885,7 +21885,7 @@
     </w:p>
     <w:p>
       <w:pPr>
-        <w:pStyle w:val="BodyText"/>
+        <w:pStyle w:val="Bibliography"/>
       </w:pPr>
       <w:r>
         <w:t xml:space="preserve">Vehanen, T., Sutela, T., and Huusko, A. 2023. Potential Impact of Climate Change on Salmonid Smolt Ecology. Fishes 8(7): 382. Multidisciplinary Digital Publishing Institute.</w:t>
@@ -21907,7 +21907,7 @@
     </w:p>
     <w:p>
       <w:pPr>
-        <w:pStyle w:val="BodyText"/>
+        <w:pStyle w:val="Bibliography"/>
       </w:pPr>
       <w:r>
         <w:t xml:space="preserve">de Vrieze, E., Heijnen, L., Metz, J.R., and Flik, G. 2012. Evidence for a hydroxyapatite precursor in regenerating cyprinid scales. Journal of Applied Ichthyology 28(3): 388–392.</w:t>
@@ -22616,7 +22616,7 @@
     </w:p>
     <w:p>
       <w:pPr>
-        <w:pStyle w:val="FirstParagraph"/>
+        <w:pStyle w:val="Bibliography"/>
       </w:pPr>
       <w:r>
         <w:t xml:space="preserve">Bayly, M., Tekatch, A., Rosenfeld, J., Jarvis, L. &amp; Enders, E. 2024. Cumulative Effects Model for Prioritizing Recovery Actions (CEMPRA): User Guide. Documentation prepared by ESSA Technologies Ltd. for the BC Water, Land and Resource S. Available from:</w:t>
@@ -22641,7 +22641,7 @@
     </w:p>
     <w:p>
       <w:pPr>
-        <w:pStyle w:val="BodyText"/>
+        <w:pStyle w:val="Bibliography"/>
       </w:pPr>
       <w:r>
         <w:t xml:space="preserve">DFO. 2022. Geospatial mapping tools, indicators, and metrics for fish habitat in the Pacific Region. DFO Can. Sci. Advis. Sec. Sci. Resp. 2022/047.</w:t>
@@ -22649,7 +22649,7 @@
     </w:p>
     <w:p>
       <w:pPr>
-        <w:pStyle w:val="BodyText"/>
+        <w:pStyle w:val="Bibliography"/>
       </w:pPr>
       <w:r>
         <w:t xml:space="preserve">Halpern, B.S., and Fujita, R. 2013. Assumptions, challenges, and future directions in cumulative impact analysis. Ecosphere. 4: art131.</w:t>
@@ -22668,7 +22668,7 @@
     </w:p>
     <w:p>
       <w:pPr>
-        <w:pStyle w:val="BodyText"/>
+        <w:pStyle w:val="Bibliography"/>
       </w:pPr>
       <w:r>
         <w:t xml:space="preserve">Halpern, B.S., McLeod, K.L., Rosenberg, A.A., and Crowder, L.B. 2008a. Managing for cumulative impacts in ecosystem-based management through ocean zoning. Ocean Coast. Manage. 51: 203–211.</w:t>
@@ -22687,7 +22687,7 @@
     </w:p>
     <w:p>
       <w:pPr>
-        <w:pStyle w:val="BodyText"/>
+        <w:pStyle w:val="Bibliography"/>
       </w:pPr>
       <w:r>
         <w:t xml:space="preserve">Iacarella, J.C. and Weller, J.D., 2023. Predicting favourable streams for anadromous salmon spawning and natal rearing under climate change. Can. J. Fish. Aquat. Sci., 81(1), pp.1-13.</w:t>
@@ -22706,7 +22706,7 @@
     </w:p>
     <w:p>
       <w:pPr>
-        <w:pStyle w:val="BodyText"/>
+        <w:pStyle w:val="Bibliography"/>
       </w:pPr>
       <w:r>
         <w:t xml:space="preserve">Iacarella, J.C., Paterson, K., Potapova, A., and Weller, J.D. 2025. Geospatial Indicators and Metrics for Threats to Fish Habitat in the Fraser River Basin with Thompson-Nicola as a Case Study. DFO Can. Sci. Advis. Sec. Res. Doc. 2025/013. xiii + 126 p.</w:t>
@@ -22714,7 +22714,7 @@
     </w:p>
     <w:p>
       <w:pPr>
-        <w:pStyle w:val="BodyText"/>
+        <w:pStyle w:val="Bibliography"/>
       </w:pPr>
       <w:r>
         <w:t xml:space="preserve">Rosenfeld, J., Gonzalez-Espinosa, P., Jarvis, L., Enders, E., Bayly, M., Paul, A., MacPherson, L., Moore, J., Sullivan, M., Ulaski, M., and Wilson, K. 2022. Stressor-response functions as a generalizable model for context dependence. Trends Ecol. Evolut. 37: 1032–1035.</w:t>
@@ -23374,7 +23374,7 @@
     </w:p>
     <w:p>
       <w:pPr>
-        <w:pStyle w:val="FirstParagraph"/>
+        <w:pStyle w:val="Bibliography"/>
       </w:pPr>
       <w:r>
         <w:t xml:space="preserve">Columbia Basin Fish and Wildlife Authority PIT Tag Steering Committee. 1999. PIT tag marking procedures manual. Available from</w:t>
@@ -23393,7 +23393,7 @@
     </w:p>
     <w:p>
       <w:pPr>
-        <w:pStyle w:val="BodyText"/>
+        <w:pStyle w:val="Bibliography"/>
       </w:pPr>
       <w:r>
         <w:t xml:space="preserve">Brock Ramshaw, Wilf Luedke and Josh Korman. 2019. Recovery Potential Assessment for the Sakinaw Lake Sockeye Salmon (Oncorhynchus nerka). Can. Sci. Advis. Sec. Res. Doc. ISSN 1919-5044.</w:t>
@@ -23684,7 +23684,7 @@
     </w:p>
     <w:p>
       <w:pPr>
-        <w:pStyle w:val="FirstParagraph"/>
+        <w:pStyle w:val="Bibliography"/>
       </w:pPr>
       <w:r>
         <w:t xml:space="preserve">Linking oceanic variability, euphausiid hotspot persistence and marine predator distribution along the Pacific coast of Canada. 2026. Evans, R. Gauthier, S., Robinson, C.L.K., English, P.A., Stanley, C., Wright, B.M., Nichol, L. Ecological Application 2026;36:e70141.</w:t>
@@ -23978,7 +23978,7 @@
     </w:p>
     <w:p>
       <w:pPr>
-        <w:pStyle w:val="FirstParagraph"/>
+        <w:pStyle w:val="Bibliography"/>
       </w:pPr>
       <w:r>
         <w:t xml:space="preserve">This study was implemented in the second year of PSSI. Acoustic data collected from moored systems are only available once instruments are recovered, in as such, we are just finalizing the processing and analyses of acoustic data from moorings deployed in 2024 and 2025.</w:t>
@@ -24247,7 +24247,7 @@
     </w:p>
     <w:p>
       <w:pPr>
-        <w:pStyle w:val="FirstParagraph"/>
+        <w:pStyle w:val="Bibliography"/>
       </w:pPr>
       <w:r>
         <w:t xml:space="preserve">McKinney, G., McPhee, M.V., Pascal, C., Seeb, J.E. and Seeb, L.W., 2020. Network analysis of linkage disequilibrium reveals genome architecture in chum salmon. G3: Genes, Genomes, Genetics, 10(5), pp.1553-1561.</w:t>
@@ -24255,7 +24255,7 @@
     </w:p>
     <w:p>
       <w:pPr>
-        <w:pStyle w:val="BodyText"/>
+        <w:pStyle w:val="Bibliography"/>
       </w:pPr>
       <w:r>
         <w:t xml:space="preserve">McKinney, G.J., Barry, P.D., Pascal, C., Seeb, J.E., Seeb, L.W. and McPhee, M.V., 2022. A new genotyping‐in‐thousands‐by‐sequencing single nucleotide polymorphism panel for mixed‐stock analysis of chum salmon from coastal Western Alaska. North American Journal of Fisheries Management, 42(5), pp.1134-1143.</w:t>
@@ -24263,7 +24263,7 @@
     </w:p>
     <w:p>
       <w:pPr>
-        <w:pStyle w:val="BodyText"/>
+        <w:pStyle w:val="Bibliography"/>
       </w:pPr>
       <w:r>
         <w:t xml:space="preserve">Small, M., Warheit K., Pascal C., Seeb L., Ruff C., Zischke J., et al., Chum Salmon Southern Area Genetic Baseline Enhancement Part 1 and Part 2: Amplicon Development, Expanded Baseline Collections, and Genotyping. PSC report S14-I17 &amp; S15-I09</w:t>
@@ -24271,7 +24271,7 @@
     </w:p>
     <w:p>
       <w:pPr>
-        <w:pStyle w:val="BodyText"/>
+        <w:pStyle w:val="Bibliography"/>
       </w:pPr>
       <w:r>
         <w:t xml:space="preserve">Small, M.P., Rogers Olive, S.D., Seeb, L.W., Seeb, J.E., Pascal, C.E., Warheit, K.I. and Templin, W., 2015. Chum salmon genetic diversity in the northeastern Pacific Ocean assessed with single nucleotide polymorphisms (SNPs): Applications to fishery management. North American Journal of Fisheries Management, 35(5), pp.974-987.</w:t>
@@ -24684,7 +24684,7 @@
     </w:p>
     <w:p>
       <w:pPr>
-        <w:pStyle w:val="FirstParagraph"/>
+        <w:pStyle w:val="Bibliography"/>
       </w:pPr>
       <w:r>
         <w:t xml:space="preserve">Ames, R.T., Barry, P.D., Callahan, M.W., Leuthold, N., Wischniowski, S.G., Neil, J.C., Gravel, S., Scott, T., Adams, B.H., and Watson, J.T. 2026. Employing deep learning for chum salmon (Oncorhynchus keta) age estimation through scale image analysis, submitted to CJFAS December 2025.</w:t>
@@ -24692,7 +24692,7 @@
     </w:p>
     <w:p>
       <w:pPr>
-        <w:pStyle w:val="BodyText"/>
+        <w:pStyle w:val="Bibliography"/>
       </w:pPr>
       <w:r>
         <w:t xml:space="preserve">Benson, I., Helser, T.E., Marchetti, G., and Barnett, B. 2023. The future of fish age estimation: deep machine learning coupled with Fourier transform near-infrared spectroscopy of otoliths. Can. J. Fish. Aquat. Sci. 80: 1482–1494.</w:t>
@@ -24700,7 +24700,7 @@
     </w:p>
     <w:p>
       <w:pPr>
-        <w:pStyle w:val="BodyText"/>
+        <w:pStyle w:val="Bibliography"/>
       </w:pPr>
       <w:r>
         <w:t xml:space="preserve">LaLanne, J., and Safsten, G. 1969. Age determination from scales of chum salmon (Oncorhynchus keta). J. Fish. Res. Board Can. 26: 671–676.</w:t>
@@ -24708,7 +24708,7 @@
     </w:p>
     <w:p>
       <w:pPr>
-        <w:pStyle w:val="BodyText"/>
+        <w:pStyle w:val="Bibliography"/>
       </w:pPr>
       <w:r>
         <w:t xml:space="preserve">Malde, K., Handegard, N.O., Eikvil, L., and Salberg, A.-B. 2020. Machine intelligence and the data-driven future of marine science. ICES J. Mar. Sci. 77: 1274–1285.</w:t>
@@ -24716,7 +24716,7 @@
     </w:p>
     <w:p>
       <w:pPr>
-        <w:pStyle w:val="BodyText"/>
+        <w:pStyle w:val="Bibliography"/>
       </w:pPr>
       <w:r>
         <w:t xml:space="preserve">McNicol, R.E., and MacLellan, S.E. 2010. Accuracy of using scales to age mixed-stock Chinook salmon of hatchery origin. Trans. Am. Fish. Soc. 139: 727–734.</w:t>
@@ -24724,7 +24724,7 @@
     </w:p>
     <w:p>
       <w:pPr>
-        <w:pStyle w:val="BodyText"/>
+        <w:pStyle w:val="Bibliography"/>
       </w:pPr>
       <w:r>
         <w:t xml:space="preserve">Moen, E., Vabø, R., Smoliński, S., Denechaud, C., Handegard, N.O., and Malde, K. 2023. Age interpretation of cod otoliths using deep learning. Ecol. Inform. 78: 102325.</w:t>
@@ -25251,7 +25251,7 @@
     </w:p>
     <w:p>
       <w:pPr>
-        <w:pStyle w:val="FirstParagraph"/>
+        <w:pStyle w:val="Bibliography"/>
       </w:pPr>
       <w:r>
         <w:t xml:space="preserve">None</w:t>
@@ -25570,7 +25570,7 @@
     </w:p>
     <w:p>
       <w:pPr>
-        <w:pStyle w:val="FirstParagraph"/>
+        <w:pStyle w:val="Bibliography"/>
       </w:pPr>
       <w:r>
         <w:t xml:space="preserve">salmonMSE: management strategy evaluation for Pacific salmon (website containing technical documentation and examples).</w:t>
@@ -25589,7 +25589,7 @@
     </w:p>
     <w:p>
       <w:pPr>
-        <w:pStyle w:val="BodyText"/>
+        <w:pStyle w:val="Bibliography"/>
       </w:pPr>
       <w:r>
         <w:t xml:space="preserve">Communication products: Presentations</w:t>
@@ -25597,7 +25597,7 @@
     </w:p>
     <w:p>
       <w:pPr>
-        <w:pStyle w:val="BodyText"/>
+        <w:pStyle w:val="Bibliography"/>
       </w:pPr>
       <w:r>
         <w:t xml:space="preserve">Holt, C., Huynh, Q., Wor, C. and Connors, B. 2024. salmonMSE: A decision-support tool to evaluate harvest, hatchery and habitat management decisions for Pacific salmon. Presented at All-staff meeting for Salmon Enhancement Program, 12 Sept. 2024.</w:t>
@@ -25605,7 +25605,7 @@
     </w:p>
     <w:p>
       <w:pPr>
-        <w:pStyle w:val="BodyText"/>
+        <w:pStyle w:val="Bibliography"/>
       </w:pPr>
       <w:r>
         <w:t xml:space="preserve">Huynh, Q., Holt, C., Vos, A., Wor, C., Connors, B, Hordyk, A., Carruthers, T., and Luedke, W.</w:t>
@@ -25625,7 +25625,7 @@
     </w:p>
     <w:p>
       <w:pPr>
-        <w:pStyle w:val="FirstParagraph"/>
+        <w:pStyle w:val="Bibliography"/>
       </w:pPr>
       <w:r>
         <w:t xml:space="preserve">Huynh, Q., Holt, C., Wor, C., Bocking, B., Brown, N., Connors, B., Kwong, L., Luedke, W., McHugh, D., Thom, M., Vos, A., Zoehner, B. 2025. salmonMSE, a decision-support tool to evaluate harvest, hatchery and habitat management levers for Pacific salmon: Application to Sarita River Chinook salmon. Presented at DFO’s EAFM workshop, hosted the Technical Expertise in Stock Assessment, 25 Nov. 2025</w:t>
@@ -25633,7 +25633,7 @@
     </w:p>
     <w:p>
       <w:pPr>
-        <w:pStyle w:val="BodyText"/>
+        <w:pStyle w:val="Bibliography"/>
       </w:pPr>
       <w:r>
         <w:t xml:space="preserve">Huynh, Q., Holt, C., Wor, C., Bocking, B., Brown, N., Connors, B., Kwong, L., Luedke, W., McHugh, D., Thom, M., Vos, A., Zoehner, B. 2025. salmonMSE, a decision-support tool to evaluate harvest, hatchery and habitat management levers for Pacific salmon: Application to Sarita River Chinook salmon. Presented to DFO’s Pacific Salmon Science Symposium, Session on Data &amp; Modelling to Inform Decision-Making. 9 Dec. 2025</w:t>
@@ -25641,7 +25641,7 @@
     </w:p>
     <w:p>
       <w:pPr>
-        <w:pStyle w:val="BodyText"/>
+        <w:pStyle w:val="Bibliography"/>
       </w:pPr>
       <w:r>
         <w:t xml:space="preserve">Huynh, Q., Holt, C., Wor, C., Bocking, B., Brown, N., Connors, B., Kwong, L., Luedke, W., McHugh, D., Thom, M., Vos, A., Zoehner, B. 2026. salmonMSE, a decision-support tool to evaluate harvest, hatchery and habitat management levers for Pacific salmon: Application to Sarita River Chinook salmon.. Presented to SEP Planning and Assessment Unit, 13 Jan 2026.</w:t>
@@ -28283,7 +28283,15 @@
     </w:p>
     <w:bookmarkEnd w:id="315"/>
     <w:bookmarkEnd w:id="316"/>
-    <w:sectPr/>
+    <w:sectPr>
+      <w:headerReference r:id="rId11" w:type="even"/>
+      <w:headerReference r:id="rId10" w:type="default"/>
+      <w:headerReference r:id="rId9" w:type="first"/>
+      <w:pgSz w:h="15840" w:w="12240"/>
+      <w:pgMar w:bottom="1440" w:footer="720" w:gutter="0" w:header="720" w:left="1440" w:right="1440" w:top="1440"/>
+      <w:cols w:space="720"/>
+      <w:docGrid w:linePitch="360"/>
+    </w:sectPr>
   </w:body>
 </w:document>
 </file>
@@ -28309,6 +28317,372 @@
     </w:p>
   </w:footnote>
 </w:footnotes>
+</file>
+
+<file path=word/header1.xml><?xml version="1.0" encoding="utf-8"?>
+<w:hdr xmlns:wpc="http://schemas.microsoft.com/office/word/2010/wordprocessingCanvas" xmlns:cx="http://schemas.microsoft.com/office/drawing/2014/chartex" xmlns:cx1="http://schemas.microsoft.com/office/drawing/2015/9/8/chartex" xmlns:cx2="http://schemas.microsoft.com/office/drawing/2015/10/21/chartex" xmlns:cx3="http://schemas.microsoft.com/office/drawing/2016/5/9/chartex" xmlns:cx4="http://schemas.microsoft.com/office/drawing/2016/5/10/chartex" xmlns:cx5="http://schemas.microsoft.com/office/drawing/2016/5/11/chartex" xmlns:cx6="http://schemas.microsoft.com/office/drawing/2016/5/12/chartex" xmlns:cx7="http://schemas.microsoft.com/office/drawing/2016/5/13/chartex" xmlns:cx8="http://schemas.microsoft.com/office/drawing/2016/5/14/chartex" xmlns:mc="http://schemas.openxmlformats.org/markup-compatibility/2006" xmlns:aink="http://schemas.microsoft.com/office/drawing/2016/ink" xmlns:am3d="http://schemas.microsoft.com/office/drawing/2017/model3d" xmlns:o="urn:schemas-microsoft-com:office:office" xmlns:oel="http://schemas.microsoft.com/office/2019/extlst" xmlns:r="http://schemas.openxmlformats.org/officeDocument/2006/relationships" xmlns:m="http://schemas.openxmlformats.org/officeDocument/2006/math" xmlns:v="urn:schemas-microsoft-com:vml" xmlns:wp14="http://schemas.microsoft.com/office/word/2010/wordprocessingDrawing" xmlns:wp="http://schemas.openxmlformats.org/drawingml/2006/wordprocessingDrawing" xmlns:w10="urn:schemas-microsoft-com:office:word" xmlns:w="http://schemas.openxmlformats.org/wordprocessingml/2006/main" xmlns:w14="http://schemas.microsoft.com/office/word/2010/wordml" xmlns:w15="http://schemas.microsoft.com/office/word/2012/wordml" xmlns:w16cex="http://schemas.microsoft.com/office/word/2018/wordml/cex" xmlns:w16cid="http://schemas.microsoft.com/office/word/2016/wordml/cid" xmlns:w16="http://schemas.microsoft.com/office/word/2018/wordml" xmlns:w16du="http://schemas.microsoft.com/office/word/2023/wordml/word16du" xmlns:w16sdtdh="http://schemas.microsoft.com/office/word/2020/wordml/sdtdatahash" xmlns:w16sdtfl="http://schemas.microsoft.com/office/word/2024/wordml/sdtformatlock" xmlns:w16se="http://schemas.microsoft.com/office/word/2015/wordml/symex" xmlns:wpg="http://schemas.microsoft.com/office/word/2010/wordprocessingGroup" xmlns:wpi="http://schemas.microsoft.com/office/word/2010/wordprocessingInk" xmlns:wne="http://schemas.microsoft.com/office/word/2006/wordml" xmlns:wps="http://schemas.microsoft.com/office/word/2010/wordprocessingShape" mc:Ignorable="w14 w15 w16se w16cid w16 w16cex w16sdtdh w16sdtfl w16du wp14">
+  <w:p>
+    <w:pPr>
+      <w:pStyle w:val="Header"/>
+    </w:pPr>
+    <w:r>
+      <w:rPr>
+        <w:noProof/>
+      </w:rPr>
+      <mc:AlternateContent>
+        <mc:Choice Requires="wps">
+          <w:drawing>
+            <wp:anchor distT="0" distB="0" distL="0" distR="0" simplePos="0" relativeHeight="251659264" behindDoc="0" locked="0" layoutInCell="1" allowOverlap="1" wp14:anchorId="0AA673C2" wp14:editId="070F1C61">
+              <wp:simplePos x="635" y="635"/>
+              <wp:positionH relativeFrom="page">
+                <wp:align>right</wp:align>
+              </wp:positionH>
+              <wp:positionV relativeFrom="page">
+                <wp:align>top</wp:align>
+              </wp:positionV>
+              <wp:extent cx="1916430" cy="405765"/>
+              <wp:effectExtent l="0" t="0" r="0" b="13335"/>
+              <wp:wrapNone/>
+              <wp:docPr id="993799153" name="Text Box 2" descr="Unclassified - Non-Classifié">
+                <a:extLst xmlns:a="http://schemas.openxmlformats.org/drawingml/2006/main">
+                  <a:ext uri="{5AE41FA2-C0FF-4470-9BD4-5FADCA87CBE2}">
+                    <aclsh:classification xmlns:aclsh="http://schemas.microsoft.com/office/drawing/2020/classificationShape" classificationOutcomeType="hdr"/>
+                  </a:ext>
+                </a:extLst>
+              </wp:docPr>
+              <wp:cNvGraphicFramePr/>
+              <a:graphic xmlns:a="http://schemas.openxmlformats.org/drawingml/2006/main">
+                <a:graphicData uri="http://schemas.microsoft.com/office/word/2010/wordprocessingShape">
+                  <wps:wsp>
+                    <wps:cNvSpPr txBox="1"/>
+                    <wps:spPr>
+                      <a:xfrm>
+                        <a:off x="0" y="0"/>
+                        <a:ext cx="1916430" cy="405765"/>
+                      </a:xfrm>
+                      <a:prstGeom prst="rect">
+                        <a:avLst/>
+                      </a:prstGeom>
+                      <a:noFill/>
+                      <a:ln>
+                        <a:noFill/>
+                      </a:ln>
+                    </wps:spPr>
+                    <wps:txbx>
+                      <w:txbxContent>
+                        <w:p>
+                          <w:pPr>
+                            <w:spacing w:after="0"/>
+                            <w:rPr>
+                              <w:rFonts w:eastAsia="Calibri" w:cs="Calibri"/>
+                              <w:noProof/>
+                              <w:color w:val="000000"/>
+                            </w:rPr>
+                          </w:pPr>
+                          <w:r>
+                            <w:rPr>
+                              <w:rFonts w:eastAsia="Calibri" w:cs="Calibri"/>
+                              <w:noProof/>
+                              <w:color w:val="000000"/>
+                            </w:rPr>
+                            <w:t>Unclassified - Non-Classifié</w:t>
+                          </w:r>
+                        </w:p>
+                      </w:txbxContent>
+                    </wps:txbx>
+                    <wps:bodyPr rot="0" spcFirstLastPara="0" vertOverflow="overflow" horzOverflow="overflow" vert="horz" wrap="none" lIns="0" tIns="190500" rIns="254000" bIns="0" numCol="1" spcCol="0" rtlCol="0" fromWordArt="0" anchor="t" anchorCtr="0" forceAA="0" compatLnSpc="1">
+                      <a:prstTxWarp prst="textNoShape">
+                        <a:avLst/>
+                      </a:prstTxWarp>
+                      <a:spAutoFit/>
+                    </wps:bodyPr>
+                  </wps:wsp>
+                </a:graphicData>
+              </a:graphic>
+            </wp:anchor>
+          </w:drawing>
+        </mc:Choice>
+        <mc:Fallback>
+          <w:pict>
+            <v:shapetype w14:anchorId="0AA673C2" id="_x0000_t202" coordsize="21600,21600" o:spt="202" path="m,l,21600r21600,l21600,xe">
+              <v:stroke joinstyle="miter"/>
+              <v:path gradientshapeok="t" o:connecttype="rect"/>
+            </v:shapetype>
+            <v:shape id="Text Box 2" o:spid="_x0000_s1026" type="#_x0000_t202" alt="Unclassified - Non-Classifié" style="position:absolute;margin-left:110.9pt;margin-top:0;width:150.9pt;height:31.95pt;z-index:251659264;visibility:visible;mso-wrap-style:none;mso-wrap-distance-left:0;mso-wrap-distance-top:0;mso-wrap-distance-right:0;mso-wrap-distance-bottom:0;mso-position-horizontal:right;mso-position-horizontal-relative:page;mso-position-vertical:top;mso-position-vertical-relative:page;v-text-anchor:top" o:gfxdata="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" filled="f" stroked="f">
+              <v:textbox style="mso-fit-shape-to-text:t" inset="0,15pt,20pt,0">
+                <w:txbxContent>
+                  <w:p>
+                    <w:pPr>
+                      <w:spacing w:after="0"/>
+                      <w:rPr>
+                        <w:rFonts w:eastAsia="Calibri" w:cs="Calibri"/>
+                        <w:noProof/>
+                        <w:color w:val="000000"/>
+                      </w:rPr>
+                    </w:pPr>
+                    <w:r>
+                      <w:rPr>
+                        <w:rFonts w:eastAsia="Calibri" w:cs="Calibri"/>
+                        <w:noProof/>
+                        <w:color w:val="000000"/>
+                      </w:rPr>
+                      <w:t>Unclassified - Non-Classifié</w:t>
+                    </w:r>
+                  </w:p>
+                </w:txbxContent>
+              </v:textbox>
+              <w10:wrap anchorx="page" anchory="page"/>
+            </v:shape>
+          </w:pict>
+        </mc:Fallback>
+      </mc:AlternateContent>
+    </w:r>
+  </w:p>
+</w:hdr>
+</file>
+
+<file path=word/header2.xml><?xml version="1.0" encoding="utf-8"?>
+<w:hdr xmlns:wpc="http://schemas.microsoft.com/office/word/2010/wordprocessingCanvas" xmlns:cx="http://schemas.microsoft.com/office/drawing/2014/chartex" xmlns:cx1="http://schemas.microsoft.com/office/drawing/2015/9/8/chartex" xmlns:cx2="http://schemas.microsoft.com/office/drawing/2015/10/21/chartex" xmlns:cx3="http://schemas.microsoft.com/office/drawing/2016/5/9/chartex" xmlns:cx4="http://schemas.microsoft.com/office/drawing/2016/5/10/chartex" xmlns:cx5="http://schemas.microsoft.com/office/drawing/2016/5/11/chartex" xmlns:cx6="http://schemas.microsoft.com/office/drawing/2016/5/12/chartex" xmlns:cx7="http://schemas.microsoft.com/office/drawing/2016/5/13/chartex" xmlns:cx8="http://schemas.microsoft.com/office/drawing/2016/5/14/chartex" xmlns:mc="http://schemas.openxmlformats.org/markup-compatibility/2006" xmlns:aink="http://schemas.microsoft.com/office/drawing/2016/ink" xmlns:am3d="http://schemas.microsoft.com/office/drawing/2017/model3d" xmlns:o="urn:schemas-microsoft-com:office:office" xmlns:oel="http://schemas.microsoft.com/office/2019/extlst" xmlns:r="http://schemas.openxmlformats.org/officeDocument/2006/relationships" xmlns:m="http://schemas.openxmlformats.org/officeDocument/2006/math" xmlns:v="urn:schemas-microsoft-com:vml" xmlns:wp14="http://schemas.microsoft.com/office/word/2010/wordprocessingDrawing" xmlns:wp="http://schemas.openxmlformats.org/drawingml/2006/wordprocessingDrawing" xmlns:w10="urn:schemas-microsoft-com:office:word" xmlns:w="http://schemas.openxmlformats.org/wordprocessingml/2006/main" xmlns:w14="http://schemas.microsoft.com/office/word/2010/wordml" xmlns:w15="http://schemas.microsoft.com/office/word/2012/wordml" xmlns:w16cex="http://schemas.microsoft.com/office/word/2018/wordml/cex" xmlns:w16cid="http://schemas.microsoft.com/office/word/2016/wordml/cid" xmlns:w16="http://schemas.microsoft.com/office/word/2018/wordml" xmlns:w16du="http://schemas.microsoft.com/office/word/2023/wordml/word16du" xmlns:w16sdtdh="http://schemas.microsoft.com/office/word/2020/wordml/sdtdatahash" xmlns:w16sdtfl="http://schemas.microsoft.com/office/word/2024/wordml/sdtformatlock" xmlns:w16se="http://schemas.microsoft.com/office/word/2015/wordml/symex" xmlns:wpg="http://schemas.microsoft.com/office/word/2010/wordprocessingGroup" xmlns:wpi="http://schemas.microsoft.com/office/word/2010/wordprocessingInk" xmlns:wne="http://schemas.microsoft.com/office/word/2006/wordml" xmlns:wps="http://schemas.microsoft.com/office/word/2010/wordprocessingShape" mc:Ignorable="w14 w15 w16se w16cid w16 w16cex w16sdtdh w16sdtfl w16du wp14">
+  <w:p>
+    <w:pPr>
+      <w:pStyle w:val="Header"/>
+    </w:pPr>
+    <w:r>
+      <w:rPr>
+        <w:noProof/>
+      </w:rPr>
+      <mc:AlternateContent>
+        <mc:Choice Requires="wps">
+          <w:drawing>
+            <wp:anchor distT="0" distB="0" distL="0" distR="0" simplePos="0" relativeHeight="251660288" behindDoc="0" locked="0" layoutInCell="1" allowOverlap="1" wp14:anchorId="16C5F7FC" wp14:editId="0EB33126">
+              <wp:simplePos x="914400" y="461176"/>
+              <wp:positionH relativeFrom="page">
+                <wp:align>right</wp:align>
+              </wp:positionH>
+              <wp:positionV relativeFrom="page">
+                <wp:align>top</wp:align>
+              </wp:positionV>
+              <wp:extent cx="1916430" cy="405765"/>
+              <wp:effectExtent l="0" t="0" r="0" b="13335"/>
+              <wp:wrapNone/>
+              <wp:docPr id="268222242" name="Text Box 3" descr="Unclassified - Non-Classifié">
+                <a:extLst xmlns:a="http://schemas.openxmlformats.org/drawingml/2006/main">
+                  <a:ext uri="{5AE41FA2-C0FF-4470-9BD4-5FADCA87CBE2}">
+                    <aclsh:classification xmlns:aclsh="http://schemas.microsoft.com/office/drawing/2020/classificationShape" classificationOutcomeType="hdr"/>
+                  </a:ext>
+                </a:extLst>
+              </wp:docPr>
+              <wp:cNvGraphicFramePr/>
+              <a:graphic xmlns:a="http://schemas.openxmlformats.org/drawingml/2006/main">
+                <a:graphicData uri="http://schemas.microsoft.com/office/word/2010/wordprocessingShape">
+                  <wps:wsp>
+                    <wps:cNvSpPr txBox="1"/>
+                    <wps:spPr>
+                      <a:xfrm>
+                        <a:off x="0" y="0"/>
+                        <a:ext cx="1916430" cy="405765"/>
+                      </a:xfrm>
+                      <a:prstGeom prst="rect">
+                        <a:avLst/>
+                      </a:prstGeom>
+                      <a:noFill/>
+                      <a:ln>
+                        <a:noFill/>
+                      </a:ln>
+                    </wps:spPr>
+                    <wps:txbx>
+                      <w:txbxContent>
+                        <w:p>
+                          <w:pPr>
+                            <w:spacing w:after="0"/>
+                            <w:rPr>
+                              <w:rFonts w:eastAsia="Calibri" w:cs="Calibri"/>
+                              <w:noProof/>
+                              <w:color w:val="000000"/>
+                            </w:rPr>
+                          </w:pPr>
+                          <w:r>
+                            <w:rPr>
+                              <w:rFonts w:eastAsia="Calibri" w:cs="Calibri"/>
+                              <w:noProof/>
+                              <w:color w:val="000000"/>
+                            </w:rPr>
+                            <w:t>Unclassified - Non-Classifié</w:t>
+                          </w:r>
+                        </w:p>
+                      </w:txbxContent>
+                    </wps:txbx>
+                    <wps:bodyPr rot="0" spcFirstLastPara="0" vertOverflow="overflow" horzOverflow="overflow" vert="horz" wrap="none" lIns="0" tIns="190500" rIns="254000" bIns="0" numCol="1" spcCol="0" rtlCol="0" fromWordArt="0" anchor="t" anchorCtr="0" forceAA="0" compatLnSpc="1">
+                      <a:prstTxWarp prst="textNoShape">
+                        <a:avLst/>
+                      </a:prstTxWarp>
+                      <a:spAutoFit/>
+                    </wps:bodyPr>
+                  </wps:wsp>
+                </a:graphicData>
+              </a:graphic>
+            </wp:anchor>
+          </w:drawing>
+        </mc:Choice>
+        <mc:Fallback>
+          <w:pict>
+            <v:shapetype w14:anchorId="16C5F7FC" id="_x0000_t202" coordsize="21600,21600" o:spt="202" path="m,l,21600r21600,l21600,xe">
+              <v:stroke joinstyle="miter"/>
+              <v:path gradientshapeok="t" o:connecttype="rect"/>
+            </v:shapetype>
+            <v:shape id="Text Box 3" o:spid="_x0000_s1027" type="#_x0000_t202" alt="Unclassified - Non-Classifié" style="position:absolute;margin-left:110.9pt;margin-top:0;width:150.9pt;height:31.95pt;z-index:251660288;visibility:visible;mso-wrap-style:none;mso-wrap-distance-left:0;mso-wrap-distance-top:0;mso-wrap-distance-right:0;mso-wrap-distance-bottom:0;mso-position-horizontal:right;mso-position-horizontal-relative:page;mso-position-vertical:top;mso-position-vertical-relative:page;v-text-anchor:top" o:gfxdata="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" filled="f" stroked="f">
+              <v:textbox style="mso-fit-shape-to-text:t" inset="0,15pt,20pt,0">
+                <w:txbxContent>
+                  <w:p>
+                    <w:pPr>
+                      <w:spacing w:after="0"/>
+                      <w:rPr>
+                        <w:rFonts w:eastAsia="Calibri" w:cs="Calibri"/>
+                        <w:noProof/>
+                        <w:color w:val="000000"/>
+                      </w:rPr>
+                    </w:pPr>
+                    <w:r>
+                      <w:rPr>
+                        <w:rFonts w:eastAsia="Calibri" w:cs="Calibri"/>
+                        <w:noProof/>
+                        <w:color w:val="000000"/>
+                      </w:rPr>
+                      <w:t>Unclassified - Non-Classifié</w:t>
+                    </w:r>
+                  </w:p>
+                </w:txbxContent>
+              </v:textbox>
+              <w10:wrap anchorx="page" anchory="page"/>
+            </v:shape>
+          </w:pict>
+        </mc:Fallback>
+      </mc:AlternateContent>
+    </w:r>
+  </w:p>
+</w:hdr>
+</file>
+
+<file path=word/header3.xml><?xml version="1.0" encoding="utf-8"?>
+<w:hdr xmlns:wpc="http://schemas.microsoft.com/office/word/2010/wordprocessingCanvas" xmlns:cx="http://schemas.microsoft.com/office/drawing/2014/chartex" xmlns:cx1="http://schemas.microsoft.com/office/drawing/2015/9/8/chartex" xmlns:cx2="http://schemas.microsoft.com/office/drawing/2015/10/21/chartex" xmlns:cx3="http://schemas.microsoft.com/office/drawing/2016/5/9/chartex" xmlns:cx4="http://schemas.microsoft.com/office/drawing/2016/5/10/chartex" xmlns:cx5="http://schemas.microsoft.com/office/drawing/2016/5/11/chartex" xmlns:cx6="http://schemas.microsoft.com/office/drawing/2016/5/12/chartex" xmlns:cx7="http://schemas.microsoft.com/office/drawing/2016/5/13/chartex" xmlns:cx8="http://schemas.microsoft.com/office/drawing/2016/5/14/chartex" xmlns:mc="http://schemas.openxmlformats.org/markup-compatibility/2006" xmlns:aink="http://schemas.microsoft.com/office/drawing/2016/ink" xmlns:am3d="http://schemas.microsoft.com/office/drawing/2017/model3d" xmlns:o="urn:schemas-microsoft-com:office:office" xmlns:oel="http://schemas.microsoft.com/office/2019/extlst" xmlns:r="http://schemas.openxmlformats.org/officeDocument/2006/relationships" xmlns:m="http://schemas.openxmlformats.org/officeDocument/2006/math" xmlns:v="urn:schemas-microsoft-com:vml" xmlns:wp14="http://schemas.microsoft.com/office/word/2010/wordprocessingDrawing" xmlns:wp="http://schemas.openxmlformats.org/drawingml/2006/wordprocessingDrawing" xmlns:w10="urn:schemas-microsoft-com:office:word" xmlns:w="http://schemas.openxmlformats.org/wordprocessingml/2006/main" xmlns:w14="http://schemas.microsoft.com/office/word/2010/wordml" xmlns:w15="http://schemas.microsoft.com/office/word/2012/wordml" xmlns:w16cex="http://schemas.microsoft.com/office/word/2018/wordml/cex" xmlns:w16cid="http://schemas.microsoft.com/office/word/2016/wordml/cid" xmlns:w16="http://schemas.microsoft.com/office/word/2018/wordml" xmlns:w16du="http://schemas.microsoft.com/office/word/2023/wordml/word16du" xmlns:w16sdtdh="http://schemas.microsoft.com/office/word/2020/wordml/sdtdatahash" xmlns:w16sdtfl="http://schemas.microsoft.com/office/word/2024/wordml/sdtformatlock" xmlns:w16se="http://schemas.microsoft.com/office/word/2015/wordml/symex" xmlns:wpg="http://schemas.microsoft.com/office/word/2010/wordprocessingGroup" xmlns:wpi="http://schemas.microsoft.com/office/word/2010/wordprocessingInk" xmlns:wne="http://schemas.microsoft.com/office/word/2006/wordml" xmlns:wps="http://schemas.microsoft.com/office/word/2010/wordprocessingShape" mc:Ignorable="w14 w15 w16se w16cid w16 w16cex w16sdtdh w16sdtfl w16du wp14">
+  <w:p>
+    <w:pPr>
+      <w:pStyle w:val="Header"/>
+    </w:pPr>
+    <w:r>
+      <w:rPr>
+        <w:noProof/>
+      </w:rPr>
+      <mc:AlternateContent>
+        <mc:Choice Requires="wps">
+          <w:drawing>
+            <wp:anchor distT="0" distB="0" distL="0" distR="0" simplePos="0" relativeHeight="251658240" behindDoc="0" locked="0" layoutInCell="1" allowOverlap="1" wp14:anchorId="6ACDFA78" wp14:editId="0E4D52FB">
+              <wp:simplePos x="635" y="635"/>
+              <wp:positionH relativeFrom="page">
+                <wp:align>right</wp:align>
+              </wp:positionH>
+              <wp:positionV relativeFrom="page">
+                <wp:align>top</wp:align>
+              </wp:positionV>
+              <wp:extent cx="1916430" cy="405765"/>
+              <wp:effectExtent l="0" t="0" r="0" b="13335"/>
+              <wp:wrapNone/>
+              <wp:docPr id="1343529025" name="Text Box 1" descr="Unclassified - Non-Classifié">
+                <a:extLst xmlns:a="http://schemas.openxmlformats.org/drawingml/2006/main">
+                  <a:ext uri="{5AE41FA2-C0FF-4470-9BD4-5FADCA87CBE2}">
+                    <aclsh:classification xmlns:aclsh="http://schemas.microsoft.com/office/drawing/2020/classificationShape" classificationOutcomeType="hdr"/>
+                  </a:ext>
+                </a:extLst>
+              </wp:docPr>
+              <wp:cNvGraphicFramePr/>
+              <a:graphic xmlns:a="http://schemas.openxmlformats.org/drawingml/2006/main">
+                <a:graphicData uri="http://schemas.microsoft.com/office/word/2010/wordprocessingShape">
+                  <wps:wsp>
+                    <wps:cNvSpPr txBox="1"/>
+                    <wps:spPr>
+                      <a:xfrm>
+                        <a:off x="0" y="0"/>
+                        <a:ext cx="1916430" cy="405765"/>
+                      </a:xfrm>
+                      <a:prstGeom prst="rect">
+                        <a:avLst/>
+                      </a:prstGeom>
+                      <a:noFill/>
+                      <a:ln>
+                        <a:noFill/>
+                      </a:ln>
+                    </wps:spPr>
+                    <wps:txbx>
+                      <w:txbxContent>
+                        <w:p>
+                          <w:pPr>
+                            <w:spacing w:after="0"/>
+                            <w:rPr>
+                              <w:rFonts w:eastAsia="Calibri" w:cs="Calibri"/>
+                              <w:noProof/>
+                              <w:color w:val="000000"/>
+                            </w:rPr>
+                          </w:pPr>
+                          <w:r>
+                            <w:rPr>
+                              <w:rFonts w:eastAsia="Calibri" w:cs="Calibri"/>
+                              <w:noProof/>
+                              <w:color w:val="000000"/>
+                            </w:rPr>
+                            <w:t>Unclassified - Non-Classifié</w:t>
+                          </w:r>
+                        </w:p>
+                      </w:txbxContent>
+                    </wps:txbx>
+                    <wps:bodyPr rot="0" spcFirstLastPara="0" vertOverflow="overflow" horzOverflow="overflow" vert="horz" wrap="none" lIns="0" tIns="190500" rIns="254000" bIns="0" numCol="1" spcCol="0" rtlCol="0" fromWordArt="0" anchor="t" anchorCtr="0" forceAA="0" compatLnSpc="1">
+                      <a:prstTxWarp prst="textNoShape">
+                        <a:avLst/>
+                      </a:prstTxWarp>
+                      <a:spAutoFit/>
+                    </wps:bodyPr>
+                  </wps:wsp>
+                </a:graphicData>
+              </a:graphic>
+            </wp:anchor>
+          </w:drawing>
+        </mc:Choice>
+        <mc:Fallback>
+          <w:pict>
+            <v:shapetype w14:anchorId="6ACDFA78" id="_x0000_t202" coordsize="21600,21600" o:spt="202" path="m,l,21600r21600,l21600,xe">
+              <v:stroke joinstyle="miter"/>
+              <v:path gradientshapeok="t" o:connecttype="rect"/>
+            </v:shapetype>
+            <v:shape id="Text Box 1" o:spid="_x0000_s1028" type="#_x0000_t202" alt="Unclassified - Non-Classifié" style="position:absolute;margin-left:110.9pt;margin-top:0;width:150.9pt;height:31.95pt;z-index:251658240;visibility:visible;mso-wrap-style:none;mso-wrap-distance-left:0;mso-wrap-distance-top:0;mso-wrap-distance-right:0;mso-wrap-distance-bottom:0;mso-position-horizontal:right;mso-position-horizontal-relative:page;mso-position-vertical:top;mso-position-vertical-relative:page;v-text-anchor:top" o:gfxdata="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" filled="f" stroked="f">
+              <v:textbox style="mso-fit-shape-to-text:t" inset="0,15pt,20pt,0">
+                <w:txbxContent>
+                  <w:p>
+                    <w:pPr>
+                      <w:spacing w:after="0"/>
+                      <w:rPr>
+                        <w:rFonts w:eastAsia="Calibri" w:cs="Calibri"/>
+                        <w:noProof/>
+                        <w:color w:val="000000"/>
+                      </w:rPr>
+                    </w:pPr>
+                    <w:r>
+                      <w:rPr>
+                        <w:rFonts w:eastAsia="Calibri" w:cs="Calibri"/>
+                        <w:noProof/>
+                        <w:color w:val="000000"/>
+                      </w:rPr>
+                      <w:t>Unclassified - Non-Classifié</w:t>
+                    </w:r>
+                  </w:p>
+                </w:txbxContent>
+              </v:textbox>
+              <w10:wrap anchorx="page" anchory="page"/>
+            </v:shape>
+          </w:pict>
+        </mc:Fallback>
+      </mc:AlternateContent>
+    </w:r>
+  </w:p>
+</w:hdr>
 </file>
 
 <file path=word/numbering.xml><?xml version="1.0" encoding="utf-8"?>
@@ -28828,65 +29202,796 @@
 </file>
 
 <file path=word/styles.xml><?xml version="1.0" encoding="utf-8"?>
-<w:styles xmlns:r="http://schemas.openxmlformats.org/officeDocument/2006/relationships" xmlns:w="http://schemas.openxmlformats.org/wordprocessingml/2006/main">
+<w:styles xmlns:mc="http://schemas.openxmlformats.org/markup-compatibility/2006" xmlns:r="http://schemas.openxmlformats.org/officeDocument/2006/relationships" xmlns:w="http://schemas.openxmlformats.org/wordprocessingml/2006/main" xmlns:w14="http://schemas.microsoft.com/office/word/2010/wordml" xmlns:w15="http://schemas.microsoft.com/office/word/2012/wordml" xmlns:w16="http://schemas.microsoft.com/office/word/2018/wordml" xmlns:w16cex="http://schemas.microsoft.com/office/word/2018/wordml/cex" xmlns:w16cid="http://schemas.microsoft.com/office/word/2016/wordml/cid" xmlns:w16du="http://schemas.microsoft.com/office/word/2023/wordml/word16du" xmlns:w16sdtdh="http://schemas.microsoft.com/office/word/2020/wordml/sdtdatahash" xmlns:w16sdtfl="http://schemas.microsoft.com/office/word/2024/wordml/sdtformatlock" xmlns:w16se="http://schemas.microsoft.com/office/word/2015/wordml/symex" mc:Ignorable="w14 w15 w16se w16cid w16 w16cex w16sdtdh w16sdtfl w16du">
   <w:docDefaults>
     <w:rPrDefault>
       <w:rPr>
         <w:rFonts w:asciiTheme="minorHAnsi" w:cstheme="minorBidi" w:eastAsiaTheme="minorHAnsi" w:hAnsiTheme="minorHAnsi"/>
+        <w:kern w:val="2"/>
         <w:sz w:val="24"/>
         <w:szCs w:val="24"/>
         <w:lang w:bidi="ar-SA" w:eastAsia="en-US" w:val="en-US"/>
+        <w14:ligatures w14:val="standardContextual"/>
       </w:rPr>
     </w:rPrDefault>
     <w:pPrDefault>
       <w:pPr>
-        <w:spacing w:after="200"/>
+        <w:spacing w:after="160" w:line="278" w:lineRule="auto"/>
       </w:pPr>
     </w:pPrDefault>
   </w:docDefaults>
-  <w:latentStyles w:count="276" w:defLockedState="0" w:defQFormat="0" w:defSemiHidden="0" w:defUIPriority="0" w:defUnhideWhenUsed="0"/>
+  <w:latentStyles w:count="376" w:defLockedState="0" w:defQFormat="0" w:defSemiHidden="0" w:defUIPriority="99" w:defUnhideWhenUsed="0">
+    <w:lsdException w:name="Normal" w:qFormat="1" w:uiPriority="0"/>
+    <w:lsdException w:name="heading 1" w:qFormat="1" w:uiPriority="9"/>
+    <w:lsdException w:name="heading 2" w:qFormat="1" w:semiHidden="1" w:uiPriority="9" w:unhideWhenUsed="1"/>
+    <w:lsdException w:name="heading 3" w:qFormat="1" w:semiHidden="1" w:uiPriority="9" w:unhideWhenUsed="1"/>
+    <w:lsdException w:name="heading 4" w:qFormat="1" w:semiHidden="1" w:uiPriority="9" w:unhideWhenUsed="1"/>
+    <w:lsdException w:name="heading 5" w:qFormat="1" w:semiHidden="1" w:uiPriority="9" w:unhideWhenUsed="1"/>
+    <w:lsdException w:name="heading 6" w:qFormat="1" w:semiHidden="1" w:uiPriority="9" w:unhideWhenUsed="1"/>
+    <w:lsdException w:name="heading 7" w:qFormat="1" w:semiHidden="1" w:uiPriority="9" w:unhideWhenUsed="1"/>
+    <w:lsdException w:name="heading 8" w:qFormat="1" w:semiHidden="1" w:uiPriority="9" w:unhideWhenUsed="1"/>
+    <w:lsdException w:name="heading 9" w:qFormat="1" w:semiHidden="1" w:uiPriority="9" w:unhideWhenUsed="1"/>
+    <w:lsdException w:name="index 1" w:semiHidden="1" w:unhideWhenUsed="1"/>
+    <w:lsdException w:name="index 2" w:semiHidden="1" w:unhideWhenUsed="1"/>
+    <w:lsdException w:name="index 3" w:semiHidden="1" w:unhideWhenUsed="1"/>
+    <w:lsdException w:name="index 4" w:semiHidden="1" w:unhideWhenUsed="1"/>
+    <w:lsdException w:name="index 5" w:semiHidden="1" w:unhideWhenUsed="1"/>
+    <w:lsdException w:name="index 6" w:semiHidden="1" w:unhideWhenUsed="1"/>
+    <w:lsdException w:name="index 7" w:semiHidden="1" w:unhideWhenUsed="1"/>
+    <w:lsdException w:name="index 8" w:semiHidden="1" w:unhideWhenUsed="1"/>
+    <w:lsdException w:name="index 9" w:semiHidden="1" w:unhideWhenUsed="1"/>
+    <w:lsdException w:name="toc 1" w:semiHidden="1" w:uiPriority="39" w:unhideWhenUsed="1"/>
+    <w:lsdException w:name="toc 2" w:semiHidden="1" w:uiPriority="39" w:unhideWhenUsed="1"/>
+    <w:lsdException w:name="toc 3" w:semiHidden="1" w:uiPriority="39" w:unhideWhenUsed="1"/>
+    <w:lsdException w:name="toc 4" w:semiHidden="1" w:uiPriority="39" w:unhideWhenUsed="1"/>
+    <w:lsdException w:name="toc 5" w:semiHidden="1" w:uiPriority="39" w:unhideWhenUsed="1"/>
+    <w:lsdException w:name="toc 6" w:semiHidden="1" w:uiPriority="39" w:unhideWhenUsed="1"/>
+    <w:lsdException w:name="toc 7" w:semiHidden="1" w:uiPriority="39" w:unhideWhenUsed="1"/>
+    <w:lsdException w:name="toc 8" w:semiHidden="1" w:uiPriority="39" w:unhideWhenUsed="1"/>
+    <w:lsdException w:name="toc 9" w:semiHidden="1" w:uiPriority="39" w:unhideWhenUsed="1"/>
+    <w:lsdException w:name="Normal Indent" w:semiHidden="1" w:unhideWhenUsed="1"/>
+    <w:lsdException w:name="footnote text" w:semiHidden="1" w:unhideWhenUsed="1"/>
+    <w:lsdException w:name="annotation text" w:semiHidden="1" w:unhideWhenUsed="1"/>
+    <w:lsdException w:name="header" w:semiHidden="1" w:unhideWhenUsed="1"/>
+    <w:lsdException w:name="footer" w:semiHidden="1" w:unhideWhenUsed="1"/>
+    <w:lsdException w:name="index heading" w:semiHidden="1" w:unhideWhenUsed="1"/>
+    <w:lsdException w:name="caption" w:qFormat="1" w:semiHidden="1" w:uiPriority="35" w:unhideWhenUsed="1"/>
+    <w:lsdException w:name="table of figures" w:semiHidden="1" w:unhideWhenUsed="1"/>
+    <w:lsdException w:name="envelope address" w:semiHidden="1" w:unhideWhenUsed="1"/>
+    <w:lsdException w:name="envelope return" w:semiHidden="1" w:unhideWhenUsed="1"/>
+    <w:lsdException w:name="footnote reference" w:semiHidden="1" w:unhideWhenUsed="1"/>
+    <w:lsdException w:name="annotation reference" w:semiHidden="1" w:unhideWhenUsed="1"/>
+    <w:lsdException w:name="line number" w:semiHidden="1" w:unhideWhenUsed="1"/>
+    <w:lsdException w:name="page number" w:semiHidden="1" w:unhideWhenUsed="1"/>
+    <w:lsdException w:name="endnote reference" w:semiHidden="1" w:unhideWhenUsed="1"/>
+    <w:lsdException w:name="endnote text" w:semiHidden="1" w:unhideWhenUsed="1"/>
+    <w:lsdException w:name="table of authorities" w:semiHidden="1" w:unhideWhenUsed="1"/>
+    <w:lsdException w:name="macro" w:semiHidden="1" w:unhideWhenUsed="1"/>
+    <w:lsdException w:name="toa heading" w:semiHidden="1" w:unhideWhenUsed="1"/>
+    <w:lsdException w:name="List" w:semiHidden="1" w:unhideWhenUsed="1"/>
+    <w:lsdException w:name="List Bullet" w:semiHidden="1" w:unhideWhenUsed="1"/>
+    <w:lsdException w:name="List Number" w:semiHidden="1" w:unhideWhenUsed="1"/>
+    <w:lsdException w:name="List 2" w:semiHidden="1" w:unhideWhenUsed="1"/>
+    <w:lsdException w:name="List 3" w:semiHidden="1" w:unhideWhenUsed="1"/>
+    <w:lsdException w:name="List 4" w:semiHidden="1" w:unhideWhenUsed="1"/>
+    <w:lsdException w:name="List 5" w:semiHidden="1" w:unhideWhenUsed="1"/>
+    <w:lsdException w:name="List Bullet 2" w:semiHidden="1" w:unhideWhenUsed="1"/>
+    <w:lsdException w:name="List Bullet 3" w:semiHidden="1" w:unhideWhenUsed="1"/>
+    <w:lsdException w:name="List Bullet 4" w:semiHidden="1" w:unhideWhenUsed="1"/>
+    <w:lsdException w:name="List Bullet 5" w:semiHidden="1" w:unhideWhenUsed="1"/>
+    <w:lsdException w:name="List Number 2" w:semiHidden="1" w:unhideWhenUsed="1"/>
+    <w:lsdException w:name="List Number 3" w:semiHidden="1" w:unhideWhenUsed="1"/>
+    <w:lsdException w:name="List Number 4" w:semiHidden="1" w:unhideWhenUsed="1"/>
+    <w:lsdException w:name="List Number 5" w:semiHidden="1" w:unhideWhenUsed="1"/>
+    <w:lsdException w:name="Title" w:qFormat="1" w:uiPriority="10"/>
+    <w:lsdException w:name="Closing" w:semiHidden="1" w:unhideWhenUsed="1"/>
+    <w:lsdException w:name="Signature" w:semiHidden="1" w:unhideWhenUsed="1"/>
+    <w:lsdException w:name="Default Paragraph Font" w:semiHidden="1" w:uiPriority="1" w:unhideWhenUsed="1"/>
+    <w:lsdException w:name="Body Text" w:semiHidden="1" w:unhideWhenUsed="1"/>
+    <w:lsdException w:name="Body Text Indent" w:semiHidden="1" w:unhideWhenUsed="1"/>
+    <w:lsdException w:name="List Continue" w:semiHidden="1" w:unhideWhenUsed="1"/>
+    <w:lsdException w:name="List Continue 2" w:semiHidden="1" w:unhideWhenUsed="1"/>
+    <w:lsdException w:name="List Continue 3" w:semiHidden="1" w:unhideWhenUsed="1"/>
+    <w:lsdException w:name="List Continue 4" w:semiHidden="1" w:unhideWhenUsed="1"/>
+    <w:lsdException w:name="List Continue 5" w:semiHidden="1" w:unhideWhenUsed="1"/>
+    <w:lsdException w:name="Message Header" w:semiHidden="1" w:unhideWhenUsed="1"/>
+    <w:lsdException w:name="Subtitle" w:qFormat="1" w:uiPriority="11"/>
+    <w:lsdException w:name="Salutation" w:semiHidden="1" w:unhideWhenUsed="1"/>
+    <w:lsdException w:name="Date" w:semiHidden="1" w:unhideWhenUsed="1"/>
+    <w:lsdException w:name="Body Text First Indent" w:semiHidden="1" w:unhideWhenUsed="1"/>
+    <w:lsdException w:name="Body Text First Indent 2" w:semiHidden="1" w:unhideWhenUsed="1"/>
+    <w:lsdException w:name="Note Heading" w:semiHidden="1" w:unhideWhenUsed="1"/>
+    <w:lsdException w:name="Body Text 2" w:semiHidden="1" w:unhideWhenUsed="1"/>
+    <w:lsdException w:name="Body Text 3" w:semiHidden="1" w:unhideWhenUsed="1"/>
+    <w:lsdException w:name="Body Text Indent 2" w:semiHidden="1" w:unhideWhenUsed="1"/>
+    <w:lsdException w:name="Body Text Indent 3" w:semiHidden="1" w:unhideWhenUsed="1"/>
+    <w:lsdException w:name="Block Text" w:semiHidden="1" w:unhideWhenUsed="1"/>
+    <w:lsdException w:name="Hyperlink" w:semiHidden="1" w:unhideWhenUsed="1"/>
+    <w:lsdException w:name="FollowedHyperlink" w:semiHidden="1" w:unhideWhenUsed="1"/>
+    <w:lsdException w:name="Strong" w:qFormat="1" w:uiPriority="22"/>
+    <w:lsdException w:name="Emphasis" w:qFormat="1" w:uiPriority="20"/>
+    <w:lsdException w:name="Document Map" w:semiHidden="1" w:unhideWhenUsed="1"/>
+    <w:lsdException w:name="Plain Text" w:semiHidden="1" w:unhideWhenUsed="1"/>
+    <w:lsdException w:name="E-mail Signature" w:semiHidden="1" w:unhideWhenUsed="1"/>
+    <w:lsdException w:name="HTML Top of Form" w:semiHidden="1" w:unhideWhenUsed="1"/>
+    <w:lsdException w:name="HTML Bottom of Form" w:semiHidden="1" w:unhideWhenUsed="1"/>
+    <w:lsdException w:name="Normal (Web)" w:semiHidden="1" w:unhideWhenUsed="1"/>
+    <w:lsdException w:name="HTML Acronym" w:semiHidden="1" w:unhideWhenUsed="1"/>
+    <w:lsdException w:name="HTML Address" w:semiHidden="1" w:unhideWhenUsed="1"/>
+    <w:lsdException w:name="HTML Cite" w:semiHidden="1" w:unhideWhenUsed="1"/>
+    <w:lsdException w:name="HTML Code" w:semiHidden="1" w:unhideWhenUsed="1"/>
+    <w:lsdException w:name="HTML Definition" w:semiHidden="1" w:unhideWhenUsed="1"/>
+    <w:lsdException w:name="HTML Keyboard" w:semiHidden="1" w:unhideWhenUsed="1"/>
+    <w:lsdException w:name="HTML Preformatted" w:semiHidden="1" w:unhideWhenUsed="1"/>
+    <w:lsdException w:name="HTML Sample" w:semiHidden="1" w:unhideWhenUsed="1"/>
+    <w:lsdException w:name="HTML Typewriter" w:semiHidden="1" w:unhideWhenUsed="1"/>
+    <w:lsdException w:name="HTML Variable" w:semiHidden="1" w:unhideWhenUsed="1"/>
+    <w:lsdException w:name="Normal Table" w:semiHidden="1" w:unhideWhenUsed="1"/>
+    <w:lsdException w:name="annotation subject" w:semiHidden="1" w:unhideWhenUsed="1"/>
+    <w:lsdException w:name="No List" w:semiHidden="1" w:unhideWhenUsed="1"/>
+    <w:lsdException w:name="Outline List 1" w:semiHidden="1" w:unhideWhenUsed="1"/>
+    <w:lsdException w:name="Outline List 2" w:semiHidden="1" w:unhideWhenUsed="1"/>
+    <w:lsdException w:name="Outline List 3" w:semiHidden="1" w:unhideWhenUsed="1"/>
+    <w:lsdException w:name="Table Simple 1" w:semiHidden="1" w:unhideWhenUsed="1"/>
+    <w:lsdException w:name="Table Simple 2" w:semiHidden="1" w:unhideWhenUsed="1"/>
+    <w:lsdException w:name="Table Simple 3" w:semiHidden="1" w:unhideWhenUsed="1"/>
+    <w:lsdException w:name="Table Classic 1" w:semiHidden="1" w:unhideWhenUsed="1"/>
+    <w:lsdException w:name="Table Classic 2" w:semiHidden="1" w:unhideWhenUsed="1"/>
+    <w:lsdException w:name="Table Classic 3" w:semiHidden="1" w:unhideWhenUsed="1"/>
+    <w:lsdException w:name="Table Classic 4" w:semiHidden="1" w:unhideWhenUsed="1"/>
+    <w:lsdException w:name="Table Colorful 1" w:semiHidden="1" w:unhideWhenUsed="1"/>
+    <w:lsdException w:name="Table Colorful 2" w:semiHidden="1" w:unhideWhenUsed="1"/>
+    <w:lsdException w:name="Table Colorful 3" w:semiHidden="1" w:unhideWhenUsed="1"/>
+    <w:lsdException w:name="Table Columns 1" w:semiHidden="1" w:unhideWhenUsed="1"/>
+    <w:lsdException w:name="Table Columns 2" w:semiHidden="1" w:unhideWhenUsed="1"/>
+    <w:lsdException w:name="Table Columns 3" w:semiHidden="1" w:unhideWhenUsed="1"/>
+    <w:lsdException w:name="Table Columns 4" w:semiHidden="1" w:unhideWhenUsed="1"/>
+    <w:lsdException w:name="Table Columns 5" w:semiHidden="1" w:unhideWhenUsed="1"/>
+    <w:lsdException w:name="Table Grid 1" w:semiHidden="1" w:unhideWhenUsed="1"/>
+    <w:lsdException w:name="Table Grid 2" w:semiHidden="1" w:unhideWhenUsed="1"/>
+    <w:lsdException w:name="Table Grid 3" w:semiHidden="1" w:unhideWhenUsed="1"/>
+    <w:lsdException w:name="Table Grid 4" w:semiHidden="1" w:unhideWhenUsed="1"/>
+    <w:lsdException w:name="Table Grid 5" w:semiHidden="1" w:unhideWhenUsed="1"/>
+    <w:lsdException w:name="Table Grid 6" w:semiHidden="1" w:unhideWhenUsed="1"/>
+    <w:lsdException w:name="Table Grid 7" w:semiHidden="1" w:unhideWhenUsed="1"/>
+    <w:lsdException w:name="Table Grid 8" w:semiHidden="1" w:unhideWhenUsed="1"/>
+    <w:lsdException w:name="Table List 1" w:semiHidden="1" w:unhideWhenUsed="1"/>
+    <w:lsdException w:name="Table List 2" w:semiHidden="1" w:unhideWhenUsed="1"/>
+    <w:lsdException w:name="Table List 3" w:semiHidden="1" w:unhideWhenUsed="1"/>
+    <w:lsdException w:name="Table List 4" w:semiHidden="1" w:unhideWhenUsed="1"/>
+    <w:lsdException w:name="Table List 5" w:semiHidden="1" w:unhideWhenUsed="1"/>
+    <w:lsdException w:name="Table List 6" w:semiHidden="1" w:unhideWhenUsed="1"/>
+    <w:lsdException w:name="Table List 7" w:semiHidden="1" w:unhideWhenUsed="1"/>
+    <w:lsdException w:name="Table List 8" w:semiHidden="1" w:unhideWhenUsed="1"/>
+    <w:lsdException w:name="Table 3D effects 1" w:semiHidden="1" w:unhideWhenUsed="1"/>
+    <w:lsdException w:name="Table 3D effects 2" w:semiHidden="1" w:unhideWhenUsed="1"/>
+    <w:lsdException w:name="Table 3D effects 3" w:semiHidden="1" w:unhideWhenUsed="1"/>
+    <w:lsdException w:name="Table Contemporary" w:semiHidden="1" w:unhideWhenUsed="1"/>
+    <w:lsdException w:name="Table Elegant" w:semiHidden="1" w:unhideWhenUsed="1"/>
+    <w:lsdException w:name="Table Professional" w:semiHidden="1" w:unhideWhenUsed="1"/>
+    <w:lsdException w:name="Table Subtle 1" w:semiHidden="1" w:unhideWhenUsed="1"/>
+    <w:lsdException w:name="Table Subtle 2" w:semiHidden="1" w:unhideWhenUsed="1"/>
+    <w:lsdException w:name="Table Web 1" w:semiHidden="1" w:unhideWhenUsed="1"/>
+    <w:lsdException w:name="Table Web 2" w:semiHidden="1" w:unhideWhenUsed="1"/>
+    <w:lsdException w:name="Table Web 3" w:semiHidden="1" w:unhideWhenUsed="1"/>
+    <w:lsdException w:name="Balloon Text" w:semiHidden="1" w:unhideWhenUsed="1"/>
+    <w:lsdException w:name="Table Grid" w:uiPriority="39"/>
+    <w:lsdException w:name="Table Theme" w:semiHidden="1" w:unhideWhenUsed="1"/>
+    <w:lsdException w:name="Placeholder Text" w:semiHidden="1"/>
+    <w:lsdException w:name="No Spacing" w:qFormat="1" w:uiPriority="1"/>
+    <w:lsdException w:name="Light Shading" w:uiPriority="60"/>
+    <w:lsdException w:name="Light List" w:uiPriority="61"/>
+    <w:lsdException w:name="Light Grid" w:uiPriority="62"/>
+    <w:lsdException w:name="Medium Shading 1" w:uiPriority="63"/>
+    <w:lsdException w:name="Medium Shading 2" w:uiPriority="64"/>
+    <w:lsdException w:name="Medium List 1" w:uiPriority="65"/>
+    <w:lsdException w:name="Medium List 2" w:uiPriority="66"/>
+    <w:lsdException w:name="Medium Grid 1" w:uiPriority="67"/>
+    <w:lsdException w:name="Medium Grid 2" w:uiPriority="68"/>
+    <w:lsdException w:name="Medium Grid 3" w:uiPriority="69"/>
+    <w:lsdException w:name="Dark List" w:uiPriority="70"/>
+    <w:lsdException w:name="Colorful Shading" w:uiPriority="71"/>
+    <w:lsdException w:name="Colorful List" w:uiPriority="72"/>
+    <w:lsdException w:name="Colorful Grid" w:uiPriority="73"/>
+    <w:lsdException w:name="Light Shading Accent 1" w:uiPriority="60"/>
+    <w:lsdException w:name="Light List Accent 1" w:uiPriority="61"/>
+    <w:lsdException w:name="Light Grid Accent 1" w:uiPriority="62"/>
+    <w:lsdException w:name="Medium Shading 1 Accent 1" w:uiPriority="63"/>
+    <w:lsdException w:name="Medium Shading 2 Accent 1" w:uiPriority="64"/>
+    <w:lsdException w:name="Medium List 1 Accent 1" w:uiPriority="65"/>
+    <w:lsdException w:name="Revision" w:semiHidden="1"/>
+    <w:lsdException w:name="List Paragraph" w:qFormat="1" w:uiPriority="34"/>
+    <w:lsdException w:name="Quote" w:qFormat="1" w:uiPriority="29"/>
+    <w:lsdException w:name="Intense Quote" w:qFormat="1" w:uiPriority="30"/>
+    <w:lsdException w:name="Medium List 2 Accent 1" w:uiPriority="66"/>
+    <w:lsdException w:name="Medium Grid 1 Accent 1" w:uiPriority="67"/>
+    <w:lsdException w:name="Medium Grid 2 Accent 1" w:uiPriority="68"/>
+    <w:lsdException w:name="Medium Grid 3 Accent 1" w:uiPriority="69"/>
+    <w:lsdException w:name="Dark List Accent 1" w:uiPriority="70"/>
+    <w:lsdException w:name="Colorful Shading Accent 1" w:uiPriority="71"/>
+    <w:lsdException w:name="Colorful List Accent 1" w:uiPriority="72"/>
+    <w:lsdException w:name="Colorful Grid Accent 1" w:uiPriority="73"/>
+    <w:lsdException w:name="Light Shading Accent 2" w:uiPriority="60"/>
+    <w:lsdException w:name="Light List Accent 2" w:uiPriority="61"/>
+    <w:lsdException w:name="Light Grid Accent 2" w:uiPriority="62"/>
+    <w:lsdException w:name="Medium Shading 1 Accent 2" w:uiPriority="63"/>
+    <w:lsdException w:name="Medium Shading 2 Accent 2" w:uiPriority="64"/>
+    <w:lsdException w:name="Medium List 1 Accent 2" w:uiPriority="65"/>
+    <w:lsdException w:name="Medium List 2 Accent 2" w:uiPriority="66"/>
+    <w:lsdException w:name="Medium Grid 1 Accent 2" w:uiPriority="67"/>
+    <w:lsdException w:name="Medium Grid 2 Accent 2" w:uiPriority="68"/>
+    <w:lsdException w:name="Medium Grid 3 Accent 2" w:uiPriority="69"/>
+    <w:lsdException w:name="Dark List Accent 2" w:uiPriority="70"/>
+    <w:lsdException w:name="Colorful Shading Accent 2" w:uiPriority="71"/>
+    <w:lsdException w:name="Colorful List Accent 2" w:uiPriority="72"/>
+    <w:lsdException w:name="Colorful Grid Accent 2" w:uiPriority="73"/>
+    <w:lsdException w:name="Light Shading Accent 3" w:uiPriority="60"/>
+    <w:lsdException w:name="Light List Accent 3" w:uiPriority="61"/>
+    <w:lsdException w:name="Light Grid Accent 3" w:uiPriority="62"/>
+    <w:lsdException w:name="Medium Shading 1 Accent 3" w:uiPriority="63"/>
+    <w:lsdException w:name="Medium Shading 2 Accent 3" w:uiPriority="64"/>
+    <w:lsdException w:name="Medium List 1 Accent 3" w:uiPriority="65"/>
+    <w:lsdException w:name="Medium List 2 Accent 3" w:uiPriority="66"/>
+    <w:lsdException w:name="Medium Grid 1 Accent 3" w:uiPriority="67"/>
+    <w:lsdException w:name="Medium Grid 2 Accent 3" w:uiPriority="68"/>
+    <w:lsdException w:name="Medium Grid 3 Accent 3" w:uiPriority="69"/>
+    <w:lsdException w:name="Dark List Accent 3" w:uiPriority="70"/>
+    <w:lsdException w:name="Colorful Shading Accent 3" w:uiPriority="71"/>
+    <w:lsdException w:name="Colorful List Accent 3" w:uiPriority="72"/>
+    <w:lsdException w:name="Colorful Grid Accent 3" w:uiPriority="73"/>
+    <w:lsdException w:name="Light Shading Accent 4" w:uiPriority="60"/>
+    <w:lsdException w:name="Light List Accent 4" w:uiPriority="61"/>
+    <w:lsdException w:name="Light Grid Accent 4" w:uiPriority="62"/>
+    <w:lsdException w:name="Medium Shading 1 Accent 4" w:uiPriority="63"/>
+    <w:lsdException w:name="Medium Shading 2 Accent 4" w:uiPriority="64"/>
+    <w:lsdException w:name="Medium List 1 Accent 4" w:uiPriority="65"/>
+    <w:lsdException w:name="Medium List 2 Accent 4" w:uiPriority="66"/>
+    <w:lsdException w:name="Medium Grid 1 Accent 4" w:uiPriority="67"/>
+    <w:lsdException w:name="Medium Grid 2 Accent 4" w:uiPriority="68"/>
+    <w:lsdException w:name="Medium Grid 3 Accent 4" w:uiPriority="69"/>
+    <w:lsdException w:name="Dark List Accent 4" w:uiPriority="70"/>
+    <w:lsdException w:name="Colorful Shading Accent 4" w:uiPriority="71"/>
+    <w:lsdException w:name="Colorful List Accent 4" w:uiPriority="72"/>
+    <w:lsdException w:name="Colorful Grid Accent 4" w:uiPriority="73"/>
+    <w:lsdException w:name="Light Shading Accent 5" w:uiPriority="60"/>
+    <w:lsdException w:name="Light List Accent 5" w:uiPriority="61"/>
+    <w:lsdException w:name="Light Grid Accent 5" w:uiPriority="62"/>
+    <w:lsdException w:name="Medium Shading 1 Accent 5" w:uiPriority="63"/>
+    <w:lsdException w:name="Medium Shading 2 Accent 5" w:uiPriority="64"/>
+    <w:lsdException w:name="Medium List 1 Accent 5" w:uiPriority="65"/>
+    <w:lsdException w:name="Medium List 2 Accent 5" w:uiPriority="66"/>
+    <w:lsdException w:name="Medium Grid 1 Accent 5" w:uiPriority="67"/>
+    <w:lsdException w:name="Medium Grid 2 Accent 5" w:uiPriority="68"/>
+    <w:lsdException w:name="Medium Grid 3 Accent 5" w:uiPriority="69"/>
+    <w:lsdException w:name="Dark List Accent 5" w:uiPriority="70"/>
+    <w:lsdException w:name="Colorful Shading Accent 5" w:uiPriority="71"/>
+    <w:lsdException w:name="Colorful List Accent 5" w:uiPriority="72"/>
+    <w:lsdException w:name="Colorful Grid Accent 5" w:uiPriority="73"/>
+    <w:lsdException w:name="Light Shading Accent 6" w:uiPriority="60"/>
+    <w:lsdException w:name="Light List Accent 6" w:uiPriority="61"/>
+    <w:lsdException w:name="Light Grid Accent 6" w:uiPriority="62"/>
+    <w:lsdException w:name="Medium Shading 1 Accent 6" w:uiPriority="63"/>
+    <w:lsdException w:name="Medium Shading 2 Accent 6" w:uiPriority="64"/>
+    <w:lsdException w:name="Medium List 1 Accent 6" w:uiPriority="65"/>
+    <w:lsdException w:name="Medium List 2 Accent 6" w:uiPriority="66"/>
+    <w:lsdException w:name="Medium Grid 1 Accent 6" w:uiPriority="67"/>
+    <w:lsdException w:name="Medium Grid 2 Accent 6" w:uiPriority="68"/>
+    <w:lsdException w:name="Medium Grid 3 Accent 6" w:uiPriority="69"/>
+    <w:lsdException w:name="Dark List Accent 6" w:uiPriority="70"/>
+    <w:lsdException w:name="Colorful Shading Accent 6" w:uiPriority="71"/>
+    <w:lsdException w:name="Colorful List Accent 6" w:uiPriority="72"/>
+    <w:lsdException w:name="Colorful Grid Accent 6" w:uiPriority="73"/>
+    <w:lsdException w:name="Subtle Emphasis" w:qFormat="1" w:uiPriority="19"/>
+    <w:lsdException w:name="Intense Emphasis" w:qFormat="1" w:uiPriority="21"/>
+    <w:lsdException w:name="Subtle Reference" w:qFormat="1" w:uiPriority="31"/>
+    <w:lsdException w:name="Intense Reference" w:qFormat="1" w:uiPriority="32"/>
+    <w:lsdException w:name="Book Title" w:qFormat="1" w:uiPriority="33"/>
+    <w:lsdException w:name="Bibliography" w:semiHidden="1" w:uiPriority="37" w:unhideWhenUsed="1"/>
+    <w:lsdException w:name="TOC Heading" w:qFormat="1" w:semiHidden="1" w:uiPriority="39" w:unhideWhenUsed="1"/>
+    <w:lsdException w:name="Plain Table 1" w:uiPriority="41"/>
+    <w:lsdException w:name="Plain Table 2" w:uiPriority="42"/>
+    <w:lsdException w:name="Plain Table 3" w:uiPriority="43"/>
+    <w:lsdException w:name="Plain Table 4" w:uiPriority="44"/>
+    <w:lsdException w:name="Plain Table 5" w:uiPriority="45"/>
+    <w:lsdException w:name="Grid Table Light" w:uiPriority="40"/>
+    <w:lsdException w:name="Grid Table 1 Light" w:uiPriority="46"/>
+    <w:lsdException w:name="Grid Table 2" w:uiPriority="47"/>
+    <w:lsdException w:name="Grid Table 3" w:uiPriority="48"/>
+    <w:lsdException w:name="Grid Table 4" w:uiPriority="49"/>
+    <w:lsdException w:name="Grid Table 5 Dark" w:uiPriority="50"/>
+    <w:lsdException w:name="Grid Table 6 Colorful" w:uiPriority="51"/>
+    <w:lsdException w:name="Grid Table 7 Colorful" w:uiPriority="52"/>
+    <w:lsdException w:name="Grid Table 1 Light Accent 1" w:uiPriority="46"/>
+    <w:lsdException w:name="Grid Table 2 Accent 1" w:uiPriority="47"/>
+    <w:lsdException w:name="Grid Table 3 Accent 1" w:uiPriority="48"/>
+    <w:lsdException w:name="Grid Table 4 Accent 1" w:uiPriority="49"/>
+    <w:lsdException w:name="Grid Table 5 Dark Accent 1" w:uiPriority="50"/>
+    <w:lsdException w:name="Grid Table 6 Colorful Accent 1" w:uiPriority="51"/>
+    <w:lsdException w:name="Grid Table 7 Colorful Accent 1" w:uiPriority="52"/>
+    <w:lsdException w:name="Grid Table 1 Light Accent 2" w:uiPriority="46"/>
+    <w:lsdException w:name="Grid Table 2 Accent 2" w:uiPriority="47"/>
+    <w:lsdException w:name="Grid Table 3 Accent 2" w:uiPriority="48"/>
+    <w:lsdException w:name="Grid Table 4 Accent 2" w:uiPriority="49"/>
+    <w:lsdException w:name="Grid Table 5 Dark Accent 2" w:uiPriority="50"/>
+    <w:lsdException w:name="Grid Table 6 Colorful Accent 2" w:uiPriority="51"/>
+    <w:lsdException w:name="Grid Table 7 Colorful Accent 2" w:uiPriority="52"/>
+    <w:lsdException w:name="Grid Table 1 Light Accent 3" w:uiPriority="46"/>
+    <w:lsdException w:name="Grid Table 2 Accent 3" w:uiPriority="47"/>
+    <w:lsdException w:name="Grid Table 3 Accent 3" w:uiPriority="48"/>
+    <w:lsdException w:name="Grid Table 4 Accent 3" w:uiPriority="49"/>
+    <w:lsdException w:name="Grid Table 5 Dark Accent 3" w:uiPriority="50"/>
+    <w:lsdException w:name="Grid Table 6 Colorful Accent 3" w:uiPriority="51"/>
+    <w:lsdException w:name="Grid Table 7 Colorful Accent 3" w:uiPriority="52"/>
+    <w:lsdException w:name="Grid Table 1 Light Accent 4" w:uiPriority="46"/>
+    <w:lsdException w:name="Grid Table 2 Accent 4" w:uiPriority="47"/>
+    <w:lsdException w:name="Grid Table 3 Accent 4" w:uiPriority="48"/>
+    <w:lsdException w:name="Grid Table 4 Accent 4" w:uiPriority="49"/>
+    <w:lsdException w:name="Grid Table 5 Dark Accent 4" w:uiPriority="50"/>
+    <w:lsdException w:name="Grid Table 6 Colorful Accent 4" w:uiPriority="51"/>
+    <w:lsdException w:name="Grid Table 7 Colorful Accent 4" w:uiPriority="52"/>
+    <w:lsdException w:name="Grid Table 1 Light Accent 5" w:uiPriority="46"/>
+    <w:lsdException w:name="Grid Table 2 Accent 5" w:uiPriority="47"/>
+    <w:lsdException w:name="Grid Table 3 Accent 5" w:uiPriority="48"/>
+    <w:lsdException w:name="Grid Table 4 Accent 5" w:uiPriority="49"/>
+    <w:lsdException w:name="Grid Table 5 Dark Accent 5" w:uiPriority="50"/>
+    <w:lsdException w:name="Grid Table 6 Colorful Accent 5" w:uiPriority="51"/>
+    <w:lsdException w:name="Grid Table 7 Colorful Accent 5" w:uiPriority="52"/>
+    <w:lsdException w:name="Grid Table 1 Light Accent 6" w:uiPriority="46"/>
+    <w:lsdException w:name="Grid Table 2 Accent 6" w:uiPriority="47"/>
+    <w:lsdException w:name="Grid Table 3 Accent 6" w:uiPriority="48"/>
+    <w:lsdException w:name="Grid Table 4 Accent 6" w:uiPriority="49"/>
+    <w:lsdException w:name="Grid Table 5 Dark Accent 6" w:uiPriority="50"/>
+    <w:lsdException w:name="Grid Table 6 Colorful Accent 6" w:uiPriority="51"/>
+    <w:lsdException w:name="Grid Table 7 Colorful Accent 6" w:uiPriority="52"/>
+    <w:lsdException w:name="List Table 1 Light" w:uiPriority="46"/>
+    <w:lsdException w:name="List Table 2" w:uiPriority="47"/>
+    <w:lsdException w:name="List Table 3" w:uiPriority="48"/>
+    <w:lsdException w:name="List Table 4" w:uiPriority="49"/>
+    <w:lsdException w:name="List Table 5 Dark" w:uiPriority="50"/>
+    <w:lsdException w:name="List Table 6 Colorful" w:uiPriority="51"/>
+    <w:lsdException w:name="List Table 7 Colorful" w:uiPriority="52"/>
+    <w:lsdException w:name="List Table 1 Light Accent 1" w:uiPriority="46"/>
+    <w:lsdException w:name="List Table 2 Accent 1" w:uiPriority="47"/>
+    <w:lsdException w:name="List Table 3 Accent 1" w:uiPriority="48"/>
+    <w:lsdException w:name="List Table 4 Accent 1" w:uiPriority="49"/>
+    <w:lsdException w:name="List Table 5 Dark Accent 1" w:uiPriority="50"/>
+    <w:lsdException w:name="List Table 6 Colorful Accent 1" w:uiPriority="51"/>
+    <w:lsdException w:name="List Table 7 Colorful Accent 1" w:uiPriority="52"/>
+    <w:lsdException w:name="List Table 1 Light Accent 2" w:uiPriority="46"/>
+    <w:lsdException w:name="List Table 2 Accent 2" w:uiPriority="47"/>
+    <w:lsdException w:name="List Table 3 Accent 2" w:uiPriority="48"/>
+    <w:lsdException w:name="List Table 4 Accent 2" w:uiPriority="49"/>
+    <w:lsdException w:name="List Table 5 Dark Accent 2" w:uiPriority="50"/>
+    <w:lsdException w:name="List Table 6 Colorful Accent 2" w:uiPriority="51"/>
+    <w:lsdException w:name="List Table 7 Colorful Accent 2" w:uiPriority="52"/>
+    <w:lsdException w:name="List Table 1 Light Accent 3" w:uiPriority="46"/>
+    <w:lsdException w:name="List Table 2 Accent 3" w:uiPriority="47"/>
+    <w:lsdException w:name="List Table 3 Accent 3" w:uiPriority="48"/>
+    <w:lsdException w:name="List Table 4 Accent 3" w:uiPriority="49"/>
+    <w:lsdException w:name="List Table 5 Dark Accent 3" w:uiPriority="50"/>
+    <w:lsdException w:name="List Table 6 Colorful Accent 3" w:uiPriority="51"/>
+    <w:lsdException w:name="List Table 7 Colorful Accent 3" w:uiPriority="52"/>
+    <w:lsdException w:name="List Table 1 Light Accent 4" w:uiPriority="46"/>
+    <w:lsdException w:name="List Table 2 Accent 4" w:uiPriority="47"/>
+    <w:lsdException w:name="List Table 3 Accent 4" w:uiPriority="48"/>
+    <w:lsdException w:name="List Table 4 Accent 4" w:uiPriority="49"/>
+    <w:lsdException w:name="List Table 5 Dark Accent 4" w:uiPriority="50"/>
+    <w:lsdException w:name="List Table 6 Colorful Accent 4" w:uiPriority="51"/>
+    <w:lsdException w:name="List Table 7 Colorful Accent 4" w:uiPriority="52"/>
+    <w:lsdException w:name="List Table 1 Light Accent 5" w:uiPriority="46"/>
+    <w:lsdException w:name="List Table 2 Accent 5" w:uiPriority="47"/>
+    <w:lsdException w:name="List Table 3 Accent 5" w:uiPriority="48"/>
+    <w:lsdException w:name="List Table 4 Accent 5" w:uiPriority="49"/>
+    <w:lsdException w:name="List Table 5 Dark Accent 5" w:uiPriority="50"/>
+    <w:lsdException w:name="List Table 6 Colorful Accent 5" w:uiPriority="51"/>
+    <w:lsdException w:name="List Table 7 Colorful Accent 5" w:uiPriority="52"/>
+    <w:lsdException w:name="List Table 1 Light Accent 6" w:uiPriority="46"/>
+    <w:lsdException w:name="List Table 2 Accent 6" w:uiPriority="47"/>
+    <w:lsdException w:name="List Table 3 Accent 6" w:uiPriority="48"/>
+    <w:lsdException w:name="List Table 4 Accent 6" w:uiPriority="49"/>
+    <w:lsdException w:name="List Table 5 Dark Accent 6" w:uiPriority="50"/>
+    <w:lsdException w:name="List Table 6 Colorful Accent 6" w:uiPriority="51"/>
+    <w:lsdException w:name="List Table 7 Colorful Accent 6" w:uiPriority="52"/>
+    <w:lsdException w:name="Mention" w:semiHidden="1" w:unhideWhenUsed="1"/>
+    <w:lsdException w:name="Smart Hyperlink" w:semiHidden="1" w:unhideWhenUsed="1"/>
+    <w:lsdException w:name="Hashtag" w:semiHidden="1" w:unhideWhenUsed="1"/>
+    <w:lsdException w:name="Unresolved Mention" w:semiHidden="1" w:unhideWhenUsed="1"/>
+    <w:lsdException w:name="Smart Link" w:semiHidden="1" w:unhideWhenUsed="1"/>
+  </w:latentStyles>
   <w:style w:default="1" w:styleId="Normal" w:type="paragraph">
     <w:name w:val="Normal"/>
     <w:qFormat/>
+    <w:rsid w:val="009B6483"/>
+    <w:rPr>
+      <w:rFonts w:ascii="Calibri" w:hAnsi="Calibri"/>
+    </w:rPr>
   </w:style>
-  <w:style w:styleId="BodyText" w:type="paragraph">
-    <w:name w:val="Body Text"/>
+  <w:style w:styleId="Heading1" w:type="paragraph">
+    <w:name w:val="heading 1"/>
     <w:basedOn w:val="Normal"/>
-    <w:link w:val="BodyTextChar"/>
+    <w:next w:val="Normal"/>
+    <w:link w:val="Heading1Char"/>
+    <w:uiPriority w:val="9"/>
     <w:qFormat/>
+    <w:rsid w:val="009B6483"/>
     <w:pPr>
-      <w:spacing w:after="180" w:before="180"/>
+      <w:keepNext/>
+      <w:keepLines/>
+      <w:spacing w:after="80" w:before="360"/>
+      <w:outlineLvl w:val="0"/>
     </w:pPr>
+    <w:rPr>
+      <w:rFonts w:ascii="Cambria" w:cstheme="majorBidi" w:eastAsiaTheme="majorEastAsia" w:hAnsi="Cambria"/>
+      <w:sz w:val="40"/>
+      <w:szCs w:val="40"/>
+    </w:rPr>
   </w:style>
-  <w:style w:customStyle="1" w:styleId="FirstParagraph" w:type="paragraph">
-    <w:name w:val="First Paragraph"/>
-    <w:basedOn w:val="BodyText"/>
-    <w:next w:val="BodyText"/>
+  <w:style w:styleId="Heading2" w:type="paragraph">
+    <w:name w:val="heading 2"/>
+    <w:basedOn w:val="Normal"/>
+    <w:next w:val="Normal"/>
+    <w:link w:val="Heading2Char"/>
+    <w:uiPriority w:val="9"/>
+    <w:semiHidden/>
+    <w:unhideWhenUsed/>
     <w:qFormat/>
+    <w:rsid w:val="009B6483"/>
+    <w:pPr>
+      <w:keepNext/>
+      <w:keepLines/>
+      <w:spacing w:after="80" w:before="160"/>
+      <w:outlineLvl w:val="1"/>
+    </w:pPr>
+    <w:rPr>
+      <w:rFonts w:ascii="Cambria" w:cstheme="majorBidi" w:eastAsiaTheme="majorEastAsia" w:hAnsi="Cambria"/>
+      <w:sz w:val="32"/>
+      <w:szCs w:val="32"/>
+    </w:rPr>
   </w:style>
-  <w:style w:customStyle="1" w:styleId="Compact" w:type="paragraph">
-    <w:name w:val="Compact"/>
-    <w:basedOn w:val="BodyText"/>
+  <w:style w:styleId="Heading3" w:type="paragraph">
+    <w:name w:val="heading 3"/>
+    <w:basedOn w:val="Normal"/>
+    <w:next w:val="Normal"/>
+    <w:link w:val="Heading3Char"/>
+    <w:uiPriority w:val="9"/>
+    <w:semiHidden/>
+    <w:unhideWhenUsed/>
     <w:qFormat/>
+    <w:rsid w:val="009B6483"/>
     <w:pPr>
-      <w:spacing w:after="36" w:before="36"/>
+      <w:keepNext/>
+      <w:keepLines/>
+      <w:spacing w:after="80" w:before="160"/>
+      <w:outlineLvl w:val="2"/>
     </w:pPr>
+    <w:rPr>
+      <w:rFonts w:ascii="Cambria" w:cstheme="majorBidi" w:eastAsiaTheme="majorEastAsia" w:hAnsi="Cambria"/>
+      <w:sz w:val="28"/>
+      <w:szCs w:val="28"/>
+    </w:rPr>
+  </w:style>
+  <w:style w:styleId="Heading4" w:type="paragraph">
+    <w:name w:val="heading 4"/>
+    <w:basedOn w:val="Normal"/>
+    <w:next w:val="Normal"/>
+    <w:link w:val="Heading4Char"/>
+    <w:uiPriority w:val="9"/>
+    <w:semiHidden/>
+    <w:unhideWhenUsed/>
+    <w:qFormat/>
+    <w:rsid w:val="006063AD"/>
+    <w:pPr>
+      <w:keepNext/>
+      <w:keepLines/>
+      <w:spacing w:after="40" w:before="80"/>
+      <w:outlineLvl w:val="3"/>
+    </w:pPr>
+    <w:rPr>
+      <w:rFonts w:ascii="Cambria" w:cstheme="majorBidi" w:eastAsiaTheme="majorEastAsia" w:hAnsi="Cambria"/>
+      <w:b/>
+      <w:iCs/>
+    </w:rPr>
+  </w:style>
+  <w:style w:styleId="Heading5" w:type="paragraph">
+    <w:name w:val="heading 5"/>
+    <w:basedOn w:val="Normal"/>
+    <w:next w:val="Normal"/>
+    <w:link w:val="Heading5Char"/>
+    <w:uiPriority w:val="9"/>
+    <w:semiHidden/>
+    <w:unhideWhenUsed/>
+    <w:qFormat/>
+    <w:rsid w:val="00C92555"/>
+    <w:pPr>
+      <w:keepNext/>
+      <w:keepLines/>
+      <w:spacing w:after="40" w:before="80"/>
+      <w:outlineLvl w:val="4"/>
+    </w:pPr>
+    <w:rPr>
+      <w:rFonts w:cstheme="majorBidi" w:eastAsiaTheme="majorEastAsia"/>
+      <w:color w:themeColor="accent1" w:themeShade="BF" w:val="0F4761"/>
+    </w:rPr>
+  </w:style>
+  <w:style w:styleId="Heading6" w:type="paragraph">
+    <w:name w:val="heading 6"/>
+    <w:basedOn w:val="Normal"/>
+    <w:next w:val="Normal"/>
+    <w:link w:val="Heading6Char"/>
+    <w:uiPriority w:val="9"/>
+    <w:semiHidden/>
+    <w:unhideWhenUsed/>
+    <w:qFormat/>
+    <w:rsid w:val="00C92555"/>
+    <w:pPr>
+      <w:keepNext/>
+      <w:keepLines/>
+      <w:spacing w:after="0" w:before="40"/>
+      <w:outlineLvl w:val="5"/>
+    </w:pPr>
+    <w:rPr>
+      <w:rFonts w:cstheme="majorBidi" w:eastAsiaTheme="majorEastAsia"/>
+      <w:i/>
+      <w:iCs/>
+      <w:color w:themeColor="text1" w:themeTint="A6" w:val="595959"/>
+    </w:rPr>
+  </w:style>
+  <w:style w:styleId="Heading7" w:type="paragraph">
+    <w:name w:val="heading 7"/>
+    <w:basedOn w:val="Normal"/>
+    <w:next w:val="Normal"/>
+    <w:link w:val="Heading7Char"/>
+    <w:uiPriority w:val="9"/>
+    <w:semiHidden/>
+    <w:unhideWhenUsed/>
+    <w:qFormat/>
+    <w:rsid w:val="00C92555"/>
+    <w:pPr>
+      <w:keepNext/>
+      <w:keepLines/>
+      <w:spacing w:after="0" w:before="40"/>
+      <w:outlineLvl w:val="6"/>
+    </w:pPr>
+    <w:rPr>
+      <w:rFonts w:cstheme="majorBidi" w:eastAsiaTheme="majorEastAsia"/>
+      <w:color w:themeColor="text1" w:themeTint="A6" w:val="595959"/>
+    </w:rPr>
+  </w:style>
+  <w:style w:styleId="Heading8" w:type="paragraph">
+    <w:name w:val="heading 8"/>
+    <w:basedOn w:val="Normal"/>
+    <w:next w:val="Normal"/>
+    <w:link w:val="Heading8Char"/>
+    <w:uiPriority w:val="9"/>
+    <w:semiHidden/>
+    <w:unhideWhenUsed/>
+    <w:qFormat/>
+    <w:rsid w:val="00C92555"/>
+    <w:pPr>
+      <w:keepNext/>
+      <w:keepLines/>
+      <w:spacing w:after="0"/>
+      <w:outlineLvl w:val="7"/>
+    </w:pPr>
+    <w:rPr>
+      <w:rFonts w:cstheme="majorBidi" w:eastAsiaTheme="majorEastAsia"/>
+      <w:i/>
+      <w:iCs/>
+      <w:color w:themeColor="text1" w:themeTint="D8" w:val="272727"/>
+    </w:rPr>
+  </w:style>
+  <w:style w:styleId="Heading9" w:type="paragraph">
+    <w:name w:val="heading 9"/>
+    <w:basedOn w:val="Normal"/>
+    <w:next w:val="Normal"/>
+    <w:link w:val="Heading9Char"/>
+    <w:uiPriority w:val="9"/>
+    <w:semiHidden/>
+    <w:unhideWhenUsed/>
+    <w:qFormat/>
+    <w:rsid w:val="00C92555"/>
+    <w:pPr>
+      <w:keepNext/>
+      <w:keepLines/>
+      <w:spacing w:after="0"/>
+      <w:outlineLvl w:val="8"/>
+    </w:pPr>
+    <w:rPr>
+      <w:rFonts w:cstheme="majorBidi" w:eastAsiaTheme="majorEastAsia"/>
+      <w:color w:themeColor="text1" w:themeTint="D8" w:val="272727"/>
+    </w:rPr>
+  </w:style>
+  <w:style w:default="1" w:styleId="DefaultParagraphFont" w:type="character">
+    <w:name w:val="Default Paragraph Font"/>
+    <w:uiPriority w:val="1"/>
+    <w:semiHidden/>
+    <w:unhideWhenUsed/>
+  </w:style>
+  <w:style w:default="1" w:styleId="TableNormal" w:type="table">
+    <w:name w:val="Normal Table"/>
+    <w:uiPriority w:val="99"/>
+    <w:semiHidden/>
+    <w:unhideWhenUsed/>
+    <w:tblPr>
+      <w:tblInd w:type="dxa" w:w="0"/>
+      <w:tblCellMar>
+        <w:top w:type="dxa" w:w="0"/>
+        <w:left w:type="dxa" w:w="108"/>
+        <w:bottom w:type="dxa" w:w="0"/>
+        <w:right w:type="dxa" w:w="108"/>
+      </w:tblCellMar>
+    </w:tblPr>
+  </w:style>
+  <w:style w:default="1" w:styleId="NoList" w:type="numbering">
+    <w:name w:val="No List"/>
+    <w:uiPriority w:val="99"/>
+    <w:semiHidden/>
+    <w:unhideWhenUsed/>
+  </w:style>
+  <w:style w:customStyle="1" w:styleId="FigureCaptionCustom" w:type="paragraph">
+    <w:name w:val="FigureCaptionCustom"/>
+    <w:basedOn w:val="Caption"/>
+    <w:qFormat/>
+    <w:rsid w:val="00C9205D"/>
+    <w:pPr>
+      <w:jc w:val="center"/>
+    </w:pPr>
+    <w:rPr>
+      <w:rFonts w:ascii="Times New Roman" w:hAnsi="Times New Roman"/>
+      <w:color w:val="auto"/>
+      <w:sz w:val="20"/>
+    </w:rPr>
+  </w:style>
+  <w:style w:styleId="Caption" w:type="paragraph">
+    <w:name w:val="caption"/>
+    <w:basedOn w:val="Normal"/>
+    <w:next w:val="Normal"/>
+    <w:uiPriority w:val="35"/>
+    <w:semiHidden/>
+    <w:unhideWhenUsed/>
+    <w:qFormat/>
+    <w:rsid w:val="00C9205D"/>
+    <w:pPr>
+      <w:spacing w:after="200" w:line="240" w:lineRule="auto"/>
+    </w:pPr>
+    <w:rPr>
+      <w:i/>
+      <w:iCs/>
+      <w:color w:themeColor="text2" w:val="0E2841"/>
+      <w:sz w:val="18"/>
+      <w:szCs w:val="18"/>
+    </w:rPr>
+  </w:style>
+  <w:style w:customStyle="1" w:styleId="Heading1Char" w:type="character">
+    <w:name w:val="Heading 1 Char"/>
+    <w:basedOn w:val="DefaultParagraphFont"/>
+    <w:link w:val="Heading1"/>
+    <w:uiPriority w:val="9"/>
+    <w:rsid w:val="009B6483"/>
+    <w:rPr>
+      <w:rFonts w:ascii="Cambria" w:cstheme="majorBidi" w:eastAsiaTheme="majorEastAsia" w:hAnsi="Cambria"/>
+      <w:sz w:val="40"/>
+      <w:szCs w:val="40"/>
+    </w:rPr>
+  </w:style>
+  <w:style w:customStyle="1" w:styleId="Heading2Char" w:type="character">
+    <w:name w:val="Heading 2 Char"/>
+    <w:basedOn w:val="DefaultParagraphFont"/>
+    <w:link w:val="Heading2"/>
+    <w:uiPriority w:val="9"/>
+    <w:semiHidden/>
+    <w:rsid w:val="009B6483"/>
+    <w:rPr>
+      <w:rFonts w:ascii="Cambria" w:cstheme="majorBidi" w:eastAsiaTheme="majorEastAsia" w:hAnsi="Cambria"/>
+      <w:sz w:val="32"/>
+      <w:szCs w:val="32"/>
+    </w:rPr>
+  </w:style>
+  <w:style w:customStyle="1" w:styleId="Heading3Char" w:type="character">
+    <w:name w:val="Heading 3 Char"/>
+    <w:basedOn w:val="DefaultParagraphFont"/>
+    <w:link w:val="Heading3"/>
+    <w:uiPriority w:val="9"/>
+    <w:semiHidden/>
+    <w:rsid w:val="009B6483"/>
+    <w:rPr>
+      <w:rFonts w:ascii="Cambria" w:cstheme="majorBidi" w:eastAsiaTheme="majorEastAsia" w:hAnsi="Cambria"/>
+      <w:sz w:val="28"/>
+      <w:szCs w:val="28"/>
+    </w:rPr>
+  </w:style>
+  <w:style w:customStyle="1" w:styleId="Heading4Char" w:type="character">
+    <w:name w:val="Heading 4 Char"/>
+    <w:basedOn w:val="DefaultParagraphFont"/>
+    <w:link w:val="Heading4"/>
+    <w:uiPriority w:val="9"/>
+    <w:semiHidden/>
+    <w:rsid w:val="006063AD"/>
+    <w:rPr>
+      <w:rFonts w:ascii="Cambria" w:cstheme="majorBidi" w:eastAsiaTheme="majorEastAsia" w:hAnsi="Cambria"/>
+      <w:b/>
+      <w:iCs/>
+    </w:rPr>
+  </w:style>
+  <w:style w:customStyle="1" w:styleId="Heading5Char" w:type="character">
+    <w:name w:val="Heading 5 Char"/>
+    <w:basedOn w:val="DefaultParagraphFont"/>
+    <w:link w:val="Heading5"/>
+    <w:uiPriority w:val="9"/>
+    <w:semiHidden/>
+    <w:rsid w:val="00C92555"/>
+    <w:rPr>
+      <w:rFonts w:cstheme="majorBidi" w:eastAsiaTheme="majorEastAsia"/>
+      <w:color w:themeColor="accent1" w:themeShade="BF" w:val="0F4761"/>
+    </w:rPr>
+  </w:style>
+  <w:style w:customStyle="1" w:styleId="Heading6Char" w:type="character">
+    <w:name w:val="Heading 6 Char"/>
+    <w:basedOn w:val="DefaultParagraphFont"/>
+    <w:link w:val="Heading6"/>
+    <w:uiPriority w:val="9"/>
+    <w:semiHidden/>
+    <w:rsid w:val="00C92555"/>
+    <w:rPr>
+      <w:rFonts w:cstheme="majorBidi" w:eastAsiaTheme="majorEastAsia"/>
+      <w:i/>
+      <w:iCs/>
+      <w:color w:themeColor="text1" w:themeTint="A6" w:val="595959"/>
+    </w:rPr>
+  </w:style>
+  <w:style w:customStyle="1" w:styleId="Heading7Char" w:type="character">
+    <w:name w:val="Heading 7 Char"/>
+    <w:basedOn w:val="DefaultParagraphFont"/>
+    <w:link w:val="Heading7"/>
+    <w:uiPriority w:val="9"/>
+    <w:semiHidden/>
+    <w:rsid w:val="00C92555"/>
+    <w:rPr>
+      <w:rFonts w:cstheme="majorBidi" w:eastAsiaTheme="majorEastAsia"/>
+      <w:color w:themeColor="text1" w:themeTint="A6" w:val="595959"/>
+    </w:rPr>
+  </w:style>
+  <w:style w:customStyle="1" w:styleId="Heading8Char" w:type="character">
+    <w:name w:val="Heading 8 Char"/>
+    <w:basedOn w:val="DefaultParagraphFont"/>
+    <w:link w:val="Heading8"/>
+    <w:uiPriority w:val="9"/>
+    <w:semiHidden/>
+    <w:rsid w:val="00C92555"/>
+    <w:rPr>
+      <w:rFonts w:cstheme="majorBidi" w:eastAsiaTheme="majorEastAsia"/>
+      <w:i/>
+      <w:iCs/>
+      <w:color w:themeColor="text1" w:themeTint="D8" w:val="272727"/>
+    </w:rPr>
+  </w:style>
+  <w:style w:customStyle="1" w:styleId="Heading9Char" w:type="character">
+    <w:name w:val="Heading 9 Char"/>
+    <w:basedOn w:val="DefaultParagraphFont"/>
+    <w:link w:val="Heading9"/>
+    <w:uiPriority w:val="9"/>
+    <w:semiHidden/>
+    <w:rsid w:val="00C92555"/>
+    <w:rPr>
+      <w:rFonts w:cstheme="majorBidi" w:eastAsiaTheme="majorEastAsia"/>
+      <w:color w:themeColor="text1" w:themeTint="D8" w:val="272727"/>
+    </w:rPr>
   </w:style>
   <w:style w:styleId="Title" w:type="paragraph">
     <w:name w:val="Title"/>
     <w:basedOn w:val="Normal"/>
-    <w:next w:val="BodyText"/>
+    <w:next w:val="Normal"/>
     <w:link w:val="TitleChar"/>
     <w:uiPriority w:val="10"/>
     <w:qFormat/>
-    <w:rsid w:val="00A10FD9"/>
+    <w:rsid w:val="009B6483"/>
     <w:pPr>
       <w:spacing w:after="80" w:line="240" w:lineRule="auto"/>
       <w:contextualSpacing/>
-      <w:jc w:val="center"/>
     </w:pPr>
     <w:rPr>
-      <w:rFonts w:asciiTheme="majorHAnsi" w:cstheme="majorBidi" w:eastAsiaTheme="majorEastAsia" w:hAnsiTheme="majorHAnsi"/>
+      <w:rFonts w:ascii="Cambria" w:cstheme="majorBidi" w:eastAsiaTheme="majorEastAsia" w:hAnsi="Cambria"/>
+      <w:b/>
       <w:spacing w:val="-10"/>
       <w:kern w:val="28"/>
       <w:sz w:val="56"/>
@@ -28898,9 +30003,10 @@
     <w:basedOn w:val="DefaultParagraphFont"/>
     <w:link w:val="Title"/>
     <w:uiPriority w:val="10"/>
-    <w:rsid w:val="00A10FD9"/>
+    <w:rsid w:val="009B6483"/>
     <w:rPr>
-      <w:rFonts w:asciiTheme="majorHAnsi" w:cstheme="majorBidi" w:eastAsiaTheme="majorEastAsia" w:hAnsiTheme="majorHAnsi"/>
+      <w:rFonts w:ascii="Cambria" w:cstheme="majorBidi" w:eastAsiaTheme="majorEastAsia" w:hAnsi="Cambria"/>
+      <w:b/>
       <w:spacing w:val="-10"/>
       <w:kern w:val="28"/>
       <w:sz w:val="56"/>
@@ -28910,11 +30016,11 @@
   <w:style w:styleId="Subtitle" w:type="paragraph">
     <w:name w:val="Subtitle"/>
     <w:basedOn w:val="Normal"/>
-    <w:next w:val="BodyText"/>
+    <w:next w:val="Normal"/>
     <w:link w:val="SubtitleChar"/>
     <w:uiPriority w:val="11"/>
     <w:qFormat/>
-    <w:rsid w:val="00A10FD9"/>
+    <w:rsid w:val="00C92555"/>
     <w:pPr>
       <w:numPr>
         <w:ilvl w:val="1"/>
@@ -28933,7 +30039,7 @@
     <w:basedOn w:val="DefaultParagraphFont"/>
     <w:link w:val="Subtitle"/>
     <w:uiPriority w:val="11"/>
-    <w:rsid w:val="00A10FD9"/>
+    <w:rsid w:val="00C92555"/>
     <w:rPr>
       <w:rFonts w:cstheme="majorBidi" w:eastAsiaTheme="majorEastAsia"/>
       <w:color w:themeColor="text1" w:themeTint="A6" w:val="595959"/>
@@ -28942,551 +30048,175 @@
       <w:szCs w:val="28"/>
     </w:rPr>
   </w:style>
-  <w:style w:customStyle="1" w:styleId="Author" w:type="paragraph">
-    <w:name w:val="Author"/>
-    <w:next w:val="BodyText"/>
+  <w:style w:styleId="Quote" w:type="paragraph">
+    <w:name w:val="Quote"/>
+    <w:basedOn w:val="Normal"/>
+    <w:next w:val="Normal"/>
+    <w:link w:val="QuoteChar"/>
+    <w:uiPriority w:val="29"/>
     <w:qFormat/>
+    <w:rsid w:val="00C92555"/>
     <w:pPr>
-      <w:keepNext/>
-      <w:keepLines/>
-      <w:jc w:val="center"/>
-    </w:pPr>
-  </w:style>
-  <w:style w:styleId="Date" w:type="paragraph">
-    <w:name w:val="Date"/>
-    <w:next w:val="BodyText"/>
-    <w:qFormat/>
-    <w:pPr>
-      <w:keepNext/>
-      <w:keepLines/>
-      <w:jc w:val="center"/>
-    </w:pPr>
-  </w:style>
-  <w:style w:customStyle="1" w:styleId="AbstractTitle" w:type="paragraph">
-    <w:name w:val="Abstract Title"/>
-    <w:basedOn w:val="Normal"/>
-    <w:next w:val="Abstract"/>
-    <w:qFormat/>
-    <w:pPr>
-      <w:keepNext/>
-      <w:keepLines/>
-      <w:spacing w:after="0" w:before="300"/>
+      <w:spacing w:before="160"/>
       <w:jc w:val="center"/>
     </w:pPr>
     <w:rPr>
-      <w:b/>
-      <w:color w:val="345A8A"/>
-      <w:sz w:val="20"/>
-      <w:szCs w:val="20"/>
+      <w:i/>
+      <w:iCs/>
+      <w:color w:themeColor="text1" w:themeTint="BF" w:val="404040"/>
     </w:rPr>
   </w:style>
-  <w:style w:customStyle="1" w:styleId="Abstract" w:type="paragraph">
-    <w:name w:val="Abstract"/>
-    <w:basedOn w:val="Normal"/>
-    <w:next w:val="BodyText"/>
-    <w:qFormat/>
-    <w:pPr>
-      <w:keepNext/>
-      <w:keepLines/>
-      <w:spacing w:after="300" w:before="100"/>
-    </w:pPr>
+  <w:style w:customStyle="1" w:styleId="QuoteChar" w:type="character">
+    <w:name w:val="Quote Char"/>
+    <w:basedOn w:val="DefaultParagraphFont"/>
+    <w:link w:val="Quote"/>
+    <w:uiPriority w:val="29"/>
+    <w:rsid w:val="00C92555"/>
     <w:rPr>
-      <w:sz w:val="20"/>
-      <w:szCs w:val="20"/>
+      <w:i/>
+      <w:iCs/>
+      <w:color w:themeColor="text1" w:themeTint="BF" w:val="404040"/>
     </w:rPr>
   </w:style>
-  <w:style w:styleId="Bibliography" w:type="paragraph">
-    <w:name w:val="Bibliography"/>
+  <w:style w:styleId="ListParagraph" w:type="paragraph">
+    <w:name w:val="List Paragraph"/>
     <w:basedOn w:val="Normal"/>
-    <w:next w:val="Bibliography"/>
+    <w:uiPriority w:val="34"/>
     <w:qFormat/>
-    <w:pPr/>
-    <w:rPr/>
+    <w:rsid w:val="00C92555"/>
+    <w:pPr>
+      <w:ind w:left="720"/>
+      <w:contextualSpacing/>
+    </w:pPr>
   </w:style>
-  <w:style w:styleId="Heading1" w:type="paragraph">
-    <w:name w:val="heading 1"/>
-    <w:basedOn w:val="Normal"/>
-    <w:next w:val="BodyText"/>
-    <w:link w:val="Heading1Char"/>
-    <w:uiPriority w:val="9"/>
+  <w:style w:styleId="IntenseEmphasis" w:type="character">
+    <w:name w:val="Intense Emphasis"/>
+    <w:basedOn w:val="DefaultParagraphFont"/>
+    <w:uiPriority w:val="21"/>
     <w:qFormat/>
-    <w:rsid w:val="00A10FD9"/>
-    <w:pPr>
-      <w:keepNext/>
-      <w:keepLines/>
-      <w:spacing w:after="80" w:before="360"/>
-      <w:outlineLvl w:val="0"/>
-    </w:pPr>
+    <w:rsid w:val="00C92555"/>
     <w:rPr>
-      <w:rFonts w:asciiTheme="majorHAnsi" w:cstheme="majorBidi" w:eastAsiaTheme="majorEastAsia" w:hAnsiTheme="majorHAnsi"/>
-      <w:color w:themeColor="accent1" w:themeShade="BF" w:val="0F4761"/>
-      <w:sz w:val="40"/>
-      <w:szCs w:val="40"/>
-    </w:rPr>
-  </w:style>
-  <w:style w:styleId="Heading2" w:type="paragraph">
-    <w:name w:val="heading 2"/>
-    <w:basedOn w:val="Normal"/>
-    <w:next w:val="BodyText"/>
-    <w:link w:val="Heading2Char"/>
-    <w:uiPriority w:val="9"/>
-    <w:semiHidden/>
-    <w:unhideWhenUsed/>
-    <w:qFormat/>
-    <w:rsid w:val="00A10FD9"/>
-    <w:pPr>
-      <w:keepNext/>
-      <w:keepLines/>
-      <w:spacing w:after="80" w:before="160"/>
-      <w:outlineLvl w:val="1"/>
-    </w:pPr>
-    <w:rPr>
-      <w:rFonts w:asciiTheme="majorHAnsi" w:cstheme="majorBidi" w:eastAsiaTheme="majorEastAsia" w:hAnsiTheme="majorHAnsi"/>
-      <w:color w:themeColor="accent1" w:themeShade="BF" w:val="0F4761"/>
-      <w:sz w:val="32"/>
-      <w:szCs w:val="32"/>
-    </w:rPr>
-  </w:style>
-  <w:style w:styleId="Heading3" w:type="paragraph">
-    <w:name w:val="heading 3"/>
-    <w:basedOn w:val="Normal"/>
-    <w:next w:val="BodyText"/>
-    <w:link w:val="Heading3Char"/>
-    <w:uiPriority w:val="9"/>
-    <w:semiHidden/>
-    <w:unhideWhenUsed/>
-    <w:qFormat/>
-    <w:rsid w:val="00A10FD9"/>
-    <w:pPr>
-      <w:keepNext/>
-      <w:keepLines/>
-      <w:spacing w:after="80" w:before="160"/>
-      <w:outlineLvl w:val="2"/>
-    </w:pPr>
-    <w:rPr>
-      <w:rFonts w:cstheme="majorBidi" w:eastAsiaTheme="majorEastAsia"/>
-      <w:color w:themeColor="accent1" w:themeShade="BF" w:val="0F4761"/>
-      <w:sz w:val="28"/>
-      <w:szCs w:val="28"/>
-    </w:rPr>
-  </w:style>
-  <w:style w:styleId="Heading4" w:type="paragraph">
-    <w:name w:val="heading 4"/>
-    <w:basedOn w:val="Normal"/>
-    <w:next w:val="BodyText"/>
-    <w:link w:val="Heading4Char"/>
-    <w:uiPriority w:val="9"/>
-    <w:semiHidden/>
-    <w:unhideWhenUsed/>
-    <w:qFormat/>
-    <w:rsid w:val="00A10FD9"/>
-    <w:pPr>
-      <w:keepNext/>
-      <w:keepLines/>
-      <w:spacing w:after="40" w:before="80"/>
-      <w:outlineLvl w:val="3"/>
-    </w:pPr>
-    <w:rPr>
-      <w:rFonts w:cstheme="majorBidi" w:eastAsiaTheme="majorEastAsia"/>
       <w:i/>
       <w:iCs/>
       <w:color w:themeColor="accent1" w:themeShade="BF" w:val="0F4761"/>
     </w:rPr>
   </w:style>
-  <w:style w:styleId="Heading5" w:type="paragraph">
-    <w:name w:val="heading 5"/>
+  <w:style w:styleId="IntenseQuote" w:type="paragraph">
+    <w:name w:val="Intense Quote"/>
     <w:basedOn w:val="Normal"/>
-    <w:next w:val="BodyText"/>
-    <w:link w:val="Heading5Char"/>
-    <w:uiPriority w:val="9"/>
-    <w:semiHidden/>
-    <w:unhideWhenUsed/>
+    <w:next w:val="Normal"/>
+    <w:link w:val="IntenseQuoteChar"/>
+    <w:uiPriority w:val="30"/>
     <w:qFormat/>
-    <w:rsid w:val="00A10FD9"/>
+    <w:rsid w:val="00C92555"/>
     <w:pPr>
-      <w:keepNext/>
-      <w:keepLines/>
-      <w:spacing w:after="40" w:before="80"/>
-      <w:outlineLvl w:val="4"/>
+      <w:pBdr>
+        <w:top w:color="0F4761" w:space="10" w:sz="4" w:themeColor="accent1" w:themeShade="BF" w:val="single"/>
+        <w:bottom w:color="0F4761" w:space="10" w:sz="4" w:themeColor="accent1" w:themeShade="BF" w:val="single"/>
+      </w:pBdr>
+      <w:spacing w:after="360" w:before="360"/>
+      <w:ind w:left="864" w:right="864"/>
+      <w:jc w:val="center"/>
     </w:pPr>
     <w:rPr>
-      <w:rFonts w:cstheme="majorBidi" w:eastAsiaTheme="majorEastAsia"/>
-      <w:color w:themeColor="accent1" w:themeShade="BF" w:val="0F4761"/>
-    </w:rPr>
-  </w:style>
-  <w:style w:styleId="Heading6" w:type="paragraph">
-    <w:name w:val="heading 6"/>
-    <w:basedOn w:val="Normal"/>
-    <w:next w:val="BodyText"/>
-    <w:link w:val="Heading6Char"/>
-    <w:uiPriority w:val="9"/>
-    <w:semiHidden/>
-    <w:unhideWhenUsed/>
-    <w:qFormat/>
-    <w:rsid w:val="00A10FD9"/>
-    <w:pPr>
-      <w:keepNext/>
-      <w:keepLines/>
-      <w:spacing w:after="0" w:before="40"/>
-      <w:outlineLvl w:val="5"/>
-    </w:pPr>
-    <w:rPr>
-      <w:rFonts w:cstheme="majorBidi" w:eastAsiaTheme="majorEastAsia"/>
-      <w:i/>
-      <w:iCs/>
-      <w:color w:themeColor="text1" w:themeTint="A6" w:val="595959"/>
-    </w:rPr>
-  </w:style>
-  <w:style w:styleId="Heading7" w:type="paragraph">
-    <w:name w:val="heading 7"/>
-    <w:basedOn w:val="Normal"/>
-    <w:next w:val="BodyText"/>
-    <w:link w:val="Heading7Char"/>
-    <w:uiPriority w:val="9"/>
-    <w:semiHidden/>
-    <w:unhideWhenUsed/>
-    <w:qFormat/>
-    <w:rsid w:val="00A10FD9"/>
-    <w:pPr>
-      <w:keepNext/>
-      <w:keepLines/>
-      <w:spacing w:after="0" w:before="40"/>
-      <w:outlineLvl w:val="6"/>
-    </w:pPr>
-    <w:rPr>
-      <w:rFonts w:cstheme="majorBidi" w:eastAsiaTheme="majorEastAsia"/>
-      <w:color w:themeColor="text1" w:themeTint="A6" w:val="595959"/>
-    </w:rPr>
-  </w:style>
-  <w:style w:styleId="Heading8" w:type="paragraph">
-    <w:name w:val="heading 8"/>
-    <w:basedOn w:val="Normal"/>
-    <w:next w:val="BodyText"/>
-    <w:link w:val="Heading8Char"/>
-    <w:uiPriority w:val="9"/>
-    <w:semiHidden/>
-    <w:unhideWhenUsed/>
-    <w:qFormat/>
-    <w:rsid w:val="00A10FD9"/>
-    <w:pPr>
-      <w:keepNext/>
-      <w:keepLines/>
-      <w:spacing w:after="0"/>
-      <w:outlineLvl w:val="7"/>
-    </w:pPr>
-    <w:rPr>
-      <w:rFonts w:cstheme="majorBidi" w:eastAsiaTheme="majorEastAsia"/>
-      <w:i/>
-      <w:iCs/>
-      <w:color w:themeColor="text1" w:themeTint="D8" w:val="272727"/>
-    </w:rPr>
-  </w:style>
-  <w:style w:styleId="Heading9" w:type="paragraph">
-    <w:name w:val="heading 9"/>
-    <w:basedOn w:val="Normal"/>
-    <w:next w:val="BodyText"/>
-    <w:link w:val="Heading9Char"/>
-    <w:uiPriority w:val="9"/>
-    <w:semiHidden/>
-    <w:unhideWhenUsed/>
-    <w:qFormat/>
-    <w:rsid w:val="00A10FD9"/>
-    <w:pPr>
-      <w:keepNext/>
-      <w:keepLines/>
-      <w:spacing w:after="0"/>
-      <w:outlineLvl w:val="8"/>
-    </w:pPr>
-    <w:rPr>
-      <w:rFonts w:cstheme="majorBidi" w:eastAsiaTheme="majorEastAsia"/>
-      <w:color w:themeColor="text1" w:themeTint="D8" w:val="272727"/>
-    </w:rPr>
-  </w:style>
-  <w:style w:customStyle="1" w:styleId="Heading1Char" w:type="character">
-    <w:name w:val="Heading 1 Char"/>
-    <w:basedOn w:val="DefaultParagraphFont"/>
-    <w:link w:val="Heading1"/>
-    <w:uiPriority w:val="9"/>
-    <w:rsid w:val="00A10FD9"/>
-    <w:rPr>
-      <w:rFonts w:asciiTheme="majorHAnsi" w:cstheme="majorBidi" w:eastAsiaTheme="majorEastAsia" w:hAnsiTheme="majorHAnsi"/>
-      <w:color w:themeColor="accent1" w:themeShade="BF" w:val="0F4761"/>
-      <w:sz w:val="40"/>
-      <w:szCs w:val="40"/>
-    </w:rPr>
-  </w:style>
-  <w:style w:customStyle="1" w:styleId="Heading2Char" w:type="character">
-    <w:name w:val="Heading 2 Char"/>
-    <w:basedOn w:val="DefaultParagraphFont"/>
-    <w:link w:val="Heading2"/>
-    <w:uiPriority w:val="9"/>
-    <w:semiHidden/>
-    <w:rsid w:val="00A10FD9"/>
-    <w:rPr>
-      <w:rFonts w:asciiTheme="majorHAnsi" w:cstheme="majorBidi" w:eastAsiaTheme="majorEastAsia" w:hAnsiTheme="majorHAnsi"/>
-      <w:color w:themeColor="accent1" w:themeShade="BF" w:val="0F4761"/>
-      <w:sz w:val="32"/>
-      <w:szCs w:val="32"/>
-    </w:rPr>
-  </w:style>
-  <w:style w:customStyle="1" w:styleId="Heading3Char" w:type="character">
-    <w:name w:val="Heading 3 Char"/>
-    <w:basedOn w:val="DefaultParagraphFont"/>
-    <w:link w:val="Heading3"/>
-    <w:uiPriority w:val="9"/>
-    <w:semiHidden/>
-    <w:rsid w:val="00A10FD9"/>
-    <w:rPr>
-      <w:rFonts w:cstheme="majorBidi" w:eastAsiaTheme="majorEastAsia"/>
-      <w:color w:themeColor="accent1" w:themeShade="BF" w:val="0F4761"/>
-      <w:sz w:val="28"/>
-      <w:szCs w:val="28"/>
-    </w:rPr>
-  </w:style>
-  <w:style w:customStyle="1" w:styleId="Heading4Char" w:type="character">
-    <w:name w:val="Heading 4 Char"/>
-    <w:basedOn w:val="DefaultParagraphFont"/>
-    <w:link w:val="Heading4"/>
-    <w:uiPriority w:val="9"/>
-    <w:semiHidden/>
-    <w:rsid w:val="00A10FD9"/>
-    <w:rPr>
-      <w:rFonts w:cstheme="majorBidi" w:eastAsiaTheme="majorEastAsia"/>
       <w:i/>
       <w:iCs/>
       <w:color w:themeColor="accent1" w:themeShade="BF" w:val="0F4761"/>
     </w:rPr>
   </w:style>
-  <w:style w:customStyle="1" w:styleId="Heading5Char" w:type="character">
-    <w:name w:val="Heading 5 Char"/>
+  <w:style w:customStyle="1" w:styleId="IntenseQuoteChar" w:type="character">
+    <w:name w:val="Intense Quote Char"/>
     <w:basedOn w:val="DefaultParagraphFont"/>
-    <w:link w:val="Heading5"/>
-    <w:uiPriority w:val="9"/>
-    <w:semiHidden/>
-    <w:rsid w:val="00A10FD9"/>
+    <w:link w:val="IntenseQuote"/>
+    <w:uiPriority w:val="30"/>
+    <w:rsid w:val="00C92555"/>
     <w:rPr>
-      <w:rFonts w:cstheme="majorBidi" w:eastAsiaTheme="majorEastAsia"/>
+      <w:i/>
+      <w:iCs/>
       <w:color w:themeColor="accent1" w:themeShade="BF" w:val="0F4761"/>
     </w:rPr>
   </w:style>
-  <w:style w:customStyle="1" w:styleId="Heading6Char" w:type="character">
-    <w:name w:val="Heading 6 Char"/>
+  <w:style w:styleId="IntenseReference" w:type="character">
+    <w:name w:val="Intense Reference"/>
     <w:basedOn w:val="DefaultParagraphFont"/>
-    <w:link w:val="Heading6"/>
-    <w:uiPriority w:val="9"/>
-    <w:semiHidden/>
-    <w:rsid w:val="00A10FD9"/>
+    <w:uiPriority w:val="32"/>
+    <w:qFormat/>
+    <w:rsid w:val="00C92555"/>
     <w:rPr>
-      <w:rFonts w:cstheme="majorBidi" w:eastAsiaTheme="majorEastAsia"/>
-      <w:i/>
-      <w:iCs/>
-      <w:color w:themeColor="text1" w:themeTint="A6" w:val="595959"/>
+      <w:b/>
+      <w:bCs/>
+      <w:smallCaps/>
+      <w:color w:themeColor="accent1" w:themeShade="BF" w:val="0F4761"/>
+      <w:spacing w:val="5"/>
     </w:rPr>
   </w:style>
-  <w:style w:customStyle="1" w:styleId="Heading7Char" w:type="character">
-    <w:name w:val="Heading 7 Char"/>
-    <w:basedOn w:val="DefaultParagraphFont"/>
-    <w:link w:val="Heading7"/>
-    <w:uiPriority w:val="9"/>
-    <w:semiHidden/>
-    <w:rsid w:val="00A10FD9"/>
-    <w:rPr>
-      <w:rFonts w:cstheme="majorBidi" w:eastAsiaTheme="majorEastAsia"/>
-      <w:color w:themeColor="text1" w:themeTint="A6" w:val="595959"/>
-    </w:rPr>
-  </w:style>
-  <w:style w:customStyle="1" w:styleId="Heading8Char" w:type="character">
-    <w:name w:val="Heading 8 Char"/>
-    <w:basedOn w:val="DefaultParagraphFont"/>
-    <w:link w:val="Heading8"/>
-    <w:uiPriority w:val="9"/>
-    <w:semiHidden/>
-    <w:rsid w:val="00A10FD9"/>
-    <w:rPr>
-      <w:rFonts w:cstheme="majorBidi" w:eastAsiaTheme="majorEastAsia"/>
-      <w:i/>
-      <w:iCs/>
-      <w:color w:themeColor="text1" w:themeTint="D8" w:val="272727"/>
-    </w:rPr>
-  </w:style>
-  <w:style w:customStyle="1" w:styleId="Heading9Char" w:type="character">
-    <w:name w:val="Heading 9 Char"/>
-    <w:basedOn w:val="DefaultParagraphFont"/>
-    <w:link w:val="Heading9"/>
-    <w:uiPriority w:val="9"/>
-    <w:semiHidden/>
-    <w:rsid w:val="00A10FD9"/>
-    <w:rPr>
-      <w:rFonts w:cstheme="majorBidi" w:eastAsiaTheme="majorEastAsia"/>
-      <w:color w:themeColor="text1" w:themeTint="D8" w:val="272727"/>
-    </w:rPr>
-  </w:style>
-  <w:style w:styleId="BlockText" w:type="paragraph">
-    <w:name w:val="Block Text"/>
-    <w:basedOn w:val="BodyText"/>
-    <w:next w:val="BodyText"/>
-    <w:uiPriority w:val="9"/>
+  <w:style w:styleId="Header" w:type="paragraph">
+    <w:name w:val="header"/>
+    <w:basedOn w:val="Normal"/>
+    <w:link w:val="HeaderChar"/>
+    <w:uiPriority w:val="99"/>
     <w:unhideWhenUsed/>
-    <w:qFormat/>
+    <w:rsid w:val="00C92555"/>
     <w:pPr>
-      <w:spacing w:after="100" w:before="100"/>
-      <w:ind w:firstLine="0" w:left="480" w:right="480"/>
+      <w:tabs>
+        <w:tab w:pos="4680" w:val="center"/>
+        <w:tab w:pos="9360" w:val="right"/>
+      </w:tabs>
+      <w:spacing w:after="0" w:line="240" w:lineRule="auto"/>
     </w:pPr>
   </w:style>
-  <w:style w:styleId="FootnoteText" w:type="paragraph">
-    <w:name w:val="Footnote Text"/>
+  <w:style w:customStyle="1" w:styleId="HeaderChar" w:type="character">
+    <w:name w:val="Header Char"/>
+    <w:basedOn w:val="DefaultParagraphFont"/>
+    <w:link w:val="Header"/>
+    <w:uiPriority w:val="99"/>
+    <w:rsid w:val="00C92555"/>
+  </w:style>
+  <w:style w:styleId="Bibliography" w:type="paragraph">
+    <w:name w:val="Bibliography"/>
     <w:basedOn w:val="Normal"/>
-    <w:next w:val="FootnoteText"/>
-    <w:uiPriority w:val="9"/>
+    <w:next w:val="Normal"/>
+    <w:uiPriority w:val="37"/>
+    <w:semiHidden/>
     <w:unhideWhenUsed/>
-    <w:qFormat/>
-  </w:style>
-  <w:style w:styleId="FootnoteBlockText" w:type="paragraph">
-    <w:name w:val="Footnote Block Text"/>
-    <w:basedOn w:val="FootnoteText"/>
-    <w:next w:val="FootnoteText"/>
-    <w:uiPriority w:val="9"/>
-    <w:unhideWhenUsed/>
-    <w:qFormat/>
+    <w:rsid w:val="009B6483"/>
     <w:pPr>
-      <w:spacing w:after="100" w:before="100"/>
-      <w:ind w:firstLine="0" w:left="480" w:right="480"/>
+      <w:ind w:hanging="720" w:left="720"/>
     </w:pPr>
   </w:style>
-  <w:style w:default="1" w:styleId="DefaultParagraphFont" w:type="character">
-    <w:name w:val="Default Paragraph Font"/>
-    <w:semiHidden/>
-    <w:unhideWhenUsed/>
-  </w:style>
-  <w:style w:default="1" w:styleId="Table" w:type="table">
-    <w:name w:val="Table"/>
-    <w:basedOn w:val="TableNormal"/>
-    <w:semiHidden/>
-    <w:unhideWhenUsed/>
-    <w:qFormat/>
-    <w:tblPr>
-      <w:tblInd w:type="dxa" w:w="0"/>
-      <w:tblCellMar>
-        <w:top w:type="dxa" w:w="0"/>
-        <w:left w:type="dxa" w:w="108"/>
-        <w:bottom w:type="dxa" w:w="0"/>
-        <w:right w:type="dxa" w:w="108"/>
-      </w:tblCellMar>
-    </w:tblPr>
-    <w:tblStylePr w:type="firstRow">
-      <w:tblPr>
-        <w:jc w:val="left"/>
-        <w:tblInd w:type="dxa" w:w="0"/>
-      </w:tblPr>
-      <w:trPr>
-        <w:jc w:val="left"/>
-      </w:trPr>
-      <w:tcPr>
-        <w:tcBorders>
-          <w:bottom w:val="single"/>
-        </w:tcBorders>
-        <w:vAlign w:val="bottom"/>
-      </w:tcPr>
-    </w:tblStylePr>
-  </w:style>
-  <w:style w:customStyle="1" w:styleId="DefinitionTerm" w:type="paragraph">
-    <w:name w:val="Definition Term"/>
-    <w:basedOn w:val="Normal"/>
-    <w:next w:val="Definition"/>
-    <w:pPr>
-      <w:keepNext/>
-      <w:keepLines/>
-      <w:spacing w:after="0"/>
-    </w:pPr>
-    <w:rPr>
-      <w:b/>
-    </w:rPr>
-  </w:style>
-  <w:style w:customStyle="1" w:styleId="Definition" w:type="paragraph">
-    <w:name w:val="Definition"/>
-    <w:basedOn w:val="Normal"/>
-  </w:style>
-  <w:style w:styleId="Caption" w:type="paragraph">
-    <w:name w:val="Caption"/>
+  <w:style w:styleId="BodyText" w:type="paragraph">
+    <w:name w:val="Body Text"/>
     <w:basedOn w:val="Normal"/>
     <w:link w:val="BodyTextChar"/>
+    <w:uiPriority w:val="99"/>
+    <w:unhideWhenUsed/>
+    <w:rsid w:val="009B6483"/>
     <w:pPr>
-      <w:spacing w:after="120" w:before="0"/>
-    </w:pPr>
-    <w:rPr>
-      <w:i/>
-    </w:rPr>
-  </w:style>
-  <w:style w:customStyle="1" w:styleId="TableCaption" w:type="paragraph">
-    <w:name w:val="Table Caption"/>
-    <w:basedOn w:val="Caption"/>
-    <w:pPr>
-      <w:keepNext/>
-    </w:pPr>
-  </w:style>
-  <w:style w:customStyle="1" w:styleId="ImageCaption" w:type="paragraph">
-    <w:name w:val="Image Caption"/>
-    <w:basedOn w:val="Caption"/>
-  </w:style>
-  <w:style w:customStyle="1" w:styleId="Figure" w:type="paragraph">
-    <w:name w:val="Figure"/>
-    <w:basedOn w:val="Normal"/>
-  </w:style>
-  <w:style w:customStyle="1" w:styleId="CaptionedFigure" w:type="paragraph">
-    <w:name w:val="Captioned Figure"/>
-    <w:basedOn w:val="Figure"/>
-    <w:pPr>
-      <w:keepNext/>
+      <w:spacing w:after="120"/>
     </w:pPr>
   </w:style>
   <w:style w:customStyle="1" w:styleId="BodyTextChar" w:type="character">
     <w:name w:val="Body Text Char"/>
     <w:basedOn w:val="DefaultParagraphFont"/>
     <w:link w:val="BodyText"/>
-  </w:style>
-  <w:style w:customStyle="1" w:styleId="VerbatimChar" w:type="character">
-    <w:name w:val="Verbatim Char"/>
-    <w:basedOn w:val="BodyTextChar"/>
+    <w:uiPriority w:val="99"/>
+    <w:rsid w:val="009B6483"/>
     <w:rPr>
-      <w:rFonts w:ascii="Consolas" w:hAnsi="Consolas"/>
-      <w:sz w:val="22"/>
+      <w:rFonts w:ascii="Calibri" w:hAnsi="Calibri"/>
     </w:rPr>
   </w:style>
-  <w:style w:customStyle="1" w:styleId="SectionNumber" w:type="character">
-    <w:name w:val="Section Number"/>
-    <w:basedOn w:val="BodyTextChar"/>
-  </w:style>
-  <w:style w:styleId="FootnoteReference" w:type="character">
-    <w:name w:val="Footnote Reference"/>
-    <w:basedOn w:val="BodyTextChar"/>
-    <w:rPr>
-      <w:vertAlign w:val="superscript"/>
-    </w:rPr>
-  </w:style>
-  <w:style w:styleId="Hyperlink" w:type="character">
-    <w:name w:val="Hyperlink"/>
-    <w:basedOn w:val="BodyTextChar"/>
-    <w:rPr>
-      <w:color w:themeColor="accent1" w:val="4F81BD"/>
-    </w:rPr>
-  </w:style>
-  <w:style w:styleId="TOCHeading" w:type="paragraph">
-    <w:name w:val="TOC Heading"/>
-    <w:basedOn w:val="Heading1"/>
-    <w:next w:val="BodyText"/>
+  <w:style w:styleId="TOC1" w:type="paragraph">
+    <w:name w:val="toc 1"/>
+    <w:basedOn w:val="Normal"/>
+    <w:next w:val="Normal"/>
+    <w:autoRedefine/>
     <w:uiPriority w:val="39"/>
+    <w:semiHidden/>
     <w:unhideWhenUsed/>
-    <w:qFormat/>
+    <w:rsid w:val="00F12D8F"/>
     <w:pPr>
-      <w:spacing w:before="240" w:line="259" w:lineRule="auto"/>
-      <w:outlineLvl w:val="9"/>
+      <w:spacing w:after="100"/>
     </w:pPr>
-    <w:rPr>
-      <w:rFonts w:asciiTheme="majorHAnsi" w:cstheme="majorBidi" w:eastAsiaTheme="majorEastAsia" w:hAnsiTheme="majorHAnsi"/>
-      <w:b w:val="0"/>
-      <w:bCs w:val="0"/>
-      <w:color w:themeColor="accent1" w:themeShade="BF" w:val="365F91"/>
-    </w:rPr>
   </w:style>
   <w:style w:type="paragraph" w:customStyle="1" w:styleId="SourceCode">
     <w:name w:val="Source Code"/>
@@ -29859,7 +30589,7 @@
         <a:latin typeface="Aptos" panose="02110004020202020204"/>
         <a:ea typeface=""/>
         <a:cs typeface=""/>
-        <a:font script="Jpan" typeface="游明朝"/>
+        <a:font script="Jpan" typeface="游ゴシック"/>
         <a:font script="Hang" typeface="맑은 고딕"/>
         <a:font script="Hans" typeface="等线"/>
         <a:font script="Hant" typeface="新細明體"/>
@@ -30050,7 +30780,7 @@
   <a:extraClrSchemeLst/>
   <a:extLst>
     <a:ext uri="{05A4C25C-085E-4340-85A3-A5531E510DB2}">
-      <thm15:themeFamily xmlns:thm15="http://schemas.microsoft.com/office/thememl/2012/main" name="Office Theme" id="{2E142A2C-CD16-42D6-873A-C26D2A0506FA}" vid="{1BDDFF52-6CD6-40A5-AB3C-68EB2F1E4D0A}"/>
+      <thm15:themeFamily xmlns:thm15="http://schemas.microsoft.com/office/thememl/2012/main" name="Office Theme" id="{62F939B6-93AF-4DB8-9C6B-D6C7DFDC589F}" vid="{4A3C46E8-61CC-4603-A589-7422A47A8E4A}"/>
     </a:ext>
   </a:extLst>
 </a:theme>

</xml_diff>